<commit_message>
jeng - remove unwanted files
- edited objective 2
- fixed border layout
</commit_message>
<xml_diff>
--- a/jeng/FADRIQUELA, JENNIFER - Capstone Project.docx
+++ b/jeng/FADRIQUELA, JENNIFER - Capstone Project.docx
@@ -113,7 +113,15 @@
         <w:ind w:firstLine="0"/>
       </w:pPr>
       <w:r>
-        <w:t>Pamantasan ng Lungsod ng Maynila</w:t>
+        <w:t xml:space="preserve">Pamantasan ng </w:t>
+      </w:r>
+      <w:proofErr w:type="spellStart"/>
+      <w:r>
+        <w:t>Lungsod</w:t>
+      </w:r>
+      <w:proofErr w:type="spellEnd"/>
+      <w:r>
+        <w:t xml:space="preserve"> ng Maynila</w:t>
       </w:r>
     </w:p>
     <w:p>
@@ -155,8 +163,13 @@
         <w:ind w:firstLine="0"/>
       </w:pPr>
       <w:r>
-        <w:t xml:space="preserve"> Master in Information Technology</w:t>
-      </w:r>
+        <w:t xml:space="preserve"> </w:t>
+      </w:r>
+      <w:proofErr w:type="gramStart"/>
+      <w:r>
+        <w:t>Master in Information Technology</w:t>
+      </w:r>
+      <w:proofErr w:type="gramEnd"/>
     </w:p>
     <w:p>
       <w:pPr>
@@ -242,7 +255,15 @@
         <w:jc w:val="center"/>
       </w:pPr>
       <w:r>
-        <w:t>Dr. Khatalyn E. Mata</w:t>
+        <w:t xml:space="preserve">Dr. </w:t>
+      </w:r>
+      <w:proofErr w:type="spellStart"/>
+      <w:r>
+        <w:t>Khatalyn</w:t>
+      </w:r>
+      <w:proofErr w:type="spellEnd"/>
+      <w:r>
+        <w:t xml:space="preserve"> E. Mata</w:t>
       </w:r>
     </w:p>
     <w:p>
@@ -278,12 +299,8 @@
         <w:pStyle w:val="Title"/>
         <w:ind w:firstLine="0"/>
         <w:sectPr>
-          <w:headerReference w:type="even" r:id="rId7"/>
-          <w:headerReference w:type="default" r:id="rId8"/>
-          <w:footerReference w:type="even" r:id="rId9"/>
-          <w:footerReference w:type="default" r:id="rId10"/>
-          <w:headerReference w:type="first" r:id="rId11"/>
-          <w:footerReference w:type="first" r:id="rId12"/>
+          <w:headerReference w:type="default" r:id="rId7"/>
+          <w:footerReference w:type="default" r:id="rId8"/>
           <w:pgSz w:w="12240" w:h="15840"/>
           <w:pgMar w:top="1440" w:right="1440" w:bottom="1440" w:left="2160" w:header="709" w:footer="709" w:gutter="0"/>
           <w:pgNumType w:start="1"/>
@@ -418,7 +435,15 @@
         <w:t>Jennifer L. Fadriquela</w:t>
       </w:r>
       <w:r>
-        <w:t xml:space="preserve"> in partial fulfilment of the requirements for the degree of Master in Information Technology has been examined and is recommended for acceptance and approval for </w:t>
+        <w:t xml:space="preserve"> in partial fulfilment of the requirements for the degree of </w:t>
+      </w:r>
+      <w:proofErr w:type="gramStart"/>
+      <w:r>
+        <w:t>Master in Information Technology</w:t>
+      </w:r>
+      <w:proofErr w:type="gramEnd"/>
+      <w:r>
+        <w:t xml:space="preserve"> has been examined and is recommended for acceptance and approval for </w:t>
       </w:r>
       <w:r>
         <w:rPr>
@@ -642,8 +667,13 @@
       </w:r>
       <w:r>
         <w:tab/>
-        <w:t xml:space="preserve">       Member</w:t>
-      </w:r>
+        <w:t xml:space="preserve">       </w:t>
+      </w:r>
+      <w:proofErr w:type="spellStart"/>
+      <w:r>
+        <w:t>Member</w:t>
+      </w:r>
+      <w:proofErr w:type="spellEnd"/>
     </w:p>
     <w:p>
       <w:pPr>
@@ -667,9 +697,11 @@
         <w:ind w:firstLine="0"/>
         <w:jc w:val="center"/>
       </w:pPr>
+      <w:proofErr w:type="gramStart"/>
       <w:r>
         <w:t>Master in Information Technology</w:t>
       </w:r>
+      <w:proofErr w:type="gramEnd"/>
     </w:p>
     <w:p>
       <w:pPr>
@@ -864,9 +896,11 @@
           <w:tab/>
         </w:r>
       </w:hyperlink>
+      <w:proofErr w:type="spellStart"/>
       <w:r>
         <w:t>i</w:t>
       </w:r>
+      <w:proofErr w:type="spellEnd"/>
     </w:p>
     <w:p>
       <w:pPr>
@@ -2769,11 +2803,16 @@
         <w:ind w:firstLine="0"/>
       </w:pPr>
       <w:r>
-        <w:t xml:space="preserve">Table 3.1 Sample Subject Weight Assignment  </w:t>
-      </w:r>
-      <w:r>
-        <w:tab/>
-      </w:r>
+        <w:t xml:space="preserve">Table 3.1 Sample Subject Weight </w:t>
+      </w:r>
+      <w:proofErr w:type="gramStart"/>
+      <w:r>
+        <w:t xml:space="preserve">Assignment  </w:t>
+      </w:r>
+      <w:r>
+        <w:tab/>
+      </w:r>
+      <w:proofErr w:type="gramEnd"/>
       <w:r>
         <w:tab/>
       </w:r>
@@ -3200,6 +3239,21 @@
         <w:spacing w:after="0"/>
         <w:ind w:firstLine="360"/>
         <w:rPr>
+          <w:lang w:val="en-PH"/>
+        </w:rPr>
+      </w:pPr>
+      <w:r>
+        <w:rPr>
+          <w:lang w:val="en-PH"/>
+        </w:rPr>
+        <w:t>In the medical field, Electronic Medical Records (EMR) have been around in order to improve accessibility and exchange between authorized individuals.</w:t>
+      </w:r>
+    </w:p>
+    <w:p>
+      <w:pPr>
+        <w:spacing w:after="0"/>
+        <w:ind w:firstLine="360"/>
+        <w:rPr>
           <w:b/>
           <w:bCs/>
           <w:lang w:val="en-PH"/>
@@ -3233,7 +3287,71 @@
         <w:rPr>
           <w:lang w:val="en-PH"/>
         </w:rPr>
-        <w:t>The current technological advancements in the Philippines has yet to be manifested in its healthcare system. Though there were efforts from the government to adopt various modern tools, we are still miles behind other countries. Barriers such as weak infrastructure, technology complexity and poor interface design of applications have made it difficult for various health organization to progress (R. Ebardo, N. Celis, 2019).</w:t>
+        <w:t>The current technological advancements in the Philippines has yet to be manifested in its healthcare system. Though there were efforts from the government to adopt various modern tools, we are still miles behind other countries.</w:t>
+      </w:r>
+      <w:r>
+        <w:rPr>
+          <w:lang w:val="en-PH"/>
+        </w:rPr>
+        <w:t xml:space="preserve"> </w:t>
+      </w:r>
+      <w:proofErr w:type="spellStart"/>
+      <w:r>
+        <w:rPr>
+          <w:lang w:val="en-PH"/>
+        </w:rPr>
+        <w:t>Ebardo</w:t>
+      </w:r>
+      <w:proofErr w:type="spellEnd"/>
+      <w:r>
+        <w:rPr>
+          <w:lang w:val="en-PH"/>
+        </w:rPr>
+        <w:t xml:space="preserve"> &amp; </w:t>
+      </w:r>
+      <w:proofErr w:type="spellStart"/>
+      <w:r>
+        <w:rPr>
+          <w:lang w:val="en-PH"/>
+        </w:rPr>
+        <w:t>Celis</w:t>
+      </w:r>
+      <w:proofErr w:type="spellEnd"/>
+      <w:r>
+        <w:rPr>
+          <w:lang w:val="en-PH"/>
+        </w:rPr>
+        <w:t xml:space="preserve"> (2019), on their study “</w:t>
+      </w:r>
+      <w:r>
+        <w:rPr>
+          <w:lang w:val="en-PH"/>
+        </w:rPr>
+        <w:t>Barriers to the Adoption of Electronic Medical Records in  Select Philippine Hospitals: A Case Study Approach</w:t>
+      </w:r>
+      <w:r>
+        <w:rPr>
+          <w:lang w:val="en-PH"/>
+        </w:rPr>
+        <w:t>”, identified</w:t>
+      </w:r>
+      <w:r>
+        <w:rPr>
+          <w:lang w:val="en-PH"/>
+        </w:rPr>
+        <w:t xml:space="preserve"> </w:t>
+      </w:r>
+      <w:r>
+        <w:rPr>
+          <w:lang w:val="en-PH"/>
+        </w:rPr>
+        <w:t>b</w:t>
+      </w:r>
+      <w:r>
+        <w:rPr>
+          <w:lang w:val="en-PH"/>
+        </w:rPr>
+        <w:t>arriers such as weak infrastructure, technology complexity and poor interface design of applications have made it difficult for various health organization to progress.</w:t>
       </w:r>
     </w:p>
     <w:p>
@@ -3253,11 +3371,45 @@
           <w:lang w:val="en-PH"/>
         </w:rPr>
       </w:pPr>
-      <w:r>
-        <w:rPr>
-          <w:lang w:val="en-PH"/>
-        </w:rPr>
-        <w:t xml:space="preserve">Ospital ng Makati, a government-funded hospital, is one of the hotspots for Covid patients for the City of Makati. Being a public hospital, it is expected to handle larger demographics compared to its private counterparts. Since the start of the pandemic, it’s one of the primary test results and vaccination site in the city. </w:t>
+      <w:proofErr w:type="spellStart"/>
+      <w:r>
+        <w:rPr>
+          <w:lang w:val="en-PH"/>
+        </w:rPr>
+        <w:t>Ospital</w:t>
+      </w:r>
+      <w:proofErr w:type="spellEnd"/>
+      <w:r>
+        <w:rPr>
+          <w:lang w:val="en-PH"/>
+        </w:rPr>
+        <w:t xml:space="preserve"> ng Makati, a government-funded hospital, is one of the hotspots for </w:t>
+      </w:r>
+      <w:proofErr w:type="spellStart"/>
+      <w:r>
+        <w:rPr>
+          <w:lang w:val="en-PH"/>
+        </w:rPr>
+        <w:t>Covid</w:t>
+      </w:r>
+      <w:proofErr w:type="spellEnd"/>
+      <w:r>
+        <w:rPr>
+          <w:lang w:val="en-PH"/>
+        </w:rPr>
+        <w:t xml:space="preserve"> patients for the City of Makati. Being a public hospital, it is expected to handle larger demographics compared to its private counterparts. Since the start of the pandemic, it</w:t>
+      </w:r>
+      <w:r>
+        <w:rPr>
+          <w:lang w:val="en-PH"/>
+        </w:rPr>
+        <w:t xml:space="preserve"> i</w:t>
+      </w:r>
+      <w:r>
+        <w:rPr>
+          <w:lang w:val="en-PH"/>
+        </w:rPr>
+        <w:t xml:space="preserve">s one of the primary test results and vaccination site in the city. </w:t>
       </w:r>
     </w:p>
     <w:p>
@@ -3281,7 +3433,21 @@
         <w:rPr>
           <w:lang w:val="en-PH"/>
         </w:rPr>
-        <w:t>At current, the hospital has various ways in executing Covid Test Results. It has its own laboratory and partners with 3</w:t>
+        <w:t xml:space="preserve">At current, the hospital has various ways in executing </w:t>
+      </w:r>
+      <w:proofErr w:type="spellStart"/>
+      <w:r>
+        <w:rPr>
+          <w:lang w:val="en-PH"/>
+        </w:rPr>
+        <w:t>Covid</w:t>
+      </w:r>
+      <w:proofErr w:type="spellEnd"/>
+      <w:r>
+        <w:rPr>
+          <w:lang w:val="en-PH"/>
+        </w:rPr>
+        <w:t xml:space="preserve"> Test Results. It has its own laboratory and partners with 3</w:t>
       </w:r>
       <w:r>
         <w:rPr>
@@ -3318,14 +3484,7 @@
         <w:rPr>
           <w:lang w:val="en-PH"/>
         </w:rPr>
-        <w:t xml:space="preserve">For vaccination, the City of Makati has an online web portal to assist with scheduling. This online system is well received by its citizen because it lessens the crowd when going to the vaccination site and they are guaranteed of a slot compared to other cities that </w:t>
-      </w:r>
-      <w:r>
-        <w:rPr>
-          <w:lang w:val="en-PH"/>
-        </w:rPr>
-        <w:lastRenderedPageBreak/>
-        <w:t>implement a “first come first serve” basis. The proof of vaccination is a physical certificate and the patient being tagged as fully vaccinated in the system.</w:t>
+        <w:t>For vaccination, the City of Makati has an online web portal to assist with scheduling. This online system is well received by its citizen because it lessens the crowd when going to the vaccination site and they are guaranteed of a slot compared to other cities that implement a “first come first serve” basis. The proof of vaccination is a physical certificate and the patient being tagged as fully vaccinated in the system.</w:t>
       </w:r>
     </w:p>
     <w:p>
@@ -3415,7 +3574,35 @@
         <w:rPr>
           <w:lang w:val="en-PH"/>
         </w:rPr>
-        <w:t>At present, Ospital ng Makati is using a system for keeping Covid Test Results while vaccination records are maintained on a separate system used by the entire City of Makati. The patients only receive physical copies of these records as proof of execution.</w:t>
+        <w:t xml:space="preserve">At present, </w:t>
+      </w:r>
+      <w:proofErr w:type="spellStart"/>
+      <w:r>
+        <w:rPr>
+          <w:lang w:val="en-PH"/>
+        </w:rPr>
+        <w:t>Ospital</w:t>
+      </w:r>
+      <w:proofErr w:type="spellEnd"/>
+      <w:r>
+        <w:rPr>
+          <w:lang w:val="en-PH"/>
+        </w:rPr>
+        <w:t xml:space="preserve"> ng Makati is using a system for keeping </w:t>
+      </w:r>
+      <w:proofErr w:type="spellStart"/>
+      <w:r>
+        <w:rPr>
+          <w:lang w:val="en-PH"/>
+        </w:rPr>
+        <w:t>Covid</w:t>
+      </w:r>
+      <w:proofErr w:type="spellEnd"/>
+      <w:r>
+        <w:rPr>
+          <w:lang w:val="en-PH"/>
+        </w:rPr>
+        <w:t xml:space="preserve"> Test Results while vaccination records are maintained on a separate system used by the entire City of Makati. The patients only receive physical copies of these records as proof of execution.</w:t>
       </w:r>
     </w:p>
     <w:p>
@@ -3496,6 +3683,35 @@
     </w:p>
     <w:p>
       <w:pPr>
+        <w:spacing w:after="0"/>
+        <w:ind w:firstLine="360"/>
+        <w:rPr>
+          <w:lang w:val="en-PH"/>
+        </w:rPr>
+      </w:pPr>
+      <w:r>
+        <w:rPr>
+          <w:lang w:val="en-PH"/>
+        </w:rPr>
+        <w:t xml:space="preserve">This study aims to develop an alternative platform to store Covid-19 related records for </w:t>
+      </w:r>
+      <w:proofErr w:type="spellStart"/>
+      <w:r>
+        <w:rPr>
+          <w:lang w:val="en-PH"/>
+        </w:rPr>
+        <w:t>Ospital</w:t>
+      </w:r>
+      <w:proofErr w:type="spellEnd"/>
+      <w:r>
+        <w:rPr>
+          <w:lang w:val="en-PH"/>
+        </w:rPr>
+        <w:t xml:space="preserve"> ng Makati with better level of validation.</w:t>
+      </w:r>
+    </w:p>
+    <w:p>
+      <w:pPr>
         <w:pStyle w:val="ListParagraph"/>
         <w:spacing w:after="0"/>
         <w:ind w:left="360"/>
@@ -3503,28 +3719,11 @@
           <w:lang w:val="en-PH"/>
         </w:rPr>
       </w:pPr>
-      <w:r>
-        <w:rPr>
-          <w:lang w:val="en-PH"/>
-        </w:rPr>
-        <w:t>This study aims to develop an alternative platform to store Covid-19 related records for Ospital ng Makati with better level of validation.</w:t>
-      </w:r>
-    </w:p>
-    <w:p>
-      <w:pPr>
-        <w:pStyle w:val="ListParagraph"/>
-        <w:spacing w:after="0"/>
-        <w:ind w:left="360"/>
-        <w:rPr>
-          <w:lang w:val="en-PH"/>
-        </w:rPr>
-      </w:pPr>
-    </w:p>
-    <w:p>
-      <w:pPr>
-        <w:pStyle w:val="ListParagraph"/>
-        <w:spacing w:after="0"/>
-        <w:ind w:left="360"/>
+    </w:p>
+    <w:p>
+      <w:pPr>
+        <w:spacing w:after="0"/>
+        <w:ind w:firstLine="0"/>
         <w:rPr>
           <w:lang w:val="en-PH"/>
         </w:rPr>
@@ -3553,7 +3752,41 @@
         <w:rPr>
           <w:lang w:val="en-PH"/>
         </w:rPr>
-        <w:t>To develop an application that will decentralize the storage of Covid-related files using the concepts of Merkle DAG and blockchain</w:t>
+        <w:t>To develop an application that wil</w:t>
+      </w:r>
+      <w:bookmarkStart w:id="3" w:name="_GoBack"/>
+      <w:bookmarkEnd w:id="3"/>
+      <w:r>
+        <w:rPr>
+          <w:lang w:val="en-PH"/>
+        </w:rPr>
+        <w:t>l decentralize</w:t>
+      </w:r>
+      <w:r>
+        <w:rPr>
+          <w:lang w:val="en-PH"/>
+        </w:rPr>
+        <w:t xml:space="preserve"> storage</w:t>
+      </w:r>
+      <w:r>
+        <w:rPr>
+          <w:lang w:val="en-PH"/>
+        </w:rPr>
+        <w:t xml:space="preserve"> of </w:t>
+      </w:r>
+      <w:proofErr w:type="spellStart"/>
+      <w:r>
+        <w:rPr>
+          <w:lang w:val="en-PH"/>
+        </w:rPr>
+        <w:t>Covid</w:t>
+      </w:r>
+      <w:proofErr w:type="spellEnd"/>
+      <w:r>
+        <w:rPr>
+          <w:lang w:val="en-PH"/>
+        </w:rPr>
+        <w:t xml:space="preserve">-related files </w:t>
       </w:r>
     </w:p>
     <w:p>
@@ -3573,7 +3806,43 @@
         <w:rPr>
           <w:lang w:val="en-PH"/>
         </w:rPr>
-        <w:t>To develop an application that will prevent tampering or other illegal modifications to records</w:t>
+        <w:t>To</w:t>
+      </w:r>
+      <w:r>
+        <w:rPr>
+          <w:lang w:val="en-PH"/>
+        </w:rPr>
+        <w:t xml:space="preserve"> provide an alternative way to</w:t>
+      </w:r>
+      <w:r>
+        <w:rPr>
+          <w:lang w:val="en-PH"/>
+        </w:rPr>
+        <w:t xml:space="preserve"> minimize</w:t>
+      </w:r>
+      <w:r>
+        <w:rPr>
+          <w:lang w:val="en-PH"/>
+        </w:rPr>
+        <w:t xml:space="preserve"> </w:t>
+      </w:r>
+      <w:r>
+        <w:rPr>
+          <w:lang w:val="en-PH"/>
+        </w:rPr>
+        <w:t>record</w:t>
+      </w:r>
+      <w:r>
+        <w:rPr>
+          <w:lang w:val="en-PH"/>
+        </w:rPr>
+        <w:t xml:space="preserve"> tampering </w:t>
+      </w:r>
+      <w:r>
+        <w:rPr>
+          <w:lang w:val="en-PH"/>
+        </w:rPr>
+        <w:t>by applying concepts of Merkle DAG and blockchain.</w:t>
       </w:r>
     </w:p>
     <w:p>
@@ -3585,33 +3854,65 @@
         </w:numPr>
         <w:spacing w:after="0"/>
         <w:jc w:val="left"/>
-        <w:rPr>
-          <w:lang w:val="en-PH"/>
-        </w:rPr>
-      </w:pPr>
-      <w:r>
-        <w:rPr>
-          <w:lang w:val="en-PH"/>
-        </w:rPr>
-        <w:t>To develop an application that will provide ease of access and portability of records</w:t>
-      </w:r>
-    </w:p>
-    <w:p>
-      <w:pPr>
-        <w:pStyle w:val="ListParagraph"/>
-        <w:numPr>
-          <w:ilvl w:val="0"/>
-          <w:numId w:val="7"/>
-        </w:numPr>
-        <w:spacing w:after="0"/>
+      </w:pPr>
+      <w:r>
+        <w:rPr>
+          <w:lang w:val="en-PH"/>
+        </w:rPr>
+        <w:lastRenderedPageBreak/>
+        <w:t>To</w:t>
+      </w:r>
+      <w:r>
+        <w:rPr>
+          <w:lang w:val="en-PH"/>
+        </w:rPr>
+        <w:t xml:space="preserve"> secure patient files by using </w:t>
+      </w:r>
+      <w:r>
+        <w:rPr>
+          <w:lang w:val="en-PH"/>
+        </w:rPr>
+        <w:t xml:space="preserve">asymmetric </w:t>
+      </w:r>
+      <w:r>
+        <w:rPr>
+          <w:lang w:val="en-PH"/>
+        </w:rPr>
+        <w:t>key encryption</w:t>
+      </w:r>
+      <w:r>
+        <w:rPr>
+          <w:lang w:val="en-PH"/>
+        </w:rPr>
+        <w:t xml:space="preserve"> scheme</w:t>
+      </w:r>
+      <w:r>
+        <w:rPr>
+          <w:lang w:val="en-PH"/>
+        </w:rPr>
+        <w:t>.</w:t>
+      </w:r>
+    </w:p>
+    <w:p>
+      <w:pPr>
+        <w:spacing w:after="0"/>
+        <w:ind w:firstLine="0"/>
         <w:jc w:val="left"/>
       </w:pPr>
-      <w:r>
-        <w:rPr>
-          <w:lang w:val="en-PH"/>
-        </w:rPr>
-        <w:t>To develop an application that will provide record access autonomy to patients</w:t>
-      </w:r>
+    </w:p>
+    <w:p>
+      <w:pPr>
+        <w:spacing w:after="0"/>
+        <w:ind w:firstLine="0"/>
+        <w:jc w:val="left"/>
+      </w:pPr>
+    </w:p>
+    <w:p>
+      <w:pPr>
+        <w:spacing w:after="0"/>
+        <w:ind w:firstLine="0"/>
+        <w:jc w:val="left"/>
+      </w:pPr>
     </w:p>
     <w:p>
       <w:pPr>
@@ -3632,7 +3933,6 @@
           <w:b/>
           <w:bCs/>
         </w:rPr>
-        <w:lastRenderedPageBreak/>
         <w:t xml:space="preserve"> </w:t>
       </w:r>
       <w:r>
@@ -3660,7 +3960,23 @@
         <w:ind w:firstLine="360"/>
       </w:pPr>
       <w:r>
-        <w:t>The study will be focusing on developing an application for management of Covid Test Results and Vaccine Certificates for Ospital ng Makati. Since there are privacy regulations concerning health information, the researcher will use dummy data and instead will probe more on the processes on how these records are managed.</w:t>
+        <w:t xml:space="preserve">The study will be focusing on developing an application for management of </w:t>
+      </w:r>
+      <w:proofErr w:type="spellStart"/>
+      <w:r>
+        <w:t>Covid</w:t>
+      </w:r>
+      <w:proofErr w:type="spellEnd"/>
+      <w:r>
+        <w:t xml:space="preserve"> Test Results and Vaccine Certificates for </w:t>
+      </w:r>
+      <w:proofErr w:type="spellStart"/>
+      <w:r>
+        <w:t>Ospital</w:t>
+      </w:r>
+      <w:proofErr w:type="spellEnd"/>
+      <w:r>
+        <w:t xml:space="preserve"> ng Makati. Since there are privacy regulations concerning health information, the researcher will use dummy data and instead will probe more on the processes on how these records are managed.</w:t>
       </w:r>
     </w:p>
     <w:p>
@@ -3674,7 +3990,22 @@
         <w:ind w:firstLine="360"/>
       </w:pPr>
       <w:r>
-        <w:t>The study will exclude the test results generation and vaccine management. Thus, it is more focused on how the result and outputs of these process are handled and being catered to the patient.</w:t>
+        <w:t xml:space="preserve">The study will exclude the test results generation and vaccine management. Thus, it is more focused on how the result </w:t>
+      </w:r>
+      <w:r>
+        <w:t xml:space="preserve">or outputs </w:t>
+      </w:r>
+      <w:r>
+        <w:t xml:space="preserve">of these process are </w:t>
+      </w:r>
+      <w:r>
+        <w:t>stored</w:t>
+      </w:r>
+      <w:r>
+        <w:t xml:space="preserve"> and </w:t>
+      </w:r>
+      <w:r>
+        <w:t>accessed by the patients and other verifying party.</w:t>
       </w:r>
     </w:p>
     <w:p>
@@ -3800,6 +4131,7 @@
           <w:b/>
           <w:bCs/>
         </w:rPr>
+        <w:lastRenderedPageBreak/>
         <w:t xml:space="preserve">Third Party Validators. </w:t>
       </w:r>
       <w:r>
@@ -4247,7 +4579,21 @@
         <w:rPr>
           <w:lang w:val="en-PH"/>
         </w:rPr>
-        <w:t>Documents and certificates given out by various units (private and public) for Covid-19 related tests such as rRt PCR and Cartridge – Based PCR are still on paper-form. There are some units that store the results in their server and can be accessed online thru their website. Same is true with giving out vaccine certificates. Primary providers of vaccines are Local Government Units (LGUs) and they vary in implementation. Some only give out physical copies (certificates, cards) and others have virtual copies on their websites stored on their servers. There’s a disconnect on a unified tracking of all these documents and might result to issues when these documents will be used on different areas of the Philippines. The usual proposition to solve this is to create a unified website that will be hosted in a central server.</w:t>
+        <w:t xml:space="preserve">Documents and certificates given out by various units (private and public) for Covid-19 related tests such as </w:t>
+      </w:r>
+      <w:proofErr w:type="spellStart"/>
+      <w:r>
+        <w:rPr>
+          <w:lang w:val="en-PH"/>
+        </w:rPr>
+        <w:t>rRt</w:t>
+      </w:r>
+      <w:proofErr w:type="spellEnd"/>
+      <w:r>
+        <w:rPr>
+          <w:lang w:val="en-PH"/>
+        </w:rPr>
+        <w:t xml:space="preserve"> PCR and Cartridge – Based PCR are still on paper-form. There are some units that store the results in their server and can be accessed online thru their website. Same is true with giving out vaccine certificates. Primary providers of vaccines are Local Government Units (LGUs) and they vary in implementation. Some only give out physical copies (certificates, cards) and others have virtual copies on their websites stored on their servers. There’s a disconnect on a unified tracking of all these documents and might result to issues when these documents will be used on different areas of the Philippines. The usual proposition to solve this is to create a unified website that will be hosted in a central server.</w:t>
       </w:r>
     </w:p>
     <w:p>
@@ -4301,7 +4647,7 @@
                     <pic:cNvPicPr/>
                   </pic:nvPicPr>
                   <pic:blipFill>
-                    <a:blip r:embed="rId13">
+                    <a:blip r:embed="rId9">
                       <a:extLst>
                         <a:ext uri="{28A0092B-C50C-407E-A947-70E740481C1C}">
                           <a14:useLocalDpi xmlns:a14="http://schemas.microsoft.com/office/drawing/2010/main" val="0"/>
@@ -4383,6 +4729,7 @@
         <w:rPr>
           <w:lang w:val="en-PH"/>
         </w:rPr>
+        <w:lastRenderedPageBreak/>
         <w:t xml:space="preserve">Above is a summarized approach in solving the problem in document storage. The main components of this application will be the IPFS for file storage and blockchain to record the logs of transaction being done in the system. </w:t>
       </w:r>
     </w:p>
@@ -4432,7 +4779,6 @@
           <w:bCs/>
           <w:lang w:val="en-PH"/>
         </w:rPr>
-        <w:lastRenderedPageBreak/>
         <w:t>Cryptographic Hash Functions</w:t>
       </w:r>
     </w:p>
@@ -4455,7 +4801,21 @@
         <w:rPr>
           <w:lang w:val="en-PH"/>
         </w:rPr>
-        <w:t>A cryptographic hash function is an algorithm which maps data of any size (often called the "message") to a bit array of a fixed size ("hash value", "hash", or "message digest"). It is a one-way function, that is, a function which is practically infeasible to invert or reverse the computation. Ideally, the only way to find a message that produces a given hash is to attempt a brute-force search of possible inputs to see if they produce a match, or use a rainbow table of matched hashes. Cryptographic hash functions are a basic tool of modern cryptography.</w:t>
+        <w:t xml:space="preserve">A cryptographic hash function is an algorithm which maps data of any size (often called the "message") to a bit array of a fixed size ("hash value", "hash", or "message digest"). It is a one-way function, that is, a function which is practically infeasible to invert or reverse the computation. Ideally, the only way to find a message that produces a given hash is to attempt a brute-force search of possible inputs to see if they produce a </w:t>
+      </w:r>
+      <w:proofErr w:type="gramStart"/>
+      <w:r>
+        <w:rPr>
+          <w:lang w:val="en-PH"/>
+        </w:rPr>
+        <w:t>match, or</w:t>
+      </w:r>
+      <w:proofErr w:type="gramEnd"/>
+      <w:r>
+        <w:rPr>
+          <w:lang w:val="en-PH"/>
+        </w:rPr>
+        <w:t xml:space="preserve"> use a rainbow table of matched hashes. Cryptographic hash functions are a basic tool of modern cryptography.</w:t>
       </w:r>
     </w:p>
     <w:p>
@@ -4617,7 +4977,7 @@
                     <pic:cNvPicPr/>
                   </pic:nvPicPr>
                   <pic:blipFill>
-                    <a:blip r:embed="rId14" cstate="print">
+                    <a:blip r:embed="rId10" cstate="print">
                       <a:extLst>
                         <a:ext uri="{28A0092B-C50C-407E-A947-70E740481C1C}">
                           <a14:useLocalDpi xmlns:a14="http://schemas.microsoft.com/office/drawing/2010/main" val="0"/>
@@ -4726,6 +5086,7 @@
           <w:bCs/>
           <w:lang w:val="en-PH"/>
         </w:rPr>
+        <w:lastRenderedPageBreak/>
         <w:t>Figure 3.2 – Hashing Process</w:t>
       </w:r>
     </w:p>
@@ -4770,7 +5131,6 @@
         <w:rPr>
           <w:lang w:val="en-PH"/>
         </w:rPr>
-        <w:lastRenderedPageBreak/>
         <w:t>A cryptographic hash function must be able to withstand all known types of cryptanalytic attack. In theoretical cryptography, the security level of a cryptographic hash function has been defined using the following properties:</w:t>
       </w:r>
     </w:p>
@@ -4882,7 +5242,21 @@
         <w:rPr>
           <w:lang w:val="en-PH"/>
         </w:rPr>
-        <w:t>It should be difficult to find two different messages m1 and m2 such that hash(m1) = hash(m2). Such a pair is called a cryptographic hash collision. This property is sometimes referred to as strong collision resistance. It requires a hash value at least twice as long as that required for pre-image resistance; otherwise collisions may be found by a birthday attack.</w:t>
+        <w:t xml:space="preserve">It should be difficult to find two different messages m1 and m2 such that hash(m1) = hash(m2). Such a pair is called a cryptographic hash collision. This property is sometimes referred to as strong collision resistance. It requires a hash value at least twice </w:t>
+      </w:r>
+      <w:proofErr w:type="gramStart"/>
+      <w:r>
+        <w:rPr>
+          <w:lang w:val="en-PH"/>
+        </w:rPr>
+        <w:t>as long as</w:t>
+      </w:r>
+      <w:proofErr w:type="gramEnd"/>
+      <w:r>
+        <w:rPr>
+          <w:lang w:val="en-PH"/>
+        </w:rPr>
+        <w:t xml:space="preserve"> that required for pre-image resistance; otherwise collisions may be found by a birthday attack.</w:t>
       </w:r>
     </w:p>
     <w:p>
@@ -4961,14 +5335,8 @@
         <w:rPr>
           <w:lang w:val="en-PH"/>
         </w:rPr>
-        <w:t xml:space="preserve">At its most basic level, blockchain technology permits a network of computers to have a consensus on the true status of a distributed ledger at regular intervals. Blockchain network users submit potential transactions to participating nodes. The network will then choose a publishing node to update the pending transaction. Once this is done, transaction will be propagated to non-publishing nodes. Transactions are logged chronologically – with information being passed from the first transaction (or blocks) up to the last. This </w:t>
-      </w:r>
-      <w:r>
-        <w:rPr>
-          <w:lang w:val="en-PH"/>
-        </w:rPr>
         <w:lastRenderedPageBreak/>
-        <w:t xml:space="preserve">repetitive process forms an immutable chain on which all blocks are interconnected with each other. </w:t>
+        <w:t xml:space="preserve">At its most basic level, blockchain technology permits a network of computers to have a consensus on the true status of a distributed ledger at regular intervals. Blockchain network users submit potential transactions to participating nodes. The network will then choose a publishing node to update the pending transaction. Once this is done, transaction will be propagated to non-publishing nodes. Transactions are logged chronologically – with information being passed from the first transaction (or blocks) up to the last. This repetitive process forms an immutable chain on which all blocks are interconnected with each other. </w:t>
       </w:r>
     </w:p>
     <w:p>
@@ -5163,7 +5531,7 @@
                     <pic:cNvPicPr/>
                   </pic:nvPicPr>
                   <pic:blipFill>
-                    <a:blip r:embed="rId15">
+                    <a:blip r:embed="rId11">
                       <a:extLst>
                         <a:ext uri="{28A0092B-C50C-407E-A947-70E740481C1C}">
                           <a14:useLocalDpi xmlns:a14="http://schemas.microsoft.com/office/drawing/2010/main" val="0"/>
@@ -5241,14 +5609,8 @@
         <w:rPr>
           <w:lang w:val="en-PH"/>
         </w:rPr>
-        <w:t xml:space="preserve">Figure 3.3 shows how blockchain works given we have a simple data of text. The first block is called the genesis block and is automatically generated upon the chain’s creation. This genesis block will be the seed and considered as reference of all blocks going forward. Blocks are linked through each block containing the hash value of the previous block’s header, thus creating the chain. In case a previously published block was </w:t>
-      </w:r>
-      <w:r>
-        <w:rPr>
-          <w:lang w:val="en-PH"/>
-        </w:rPr>
         <w:lastRenderedPageBreak/>
-        <w:t>changed, it will have a different hash. This will create a domino effect on all subsequent blocks to also have a different hash because they contain the hash of the altered block.</w:t>
+        <w:t>Figure 3.3 shows how blockchain works given we have a simple data of text. The first block is called the genesis block and is automatically generated upon the chain’s creation. This genesis block will be the seed and considered as reference of all blocks going forward. Blocks are linked through each block containing the hash value of the previous block’s header, thus creating the chain. In case a previously published block was changed, it will have a different hash. This will create a domino effect on all subsequent blocks to also have a different hash because they contain the hash of the altered block.</w:t>
       </w:r>
     </w:p>
     <w:p>
@@ -5410,35 +5772,66 @@
           <w:lang w:val="en-PH"/>
         </w:rPr>
       </w:pPr>
-      <w:r>
-        <w:rPr>
-          <w:b/>
-          <w:bCs/>
-          <w:lang w:val="en-PH"/>
-        </w:rPr>
-        <w:t>InterPlanetary File Storage (IPFS)</w:t>
-      </w:r>
-    </w:p>
-    <w:p>
-      <w:pPr>
-        <w:spacing w:after="0"/>
-        <w:rPr>
-          <w:lang w:val="en-PH"/>
-        </w:rPr>
-      </w:pPr>
-    </w:p>
-    <w:p>
-      <w:pPr>
-        <w:spacing w:after="0"/>
-        <w:rPr>
-          <w:lang w:val="en-PH"/>
-        </w:rPr>
-      </w:pPr>
-      <w:r>
-        <w:rPr>
-          <w:lang w:val="en-PH"/>
-        </w:rPr>
-        <w:t>IPFS is a distributed platform for storing and retrieving files, websites, applications and data. It has rules that regulate in what manner data and content move around on the network. These rules are comparable in nature to Kademlia, the peer-to-peer distributed hash table (DHT) that is widely known for its use in the BitTorrent protocol.</w:t>
+      <w:proofErr w:type="spellStart"/>
+      <w:r>
+        <w:rPr>
+          <w:b/>
+          <w:bCs/>
+          <w:lang w:val="en-PH"/>
+        </w:rPr>
+        <w:t>InterPlanetary</w:t>
+      </w:r>
+      <w:proofErr w:type="spellEnd"/>
+      <w:r>
+        <w:rPr>
+          <w:b/>
+          <w:bCs/>
+          <w:lang w:val="en-PH"/>
+        </w:rPr>
+        <w:t xml:space="preserve"> File Storage (IPFS)</w:t>
+      </w:r>
+    </w:p>
+    <w:p>
+      <w:pPr>
+        <w:spacing w:after="0"/>
+        <w:rPr>
+          <w:lang w:val="en-PH"/>
+        </w:rPr>
+      </w:pPr>
+    </w:p>
+    <w:p>
+      <w:pPr>
+        <w:spacing w:after="0"/>
+        <w:rPr>
+          <w:lang w:val="en-PH"/>
+        </w:rPr>
+      </w:pPr>
+      <w:r>
+        <w:rPr>
+          <w:lang w:val="en-PH"/>
+        </w:rPr>
+        <w:t xml:space="preserve">IPFS is a distributed platform for storing and retrieving files, websites, applications and data. It has rules that regulate in what manner data and content move around on the network. These rules are comparable in nature to </w:t>
+      </w:r>
+      <w:proofErr w:type="spellStart"/>
+      <w:r>
+        <w:rPr>
+          <w:lang w:val="en-PH"/>
+        </w:rPr>
+        <w:t>Kademlia</w:t>
+      </w:r>
+      <w:proofErr w:type="spellEnd"/>
+      <w:r>
+        <w:rPr>
+          <w:lang w:val="en-PH"/>
+        </w:rPr>
+        <w:t>, the peer-to-</w:t>
+      </w:r>
+      <w:r>
+        <w:rPr>
+          <w:lang w:val="en-PH"/>
+        </w:rPr>
+        <w:lastRenderedPageBreak/>
+        <w:t>peer distributed hash table (DHT) that is widely known for its use in the BitTorrent protocol.</w:t>
       </w:r>
     </w:p>
     <w:p>
@@ -5481,7 +5874,6 @@
         <w:rPr>
           <w:lang w:val="en-PH"/>
         </w:rPr>
-        <w:lastRenderedPageBreak/>
         <w:t>Data: a blob of unstructured binary data of size &lt; 256 kB.</w:t>
       </w:r>
     </w:p>
@@ -5606,7 +5998,21 @@
         <w:rPr>
           <w:lang w:val="en-PH"/>
         </w:rPr>
-        <w:t>A Merkle tree summarizes all the transactions in a block by producing a digital fingerprint of the entire set of transactions, thereby enabling a user to verify whether or not a transaction is included in a block. Merkle trees are created by repeatedly hashing pairs of nodes until there is only one hash left (this hash is called the Root Hash, or the Merkle Root). They are constructed from the bottom up, from hashes of individual transactions (known as Transaction IDs). Each leaf node is a hash of transactional data, and each non-leaf node is a hash of its previous hashes. Merkle trees are binary and therefore require an even number of leaf nodes. If the number of transactions is odd, the last hash will be duplicated once to create an even number of leaf nodes.</w:t>
+        <w:t xml:space="preserve">A Merkle tree summarizes all the transactions in a block by producing a digital fingerprint of the entire set of transactions, thereby enabling a user to verify </w:t>
+      </w:r>
+      <w:proofErr w:type="gramStart"/>
+      <w:r>
+        <w:rPr>
+          <w:lang w:val="en-PH"/>
+        </w:rPr>
+        <w:t>whether or not</w:t>
+      </w:r>
+      <w:proofErr w:type="gramEnd"/>
+      <w:r>
+        <w:rPr>
+          <w:lang w:val="en-PH"/>
+        </w:rPr>
+        <w:t xml:space="preserve"> a transaction is included in a block. Merkle trees are created by repeatedly hashing pairs of nodes until there is only one hash left (this hash is called the Root Hash, or the Merkle Root). They are constructed from the bottom up, from hashes of individual transactions (known as Transaction IDs). Each leaf node is a hash of transactional data, and each non-leaf node is a hash of its previous hashes. Merkle trees are binary and therefore require an even number of leaf nodes. If the number of transactions is odd, the last hash will be duplicated once to create an even number of leaf nodes.</w:t>
       </w:r>
     </w:p>
     <w:p>
@@ -5620,6 +6026,7 @@
         <w:rPr>
           <w:noProof/>
         </w:rPr>
+        <w:lastRenderedPageBreak/>
         <w:drawing>
           <wp:anchor distT="0" distB="0" distL="114300" distR="114300" simplePos="0" relativeHeight="251662336" behindDoc="0" locked="0" layoutInCell="1" allowOverlap="1" wp14:anchorId="0BB58450" wp14:editId="74ED559D">
             <wp:simplePos x="0" y="0"/>
@@ -5646,7 +6053,7 @@
                     </pic:cNvPicPr>
                   </pic:nvPicPr>
                   <pic:blipFill>
-                    <a:blip r:embed="rId16">
+                    <a:blip r:embed="rId12">
                       <a:extLst>
                         <a:ext uri="{28A0092B-C50C-407E-A947-70E740481C1C}">
                           <a14:useLocalDpi xmlns:a14="http://schemas.microsoft.com/office/drawing/2010/main" val="0"/>
@@ -5786,7 +6193,6 @@
         <w:rPr>
           <w:lang w:val="en-PH"/>
         </w:rPr>
-        <w:lastRenderedPageBreak/>
         <w:t>A directed acyclic graph (DAG) is a conceptual representation of a series of activities. The order of the activities is depicted by a graph, which is visually presented as a set of circles, each one representing an activity, some of which are connected by lines, which represent the flow from one activity to another. Each circle is known as a “vertex” and each line is known as an “edge.” “Directed” means that each edge has a defined direction, so each edge necessarily represents a single directional flow from one vertex to another. “Acyclic” means that there are no loops (i.e., “cycles”) in the graph, so that for any given vertex, if you follow an edge that connects that vertex to another, there is no path in the graph to get back to that initial vertex.</w:t>
       </w:r>
     </w:p>
@@ -5826,7 +6232,7 @@
                     <pic:cNvPicPr/>
                   </pic:nvPicPr>
                   <pic:blipFill>
-                    <a:blip r:embed="rId17" cstate="print">
+                    <a:blip r:embed="rId13" cstate="print">
                       <a:extLst>
                         <a:ext uri="{28A0092B-C50C-407E-A947-70E740481C1C}">
                           <a14:useLocalDpi xmlns:a14="http://schemas.microsoft.com/office/drawing/2010/main" val="0"/>
@@ -5938,7 +6344,14 @@
         <w:rPr>
           <w:lang w:val="en-PH"/>
         </w:rPr>
-        <w:t>A Merkle DAG is a DAG where each node has an identifier, and this is the result of hashing the node's contents — any opaque payload carried by the node and the list of identifiers of its children — using a cryptographic hash function like SHA256. This brings some important considerations:</w:t>
+        <w:t xml:space="preserve">A Merkle DAG is a DAG where each node has an identifier, and this is the result of hashing the node's contents — any opaque payload carried by the node and the list of </w:t>
+      </w:r>
+      <w:r>
+        <w:rPr>
+          <w:lang w:val="en-PH"/>
+        </w:rPr>
+        <w:lastRenderedPageBreak/>
+        <w:t>identifiers of its children — using a cryptographic hash function like SHA256. This brings some important considerations:</w:t>
       </w:r>
     </w:p>
     <w:p>
@@ -5996,7 +6409,35 @@
         <w:rPr>
           <w:lang w:val="en-PH"/>
         </w:rPr>
-        <w:t>Merkle DAG nodes are immutable. Any change in a node would alter its identifier and thus affect all the ascendants in the DAG, essentially creating a different DAG. Take a look at this helpful illustration using bananas (opens new window)from our friends at Consensys.</w:t>
+        <w:t xml:space="preserve">Merkle DAG nodes are immutable. Any change in a node would alter its identifier and thus affect all the ascendants in the DAG, essentially creating a different DAG. Take a look at this helpful illustration using bananas (opens new </w:t>
+      </w:r>
+      <w:proofErr w:type="gramStart"/>
+      <w:r>
+        <w:rPr>
+          <w:lang w:val="en-PH"/>
+        </w:rPr>
+        <w:t>window)from</w:t>
+      </w:r>
+      <w:proofErr w:type="gramEnd"/>
+      <w:r>
+        <w:rPr>
+          <w:lang w:val="en-PH"/>
+        </w:rPr>
+        <w:t xml:space="preserve"> our friends at </w:t>
+      </w:r>
+      <w:proofErr w:type="spellStart"/>
+      <w:r>
+        <w:rPr>
+          <w:lang w:val="en-PH"/>
+        </w:rPr>
+        <w:t>Consensys</w:t>
+      </w:r>
+      <w:proofErr w:type="spellEnd"/>
+      <w:r>
+        <w:rPr>
+          <w:lang w:val="en-PH"/>
+        </w:rPr>
+        <w:t>.</w:t>
       </w:r>
     </w:p>
     <w:p>
@@ -6025,7 +6466,35 @@
         <w:rPr>
           <w:lang w:val="en-PH"/>
         </w:rPr>
-        <w:t>Merkle DAGs are similar to Merkle trees, but there are no balance requirements, and every node can carry a payload. In DAGs, several branches can re-converge or, in other words, a node can have several parents.</w:t>
+        <w:t xml:space="preserve">Merkle DAGs are </w:t>
+      </w:r>
+      <w:proofErr w:type="gramStart"/>
+      <w:r>
+        <w:rPr>
+          <w:lang w:val="en-PH"/>
+        </w:rPr>
+        <w:t>similar to</w:t>
+      </w:r>
+      <w:proofErr w:type="gramEnd"/>
+      <w:r>
+        <w:rPr>
+          <w:lang w:val="en-PH"/>
+        </w:rPr>
+        <w:t xml:space="preserve"> Merkle trees, but there are no balance requirements, and every node can carry a payload. In DAGs, several branches can re-</w:t>
+      </w:r>
+      <w:proofErr w:type="gramStart"/>
+      <w:r>
+        <w:rPr>
+          <w:lang w:val="en-PH"/>
+        </w:rPr>
+        <w:t>converge</w:t>
+      </w:r>
+      <w:proofErr w:type="gramEnd"/>
+      <w:r>
+        <w:rPr>
+          <w:lang w:val="en-PH"/>
+        </w:rPr>
+        <w:t xml:space="preserve"> or, in other words, a node can have several parents.</w:t>
       </w:r>
     </w:p>
     <w:p>
@@ -6072,7 +6541,7 @@
                     <pic:cNvPicPr/>
                   </pic:nvPicPr>
                   <pic:blipFill>
-                    <a:blip r:embed="rId18">
+                    <a:blip r:embed="rId14">
                       <a:extLst>
                         <a:ext uri="{28A0092B-C50C-407E-A947-70E740481C1C}">
                           <a14:useLocalDpi xmlns:a14="http://schemas.microsoft.com/office/drawing/2010/main" val="0"/>
@@ -6156,6 +6625,7 @@
           <w:bCs/>
           <w:lang w:val="en-PH"/>
         </w:rPr>
+        <w:lastRenderedPageBreak/>
         <w:t>Open Pretty Good Privacy</w:t>
       </w:r>
     </w:p>
@@ -6174,11 +6644,33 @@
           <w:lang w:val="en-PH"/>
         </w:rPr>
       </w:pPr>
-      <w:r>
-        <w:rPr>
-          <w:lang w:val="en-PH"/>
-        </w:rPr>
-        <w:t xml:space="preserve">OpenPGP is a key-based encryption method used to encrypt files so that only their intended recipient can receive and decrypt them. OpenPGP is used widely to secure e-mail communications, but its technology can also be applied to FTP.  </w:t>
+      <w:proofErr w:type="spellStart"/>
+      <w:r>
+        <w:rPr>
+          <w:lang w:val="en-PH"/>
+        </w:rPr>
+        <w:t>OpenPGP</w:t>
+      </w:r>
+      <w:proofErr w:type="spellEnd"/>
+      <w:r>
+        <w:rPr>
+          <w:lang w:val="en-PH"/>
+        </w:rPr>
+        <w:t xml:space="preserve"> is a key-based encryption method used to encrypt files so that only their intended recipient can receive and decrypt them. </w:t>
+      </w:r>
+      <w:proofErr w:type="spellStart"/>
+      <w:r>
+        <w:rPr>
+          <w:lang w:val="en-PH"/>
+        </w:rPr>
+        <w:t>OpenPGP</w:t>
+      </w:r>
+      <w:proofErr w:type="spellEnd"/>
+      <w:r>
+        <w:rPr>
+          <w:lang w:val="en-PH"/>
+        </w:rPr>
+        <w:t xml:space="preserve"> is used widely to secure e-mail communications, but its technology can also be applied to FTP.  </w:t>
       </w:r>
     </w:p>
     <w:p>
@@ -6202,11 +6694,19 @@
           <w:lang w:val="en-PH"/>
         </w:rPr>
       </w:pPr>
-      <w:r>
-        <w:rPr>
-          <w:lang w:val="en-PH"/>
-        </w:rPr>
-        <w:t>OpenPGP works by using two cryptographic keys to secure files. A Public Key is used to encrypt the file so that only its corresponding Private Key can decrypt it.</w:t>
+      <w:proofErr w:type="spellStart"/>
+      <w:r>
+        <w:rPr>
+          <w:lang w:val="en-PH"/>
+        </w:rPr>
+        <w:t>OpenPGP</w:t>
+      </w:r>
+      <w:proofErr w:type="spellEnd"/>
+      <w:r>
+        <w:rPr>
+          <w:lang w:val="en-PH"/>
+        </w:rPr>
+        <w:t xml:space="preserve"> works by using two cryptographic keys to secure files. A Public Key is used to encrypt the file so that only its corresponding Private Key can decrypt it.</w:t>
       </w:r>
     </w:p>
     <w:p>
@@ -6235,7 +6735,21 @@
         <w:rPr>
           <w:lang w:val="en-PH"/>
         </w:rPr>
-        <w:t>The following is a step-by-step process of how OpenPGP Mode works with FTP.</w:t>
+        <w:t xml:space="preserve">The following is a step-by-step process of how </w:t>
+      </w:r>
+      <w:proofErr w:type="spellStart"/>
+      <w:r>
+        <w:rPr>
+          <w:lang w:val="en-PH"/>
+        </w:rPr>
+        <w:t>OpenPGP</w:t>
+      </w:r>
+      <w:proofErr w:type="spellEnd"/>
+      <w:r>
+        <w:rPr>
+          <w:lang w:val="en-PH"/>
+        </w:rPr>
+        <w:t xml:space="preserve"> Mode works with FTP.</w:t>
       </w:r>
     </w:p>
     <w:p>
@@ -6295,7 +6809,6 @@
         <w:rPr>
           <w:lang w:val="en-PH"/>
         </w:rPr>
-        <w:lastRenderedPageBreak/>
         <w:t>The intended recipient retrieves the file from the FTP server.</w:t>
       </w:r>
     </w:p>
@@ -6356,7 +6869,7 @@
                     </pic:cNvPicPr>
                   </pic:nvPicPr>
                   <pic:blipFill>
-                    <a:blip r:embed="rId19">
+                    <a:blip r:embed="rId15">
                       <a:extLst>
                         <a:ext uri="{28A0092B-C50C-407E-A947-70E740481C1C}">
                           <a14:useLocalDpi xmlns:a14="http://schemas.microsoft.com/office/drawing/2010/main" val="0"/>
@@ -6497,33 +7010,52 @@
           <w:bCs/>
           <w:lang w:val="en-PH"/>
         </w:rPr>
-        <w:t>Figure 3.7 – OpenPGP Two-way process</w:t>
-      </w:r>
-    </w:p>
-    <w:p>
-      <w:pPr>
-        <w:spacing w:after="0"/>
-        <w:rPr>
-          <w:lang w:val="en-PH"/>
-        </w:rPr>
-      </w:pPr>
-    </w:p>
-    <w:p>
-      <w:pPr>
-        <w:spacing w:after="0"/>
-        <w:ind w:firstLine="0"/>
-        <w:rPr>
-          <w:b/>
-          <w:bCs/>
-          <w:lang w:val="en-PH"/>
-        </w:rPr>
-      </w:pPr>
-      <w:r>
-        <w:rPr>
-          <w:b/>
-          <w:bCs/>
-          <w:lang w:val="en-PH"/>
-        </w:rPr>
+        <w:t xml:space="preserve">Figure 3.7 – </w:t>
+      </w:r>
+      <w:proofErr w:type="spellStart"/>
+      <w:r>
+        <w:rPr>
+          <w:b/>
+          <w:bCs/>
+          <w:lang w:val="en-PH"/>
+        </w:rPr>
+        <w:t>OpenPGP</w:t>
+      </w:r>
+      <w:proofErr w:type="spellEnd"/>
+      <w:r>
+        <w:rPr>
+          <w:b/>
+          <w:bCs/>
+          <w:lang w:val="en-PH"/>
+        </w:rPr>
+        <w:t xml:space="preserve"> Two-way process</w:t>
+      </w:r>
+    </w:p>
+    <w:p>
+      <w:pPr>
+        <w:spacing w:after="0"/>
+        <w:rPr>
+          <w:lang w:val="en-PH"/>
+        </w:rPr>
+      </w:pPr>
+    </w:p>
+    <w:p>
+      <w:pPr>
+        <w:spacing w:after="0"/>
+        <w:ind w:firstLine="0"/>
+        <w:rPr>
+          <w:b/>
+          <w:bCs/>
+          <w:lang w:val="en-PH"/>
+        </w:rPr>
+      </w:pPr>
+      <w:r>
+        <w:rPr>
+          <w:b/>
+          <w:bCs/>
+          <w:lang w:val="en-PH"/>
+        </w:rPr>
+        <w:lastRenderedPageBreak/>
         <w:t>Smart Contract</w:t>
       </w:r>
     </w:p>
@@ -6568,7 +7100,6 @@
         <w:rPr>
           <w:lang w:val="en-PH"/>
         </w:rPr>
-        <w:lastRenderedPageBreak/>
         <w:t xml:space="preserve">If two individuals, Alice and Bob, do not know each other they also do not trust each other. When they want to make an agreement, they usually need a trusted third party that acts as intermediary. This intermediary verifies the transaction and can also enforce an action that was written into the agreement. With a smart contract in a blockchain, there is no need for a trusted intermediary because the clearing and settlement is automatically executed and enforced via blockchain technology. </w:t>
       </w:r>
     </w:p>
@@ -6611,7 +7142,7 @@
                     </pic:cNvPicPr>
                   </pic:nvPicPr>
                   <pic:blipFill>
-                    <a:blip r:embed="rId20" cstate="print">
+                    <a:blip r:embed="rId16" cstate="print">
                       <a:extLst>
                         <a:ext uri="{28A0092B-C50C-407E-A947-70E740481C1C}">
                           <a14:useLocalDpi xmlns:a14="http://schemas.microsoft.com/office/drawing/2010/main" val="0"/>
@@ -6776,6 +7307,7 @@
           <w:bCs/>
           <w:lang w:val="en-PH"/>
         </w:rPr>
+        <w:lastRenderedPageBreak/>
         <w:t>Figure 3.8 – Smart Contract comparison</w:t>
       </w:r>
     </w:p>
@@ -6799,7 +7331,35 @@
         <w:rPr>
           <w:lang w:val="en-PH"/>
         </w:rPr>
-        <w:t>The following example in Figure shows the process of selling and buying a car between Alice and Bob. It also indicates the difference between a traditional contract and a smart contract. The comparison was originally created by BlockchainHub, this Figure was adopted by Braincept AG.</w:t>
+        <w:t xml:space="preserve">The following example in Figure shows the process of selling and buying a car between Alice and Bob. It also indicates the difference between a traditional contract and a smart contract. The comparison was originally created by </w:t>
+      </w:r>
+      <w:proofErr w:type="spellStart"/>
+      <w:r>
+        <w:rPr>
+          <w:lang w:val="en-PH"/>
+        </w:rPr>
+        <w:t>BlockchainHub</w:t>
+      </w:r>
+      <w:proofErr w:type="spellEnd"/>
+      <w:r>
+        <w:rPr>
+          <w:lang w:val="en-PH"/>
+        </w:rPr>
+        <w:t xml:space="preserve">, this Figure was adopted by </w:t>
+      </w:r>
+      <w:proofErr w:type="spellStart"/>
+      <w:r>
+        <w:rPr>
+          <w:lang w:val="en-PH"/>
+        </w:rPr>
+        <w:t>Braincept</w:t>
+      </w:r>
+      <w:proofErr w:type="spellEnd"/>
+      <w:r>
+        <w:rPr>
+          <w:lang w:val="en-PH"/>
+        </w:rPr>
+        <w:t xml:space="preserve"> AG.</w:t>
       </w:r>
     </w:p>
     <w:p>
@@ -6887,7 +7447,6 @@
         <w:rPr>
           <w:lang w:val="en-PH"/>
         </w:rPr>
-        <w:lastRenderedPageBreak/>
         <w:t>Smart Contracts</w:t>
       </w:r>
     </w:p>
@@ -7043,6 +7602,7 @@
           <w:bCs/>
           <w:lang w:val="en-PH"/>
         </w:rPr>
+        <w:lastRenderedPageBreak/>
         <w:t>Conceptual Framework</w:t>
       </w:r>
     </w:p>
@@ -7112,6 +7672,7 @@
         <w:rPr>
           <w:noProof/>
         </w:rPr>
+        <w:lastRenderedPageBreak/>
         <w:drawing>
           <wp:anchor distT="0" distB="0" distL="114300" distR="114300" simplePos="0" relativeHeight="251665408" behindDoc="0" locked="0" layoutInCell="1" allowOverlap="1" wp14:anchorId="44707BF7" wp14:editId="3E9D41E5">
             <wp:simplePos x="0" y="0"/>
@@ -7136,7 +7697,7 @@
                     <pic:cNvPicPr/>
                   </pic:nvPicPr>
                   <pic:blipFill>
-                    <a:blip r:embed="rId21">
+                    <a:blip r:embed="rId17">
                       <a:extLst>
                         <a:ext uri="{28A0092B-C50C-407E-A947-70E740481C1C}">
                           <a14:useLocalDpi xmlns:a14="http://schemas.microsoft.com/office/drawing/2010/main" val="0"/>
@@ -7322,6 +7883,7 @@
         <w:spacing w:after="0"/>
       </w:pPr>
       <w:r>
+        <w:lastRenderedPageBreak/>
         <w:t>Once all required inputs are provided, the file will now go thru the necessary steps to access it. Depending on the type of transaction (insert a new file or retrieval), the keys provided should have enough privilege for it to succeed. The file hash will be then stored in the blockchain after going thru smart contracts. Once the blockchain successfully updated the network, provided file will now become an immutable component of both IPFS and blockchain network.</w:t>
       </w:r>
     </w:p>
@@ -7495,6 +8057,7 @@
           <w:b/>
           <w:bCs/>
         </w:rPr>
+        <w:lastRenderedPageBreak/>
         <w:t>Chapter Four</w:t>
       </w:r>
     </w:p>
@@ -7567,7 +8130,7 @@
                     <pic:cNvPicPr/>
                   </pic:nvPicPr>
                   <pic:blipFill>
-                    <a:blip r:embed="rId22">
+                    <a:blip r:embed="rId18">
                       <a:extLst>
                         <a:ext uri="{28A0092B-C50C-407E-A947-70E740481C1C}">
                           <a14:useLocalDpi xmlns:a14="http://schemas.microsoft.com/office/drawing/2010/main" val="0"/>
@@ -7620,7 +8183,15 @@
         </w:rPr>
       </w:pPr>
       <w:r>
-        <w:t xml:space="preserve">Figure xxx illustrates Prototype Model used by the researcher in developing the proposed study entitled “CoviBlock: </w:t>
+        <w:t>Figure xxx illustrates Prototype Model used by the researcher in developing the proposed study entitled “</w:t>
+      </w:r>
+      <w:proofErr w:type="spellStart"/>
+      <w:r>
+        <w:t>CoviBlock</w:t>
+      </w:r>
+      <w:proofErr w:type="spellEnd"/>
+      <w:r>
+        <w:t xml:space="preserve">: </w:t>
       </w:r>
       <w:r>
         <w:rPr>
@@ -7694,7 +8265,6 @@
           <w:b/>
           <w:bCs/>
         </w:rPr>
-        <w:lastRenderedPageBreak/>
         <w:t>4.1 Requirements Modeling</w:t>
       </w:r>
     </w:p>
@@ -7737,7 +8307,15 @@
         <w:spacing w:after="0"/>
       </w:pPr>
       <w:r>
-        <w:t>At present time, Ospital ng Makati have a hybrid setup in executing test results. They have an independent laboratory and have partnerships to third-party laboratories to accommodate influx of patients. Once requested by the patient from the hospital, they will either execute the tests in-house or hand-over the execution to the third-party lab. After results comes out, the hospital will furnish a physical copy to the patient whilst maintaining a softcopy in their archive.</w:t>
+        <w:t xml:space="preserve">At present time, </w:t>
+      </w:r>
+      <w:proofErr w:type="spellStart"/>
+      <w:r>
+        <w:t>Ospital</w:t>
+      </w:r>
+      <w:proofErr w:type="spellEnd"/>
+      <w:r>
+        <w:t xml:space="preserve"> ng Makati have a hybrid setup in executing test results. They have an independent laboratory and have partnerships to third-party laboratories to accommodate influx of patients. Once requested by the patient from the hospital, they will either execute the tests in-house or hand-over the execution to the third-party lab. After results comes out, the hospital will furnish a physical copy to the patient whilst maintaining a softcopy in their archive.</w:t>
       </w:r>
     </w:p>
     <w:p>
@@ -7763,7 +8341,15 @@
         <w:spacing w:after="0"/>
       </w:pPr>
       <w:r>
-        <w:t>The study will be focused on two Covid-related records: Test Results and Vaccine Certificate. Mocked test data will be used and will only be for the purpose of this research.</w:t>
+        <w:t xml:space="preserve">The study will be focused on two </w:t>
+      </w:r>
+      <w:proofErr w:type="spellStart"/>
+      <w:r>
+        <w:t>Covid</w:t>
+      </w:r>
+      <w:proofErr w:type="spellEnd"/>
+      <w:r>
+        <w:t>-related records: Test Results and Vaccine Certificate. Mocked test data will be used and will only be for the purpose of this research.</w:t>
       </w:r>
       <w:r>
         <w:t xml:space="preserve"> </w:t>
@@ -7827,7 +8413,7 @@
                     <pic:cNvPicPr/>
                   </pic:nvPicPr>
                   <pic:blipFill>
-                    <a:blip r:embed="rId23">
+                    <a:blip r:embed="rId19">
                       <a:extLst>
                         <a:ext uri="{28A0092B-C50C-407E-A947-70E740481C1C}">
                           <a14:useLocalDpi xmlns:a14="http://schemas.microsoft.com/office/drawing/2010/main" val="0"/>
@@ -8074,7 +8660,7 @@
                     <pic:cNvPicPr/>
                   </pic:nvPicPr>
                   <pic:blipFill>
-                    <a:blip r:embed="rId24">
+                    <a:blip r:embed="rId20">
                       <a:extLst>
                         <a:ext uri="{28A0092B-C50C-407E-A947-70E740481C1C}">
                           <a14:useLocalDpi xmlns:a14="http://schemas.microsoft.com/office/drawing/2010/main" val="0"/>
@@ -8296,7 +8882,23 @@
           <w:b/>
           <w:bCs/>
         </w:rPr>
-        <w:t xml:space="preserve"> - Sample Covid Vaccination Certificate</w:t>
+        <w:t xml:space="preserve"> - Sample </w:t>
+      </w:r>
+      <w:proofErr w:type="spellStart"/>
+      <w:r>
+        <w:rPr>
+          <w:b/>
+          <w:bCs/>
+        </w:rPr>
+        <w:t>Covid</w:t>
+      </w:r>
+      <w:proofErr w:type="spellEnd"/>
+      <w:r>
+        <w:rPr>
+          <w:b/>
+          <w:bCs/>
+        </w:rPr>
+        <w:t xml:space="preserve"> Vaccination Certificate</w:t>
       </w:r>
     </w:p>
     <w:p>
@@ -8856,7 +9458,7 @@
                     <pic:cNvPicPr/>
                   </pic:nvPicPr>
                   <pic:blipFill>
-                    <a:blip r:embed="rId25">
+                    <a:blip r:embed="rId21">
                       <a:extLst>
                         <a:ext uri="{28A0092B-C50C-407E-A947-70E740481C1C}">
                           <a14:useLocalDpi xmlns:a14="http://schemas.microsoft.com/office/drawing/2010/main" val="0"/>
@@ -8979,7 +9581,7 @@
                     <pic:cNvPicPr/>
                   </pic:nvPicPr>
                   <pic:blipFill>
-                    <a:blip r:embed="rId26">
+                    <a:blip r:embed="rId22">
                       <a:extLst>
                         <a:ext uri="{28A0092B-C50C-407E-A947-70E740481C1C}">
                           <a14:useLocalDpi xmlns:a14="http://schemas.microsoft.com/office/drawing/2010/main" val="0"/>
@@ -9162,7 +9764,7 @@
               <w:spacing w:after="0"/>
               <w:ind w:firstLine="0"/>
             </w:pPr>
-            <w:hyperlink r:id="rId27" w:anchor="QmZkJLp7PJGMc3mMSxTeLtyQCRqZ5CudGdjPB3jjTSFaoX" w:tgtFrame="QmZkJLp7PJGMc3mMSxTeLtyQCRqZ5CudGdjPB3jjTSFaoX" w:tooltip="Inspect this CID" w:history="1">
+            <w:hyperlink r:id="rId23" w:anchor="QmZkJLp7PJGMc3mMSxTeLtyQCRqZ5CudGdjPB3jjTSFaoX" w:tgtFrame="QmZkJLp7PJGMc3mMSxTeLtyQCRqZ5CudGdjPB3jjTSFaoX" w:tooltip="Inspect this CID" w:history="1">
               <w:r>
                 <w:t>QmZkJLp7PJGMc3mMSxTeLtyQCRqZ5CudGdjPB3jjTSFaoX</w:t>
               </w:r>
@@ -9208,7 +9810,7 @@
               <w:spacing w:after="0"/>
               <w:ind w:firstLine="0"/>
             </w:pPr>
-            <w:hyperlink r:id="rId28" w:anchor="QmdsyzBk5nWmC7a92gaAuRHxWTQu6e4wwyv2bVmZtF7mcq" w:tgtFrame="QmdsyzBk5nWmC7a92gaAuRHxWTQu6e4wwyv2bVmZtF7mcq" w:tooltip="Inspect this CID" w:history="1">
+            <w:hyperlink r:id="rId24" w:anchor="QmdsyzBk5nWmC7a92gaAuRHxWTQu6e4wwyv2bVmZtF7mcq" w:tgtFrame="QmdsyzBk5nWmC7a92gaAuRHxWTQu6e4wwyv2bVmZtF7mcq" w:tooltip="Inspect this CID" w:history="1">
               <w:r>
                 <w:t>QmdsyzBk5nWmC7a92gaAuRHxWTQu6e4wwyv2bVmZtF7mcq</w:t>
               </w:r>
@@ -9254,7 +9856,7 @@
               <w:spacing w:after="0"/>
               <w:ind w:firstLine="0"/>
             </w:pPr>
-            <w:hyperlink r:id="rId29" w:anchor="QmPsFk9hcP4WmN96r8mXYjV5rKCNNb94c95jfqLBNZvigT" w:tgtFrame="QmPsFk9hcP4WmN96r8mXYjV5rKCNNb94c95jfqLBNZvigT" w:tooltip="Inspect this CID" w:history="1">
+            <w:hyperlink r:id="rId25" w:anchor="QmPsFk9hcP4WmN96r8mXYjV5rKCNNb94c95jfqLBNZvigT" w:tgtFrame="QmPsFk9hcP4WmN96r8mXYjV5rKCNNb94c95jfqLBNZvigT" w:tooltip="Inspect this CID" w:history="1">
               <w:r>
                 <w:t>QmPsFk9hcP4WmN96r8mXYjV5rKCNNb94c95jfqLBNZvigT</w:t>
               </w:r>
@@ -9300,7 +9902,7 @@
               <w:spacing w:after="0"/>
               <w:ind w:firstLine="0"/>
             </w:pPr>
-            <w:hyperlink r:id="rId30" w:anchor="QmVVrfBPAnF5DC1DXDZH2yftW6MEoCSKXEQEbY5LKfFzAt" w:tgtFrame="QmVVrfBPAnF5DC1DXDZH2yftW6MEoCSKXEQEbY5LKfFzAt" w:tooltip="Inspect this CID" w:history="1">
+            <w:hyperlink r:id="rId26" w:anchor="QmVVrfBPAnF5DC1DXDZH2yftW6MEoCSKXEQEbY5LKfFzAt" w:tgtFrame="QmVVrfBPAnF5DC1DXDZH2yftW6MEoCSKXEQEbY5LKfFzAt" w:tooltip="Inspect this CID" w:history="1">
               <w:r>
                 <w:t>QmVVrfBPAnF5DC1DXDZH2yftW6MEoCSKXEQEbY5LKfFzAt</w:t>
               </w:r>
@@ -9427,7 +10029,7 @@
               <w:spacing w:after="0"/>
               <w:ind w:firstLine="0"/>
             </w:pPr>
-            <w:hyperlink r:id="rId31" w:anchor="QmanmTVLostTHeeLiz8vr99QDWmVbmbd53rSA2iFoDcmXu" w:tgtFrame="QmanmTVLostTHeeLiz8vr99QDWmVbmbd53rSA2iFoDcmXu" w:tooltip="Inspect this CID" w:history="1">
+            <w:hyperlink r:id="rId27" w:anchor="QmanmTVLostTHeeLiz8vr99QDWmVbmbd53rSA2iFoDcmXu" w:tgtFrame="QmanmTVLostTHeeLiz8vr99QDWmVbmbd53rSA2iFoDcmXu" w:tooltip="Inspect this CID" w:history="1">
               <w:r>
                 <w:t>QmanmTVLostTHeeLiz8vr99QDWmVbmbd53rSA2iFoDcmXu</w:t>
               </w:r>
@@ -9473,7 +10075,7 @@
               <w:spacing w:after="0"/>
               <w:ind w:firstLine="0"/>
             </w:pPr>
-            <w:hyperlink r:id="rId32" w:anchor="QmdsyzBk5nWmC7a92gaAuRHxWTQu6e4wwyv2bVmZtF7mcq" w:tgtFrame="QmdsyzBk5nWmC7a92gaAuRHxWTQu6e4wwyv2bVmZtF7mcq" w:tooltip="Inspect this CID" w:history="1">
+            <w:hyperlink r:id="rId28" w:anchor="QmdsyzBk5nWmC7a92gaAuRHxWTQu6e4wwyv2bVmZtF7mcq" w:tgtFrame="QmdsyzBk5nWmC7a92gaAuRHxWTQu6e4wwyv2bVmZtF7mcq" w:tooltip="Inspect this CID" w:history="1">
               <w:r>
                 <w:t>QmdsyzBk5nWmC7a92gaAuRHxWTQu6e4wwyv2bVmZtF7mcq</w:t>
               </w:r>
@@ -9519,7 +10121,7 @@
               <w:spacing w:after="0"/>
               <w:ind w:firstLine="0"/>
             </w:pPr>
-            <w:hyperlink r:id="rId33" w:anchor="QmTfDsTDe3nVu7b3hij43R3mBzyhJZgVm9eFBewVb5FfKV" w:tgtFrame="QmTfDsTDe3nVu7b3hij43R3mBzyhJZgVm9eFBewVb5FfKV" w:tooltip="Inspect this CID" w:history="1">
+            <w:hyperlink r:id="rId29" w:anchor="QmTfDsTDe3nVu7b3hij43R3mBzyhJZgVm9eFBewVb5FfKV" w:tgtFrame="QmTfDsTDe3nVu7b3hij43R3mBzyhJZgVm9eFBewVb5FfKV" w:tooltip="Inspect this CID" w:history="1">
               <w:r>
                 <w:t>QmTfDsTDe3nVu7b3hij43R3mBzyhJZgVm9eFBewVb5FfKV</w:t>
               </w:r>
@@ -9565,7 +10167,7 @@
               <w:spacing w:after="0"/>
               <w:ind w:firstLine="0"/>
             </w:pPr>
-            <w:hyperlink r:id="rId34" w:anchor="QmRF3DNTkA43a7AG26uva4n7pgR22ctz6PjZW4KMuN5Cvu" w:tgtFrame="QmRF3DNTkA43a7AG26uva4n7pgR22ctz6PjZW4KMuN5Cvu" w:tooltip="Inspect this CID" w:history="1">
+            <w:hyperlink r:id="rId30" w:anchor="QmRF3DNTkA43a7AG26uva4n7pgR22ctz6PjZW4KMuN5Cvu" w:tgtFrame="QmRF3DNTkA43a7AG26uva4n7pgR22ctz6PjZW4KMuN5Cvu" w:tooltip="Inspect this CID" w:history="1">
               <w:r>
                 <w:t>QmRF3DNTkA43a7AG26uva4n7pgR22ctz6PjZW4KMuN5Cvu</w:t>
               </w:r>
@@ -9593,9 +10195,11 @@
       <w:r>
         <w:t>We can now map out the links with their respective roots. Notice that link “</w:t>
       </w:r>
+      <w:proofErr w:type="spellStart"/>
       <w:r>
         <w:t>Qmdsy</w:t>
       </w:r>
+      <w:proofErr w:type="spellEnd"/>
       <w:r>
         <w:t>” is referenced by both root objects.</w:t>
       </w:r>
@@ -9635,7 +10239,7 @@
                     <pic:cNvPicPr/>
                   </pic:nvPicPr>
                   <pic:blipFill>
-                    <a:blip r:embed="rId35">
+                    <a:blip r:embed="rId31">
                       <a:extLst>
                         <a:ext uri="{28A0092B-C50C-407E-A947-70E740481C1C}">
                           <a14:useLocalDpi xmlns:a14="http://schemas.microsoft.com/office/drawing/2010/main" val="0"/>
@@ -9851,7 +10455,15 @@
         <w:spacing w:after="0"/>
       </w:pPr>
       <w:r>
-        <w:t>The main purpose of using a blockchain is to validate whether a given or requested CID is authentic in the context of the system. After a doctor uploads a record in IPFS, the generated IPFS CID will then be logged to the blockchain. Blockchain validation will then be used as a proof that a CID exists in the context of CoviBlock. This will prevent illegal tampering or modification of records.</w:t>
+        <w:t xml:space="preserve">The main purpose of using a blockchain is to validate whether a given or requested CID is authentic in the context of the system. After a doctor uploads a record in IPFS, the generated IPFS CID will then be logged to the blockchain. Blockchain validation will then be used as a proof that a CID exists in the context of </w:t>
+      </w:r>
+      <w:proofErr w:type="spellStart"/>
+      <w:r>
+        <w:t>CoviBlock</w:t>
+      </w:r>
+      <w:proofErr w:type="spellEnd"/>
+      <w:r>
+        <w:t>. This will prevent illegal tampering or modification of records.</w:t>
       </w:r>
     </w:p>
     <w:p>
@@ -9919,7 +10531,7 @@
       <w:r>
         <w:t>“CID”: “</w:t>
       </w:r>
-      <w:hyperlink r:id="rId36" w:anchor="QmZkJLp7PJGMc3mMSxTeLtyQCRqZ5CudGdjPB3jjTSFaoX" w:tgtFrame="QmZkJLp7PJGMc3mMSxTeLtyQCRqZ5CudGdjPB3jjTSFaoX" w:tooltip="Inspect this CID" w:history="1">
+      <w:hyperlink r:id="rId32" w:anchor="QmZkJLp7PJGMc3mMSxTeLtyQCRqZ5CudGdjPB3jjTSFaoX" w:tgtFrame="QmZkJLp7PJGMc3mMSxTeLtyQCRqZ5CudGdjPB3jjTSFaoX" w:tooltip="Inspect this CID" w:history="1">
         <w:r>
           <w:t>QmZkJLp7PJGMc3mMSxTeLtyQCRqZ5CudGdjPB3jjTSFaoX</w:t>
         </w:r>
@@ -9936,29 +10548,53 @@
         <w:spacing w:after="0"/>
       </w:pPr>
       <w:r>
-        <w:t>“MedPerson”: “Dr. Ramon Cruz”,</w:t>
-      </w:r>
-    </w:p>
-    <w:p>
-      <w:pPr>
-        <w:tabs>
-          <w:tab w:val="left" w:pos="3195"/>
-        </w:tabs>
-        <w:spacing w:after="0"/>
-      </w:pPr>
-      <w:r>
-        <w:t>“LicenseNum”: “123-456”,</w:t>
-      </w:r>
-    </w:p>
-    <w:p>
-      <w:pPr>
-        <w:tabs>
-          <w:tab w:val="left" w:pos="3195"/>
-        </w:tabs>
-        <w:spacing w:after="0"/>
-      </w:pPr>
-      <w:r>
-        <w:t>“DateTime”: “23/07/2021 14:00:00”</w:t>
+        <w:t>“</w:t>
+      </w:r>
+      <w:proofErr w:type="spellStart"/>
+      <w:r>
+        <w:t>MedPerson</w:t>
+      </w:r>
+      <w:proofErr w:type="spellEnd"/>
+      <w:r>
+        <w:t>”: “Dr. Ramon Cruz”,</w:t>
+      </w:r>
+    </w:p>
+    <w:p>
+      <w:pPr>
+        <w:tabs>
+          <w:tab w:val="left" w:pos="3195"/>
+        </w:tabs>
+        <w:spacing w:after="0"/>
+      </w:pPr>
+      <w:r>
+        <w:t>“</w:t>
+      </w:r>
+      <w:proofErr w:type="spellStart"/>
+      <w:r>
+        <w:t>LicenseNum</w:t>
+      </w:r>
+      <w:proofErr w:type="spellEnd"/>
+      <w:r>
+        <w:t>”: “123-456”,</w:t>
+      </w:r>
+    </w:p>
+    <w:p>
+      <w:pPr>
+        <w:tabs>
+          <w:tab w:val="left" w:pos="3195"/>
+        </w:tabs>
+        <w:spacing w:after="0"/>
+      </w:pPr>
+      <w:r>
+        <w:t>“</w:t>
+      </w:r>
+      <w:proofErr w:type="spellStart"/>
+      <w:r>
+        <w:t>DateTime</w:t>
+      </w:r>
+      <w:proofErr w:type="spellEnd"/>
+      <w:r>
+        <w:t>”: “23/07/2021 14:00:00”</w:t>
       </w:r>
     </w:p>
     <w:p>
@@ -10018,7 +10654,7 @@
       <w:r>
         <w:t>“CID”: “</w:t>
       </w:r>
-      <w:hyperlink r:id="rId37" w:anchor="QmanmTVLostTHeeLiz8vr99QDWmVbmbd53rSA2iFoDcmXu" w:tgtFrame="QmanmTVLostTHeeLiz8vr99QDWmVbmbd53rSA2iFoDcmXu" w:tooltip="Inspect this CID" w:history="1">
+      <w:hyperlink r:id="rId33" w:anchor="QmanmTVLostTHeeLiz8vr99QDWmVbmbd53rSA2iFoDcmXu" w:tgtFrame="QmanmTVLostTHeeLiz8vr99QDWmVbmbd53rSA2iFoDcmXu" w:tooltip="Inspect this CID" w:history="1">
         <w:r>
           <w:t>QmanmTVLostTHeeLiz8vr99QDWmVbmbd53rSA2iFoDcmXu</w:t>
         </w:r>
@@ -10035,29 +10671,53 @@
         <w:spacing w:after="0"/>
       </w:pPr>
       <w:r>
-        <w:t>“MedPerson”: “Dr. Erik Lim”,</w:t>
-      </w:r>
-    </w:p>
-    <w:p>
-      <w:pPr>
-        <w:tabs>
-          <w:tab w:val="left" w:pos="3195"/>
-        </w:tabs>
-        <w:spacing w:after="0"/>
-      </w:pPr>
-      <w:r>
-        <w:t>“LicenseNum”: “122-322”,</w:t>
-      </w:r>
-    </w:p>
-    <w:p>
-      <w:pPr>
-        <w:tabs>
-          <w:tab w:val="left" w:pos="3195"/>
-        </w:tabs>
-        <w:spacing w:after="0"/>
-      </w:pPr>
-      <w:r>
-        <w:t>“DateTime”: “23/07/2021 09:00:00”</w:t>
+        <w:t>“</w:t>
+      </w:r>
+      <w:proofErr w:type="spellStart"/>
+      <w:r>
+        <w:t>MedPerson</w:t>
+      </w:r>
+      <w:proofErr w:type="spellEnd"/>
+      <w:r>
+        <w:t>”: “Dr. Erik Lim”,</w:t>
+      </w:r>
+    </w:p>
+    <w:p>
+      <w:pPr>
+        <w:tabs>
+          <w:tab w:val="left" w:pos="3195"/>
+        </w:tabs>
+        <w:spacing w:after="0"/>
+      </w:pPr>
+      <w:r>
+        <w:t>“</w:t>
+      </w:r>
+      <w:proofErr w:type="spellStart"/>
+      <w:r>
+        <w:t>LicenseNum</w:t>
+      </w:r>
+      <w:proofErr w:type="spellEnd"/>
+      <w:r>
+        <w:t>”: “122-322”,</w:t>
+      </w:r>
+    </w:p>
+    <w:p>
+      <w:pPr>
+        <w:tabs>
+          <w:tab w:val="left" w:pos="3195"/>
+        </w:tabs>
+        <w:spacing w:after="0"/>
+      </w:pPr>
+      <w:r>
+        <w:t>“</w:t>
+      </w:r>
+      <w:proofErr w:type="spellStart"/>
+      <w:r>
+        <w:t>DateTime</w:t>
+      </w:r>
+      <w:proofErr w:type="spellEnd"/>
+      <w:r>
+        <w:t>”: “23/07/2021 09:00:00”</w:t>
       </w:r>
     </w:p>
     <w:p>
@@ -10200,7 +10860,7 @@
                     <pic:cNvPicPr/>
                   </pic:nvPicPr>
                   <pic:blipFill>
-                    <a:blip r:embed="rId38">
+                    <a:blip r:embed="rId34">
                       <a:extLst>
                         <a:ext uri="{28A0092B-C50C-407E-A947-70E740481C1C}">
                           <a14:useLocalDpi xmlns:a14="http://schemas.microsoft.com/office/drawing/2010/main" val="0"/>
@@ -10359,7 +11019,7 @@
                     <pic:cNvPicPr/>
                   </pic:nvPicPr>
                   <pic:blipFill>
-                    <a:blip r:embed="rId39">
+                    <a:blip r:embed="rId35">
                       <a:extLst>
                         <a:ext uri="{28A0092B-C50C-407E-A947-70E740481C1C}">
                           <a14:useLocalDpi xmlns:a14="http://schemas.microsoft.com/office/drawing/2010/main" val="0"/>
@@ -10629,7 +11289,7 @@
                     <pic:cNvPicPr/>
                   </pic:nvPicPr>
                   <pic:blipFill>
-                    <a:blip r:embed="rId40">
+                    <a:blip r:embed="rId36">
                       <a:extLst>
                         <a:ext uri="{28A0092B-C50C-407E-A947-70E740481C1C}">
                           <a14:useLocalDpi xmlns:a14="http://schemas.microsoft.com/office/drawing/2010/main" val="0"/>
@@ -10934,7 +11594,7 @@
                     <pic:cNvPicPr/>
                   </pic:nvPicPr>
                   <pic:blipFill>
-                    <a:blip r:embed="rId41" cstate="print">
+                    <a:blip r:embed="rId37" cstate="print">
                       <a:extLst>
                         <a:ext uri="{28A0092B-C50C-407E-A947-70E740481C1C}">
                           <a14:useLocalDpi xmlns:a14="http://schemas.microsoft.com/office/drawing/2010/main" val="0"/>
@@ -11049,7 +11709,7 @@
                     <pic:cNvPicPr/>
                   </pic:nvPicPr>
                   <pic:blipFill>
-                    <a:blip r:embed="rId42">
+                    <a:blip r:embed="rId38">
                       <a:extLst>
                         <a:ext uri="{28A0092B-C50C-407E-A947-70E740481C1C}">
                           <a14:useLocalDpi xmlns:a14="http://schemas.microsoft.com/office/drawing/2010/main" val="0"/>
@@ -11266,7 +11926,7 @@
                     <pic:cNvPicPr/>
                   </pic:nvPicPr>
                   <pic:blipFill>
-                    <a:blip r:embed="rId43">
+                    <a:blip r:embed="rId39">
                       <a:extLst>
                         <a:ext uri="{28A0092B-C50C-407E-A947-70E740481C1C}">
                           <a14:useLocalDpi xmlns:a14="http://schemas.microsoft.com/office/drawing/2010/main" val="0"/>
@@ -11535,8 +12195,6 @@
         <w:lastRenderedPageBreak/>
         <w:t>Store files in blockchain and IPFS</w:t>
       </w:r>
-      <w:bookmarkStart w:id="3" w:name="_GoBack"/>
-      <w:bookmarkEnd w:id="3"/>
     </w:p>
     <w:p>
       <w:pPr>
@@ -11573,7 +12231,7 @@
                     <pic:cNvPicPr/>
                   </pic:nvPicPr>
                   <pic:blipFill>
-                    <a:blip r:embed="rId44">
+                    <a:blip r:embed="rId40">
                       <a:extLst>
                         <a:ext uri="{28A0092B-C50C-407E-A947-70E740481C1C}">
                           <a14:useLocalDpi xmlns:a14="http://schemas.microsoft.com/office/drawing/2010/main" val="0"/>
@@ -11694,7 +12352,7 @@
                     <pic:cNvPicPr/>
                   </pic:nvPicPr>
                   <pic:blipFill>
-                    <a:blip r:embed="rId45">
+                    <a:blip r:embed="rId41">
                       <a:extLst>
                         <a:ext uri="{28A0092B-C50C-407E-A947-70E740481C1C}">
                           <a14:useLocalDpi xmlns:a14="http://schemas.microsoft.com/office/drawing/2010/main" val="0"/>
@@ -11846,8 +12504,156 @@
         <w:ind w:firstLine="0"/>
       </w:pPr>
     </w:p>
+    <w:p>
+      <w:pPr>
+        <w:spacing w:after="0"/>
+        <w:ind w:firstLine="0"/>
+      </w:pPr>
+    </w:p>
+    <w:p>
+      <w:pPr>
+        <w:spacing w:after="0"/>
+        <w:ind w:firstLine="0"/>
+      </w:pPr>
+    </w:p>
+    <w:p>
+      <w:pPr>
+        <w:spacing w:after="0"/>
+        <w:ind w:firstLine="0"/>
+      </w:pPr>
+    </w:p>
+    <w:p>
+      <w:pPr>
+        <w:spacing w:after="0"/>
+        <w:ind w:firstLine="0"/>
+      </w:pPr>
+    </w:p>
+    <w:p>
+      <w:pPr>
+        <w:spacing w:after="0"/>
+        <w:ind w:firstLine="0"/>
+      </w:pPr>
+    </w:p>
+    <w:p>
+      <w:pPr>
+        <w:spacing w:after="0"/>
+        <w:ind w:firstLine="0"/>
+      </w:pPr>
+    </w:p>
+    <w:p>
+      <w:pPr>
+        <w:spacing w:after="0"/>
+        <w:ind w:firstLine="0"/>
+      </w:pPr>
+    </w:p>
+    <w:p>
+      <w:pPr>
+        <w:spacing w:after="0"/>
+        <w:ind w:firstLine="0"/>
+      </w:pPr>
+    </w:p>
+    <w:p>
+      <w:pPr>
+        <w:spacing w:after="0"/>
+        <w:ind w:firstLine="0"/>
+      </w:pPr>
+    </w:p>
+    <w:p>
+      <w:pPr>
+        <w:spacing w:after="0"/>
+        <w:ind w:firstLine="0"/>
+      </w:pPr>
+    </w:p>
+    <w:p>
+      <w:pPr>
+        <w:spacing w:after="0"/>
+        <w:ind w:firstLine="0"/>
+      </w:pPr>
+    </w:p>
+    <w:p>
+      <w:pPr>
+        <w:spacing w:after="0"/>
+        <w:ind w:firstLine="0"/>
+      </w:pPr>
+    </w:p>
+    <w:p>
+      <w:pPr>
+        <w:spacing w:after="0"/>
+        <w:ind w:firstLine="0"/>
+      </w:pPr>
+      <w:r>
+        <w:lastRenderedPageBreak/>
+        <w:t>References</w:t>
+      </w:r>
+    </w:p>
+    <w:p>
+      <w:pPr>
+        <w:spacing w:after="0"/>
+        <w:ind w:firstLine="0"/>
+      </w:pPr>
+    </w:p>
+    <w:p>
+      <w:pPr>
+        <w:spacing w:after="0"/>
+        <w:ind w:firstLine="0"/>
+      </w:pPr>
+    </w:p>
+    <w:p>
+      <w:pPr>
+        <w:spacing w:after="0"/>
+        <w:ind w:firstLine="0"/>
+      </w:pPr>
+    </w:p>
+    <w:p>
+      <w:pPr>
+        <w:spacing w:after="0"/>
+        <w:ind w:firstLine="0"/>
+      </w:pPr>
+    </w:p>
+    <w:p>
+      <w:pPr>
+        <w:spacing w:after="0"/>
+        <w:ind w:firstLine="0"/>
+      </w:pPr>
+    </w:p>
+    <w:p>
+      <w:pPr>
+        <w:spacing w:after="0"/>
+        <w:ind w:firstLine="0"/>
+      </w:pPr>
+    </w:p>
+    <w:p>
+      <w:pPr>
+        <w:spacing w:after="0"/>
+        <w:ind w:firstLine="0"/>
+      </w:pPr>
+    </w:p>
+    <w:p>
+      <w:pPr>
+        <w:spacing w:after="0"/>
+        <w:ind w:firstLine="0"/>
+      </w:pPr>
+    </w:p>
+    <w:p>
+      <w:pPr>
+        <w:spacing w:after="0"/>
+        <w:ind w:firstLine="0"/>
+      </w:pPr>
+    </w:p>
+    <w:p>
+      <w:pPr>
+        <w:spacing w:after="0"/>
+        <w:ind w:firstLine="0"/>
+      </w:pPr>
+    </w:p>
+    <w:p>
+      <w:pPr>
+        <w:spacing w:after="0"/>
+        <w:ind w:firstLine="0"/>
+      </w:pPr>
+    </w:p>
     <w:sectPr>
-      <w:footerReference w:type="default" r:id="rId46"/>
+      <w:footerReference w:type="default" r:id="rId42"/>
       <w:pgSz w:w="12240" w:h="15840"/>
       <w:pgMar w:top="1440" w:right="1440" w:bottom="1440" w:left="2160" w:header="576" w:footer="709" w:gutter="0"/>
       <w:pgNumType w:start="2"/>
@@ -11883,16 +12689,6 @@
 </file>
 
 <file path=word/footer1.xml><?xml version="1.0" encoding="utf-8"?>
-<w:ftr xmlns:wpc="http://schemas.microsoft.com/office/word/2010/wordprocessingCanvas" xmlns:cx="http://schemas.microsoft.com/office/drawing/2014/chartex" xmlns:cx1="http://schemas.microsoft.com/office/drawing/2015/9/8/chartex" xmlns:cx2="http://schemas.microsoft.com/office/drawing/2015/10/21/chartex" xmlns:cx3="http://schemas.microsoft.com/office/drawing/2016/5/9/chartex" xmlns:cx4="http://schemas.microsoft.com/office/drawing/2016/5/10/chartex" xmlns:cx5="http://schemas.microsoft.com/office/drawing/2016/5/11/chartex" xmlns:cx6="http://schemas.microsoft.com/office/drawing/2016/5/12/chartex" xmlns:cx7="http://schemas.microsoft.com/office/drawing/2016/5/13/chartex" xmlns:cx8="http://schemas.microsoft.com/office/drawing/2016/5/14/chartex" xmlns:mc="http://schemas.openxmlformats.org/markup-compatibility/2006" xmlns:aink="http://schemas.microsoft.com/office/drawing/2016/ink" xmlns:am3d="http://schemas.microsoft.com/office/drawing/2017/model3d" xmlns:o="urn:schemas-microsoft-com:office:office" xmlns:r="http://schemas.openxmlformats.org/officeDocument/2006/relationships" xmlns:m="http://schemas.openxmlformats.org/officeDocument/2006/math" xmlns:v="urn:schemas-microsoft-com:vml" xmlns:wp14="http://schemas.microsoft.com/office/word/2010/wordprocessingDrawing" xmlns:wp="http://schemas.openxmlformats.org/drawingml/2006/wordprocessingDrawing" xmlns:w10="urn:schemas-microsoft-com:office:word" xmlns:w="http://schemas.openxmlformats.org/wordprocessingml/2006/main" xmlns:w14="http://schemas.microsoft.com/office/word/2010/wordml" xmlns:w15="http://schemas.microsoft.com/office/word/2012/wordml" xmlns:w16cid="http://schemas.microsoft.com/office/word/2016/wordml/cid" xmlns:w16se="http://schemas.microsoft.com/office/word/2015/wordml/symex" xmlns:wpg="http://schemas.microsoft.com/office/word/2010/wordprocessingGroup" xmlns:wpi="http://schemas.microsoft.com/office/word/2010/wordprocessingInk" xmlns:wne="http://schemas.microsoft.com/office/word/2006/wordml" xmlns:wps="http://schemas.microsoft.com/office/word/2010/wordprocessingShape" mc:Ignorable="w14 w15 w16se w16cid wp14">
-  <w:p>
-    <w:pPr>
-      <w:pStyle w:val="Footer"/>
-    </w:pPr>
-  </w:p>
-</w:ftr>
-</file>
-
-<file path=word/footer2.xml><?xml version="1.0" encoding="utf-8"?>
 <w:ftr xmlns:wpc="http://schemas.microsoft.com/office/word/2010/wordprocessingCanvas" xmlns:cx="http://schemas.microsoft.com/office/drawing/2014/chartex" xmlns:cx1="http://schemas.microsoft.com/office/drawing/2015/9/8/chartex" xmlns:cx2="http://schemas.microsoft.com/office/drawing/2015/10/21/chartex" xmlns:cx3="http://schemas.microsoft.com/office/drawing/2016/5/9/chartex" xmlns:cx4="http://schemas.microsoft.com/office/drawing/2016/5/10/chartex" xmlns:cx5="http://schemas.microsoft.com/office/drawing/2016/5/11/chartex" xmlns:cx6="http://schemas.microsoft.com/office/drawing/2016/5/12/chartex" xmlns:cx7="http://schemas.microsoft.com/office/drawing/2016/5/13/chartex" xmlns:cx8="http://schemas.microsoft.com/office/drawing/2016/5/14/chartex" xmlns:mc="http://schemas.openxmlformats.org/markup-compatibility/2006" xmlns:aink="http://schemas.microsoft.com/office/drawing/2016/ink" xmlns:am3d="http://schemas.microsoft.com/office/drawing/2017/model3d" xmlns:o="urn:schemas-microsoft-com:office:office" xmlns:r="http://schemas.openxmlformats.org/officeDocument/2006/relationships" xmlns:m="http://schemas.openxmlformats.org/officeDocument/2006/math" xmlns:v="urn:schemas-microsoft-com:vml" xmlns:wp14="http://schemas.microsoft.com/office/word/2010/wordprocessingDrawing" xmlns:wp="http://schemas.openxmlformats.org/drawingml/2006/wordprocessingDrawing" xmlns:w10="urn:schemas-microsoft-com:office:word" xmlns:w="http://schemas.openxmlformats.org/wordprocessingml/2006/main" xmlns:w14="http://schemas.microsoft.com/office/word/2010/wordml" xmlns:w15="http://schemas.microsoft.com/office/word/2012/wordml" xmlns:w16cid="http://schemas.microsoft.com/office/word/2016/wordml/cid" xmlns:w16se="http://schemas.microsoft.com/office/word/2015/wordml/symex" xmlns:wpg="http://schemas.microsoft.com/office/word/2010/wordprocessingGroup" xmlns:wpi="http://schemas.microsoft.com/office/word/2010/wordprocessingInk" xmlns:wne="http://schemas.microsoft.com/office/word/2006/wordml" xmlns:wps="http://schemas.microsoft.com/office/word/2010/wordprocessingShape" mc:Ignorable="w14 w15 w16se w16cid wp14">
   <w:p>
     <w:pPr>
@@ -11999,17 +12795,7 @@
 </w:ftr>
 </file>
 
-<file path=word/footer3.xml><?xml version="1.0" encoding="utf-8"?>
-<w:ftr xmlns:wpc="http://schemas.microsoft.com/office/word/2010/wordprocessingCanvas" xmlns:cx="http://schemas.microsoft.com/office/drawing/2014/chartex" xmlns:cx1="http://schemas.microsoft.com/office/drawing/2015/9/8/chartex" xmlns:cx2="http://schemas.microsoft.com/office/drawing/2015/10/21/chartex" xmlns:cx3="http://schemas.microsoft.com/office/drawing/2016/5/9/chartex" xmlns:cx4="http://schemas.microsoft.com/office/drawing/2016/5/10/chartex" xmlns:cx5="http://schemas.microsoft.com/office/drawing/2016/5/11/chartex" xmlns:cx6="http://schemas.microsoft.com/office/drawing/2016/5/12/chartex" xmlns:cx7="http://schemas.microsoft.com/office/drawing/2016/5/13/chartex" xmlns:cx8="http://schemas.microsoft.com/office/drawing/2016/5/14/chartex" xmlns:mc="http://schemas.openxmlformats.org/markup-compatibility/2006" xmlns:aink="http://schemas.microsoft.com/office/drawing/2016/ink" xmlns:am3d="http://schemas.microsoft.com/office/drawing/2017/model3d" xmlns:o="urn:schemas-microsoft-com:office:office" xmlns:r="http://schemas.openxmlformats.org/officeDocument/2006/relationships" xmlns:m="http://schemas.openxmlformats.org/officeDocument/2006/math" xmlns:v="urn:schemas-microsoft-com:vml" xmlns:wp14="http://schemas.microsoft.com/office/word/2010/wordprocessingDrawing" xmlns:wp="http://schemas.openxmlformats.org/drawingml/2006/wordprocessingDrawing" xmlns:w10="urn:schemas-microsoft-com:office:word" xmlns:w="http://schemas.openxmlformats.org/wordprocessingml/2006/main" xmlns:w14="http://schemas.microsoft.com/office/word/2010/wordml" xmlns:w15="http://schemas.microsoft.com/office/word/2012/wordml" xmlns:w16cid="http://schemas.microsoft.com/office/word/2016/wordml/cid" xmlns:w16se="http://schemas.microsoft.com/office/word/2015/wordml/symex" xmlns:wpg="http://schemas.microsoft.com/office/word/2010/wordprocessingGroup" xmlns:wpi="http://schemas.microsoft.com/office/word/2010/wordprocessingInk" xmlns:wne="http://schemas.microsoft.com/office/word/2006/wordml" xmlns:wps="http://schemas.microsoft.com/office/word/2010/wordprocessingShape" mc:Ignorable="w14 w15 w16se w16cid wp14">
-  <w:p>
-    <w:pPr>
-      <w:pStyle w:val="Footer"/>
-    </w:pPr>
-  </w:p>
-</w:ftr>
-</file>
-
-<file path=word/footer4.xml><?xml version="1.0" encoding="utf-8"?>
+<file path=word/footer2.xml><?xml version="1.0" encoding="utf-8"?>
 <w:ftr xmlns:wpc="http://schemas.microsoft.com/office/word/2010/wordprocessingCanvas" xmlns:cx="http://schemas.microsoft.com/office/drawing/2014/chartex" xmlns:cx1="http://schemas.microsoft.com/office/drawing/2015/9/8/chartex" xmlns:cx2="http://schemas.microsoft.com/office/drawing/2015/10/21/chartex" xmlns:cx3="http://schemas.microsoft.com/office/drawing/2016/5/9/chartex" xmlns:cx4="http://schemas.microsoft.com/office/drawing/2016/5/10/chartex" xmlns:cx5="http://schemas.microsoft.com/office/drawing/2016/5/11/chartex" xmlns:cx6="http://schemas.microsoft.com/office/drawing/2016/5/12/chartex" xmlns:cx7="http://schemas.microsoft.com/office/drawing/2016/5/13/chartex" xmlns:cx8="http://schemas.microsoft.com/office/drawing/2016/5/14/chartex" xmlns:mc="http://schemas.openxmlformats.org/markup-compatibility/2006" xmlns:aink="http://schemas.microsoft.com/office/drawing/2016/ink" xmlns:am3d="http://schemas.microsoft.com/office/drawing/2017/model3d" xmlns:o="urn:schemas-microsoft-com:office:office" xmlns:r="http://schemas.openxmlformats.org/officeDocument/2006/relationships" xmlns:m="http://schemas.openxmlformats.org/officeDocument/2006/math" xmlns:v="urn:schemas-microsoft-com:vml" xmlns:wp14="http://schemas.microsoft.com/office/word/2010/wordprocessingDrawing" xmlns:wp="http://schemas.openxmlformats.org/drawingml/2006/wordprocessingDrawing" xmlns:w10="urn:schemas-microsoft-com:office:word" xmlns:w="http://schemas.openxmlformats.org/wordprocessingml/2006/main" xmlns:w14="http://schemas.microsoft.com/office/word/2010/wordml" xmlns:w15="http://schemas.microsoft.com/office/word/2012/wordml" xmlns:w16cid="http://schemas.microsoft.com/office/word/2016/wordml/cid" xmlns:w16se="http://schemas.microsoft.com/office/word/2015/wordml/symex" xmlns:wpg="http://schemas.microsoft.com/office/word/2010/wordprocessingGroup" xmlns:wpi="http://schemas.microsoft.com/office/word/2010/wordprocessingInk" xmlns:wne="http://schemas.microsoft.com/office/word/2006/wordml" xmlns:wps="http://schemas.microsoft.com/office/word/2010/wordprocessingShape" mc:Ignorable="w14 w15 w16se w16cid wp14">
   <w:p>
     <w:pPr>
@@ -12183,16 +12969,6 @@
 <w:hdr xmlns:wpc="http://schemas.microsoft.com/office/word/2010/wordprocessingCanvas" xmlns:cx="http://schemas.microsoft.com/office/drawing/2014/chartex" xmlns:cx1="http://schemas.microsoft.com/office/drawing/2015/9/8/chartex" xmlns:cx2="http://schemas.microsoft.com/office/drawing/2015/10/21/chartex" xmlns:cx3="http://schemas.microsoft.com/office/drawing/2016/5/9/chartex" xmlns:cx4="http://schemas.microsoft.com/office/drawing/2016/5/10/chartex" xmlns:cx5="http://schemas.microsoft.com/office/drawing/2016/5/11/chartex" xmlns:cx6="http://schemas.microsoft.com/office/drawing/2016/5/12/chartex" xmlns:cx7="http://schemas.microsoft.com/office/drawing/2016/5/13/chartex" xmlns:cx8="http://schemas.microsoft.com/office/drawing/2016/5/14/chartex" xmlns:mc="http://schemas.openxmlformats.org/markup-compatibility/2006" xmlns:aink="http://schemas.microsoft.com/office/drawing/2016/ink" xmlns:am3d="http://schemas.microsoft.com/office/drawing/2017/model3d" xmlns:o="urn:schemas-microsoft-com:office:office" xmlns:r="http://schemas.openxmlformats.org/officeDocument/2006/relationships" xmlns:m="http://schemas.openxmlformats.org/officeDocument/2006/math" xmlns:v="urn:schemas-microsoft-com:vml" xmlns:wp14="http://schemas.microsoft.com/office/word/2010/wordprocessingDrawing" xmlns:wp="http://schemas.openxmlformats.org/drawingml/2006/wordprocessingDrawing" xmlns:w10="urn:schemas-microsoft-com:office:word" xmlns:w="http://schemas.openxmlformats.org/wordprocessingml/2006/main" xmlns:w14="http://schemas.microsoft.com/office/word/2010/wordml" xmlns:w15="http://schemas.microsoft.com/office/word/2012/wordml" xmlns:w16cid="http://schemas.microsoft.com/office/word/2016/wordml/cid" xmlns:w16se="http://schemas.microsoft.com/office/word/2015/wordml/symex" xmlns:wpg="http://schemas.microsoft.com/office/word/2010/wordprocessingGroup" xmlns:wpi="http://schemas.microsoft.com/office/word/2010/wordprocessingInk" xmlns:wne="http://schemas.microsoft.com/office/word/2006/wordml" xmlns:wps="http://schemas.microsoft.com/office/word/2010/wordprocessingShape" mc:Ignorable="w14 w15 w16se w16cid wp14">
   <w:p>
     <w:pPr>
-      <w:pStyle w:val="Header"/>
-    </w:pPr>
-  </w:p>
-</w:hdr>
-</file>
-
-<file path=word/header2.xml><?xml version="1.0" encoding="utf-8"?>
-<w:hdr xmlns:wpc="http://schemas.microsoft.com/office/word/2010/wordprocessingCanvas" xmlns:cx="http://schemas.microsoft.com/office/drawing/2014/chartex" xmlns:cx1="http://schemas.microsoft.com/office/drawing/2015/9/8/chartex" xmlns:cx2="http://schemas.microsoft.com/office/drawing/2015/10/21/chartex" xmlns:cx3="http://schemas.microsoft.com/office/drawing/2016/5/9/chartex" xmlns:cx4="http://schemas.microsoft.com/office/drawing/2016/5/10/chartex" xmlns:cx5="http://schemas.microsoft.com/office/drawing/2016/5/11/chartex" xmlns:cx6="http://schemas.microsoft.com/office/drawing/2016/5/12/chartex" xmlns:cx7="http://schemas.microsoft.com/office/drawing/2016/5/13/chartex" xmlns:cx8="http://schemas.microsoft.com/office/drawing/2016/5/14/chartex" xmlns:mc="http://schemas.openxmlformats.org/markup-compatibility/2006" xmlns:aink="http://schemas.microsoft.com/office/drawing/2016/ink" xmlns:am3d="http://schemas.microsoft.com/office/drawing/2017/model3d" xmlns:o="urn:schemas-microsoft-com:office:office" xmlns:r="http://schemas.openxmlformats.org/officeDocument/2006/relationships" xmlns:m="http://schemas.openxmlformats.org/officeDocument/2006/math" xmlns:v="urn:schemas-microsoft-com:vml" xmlns:wp14="http://schemas.microsoft.com/office/word/2010/wordprocessingDrawing" xmlns:wp="http://schemas.openxmlformats.org/drawingml/2006/wordprocessingDrawing" xmlns:w10="urn:schemas-microsoft-com:office:word" xmlns:w="http://schemas.openxmlformats.org/wordprocessingml/2006/main" xmlns:w14="http://schemas.microsoft.com/office/word/2010/wordml" xmlns:w15="http://schemas.microsoft.com/office/word/2012/wordml" xmlns:w16cid="http://schemas.microsoft.com/office/word/2016/wordml/cid" xmlns:w16se="http://schemas.microsoft.com/office/word/2015/wordml/symex" xmlns:wpg="http://schemas.microsoft.com/office/word/2010/wordprocessingGroup" xmlns:wpi="http://schemas.microsoft.com/office/word/2010/wordprocessingInk" xmlns:wne="http://schemas.microsoft.com/office/word/2006/wordml" xmlns:wps="http://schemas.microsoft.com/office/word/2010/wordprocessingShape" mc:Ignorable="w14 w15 w16se w16cid wp14">
-  <w:p>
-    <w:pPr>
       <w:pStyle w:val="Heading1"/>
     </w:pPr>
     <w:r>
@@ -12200,13 +12976,13 @@
         <w:noProof/>
       </w:rPr>
       <w:drawing>
-        <wp:anchor distT="0" distB="0" distL="114300" distR="114300" simplePos="0" relativeHeight="251658240" behindDoc="0" locked="0" layoutInCell="1" hidden="0" allowOverlap="1" wp14:anchorId="3EE1B58D" wp14:editId="2C4B23D6">
+        <wp:anchor distT="0" distB="0" distL="114300" distR="114300" simplePos="0" relativeHeight="251658240" behindDoc="0" locked="0" layoutInCell="1" hidden="0" allowOverlap="1" wp14:anchorId="3EE1B58D" wp14:editId="3EC37307">
           <wp:simplePos x="0" y="0"/>
           <wp:positionH relativeFrom="column">
-            <wp:posOffset>4646930</wp:posOffset>
+            <wp:posOffset>4653799</wp:posOffset>
           </wp:positionH>
           <wp:positionV relativeFrom="paragraph">
-            <wp:posOffset>20955</wp:posOffset>
+            <wp:posOffset>52416</wp:posOffset>
           </wp:positionV>
           <wp:extent cx="467995" cy="468630"/>
           <wp:effectExtent l="0" t="0" r="0" b="0"/>
@@ -12407,7 +13183,25 @@
                               <w:color w:val="C00000"/>
                               <w:sz w:val="40"/>
                             </w:rPr>
-                            <w:t>Pamantasan ng Lungsod ng Maynila</w:t>
+                            <w:t xml:space="preserve">Pamantasan ng </w:t>
+                          </w:r>
+                          <w:proofErr w:type="spellStart"/>
+                          <w:r>
+                            <w:rPr>
+                              <w:rFonts w:eastAsia="Times New Roman"/>
+                              <w:color w:val="C00000"/>
+                              <w:sz w:val="40"/>
+                            </w:rPr>
+                            <w:t>Lungsod</w:t>
+                          </w:r>
+                          <w:proofErr w:type="spellEnd"/>
+                          <w:r>
+                            <w:rPr>
+                              <w:rFonts w:eastAsia="Times New Roman"/>
+                              <w:color w:val="C00000"/>
+                              <w:sz w:val="40"/>
+                            </w:rPr>
+                            <w:t xml:space="preserve"> ng Maynila</w:t>
                           </w:r>
                         </w:p>
                       </w:txbxContent>
@@ -12439,7 +13233,25 @@
                         <w:color w:val="C00000"/>
                         <w:sz w:val="40"/>
                       </w:rPr>
-                      <w:t>Pamantasan ng Lungsod ng Maynila</w:t>
+                      <w:t xml:space="preserve">Pamantasan ng </w:t>
+                    </w:r>
+                    <w:proofErr w:type="spellStart"/>
+                    <w:r>
+                      <w:rPr>
+                        <w:rFonts w:eastAsia="Times New Roman"/>
+                        <w:color w:val="C00000"/>
+                        <w:sz w:val="40"/>
+                      </w:rPr>
+                      <w:t>Lungsod</w:t>
+                    </w:r>
+                    <w:proofErr w:type="spellEnd"/>
+                    <w:r>
+                      <w:rPr>
+                        <w:rFonts w:eastAsia="Times New Roman"/>
+                        <w:color w:val="C00000"/>
+                        <w:sz w:val="40"/>
+                      </w:rPr>
+                      <w:t xml:space="preserve"> ng Maynila</w:t>
                     </w:r>
                   </w:p>
                 </w:txbxContent>
@@ -12691,16 +13503,6 @@
 </w:hdr>
 </file>
 
-<file path=word/header3.xml><?xml version="1.0" encoding="utf-8"?>
-<w:hdr xmlns:wpc="http://schemas.microsoft.com/office/word/2010/wordprocessingCanvas" xmlns:cx="http://schemas.microsoft.com/office/drawing/2014/chartex" xmlns:cx1="http://schemas.microsoft.com/office/drawing/2015/9/8/chartex" xmlns:cx2="http://schemas.microsoft.com/office/drawing/2015/10/21/chartex" xmlns:cx3="http://schemas.microsoft.com/office/drawing/2016/5/9/chartex" xmlns:cx4="http://schemas.microsoft.com/office/drawing/2016/5/10/chartex" xmlns:cx5="http://schemas.microsoft.com/office/drawing/2016/5/11/chartex" xmlns:cx6="http://schemas.microsoft.com/office/drawing/2016/5/12/chartex" xmlns:cx7="http://schemas.microsoft.com/office/drawing/2016/5/13/chartex" xmlns:cx8="http://schemas.microsoft.com/office/drawing/2016/5/14/chartex" xmlns:mc="http://schemas.openxmlformats.org/markup-compatibility/2006" xmlns:aink="http://schemas.microsoft.com/office/drawing/2016/ink" xmlns:am3d="http://schemas.microsoft.com/office/drawing/2017/model3d" xmlns:o="urn:schemas-microsoft-com:office:office" xmlns:r="http://schemas.openxmlformats.org/officeDocument/2006/relationships" xmlns:m="http://schemas.openxmlformats.org/officeDocument/2006/math" xmlns:v="urn:schemas-microsoft-com:vml" xmlns:wp14="http://schemas.microsoft.com/office/word/2010/wordprocessingDrawing" xmlns:wp="http://schemas.openxmlformats.org/drawingml/2006/wordprocessingDrawing" xmlns:w10="urn:schemas-microsoft-com:office:word" xmlns:w="http://schemas.openxmlformats.org/wordprocessingml/2006/main" xmlns:w14="http://schemas.microsoft.com/office/word/2010/wordml" xmlns:w15="http://schemas.microsoft.com/office/word/2012/wordml" xmlns:w16cid="http://schemas.microsoft.com/office/word/2016/wordml/cid" xmlns:w16se="http://schemas.microsoft.com/office/word/2015/wordml/symex" xmlns:wpg="http://schemas.microsoft.com/office/word/2010/wordprocessingGroup" xmlns:wpi="http://schemas.microsoft.com/office/word/2010/wordprocessingInk" xmlns:wne="http://schemas.microsoft.com/office/word/2006/wordml" xmlns:wps="http://schemas.microsoft.com/office/word/2010/wordprocessingShape" mc:Ignorable="w14 w15 w16se w16cid wp14">
-  <w:p>
-    <w:pPr>
-      <w:pStyle w:val="Header"/>
-    </w:pPr>
-  </w:p>
-</w:hdr>
-</file>
-
 <file path=word/numbering.xml><?xml version="1.0" encoding="utf-8"?>
 <w:numbering xmlns:wpc="http://schemas.microsoft.com/office/word/2010/wordprocessingCanvas" xmlns:cx="http://schemas.microsoft.com/office/drawing/2014/chartex" xmlns:cx1="http://schemas.microsoft.com/office/drawing/2015/9/8/chartex" xmlns:cx2="http://schemas.microsoft.com/office/drawing/2015/10/21/chartex" xmlns:cx3="http://schemas.microsoft.com/office/drawing/2016/5/9/chartex" xmlns:cx4="http://schemas.microsoft.com/office/drawing/2016/5/10/chartex" xmlns:cx5="http://schemas.microsoft.com/office/drawing/2016/5/11/chartex" xmlns:cx6="http://schemas.microsoft.com/office/drawing/2016/5/12/chartex" xmlns:cx7="http://schemas.microsoft.com/office/drawing/2016/5/13/chartex" xmlns:cx8="http://schemas.microsoft.com/office/drawing/2016/5/14/chartex" xmlns:mc="http://schemas.openxmlformats.org/markup-compatibility/2006" xmlns:aink="http://schemas.microsoft.com/office/drawing/2016/ink" xmlns:am3d="http://schemas.microsoft.com/office/drawing/2017/model3d" xmlns:o="urn:schemas-microsoft-com:office:office" xmlns:r="http://schemas.openxmlformats.org/officeDocument/2006/relationships" xmlns:m="http://schemas.openxmlformats.org/officeDocument/2006/math" xmlns:v="urn:schemas-microsoft-com:vml" xmlns:wp14="http://schemas.microsoft.com/office/word/2010/wordprocessingDrawing" xmlns:wp="http://schemas.openxmlformats.org/drawingml/2006/wordprocessingDrawing" xmlns:w10="urn:schemas-microsoft-com:office:word" xmlns:w="http://schemas.openxmlformats.org/wordprocessingml/2006/main" xmlns:w14="http://schemas.microsoft.com/office/word/2010/wordml" xmlns:w15="http://schemas.microsoft.com/office/word/2012/wordml" xmlns:w16cid="http://schemas.microsoft.com/office/word/2016/wordml/cid" xmlns:w16se="http://schemas.microsoft.com/office/word/2015/wordml/symex" xmlns:wpg="http://schemas.microsoft.com/office/word/2010/wordprocessingGroup" xmlns:wpi="http://schemas.microsoft.com/office/word/2010/wordprocessingInk" xmlns:wne="http://schemas.microsoft.com/office/word/2006/wordml" xmlns:wps="http://schemas.microsoft.com/office/word/2010/wordprocessingShape" mc:Ignorable="w14 w15 w16se w16cid wp14">
   <w:abstractNum w:abstractNumId="0" w15:restartNumberingAfterBreak="0">
@@ -13282,17 +14084,17 @@
   <w:abstractNum w:abstractNumId="6" w15:restartNumberingAfterBreak="0">
     <w:nsid w:val="3C8A2BD2"/>
     <w:multiLevelType w:val="hybridMultilevel"/>
-    <w:tmpl w:val="721AB626"/>
-    <w:lvl w:ilvl="0" w:tplc="6CCC251E">
+    <w:tmpl w:val="2670F43E"/>
+    <w:lvl w:ilvl="0" w:tplc="97E261CA">
       <w:start w:val="1"/>
-      <w:numFmt w:val="bullet"/>
-      <w:lvlText w:val="-"/>
+      <w:numFmt w:val="decimal"/>
+      <w:lvlText w:val="%1."/>
       <w:lvlJc w:val="left"/>
       <w:pPr>
         <w:ind w:left="720" w:hanging="360"/>
       </w:pPr>
       <w:rPr>
-        <w:rFonts w:ascii="Times New Roman" w:eastAsiaTheme="minorHAnsi" w:hAnsi="Times New Roman" w:cs="Times New Roman" w:hint="default"/>
+        <w:rFonts w:ascii="Times New Roman" w:eastAsiaTheme="minorEastAsia" w:hAnsi="Times New Roman" w:cs="Times New Roman"/>
       </w:rPr>
     </w:lvl>
     <w:lvl w:ilvl="1" w:tplc="04090003" w:tentative="1">

</xml_diff>

<commit_message>
jeng - finished ch 1 - background of study
- add references
</commit_message>
<xml_diff>
--- a/jeng/FADRIQUELA, JENNIFER - Capstone Project.docx
+++ b/jeng/FADRIQUELA, JENNIFER - Capstone Project.docx
@@ -113,15 +113,7 @@
         <w:ind w:firstLine="0"/>
       </w:pPr>
       <w:r>
-        <w:t xml:space="preserve">Pamantasan ng </w:t>
-      </w:r>
-      <w:proofErr w:type="spellStart"/>
-      <w:r>
-        <w:t>Lungsod</w:t>
-      </w:r>
-      <w:proofErr w:type="spellEnd"/>
-      <w:r>
-        <w:t xml:space="preserve"> ng Maynila</w:t>
+        <w:t>Pamantasan ng Lungsod ng Maynila</w:t>
       </w:r>
     </w:p>
     <w:p>
@@ -163,13 +155,8 @@
         <w:ind w:firstLine="0"/>
       </w:pPr>
       <w:r>
-        <w:t xml:space="preserve"> </w:t>
-      </w:r>
-      <w:proofErr w:type="gramStart"/>
-      <w:r>
-        <w:t>Master in Information Technology</w:t>
-      </w:r>
-      <w:proofErr w:type="gramEnd"/>
+        <w:t xml:space="preserve"> Master in Information Technology</w:t>
+      </w:r>
     </w:p>
     <w:p>
       <w:pPr>
@@ -255,15 +242,7 @@
         <w:jc w:val="center"/>
       </w:pPr>
       <w:r>
-        <w:t xml:space="preserve">Dr. </w:t>
-      </w:r>
-      <w:proofErr w:type="spellStart"/>
-      <w:r>
-        <w:t>Khatalyn</w:t>
-      </w:r>
-      <w:proofErr w:type="spellEnd"/>
-      <w:r>
-        <w:t xml:space="preserve"> E. Mata</w:t>
+        <w:t>Dr. Khatalyn E. Mata</w:t>
       </w:r>
     </w:p>
     <w:p>
@@ -273,7 +252,7 @@
         <w:jc w:val="center"/>
       </w:pPr>
       <w:r>
-        <w:t>Thesis Adviser</w:t>
+        <w:t>Adviser</w:t>
       </w:r>
     </w:p>
     <w:p>
@@ -299,8 +278,12 @@
         <w:pStyle w:val="Title"/>
         <w:ind w:firstLine="0"/>
         <w:sectPr>
-          <w:headerReference w:type="default" r:id="rId7"/>
-          <w:footerReference w:type="default" r:id="rId8"/>
+          <w:headerReference w:type="even" r:id="rId7"/>
+          <w:headerReference w:type="default" r:id="rId8"/>
+          <w:footerReference w:type="even" r:id="rId9"/>
+          <w:footerReference w:type="default" r:id="rId10"/>
+          <w:headerReference w:type="first" r:id="rId11"/>
+          <w:footerReference w:type="first" r:id="rId12"/>
           <w:pgSz w:w="12240" w:h="15840"/>
           <w:pgMar w:top="1440" w:right="1440" w:bottom="1440" w:left="2160" w:header="709" w:footer="709" w:gutter="0"/>
           <w:pgNumType w:start="1"/>
@@ -435,15 +418,7 @@
         <w:t>Jennifer L. Fadriquela</w:t>
       </w:r>
       <w:r>
-        <w:t xml:space="preserve"> in partial fulfilment of the requirements for the degree of </w:t>
-      </w:r>
-      <w:proofErr w:type="gramStart"/>
-      <w:r>
-        <w:t>Master in Information Technology</w:t>
-      </w:r>
-      <w:proofErr w:type="gramEnd"/>
-      <w:r>
-        <w:t xml:space="preserve"> has been examined and is recommended for acceptance and approval for </w:t>
+        <w:t xml:space="preserve"> in partial fulfilment of the requirements for the degree of Master in Information Technology has been examined and is recommended for acceptance and approval for </w:t>
       </w:r>
       <w:r>
         <w:rPr>
@@ -667,13 +642,8 @@
       </w:r>
       <w:r>
         <w:tab/>
-        <w:t xml:space="preserve">       </w:t>
-      </w:r>
-      <w:proofErr w:type="spellStart"/>
-      <w:r>
-        <w:t>Member</w:t>
-      </w:r>
-      <w:proofErr w:type="spellEnd"/>
+        <w:t xml:space="preserve">       Member</w:t>
+      </w:r>
     </w:p>
     <w:p>
       <w:pPr>
@@ -697,11 +667,9 @@
         <w:ind w:firstLine="0"/>
         <w:jc w:val="center"/>
       </w:pPr>
-      <w:proofErr w:type="gramStart"/>
       <w:r>
         <w:t>Master in Information Technology</w:t>
       </w:r>
-      <w:proofErr w:type="gramEnd"/>
     </w:p>
     <w:p>
       <w:pPr>
@@ -896,11 +864,9 @@
           <w:tab/>
         </w:r>
       </w:hyperlink>
-      <w:proofErr w:type="spellStart"/>
       <w:r>
         <w:t>i</w:t>
       </w:r>
-      <w:proofErr w:type="spellEnd"/>
     </w:p>
     <w:p>
       <w:pPr>
@@ -2705,7 +2671,6 @@
           <w:docPartUnique/>
         </w:docPartObj>
       </w:sdtPr>
-      <w:sdtEndPr/>
       <w:sdtContent>
         <w:p>
           <w:pPr>
@@ -2803,16 +2768,11 @@
         <w:ind w:firstLine="0"/>
       </w:pPr>
       <w:r>
-        <w:t xml:space="preserve">Table 3.1 Sample Subject Weight </w:t>
-      </w:r>
-      <w:proofErr w:type="gramStart"/>
-      <w:r>
-        <w:t xml:space="preserve">Assignment  </w:t>
-      </w:r>
-      <w:r>
-        <w:tab/>
-      </w:r>
-      <w:proofErr w:type="gramEnd"/>
+        <w:t xml:space="preserve">Table 3.1 Sample Subject Weight Assignment  </w:t>
+      </w:r>
+      <w:r>
+        <w:tab/>
+      </w:r>
       <w:r>
         <w:tab/>
       </w:r>
@@ -3143,11 +3103,6 @@
     </w:p>
     <w:p>
       <w:pPr>
-        <w:ind w:firstLine="0"/>
-      </w:pPr>
-    </w:p>
-    <w:p>
-      <w:pPr>
         <w:spacing w:after="0"/>
         <w:ind w:firstLine="0"/>
         <w:jc w:val="center"/>
@@ -3163,6 +3118,7 @@
           <w:bCs/>
           <w:lang w:val="en-PH"/>
         </w:rPr>
+        <w:lastRenderedPageBreak/>
         <w:t>Chapter One</w:t>
       </w:r>
     </w:p>
@@ -3229,6 +3185,7 @@
     <w:p>
       <w:pPr>
         <w:spacing w:after="0"/>
+        <w:ind w:firstLine="0"/>
         <w:rPr>
           <w:lang w:val="en-PH"/>
         </w:rPr>
@@ -3246,7 +3203,85 @@
         <w:rPr>
           <w:lang w:val="en-PH"/>
         </w:rPr>
-        <w:t>In the medical field, Electronic Medical Records (EMR) have been around in order to improve accessibility and exchange between authorized individuals.</w:t>
+        <w:t>With the advancement of computer technology, electronic documentation and the use of electronic medical records have become more feasible. Medical records on a shared computer network that are read and written electronically on a relational database using a graphic user interface are referred to as electronic medical records.</w:t>
+      </w:r>
+      <w:r>
+        <w:rPr>
+          <w:lang w:val="en-PH"/>
+        </w:rPr>
+        <w:t xml:space="preserve"> In the study of Tsai &amp; Bond (2007)</w:t>
+      </w:r>
+      <w:r>
+        <w:rPr>
+          <w:lang w:val="en-PH"/>
+        </w:rPr>
+        <w:t xml:space="preserve"> </w:t>
+      </w:r>
+      <w:r>
+        <w:rPr>
+          <w:lang w:val="en-PH"/>
+        </w:rPr>
+        <w:t>entitled “</w:t>
+      </w:r>
+      <w:r>
+        <w:rPr>
+          <w:lang w:val="en-PH"/>
+        </w:rPr>
+        <w:t>A comparison of electronic records to paper records in mental health centers</w:t>
+      </w:r>
+      <w:r>
+        <w:rPr>
+          <w:lang w:val="en-PH"/>
+        </w:rPr>
+        <w:t xml:space="preserve">”, </w:t>
+      </w:r>
+      <w:r>
+        <w:rPr>
+          <w:lang w:val="en-PH"/>
+        </w:rPr>
+        <w:t>they</w:t>
+      </w:r>
+      <w:r>
+        <w:rPr>
+          <w:lang w:val="en-PH"/>
+        </w:rPr>
+        <w:t xml:space="preserve"> looked at three mental health facilities that had </w:t>
+      </w:r>
+      <w:r>
+        <w:rPr>
+          <w:lang w:val="en-PH"/>
+        </w:rPr>
+        <w:t>recently</w:t>
+      </w:r>
+      <w:r>
+        <w:rPr>
+          <w:lang w:val="en-PH"/>
+        </w:rPr>
+        <w:t xml:space="preserve"> switched from paper to electronic medical records.</w:t>
+      </w:r>
+      <w:r>
+        <w:rPr>
+          <w:lang w:val="en-PH"/>
+        </w:rPr>
+        <w:t xml:space="preserve"> </w:t>
+      </w:r>
+      <w:r>
+        <w:rPr>
+          <w:lang w:val="en-PH"/>
+        </w:rPr>
+        <w:t>Electronic records' documentation was shown to be more thorough and retrievable than paper records.</w:t>
+      </w:r>
+      <w:r>
+        <w:rPr>
+          <w:lang w:val="en-PH"/>
+        </w:rPr>
+        <w:t xml:space="preserve"> </w:t>
+      </w:r>
+      <w:r>
+        <w:rPr>
+          <w:lang w:val="en-PH"/>
+        </w:rPr>
+        <w:t>As per the study, this finding can be a factor to take in when making treatment decisions.</w:t>
       </w:r>
     </w:p>
     <w:p>
@@ -3254,17 +3289,9 @@
         <w:spacing w:after="0"/>
         <w:ind w:firstLine="360"/>
         <w:rPr>
-          <w:b/>
-          <w:bCs/>
-          <w:lang w:val="en-PH"/>
-        </w:rPr>
-      </w:pPr>
-      <w:r>
-        <w:rPr>
-          <w:lang w:val="en-PH"/>
-        </w:rPr>
-        <w:t xml:space="preserve">In our world today, it is undeniable how technology has helped reshape our way of life. Be it gadgets, mobile applications or customized systems. In this regard, electronic medical systems have been in the healthcare industry to help in organization management and complement medical workers in their day-to-day operations. </w:t>
-      </w:r>
+          <w:lang w:val="en-PH"/>
+        </w:rPr>
+      </w:pPr>
     </w:p>
     <w:p>
       <w:pPr>
@@ -3274,6 +3301,60 @@
           <w:lang w:val="en-PH"/>
         </w:rPr>
       </w:pPr>
+      <w:r>
+        <w:rPr>
+          <w:lang w:val="en-PH"/>
+        </w:rPr>
+        <w:t xml:space="preserve">In the study of </w:t>
+      </w:r>
+      <w:r>
+        <w:rPr>
+          <w:lang w:val="en-PH"/>
+        </w:rPr>
+        <w:t>Khalifa</w:t>
+      </w:r>
+      <w:r>
+        <w:rPr>
+          <w:lang w:val="en-PH"/>
+        </w:rPr>
+        <w:t xml:space="preserve"> (2018), entitled “</w:t>
+      </w:r>
+      <w:r>
+        <w:rPr>
+          <w:lang w:val="en-PH"/>
+        </w:rPr>
+        <w:t>Perceived Benefits of Implementing and Using Hospital Information Systems and Electronic Medical Records</w:t>
+      </w:r>
+      <w:r>
+        <w:rPr>
+          <w:lang w:val="en-PH"/>
+        </w:rPr>
+        <w:t xml:space="preserve">”, he pointed out six ways EMRs could enable data accessibility and care organization: </w:t>
+      </w:r>
+      <w:r>
+        <w:rPr>
+          <w:lang w:val="en-PH"/>
+        </w:rPr>
+        <w:t>improving access to data during patient encounters, improving processes workflow, managing information overflow to clinicians, enhancing medical decision-making process care plans, supporting operational processes and improving financial data accessibility</w:t>
+      </w:r>
+      <w:r>
+        <w:rPr>
+          <w:lang w:val="en-PH"/>
+        </w:rPr>
+        <w:t>.</w:t>
+      </w:r>
+      <w:r>
+        <w:rPr>
+          <w:lang w:val="en-PH"/>
+        </w:rPr>
+        <w:t xml:space="preserve"> He also emphasized that w</w:t>
+      </w:r>
+      <w:r>
+        <w:rPr>
+          <w:lang w:val="en-PH"/>
+        </w:rPr>
+        <w:t>hen a computer was used to retrieve patient information, physicians earned higher overall patient satisfaction rates, and when a computer was used to enter patient information, physicians received identical satisfaction rates.</w:t>
+      </w:r>
     </w:p>
     <w:p>
       <w:pPr>
@@ -3283,6 +3364,15 @@
           <w:lang w:val="en-PH"/>
         </w:rPr>
       </w:pPr>
+    </w:p>
+    <w:p>
+      <w:pPr>
+        <w:spacing w:after="0"/>
+        <w:ind w:firstLine="360"/>
+        <w:rPr>
+          <w:lang w:val="en-PH"/>
+        </w:rPr>
+      </w:pPr>
       <w:r>
         <w:rPr>
           <w:lang w:val="en-PH"/>
@@ -3293,47 +3383,56 @@
         <w:rPr>
           <w:lang w:val="en-PH"/>
         </w:rPr>
+        <w:t xml:space="preserve"> Ebardo &amp; Celis (2019), on their study</w:t>
+      </w:r>
+      <w:r>
+        <w:rPr>
+          <w:lang w:val="en-PH"/>
+        </w:rPr>
+        <w:t xml:space="preserve"> entitled</w:t>
+      </w:r>
+      <w:r>
+        <w:rPr>
+          <w:lang w:val="en-PH"/>
+        </w:rPr>
+        <w:t xml:space="preserve"> “</w:t>
+      </w:r>
+      <w:r>
+        <w:rPr>
+          <w:lang w:val="en-PH"/>
+        </w:rPr>
+        <w:t>Barriers to the Adoption of Electronic Medical Records in  Select Philippine Hospitals: A Case Study Approach</w:t>
+      </w:r>
+      <w:r>
+        <w:rPr>
+          <w:lang w:val="en-PH"/>
+        </w:rPr>
+        <w:t>”, identified</w:t>
+      </w:r>
+      <w:r>
+        <w:rPr>
+          <w:lang w:val="en-PH"/>
+        </w:rPr>
         <w:t xml:space="preserve"> </w:t>
       </w:r>
-      <w:proofErr w:type="spellStart"/>
-      <w:r>
-        <w:rPr>
-          <w:lang w:val="en-PH"/>
-        </w:rPr>
-        <w:t>Ebardo</w:t>
-      </w:r>
-      <w:proofErr w:type="spellEnd"/>
-      <w:r>
-        <w:rPr>
-          <w:lang w:val="en-PH"/>
-        </w:rPr>
-        <w:t xml:space="preserve"> &amp; </w:t>
-      </w:r>
-      <w:proofErr w:type="spellStart"/>
-      <w:r>
-        <w:rPr>
-          <w:lang w:val="en-PH"/>
-        </w:rPr>
-        <w:t>Celis</w:t>
-      </w:r>
-      <w:proofErr w:type="spellEnd"/>
-      <w:r>
-        <w:rPr>
-          <w:lang w:val="en-PH"/>
-        </w:rPr>
-        <w:t xml:space="preserve"> (2019), on their study “</w:t>
-      </w:r>
-      <w:r>
-        <w:rPr>
-          <w:lang w:val="en-PH"/>
-        </w:rPr>
-        <w:t>Barriers to the Adoption of Electronic Medical Records in  Select Philippine Hospitals: A Case Study Approach</w:t>
-      </w:r>
-      <w:r>
-        <w:rPr>
-          <w:lang w:val="en-PH"/>
-        </w:rPr>
-        <w:t>”, identified</w:t>
+      <w:r>
+        <w:rPr>
+          <w:lang w:val="en-PH"/>
+        </w:rPr>
+        <w:t>b</w:t>
+      </w:r>
+      <w:r>
+        <w:rPr>
+          <w:lang w:val="en-PH"/>
+        </w:rPr>
+        <w:t xml:space="preserve">arriers such as weak infrastructure, technology complexity and poor interface design of applications have made </w:t>
+      </w:r>
+      <w:r>
+        <w:rPr>
+          <w:lang w:val="en-PH"/>
+        </w:rPr>
+        <w:lastRenderedPageBreak/>
+        <w:t>it difficult for various health organization to progress.</w:t>
       </w:r>
       <w:r>
         <w:rPr>
@@ -3345,13 +3444,61 @@
         <w:rPr>
           <w:lang w:val="en-PH"/>
         </w:rPr>
-        <w:t>b</w:t>
-      </w:r>
-      <w:r>
-        <w:rPr>
-          <w:lang w:val="en-PH"/>
-        </w:rPr>
-        <w:t>arriers such as weak infrastructure, technology complexity and poor interface design of applications have made it difficult for various health organization to progress.</w:t>
+        <w:t>Another study by Gesulga et.al (2017) entitled “</w:t>
+      </w:r>
+      <w:r>
+        <w:rPr>
+          <w:lang w:val="en-PH"/>
+        </w:rPr>
+        <w:t>Barriers to Electronic Health Record System Implementation and Information Systems Resources: A Structured Review</w:t>
+      </w:r>
+      <w:r>
+        <w:rPr>
+          <w:lang w:val="en-PH"/>
+        </w:rPr>
+        <w:t xml:space="preserve">”, they  determined another set of barriers to the adoption of EMRs in the Philippines namely: </w:t>
+      </w:r>
+      <w:r>
+        <w:rPr>
+          <w:lang w:val="en-PH"/>
+        </w:rPr>
+        <w:t>User resistance, lack of education and training, and concerns arising from data security</w:t>
+      </w:r>
+      <w:r>
+        <w:rPr>
+          <w:lang w:val="en-PH"/>
+        </w:rPr>
+        <w:t xml:space="preserve">. </w:t>
+      </w:r>
+      <w:r>
+        <w:rPr>
+          <w:lang w:val="en-PH"/>
+        </w:rPr>
+        <w:t xml:space="preserve">In </w:t>
+      </w:r>
+      <w:r>
+        <w:rPr>
+          <w:lang w:val="en-PH"/>
+        </w:rPr>
+        <w:t>a</w:t>
+      </w:r>
+      <w:r>
+        <w:rPr>
+          <w:lang w:val="en-PH"/>
+        </w:rPr>
+        <w:t xml:space="preserve"> paper of Ebardo &amp; Tuazon (2019) entitled “</w:t>
+      </w:r>
+      <w:r>
+        <w:rPr>
+          <w:lang w:val="en-PH"/>
+        </w:rPr>
+        <w:t>Identifying Healthcare Information Systems Enablers in a Developing Economy</w:t>
+      </w:r>
+      <w:r>
+        <w:rPr>
+          <w:lang w:val="en-PH"/>
+        </w:rPr>
+        <w:t>”, they discussed how the integration of existing information systems to be “paper-less” can produce potential savings. This is crucial given that the Philippines is still a developing country and has budget constraints to health systems.</w:t>
       </w:r>
     </w:p>
     <w:p>
@@ -3371,33 +3518,37 @@
           <w:lang w:val="en-PH"/>
         </w:rPr>
       </w:pPr>
-      <w:proofErr w:type="spellStart"/>
-      <w:r>
-        <w:rPr>
-          <w:lang w:val="en-PH"/>
-        </w:rPr>
-        <w:t>Ospital</w:t>
-      </w:r>
-      <w:proofErr w:type="spellEnd"/>
-      <w:r>
-        <w:rPr>
-          <w:lang w:val="en-PH"/>
-        </w:rPr>
-        <w:t xml:space="preserve"> ng Makati, a government-funded hospital, is one of the hotspots for </w:t>
-      </w:r>
-      <w:proofErr w:type="spellStart"/>
-      <w:r>
-        <w:rPr>
-          <w:lang w:val="en-PH"/>
-        </w:rPr>
-        <w:t>Covid</w:t>
-      </w:r>
-      <w:proofErr w:type="spellEnd"/>
-      <w:r>
-        <w:rPr>
-          <w:lang w:val="en-PH"/>
-        </w:rPr>
-        <w:t xml:space="preserve"> patients for the City of Makati. Being a public hospital, it is expected to handle larger demographics compared to its private counterparts. Since the start of the pandemic, it</w:t>
+      <w:r>
+        <w:rPr>
+          <w:lang w:val="en-PH"/>
+        </w:rPr>
+        <w:t xml:space="preserve">Ospital ng Makati, a government-funded hospital, is one of the </w:t>
+      </w:r>
+      <w:r>
+        <w:rPr>
+          <w:lang w:val="en-PH"/>
+        </w:rPr>
+        <w:t>main facilities</w:t>
+      </w:r>
+      <w:r>
+        <w:rPr>
+          <w:lang w:val="en-PH"/>
+        </w:rPr>
+        <w:t xml:space="preserve"> for Covid patients </w:t>
+      </w:r>
+      <w:r>
+        <w:rPr>
+          <w:lang w:val="en-PH"/>
+        </w:rPr>
+        <w:t>in</w:t>
+      </w:r>
+      <w:bookmarkStart w:id="3" w:name="_GoBack"/>
+      <w:bookmarkEnd w:id="3"/>
+      <w:r>
+        <w:rPr>
+          <w:lang w:val="en-PH"/>
+        </w:rPr>
+        <w:t xml:space="preserve"> the City of Makati. Being a public hospital, it is expected to handle larger demographics compared to its private counterparts. Since the start of the pandemic, it</w:t>
       </w:r>
       <w:r>
         <w:rPr>
@@ -3409,7 +3560,13 @@
         <w:rPr>
           <w:lang w:val="en-PH"/>
         </w:rPr>
-        <w:t xml:space="preserve">s one of the primary test results and vaccination site in the city. </w:t>
+        <w:t xml:space="preserve">s one of the primary </w:t>
+      </w:r>
+      <w:r>
+        <w:rPr>
+          <w:lang w:val="en-PH"/>
+        </w:rPr>
+        <w:t>health care facility in the city that facilitates Covid-19 test results and vaccination.</w:t>
       </w:r>
     </w:p>
     <w:p>
@@ -3433,34 +3590,61 @@
         <w:rPr>
           <w:lang w:val="en-PH"/>
         </w:rPr>
-        <w:t xml:space="preserve">At current, the hospital has various ways in executing </w:t>
-      </w:r>
-      <w:proofErr w:type="spellStart"/>
-      <w:r>
-        <w:rPr>
-          <w:lang w:val="en-PH"/>
-        </w:rPr>
-        <w:t>Covid</w:t>
-      </w:r>
-      <w:proofErr w:type="spellEnd"/>
-      <w:r>
-        <w:rPr>
-          <w:lang w:val="en-PH"/>
-        </w:rPr>
-        <w:t xml:space="preserve"> Test Results. It has its own laboratory and partners with 3</w:t>
-      </w:r>
-      <w:r>
-        <w:rPr>
-          <w:vertAlign w:val="superscript"/>
-          <w:lang w:val="en-PH"/>
-        </w:rPr>
-        <w:t>rd</w:t>
-      </w:r>
-      <w:r>
-        <w:rPr>
-          <w:lang w:val="en-PH"/>
-        </w:rPr>
-        <w:t xml:space="preserve"> party laboratories to accommodate the demand. These results are given physically to the patient while the hospital keeps a softcopy in their system</w:t>
+        <w:t>Presently, the hospital has no in-house molecular laboratory. They send requests to third-party laboratories in executing those tests.</w:t>
+      </w:r>
+      <w:r>
+        <w:rPr>
+          <w:lang w:val="en-PH"/>
+        </w:rPr>
+        <w:t xml:space="preserve"> After successfully doing the tests, those laboratories will forward their results back to the hospital.</w:t>
+      </w:r>
+      <w:r>
+        <w:rPr>
+          <w:lang w:val="en-PH"/>
+        </w:rPr>
+        <w:t xml:space="preserve"> </w:t>
+      </w:r>
+      <w:r>
+        <w:rPr>
+          <w:lang w:val="en-PH"/>
+        </w:rPr>
+        <w:t>These results are</w:t>
+      </w:r>
+      <w:r>
+        <w:rPr>
+          <w:lang w:val="en-PH"/>
+        </w:rPr>
+        <w:t xml:space="preserve"> then</w:t>
+      </w:r>
+      <w:r>
+        <w:rPr>
+          <w:lang w:val="en-PH"/>
+        </w:rPr>
+        <w:t xml:space="preserve"> given physically to the patient while the hospital keeps a </w:t>
+      </w:r>
+      <w:r>
+        <w:rPr>
+          <w:lang w:val="en-PH"/>
+        </w:rPr>
+        <w:t>copy</w:t>
+      </w:r>
+      <w:r>
+        <w:rPr>
+          <w:lang w:val="en-PH"/>
+        </w:rPr>
+        <w:t xml:space="preserve"> in their </w:t>
+      </w:r>
+      <w:r>
+        <w:rPr>
+          <w:lang w:val="en-PH"/>
+        </w:rPr>
+        <w:t xml:space="preserve">archive. </w:t>
+      </w:r>
+      <w:r>
+        <w:rPr>
+          <w:lang w:val="en-PH"/>
+        </w:rPr>
+        <w:t>For vaccination, the City of Makati has an online web portal to assist with scheduling. This online system is well received by its citizen because it lessens the crowd when going to the vaccination site and they are guaranteed of a slot compared to other cities that implement a “first come first serve” basis. The proof of vaccination is a physical certificate and the patient being tagged as fully vaccinated in the system.</w:t>
       </w:r>
     </w:p>
     <w:p>
@@ -3484,36 +3668,13 @@
         <w:rPr>
           <w:lang w:val="en-PH"/>
         </w:rPr>
-        <w:t>For vaccination, the City of Makati has an online web portal to assist with scheduling. This online system is well received by its citizen because it lessens the crowd when going to the vaccination site and they are guaranteed of a slot compared to other cities that implement a “first come first serve” basis. The proof of vaccination is a physical certificate and the patient being tagged as fully vaccinated in the system.</w:t>
-      </w:r>
-    </w:p>
-    <w:p>
-      <w:pPr>
-        <w:spacing w:after="0"/>
-        <w:ind w:firstLine="360"/>
-        <w:rPr>
-          <w:lang w:val="en-PH"/>
-        </w:rPr>
-      </w:pPr>
-    </w:p>
-    <w:p>
-      <w:pPr>
-        <w:spacing w:after="0"/>
-        <w:ind w:firstLine="360"/>
-        <w:rPr>
-          <w:lang w:val="en-PH"/>
-        </w:rPr>
-      </w:pPr>
-      <w:r>
-        <w:rPr>
-          <w:lang w:val="en-PH"/>
-        </w:rPr>
         <w:t>Other cities also had the same effort of putting up systems to cater the pandemic needs. Manila, Mandaluyong and Taguig also have their own sets of application. Though the motivation is good, the issue of how to unify these applications have risen and calls for having a unified system on a national level are being thrown in various media outlets.</w:t>
       </w:r>
     </w:p>
     <w:p>
       <w:pPr>
         <w:spacing w:after="0"/>
+        <w:ind w:firstLine="0"/>
         <w:rPr>
           <w:lang w:val="en-PH"/>
         </w:rPr>
@@ -3540,6 +3701,7 @@
           <w:bCs/>
           <w:lang w:val="en-PH"/>
         </w:rPr>
+        <w:lastRenderedPageBreak/>
         <w:t xml:space="preserve"> </w:t>
       </w:r>
       <w:r>
@@ -3574,35 +3736,7 @@
         <w:rPr>
           <w:lang w:val="en-PH"/>
         </w:rPr>
-        <w:t xml:space="preserve">At present, </w:t>
-      </w:r>
-      <w:proofErr w:type="spellStart"/>
-      <w:r>
-        <w:rPr>
-          <w:lang w:val="en-PH"/>
-        </w:rPr>
-        <w:t>Ospital</w:t>
-      </w:r>
-      <w:proofErr w:type="spellEnd"/>
-      <w:r>
-        <w:rPr>
-          <w:lang w:val="en-PH"/>
-        </w:rPr>
-        <w:t xml:space="preserve"> ng Makati is using a system for keeping </w:t>
-      </w:r>
-      <w:proofErr w:type="spellStart"/>
-      <w:r>
-        <w:rPr>
-          <w:lang w:val="en-PH"/>
-        </w:rPr>
-        <w:t>Covid</w:t>
-      </w:r>
-      <w:proofErr w:type="spellEnd"/>
-      <w:r>
-        <w:rPr>
-          <w:lang w:val="en-PH"/>
-        </w:rPr>
-        <w:t xml:space="preserve"> Test Results while vaccination records are maintained on a separate system used by the entire City of Makati. The patients only receive physical copies of these records as proof of execution.</w:t>
+        <w:t>At present, Ospital ng Makati is using a system for keeping Covid Test Results while vaccination records are maintained on a separate system used by the entire City of Makati. The patients only receive physical copies of these records as proof of execution.</w:t>
       </w:r>
     </w:p>
     <w:p>
@@ -3626,7 +3760,49 @@
         <w:rPr>
           <w:lang w:val="en-PH"/>
         </w:rPr>
-        <w:t xml:space="preserve">Current setup for storing records poses several problems such as records lost, ease of access, document tampering and data mismanagement. There are reports of people making money out of tampering test results and vaccine certifications. </w:t>
+        <w:t>Current setup for</w:t>
+      </w:r>
+      <w:r>
+        <w:rPr>
+          <w:lang w:val="en-PH"/>
+        </w:rPr>
+        <w:t xml:space="preserve"> organizing and managing these records still has shortcomings. One aspect that the researcher can improve is the strategy for</w:t>
+      </w:r>
+      <w:r>
+        <w:rPr>
+          <w:lang w:val="en-PH"/>
+        </w:rPr>
+        <w:t xml:space="preserve"> storing records</w:t>
+      </w:r>
+      <w:r>
+        <w:rPr>
+          <w:lang w:val="en-PH"/>
+        </w:rPr>
+        <w:t xml:space="preserve"> since this is still </w:t>
+      </w:r>
+      <w:r>
+        <w:rPr>
+          <w:lang w:val="en-PH"/>
+        </w:rPr>
+        <w:t>stored or archive</w:t>
+      </w:r>
+      <w:r>
+        <w:rPr>
+          <w:lang w:val="en-PH"/>
+        </w:rPr>
+        <w:t>d</w:t>
+      </w:r>
+      <w:r>
+        <w:rPr>
+          <w:lang w:val="en-PH"/>
+        </w:rPr>
+        <w:t xml:space="preserve"> physically</w:t>
+      </w:r>
+      <w:r>
+        <w:rPr>
+          <w:lang w:val="en-PH"/>
+        </w:rPr>
+        <w:t xml:space="preserve"> both by the hospital and patients.</w:t>
       </w:r>
     </w:p>
     <w:p>
@@ -3693,21 +3869,7 @@
         <w:rPr>
           <w:lang w:val="en-PH"/>
         </w:rPr>
-        <w:t xml:space="preserve">This study aims to develop an alternative platform to store Covid-19 related records for </w:t>
-      </w:r>
-      <w:proofErr w:type="spellStart"/>
-      <w:r>
-        <w:rPr>
-          <w:lang w:val="en-PH"/>
-        </w:rPr>
-        <w:t>Ospital</w:t>
-      </w:r>
-      <w:proofErr w:type="spellEnd"/>
-      <w:r>
-        <w:rPr>
-          <w:lang w:val="en-PH"/>
-        </w:rPr>
-        <w:t xml:space="preserve"> ng Makati with better level of validation.</w:t>
+        <w:t>This study aims to develop an alternative platform to store Covid-19 related records for Ospital ng Makati.</w:t>
       </w:r>
     </w:p>
     <w:p>
@@ -3752,15 +3914,7 @@
         <w:rPr>
           <w:lang w:val="en-PH"/>
         </w:rPr>
-        <w:t>To develop an application that wil</w:t>
-      </w:r>
-      <w:bookmarkStart w:id="3" w:name="_GoBack"/>
-      <w:bookmarkEnd w:id="3"/>
-      <w:r>
-        <w:rPr>
-          <w:lang w:val="en-PH"/>
-        </w:rPr>
-        <w:t>l decentralize</w:t>
+        <w:t>To develop an application that will decentralize</w:t>
       </w:r>
       <w:r>
         <w:rPr>
@@ -3772,21 +3926,13 @@
         <w:rPr>
           <w:lang w:val="en-PH"/>
         </w:rPr>
-        <w:t xml:space="preserve"> of </w:t>
-      </w:r>
-      <w:proofErr w:type="spellStart"/>
-      <w:r>
-        <w:rPr>
-          <w:lang w:val="en-PH"/>
-        </w:rPr>
-        <w:t>Covid</w:t>
-      </w:r>
-      <w:proofErr w:type="spellEnd"/>
-      <w:r>
-        <w:rPr>
-          <w:lang w:val="en-PH"/>
-        </w:rPr>
-        <w:t xml:space="preserve">-related files </w:t>
+        <w:t xml:space="preserve"> of Covid-related files</w:t>
+      </w:r>
+      <w:r>
+        <w:rPr>
+          <w:lang w:val="en-PH"/>
+        </w:rPr>
+        <w:t>.</w:t>
       </w:r>
     </w:p>
     <w:p>
@@ -3859,7 +4005,6 @@
         <w:rPr>
           <w:lang w:val="en-PH"/>
         </w:rPr>
-        <w:lastRenderedPageBreak/>
         <w:t>To</w:t>
       </w:r>
       <w:r>
@@ -3892,20 +4037,6 @@
         </w:rPr>
         <w:t>.</w:t>
       </w:r>
-    </w:p>
-    <w:p>
-      <w:pPr>
-        <w:spacing w:after="0"/>
-        <w:ind w:firstLine="0"/>
-        <w:jc w:val="left"/>
-      </w:pPr>
-    </w:p>
-    <w:p>
-      <w:pPr>
-        <w:spacing w:after="0"/>
-        <w:ind w:firstLine="0"/>
-        <w:jc w:val="left"/>
-      </w:pPr>
     </w:p>
     <w:p>
       <w:pPr>
@@ -3960,23 +4091,7 @@
         <w:ind w:firstLine="360"/>
       </w:pPr>
       <w:r>
-        <w:t xml:space="preserve">The study will be focusing on developing an application for management of </w:t>
-      </w:r>
-      <w:proofErr w:type="spellStart"/>
-      <w:r>
-        <w:t>Covid</w:t>
-      </w:r>
-      <w:proofErr w:type="spellEnd"/>
-      <w:r>
-        <w:t xml:space="preserve"> Test Results and Vaccine Certificates for </w:t>
-      </w:r>
-      <w:proofErr w:type="spellStart"/>
-      <w:r>
-        <w:t>Ospital</w:t>
-      </w:r>
-      <w:proofErr w:type="spellEnd"/>
-      <w:r>
-        <w:t xml:space="preserve"> ng Makati. Since there are privacy regulations concerning health information, the researcher will use dummy data and instead will probe more on the processes on how these records are managed.</w:t>
+        <w:t>The study will be focusing on developing an application for management of Covid Test Results and Vaccine Certificates for Ospital ng Makati. Since there are privacy regulations concerning health information, the researcher will use dummy data and instead will probe more on the processes on how these records are managed.</w:t>
       </w:r>
     </w:p>
     <w:p>
@@ -4131,469 +4246,488 @@
           <w:b/>
           <w:bCs/>
         </w:rPr>
+        <w:t xml:space="preserve">Third Party Validators. </w:t>
+      </w:r>
+      <w:r>
+        <w:t>As mentioned above, records tampering has become rampant. Businesses or employers requiring such records can now be protected of this illegal activity.</w:t>
+      </w:r>
+    </w:p>
+    <w:p>
+      <w:pPr>
+        <w:ind w:firstLine="360"/>
+      </w:pPr>
+    </w:p>
+    <w:p>
+      <w:pPr>
+        <w:spacing w:after="0"/>
+        <w:jc w:val="center"/>
+        <w:rPr>
+          <w:b/>
+          <w:bCs/>
+          <w:lang w:val="en-PH"/>
+        </w:rPr>
+      </w:pPr>
+    </w:p>
+    <w:p>
+      <w:pPr>
+        <w:spacing w:after="0"/>
+        <w:jc w:val="center"/>
+        <w:rPr>
+          <w:b/>
+          <w:bCs/>
+          <w:lang w:val="en-PH"/>
+        </w:rPr>
+      </w:pPr>
+    </w:p>
+    <w:p>
+      <w:pPr>
+        <w:spacing w:after="0"/>
+        <w:jc w:val="center"/>
+        <w:rPr>
+          <w:b/>
+          <w:bCs/>
+          <w:lang w:val="en-PH"/>
+        </w:rPr>
+      </w:pPr>
+    </w:p>
+    <w:p>
+      <w:pPr>
+        <w:spacing w:after="0"/>
+        <w:jc w:val="center"/>
+        <w:rPr>
+          <w:b/>
+          <w:bCs/>
+          <w:lang w:val="en-PH"/>
+        </w:rPr>
+      </w:pPr>
+    </w:p>
+    <w:p>
+      <w:pPr>
+        <w:spacing w:after="0"/>
+        <w:ind w:firstLine="0"/>
+        <w:jc w:val="center"/>
+        <w:rPr>
+          <w:b/>
+          <w:bCs/>
+          <w:lang w:val="en-PH"/>
+        </w:rPr>
+      </w:pPr>
+      <w:r>
+        <w:rPr>
+          <w:b/>
+          <w:bCs/>
+          <w:lang w:val="en-PH"/>
+        </w:rPr>
+        <w:t xml:space="preserve">Chapter </w:t>
+      </w:r>
+      <w:r>
+        <w:rPr>
+          <w:b/>
+          <w:bCs/>
+          <w:lang w:val="en-PH"/>
+        </w:rPr>
+        <w:t>Two</w:t>
+      </w:r>
+    </w:p>
+    <w:p>
+      <w:pPr>
+        <w:spacing w:after="0"/>
+        <w:ind w:firstLine="0"/>
+        <w:jc w:val="center"/>
+        <w:rPr>
+          <w:b/>
+          <w:bCs/>
+          <w:lang w:val="en-PH"/>
+        </w:rPr>
+      </w:pPr>
+      <w:r>
+        <w:rPr>
+          <w:b/>
+          <w:bCs/>
+          <w:lang w:val="en-PH"/>
+        </w:rPr>
+        <w:t>REVIEW OF RELATED LITERATURE</w:t>
+      </w:r>
+    </w:p>
+    <w:p>
+      <w:pPr>
+        <w:spacing w:after="0"/>
+        <w:rPr>
+          <w:b/>
+          <w:bCs/>
+          <w:lang w:val="en-PH"/>
+        </w:rPr>
+      </w:pPr>
+    </w:p>
+    <w:p>
+      <w:pPr>
+        <w:spacing w:after="0"/>
+        <w:rPr>
+          <w:b/>
+          <w:bCs/>
+          <w:lang w:val="en-PH"/>
+        </w:rPr>
+      </w:pPr>
+    </w:p>
+    <w:p>
+      <w:pPr>
+        <w:spacing w:after="0"/>
+        <w:rPr>
+          <w:b/>
+          <w:bCs/>
+          <w:lang w:val="en-PH"/>
+        </w:rPr>
+      </w:pPr>
+    </w:p>
+    <w:p>
+      <w:pPr>
+        <w:spacing w:after="0"/>
+        <w:rPr>
+          <w:b/>
+          <w:bCs/>
+          <w:lang w:val="en-PH"/>
+        </w:rPr>
+      </w:pPr>
+    </w:p>
+    <w:p>
+      <w:pPr>
+        <w:spacing w:after="0"/>
+        <w:rPr>
+          <w:b/>
+          <w:bCs/>
+          <w:lang w:val="en-PH"/>
+        </w:rPr>
+      </w:pPr>
+    </w:p>
+    <w:p>
+      <w:pPr>
+        <w:spacing w:after="0"/>
+        <w:rPr>
+          <w:b/>
+          <w:bCs/>
+          <w:lang w:val="en-PH"/>
+        </w:rPr>
+      </w:pPr>
+    </w:p>
+    <w:p>
+      <w:pPr>
+        <w:spacing w:after="0"/>
+        <w:rPr>
+          <w:b/>
+          <w:bCs/>
+          <w:lang w:val="en-PH"/>
+        </w:rPr>
+      </w:pPr>
+    </w:p>
+    <w:p>
+      <w:pPr>
+        <w:spacing w:after="0"/>
+        <w:rPr>
+          <w:b/>
+          <w:bCs/>
+          <w:lang w:val="en-PH"/>
+        </w:rPr>
+      </w:pPr>
+    </w:p>
+    <w:p>
+      <w:pPr>
+        <w:spacing w:after="0"/>
+        <w:rPr>
+          <w:b/>
+          <w:bCs/>
+          <w:lang w:val="en-PH"/>
+        </w:rPr>
+      </w:pPr>
+    </w:p>
+    <w:p>
+      <w:pPr>
+        <w:spacing w:after="0"/>
+        <w:rPr>
+          <w:b/>
+          <w:bCs/>
+          <w:lang w:val="en-PH"/>
+        </w:rPr>
+      </w:pPr>
+    </w:p>
+    <w:p>
+      <w:pPr>
+        <w:spacing w:after="0"/>
+        <w:rPr>
+          <w:b/>
+          <w:bCs/>
+          <w:lang w:val="en-PH"/>
+        </w:rPr>
+      </w:pPr>
+    </w:p>
+    <w:p>
+      <w:pPr>
+        <w:spacing w:after="0"/>
+        <w:rPr>
+          <w:b/>
+          <w:bCs/>
+          <w:lang w:val="en-PH"/>
+        </w:rPr>
+      </w:pPr>
+    </w:p>
+    <w:p>
+      <w:pPr>
+        <w:spacing w:after="0"/>
+        <w:rPr>
+          <w:b/>
+          <w:bCs/>
+          <w:lang w:val="en-PH"/>
+        </w:rPr>
+      </w:pPr>
+    </w:p>
+    <w:p>
+      <w:pPr>
+        <w:spacing w:after="0"/>
+        <w:rPr>
+          <w:b/>
+          <w:bCs/>
+          <w:lang w:val="en-PH"/>
+        </w:rPr>
+      </w:pPr>
+    </w:p>
+    <w:p>
+      <w:pPr>
+        <w:spacing w:after="0"/>
+        <w:rPr>
+          <w:b/>
+          <w:bCs/>
+          <w:lang w:val="en-PH"/>
+        </w:rPr>
+      </w:pPr>
+    </w:p>
+    <w:p>
+      <w:pPr>
+        <w:spacing w:after="0"/>
+        <w:rPr>
+          <w:b/>
+          <w:bCs/>
+          <w:lang w:val="en-PH"/>
+        </w:rPr>
+      </w:pPr>
+    </w:p>
+    <w:p>
+      <w:pPr>
+        <w:spacing w:after="0"/>
+        <w:rPr>
+          <w:b/>
+          <w:bCs/>
+          <w:lang w:val="en-PH"/>
+        </w:rPr>
+      </w:pPr>
+    </w:p>
+    <w:p>
+      <w:pPr>
+        <w:spacing w:after="0"/>
+        <w:rPr>
+          <w:b/>
+          <w:bCs/>
+          <w:lang w:val="en-PH"/>
+        </w:rPr>
+      </w:pPr>
+    </w:p>
+    <w:p>
+      <w:pPr>
+        <w:spacing w:after="0"/>
+        <w:rPr>
+          <w:b/>
+          <w:bCs/>
+          <w:lang w:val="en-PH"/>
+        </w:rPr>
+      </w:pPr>
+    </w:p>
+    <w:p>
+      <w:pPr>
+        <w:spacing w:after="0"/>
+        <w:rPr>
+          <w:b/>
+          <w:bCs/>
+          <w:lang w:val="en-PH"/>
+        </w:rPr>
+      </w:pPr>
+    </w:p>
+    <w:p>
+      <w:pPr>
+        <w:spacing w:after="0"/>
+        <w:rPr>
+          <w:b/>
+          <w:bCs/>
+          <w:lang w:val="en-PH"/>
+        </w:rPr>
+      </w:pPr>
+    </w:p>
+    <w:p>
+      <w:pPr>
+        <w:spacing w:after="0"/>
+        <w:rPr>
+          <w:b/>
+          <w:bCs/>
+          <w:lang w:val="en-PH"/>
+        </w:rPr>
+      </w:pPr>
+    </w:p>
+    <w:p>
+      <w:pPr>
+        <w:spacing w:after="0"/>
+        <w:rPr>
+          <w:b/>
+          <w:bCs/>
+          <w:lang w:val="en-PH"/>
+        </w:rPr>
+      </w:pPr>
+    </w:p>
+    <w:p>
+      <w:pPr>
+        <w:spacing w:after="0"/>
+        <w:rPr>
+          <w:b/>
+          <w:bCs/>
+          <w:lang w:val="en-PH"/>
+        </w:rPr>
+      </w:pPr>
+    </w:p>
+    <w:p>
+      <w:pPr>
+        <w:spacing w:after="0"/>
+        <w:rPr>
+          <w:b/>
+          <w:bCs/>
+          <w:lang w:val="en-PH"/>
+        </w:rPr>
+      </w:pPr>
+    </w:p>
+    <w:p>
+      <w:pPr>
+        <w:spacing w:after="0"/>
+        <w:rPr>
+          <w:b/>
+          <w:bCs/>
+          <w:lang w:val="en-PH"/>
+        </w:rPr>
+      </w:pPr>
+    </w:p>
+    <w:p>
+      <w:pPr>
+        <w:spacing w:after="0"/>
+        <w:rPr>
+          <w:b/>
+          <w:bCs/>
+          <w:lang w:val="en-PH"/>
+        </w:rPr>
+      </w:pPr>
+    </w:p>
+    <w:p>
+      <w:pPr>
+        <w:spacing w:after="0"/>
+        <w:rPr>
+          <w:b/>
+          <w:bCs/>
+          <w:lang w:val="en-PH"/>
+        </w:rPr>
+      </w:pPr>
+    </w:p>
+    <w:p>
+      <w:pPr>
+        <w:spacing w:after="0"/>
+        <w:ind w:firstLine="0"/>
+        <w:rPr>
+          <w:b/>
+          <w:bCs/>
+          <w:lang w:val="en-PH"/>
+        </w:rPr>
+      </w:pPr>
+    </w:p>
+    <w:p>
+      <w:pPr>
+        <w:spacing w:after="0"/>
+        <w:ind w:firstLine="0"/>
+        <w:jc w:val="center"/>
+        <w:rPr>
+          <w:b/>
+          <w:bCs/>
+          <w:lang w:val="en-PH"/>
+        </w:rPr>
+      </w:pPr>
+      <w:r>
+        <w:rPr>
+          <w:b/>
+          <w:bCs/>
+          <w:lang w:val="en-PH"/>
+        </w:rPr>
+        <w:t>Chapter Three</w:t>
+      </w:r>
+    </w:p>
+    <w:p>
+      <w:pPr>
+        <w:spacing w:after="0"/>
+        <w:ind w:firstLine="0"/>
+        <w:jc w:val="center"/>
+        <w:rPr>
+          <w:b/>
+          <w:bCs/>
+          <w:lang w:val="en-PH"/>
+        </w:rPr>
+      </w:pPr>
+      <w:r>
+        <w:rPr>
+          <w:b/>
+          <w:bCs/>
+          <w:lang w:val="en-PH"/>
+        </w:rPr>
+        <w:t>THEORETICAL FRAMEWORK</w:t>
+      </w:r>
+    </w:p>
+    <w:p>
+      <w:pPr>
+        <w:spacing w:after="0"/>
+        <w:rPr>
+          <w:lang w:val="en-PH"/>
+        </w:rPr>
+      </w:pPr>
+    </w:p>
+    <w:p>
+      <w:pPr>
+        <w:spacing w:after="0"/>
+        <w:ind w:firstLine="0"/>
+        <w:rPr>
+          <w:b/>
+          <w:bCs/>
+          <w:lang w:val="en-PH"/>
+        </w:rPr>
+      </w:pPr>
+      <w:r>
+        <w:rPr>
+          <w:b/>
+          <w:bCs/>
+          <w:lang w:val="en-PH"/>
+        </w:rPr>
+        <w:t>Present State of Covid-19 Tests and Vaccine Certificate Storage</w:t>
+      </w:r>
+    </w:p>
+    <w:p>
+      <w:pPr>
+        <w:spacing w:after="0"/>
+        <w:rPr>
+          <w:lang w:val="en-PH"/>
+        </w:rPr>
+      </w:pPr>
+    </w:p>
+    <w:p>
+      <w:pPr>
+        <w:spacing w:after="0"/>
+        <w:rPr>
+          <w:lang w:val="en-PH"/>
+        </w:rPr>
+      </w:pPr>
+      <w:r>
+        <w:rPr>
+          <w:lang w:val="en-PH"/>
+        </w:rPr>
         <w:lastRenderedPageBreak/>
-        <w:t xml:space="preserve">Third Party Validators. </w:t>
-      </w:r>
-      <w:r>
-        <w:t>As mentioned above, records tampering has become rampant. Businesses or employers requiring such records can now be protected of this illegal activity.</w:t>
-      </w:r>
-    </w:p>
-    <w:p>
-      <w:pPr>
-        <w:ind w:firstLine="360"/>
-      </w:pPr>
-    </w:p>
-    <w:p>
-      <w:pPr>
-        <w:spacing w:after="0"/>
-        <w:jc w:val="center"/>
-        <w:rPr>
-          <w:b/>
-          <w:bCs/>
-          <w:lang w:val="en-PH"/>
-        </w:rPr>
-      </w:pPr>
-    </w:p>
-    <w:p>
-      <w:pPr>
-        <w:spacing w:after="0"/>
-        <w:ind w:firstLine="0"/>
-        <w:jc w:val="center"/>
-        <w:rPr>
-          <w:b/>
-          <w:bCs/>
-          <w:lang w:val="en-PH"/>
-        </w:rPr>
-      </w:pPr>
-      <w:r>
-        <w:rPr>
-          <w:b/>
-          <w:bCs/>
-          <w:lang w:val="en-PH"/>
-        </w:rPr>
-        <w:t xml:space="preserve">Chapter </w:t>
-      </w:r>
-      <w:r>
-        <w:rPr>
-          <w:b/>
-          <w:bCs/>
-          <w:lang w:val="en-PH"/>
-        </w:rPr>
-        <w:t>Two</w:t>
-      </w:r>
-    </w:p>
-    <w:p>
-      <w:pPr>
-        <w:spacing w:after="0"/>
-        <w:ind w:firstLine="0"/>
-        <w:jc w:val="center"/>
-        <w:rPr>
-          <w:b/>
-          <w:bCs/>
-          <w:lang w:val="en-PH"/>
-        </w:rPr>
-      </w:pPr>
-      <w:r>
-        <w:rPr>
-          <w:b/>
-          <w:bCs/>
-          <w:lang w:val="en-PH"/>
-        </w:rPr>
-        <w:t>REVIEW OF RELATED LITERATURE</w:t>
-      </w:r>
-    </w:p>
-    <w:p>
-      <w:pPr>
-        <w:spacing w:after="0"/>
-        <w:rPr>
-          <w:b/>
-          <w:bCs/>
-          <w:lang w:val="en-PH"/>
-        </w:rPr>
-      </w:pPr>
-    </w:p>
-    <w:p>
-      <w:pPr>
-        <w:spacing w:after="0"/>
-        <w:rPr>
-          <w:b/>
-          <w:bCs/>
-          <w:lang w:val="en-PH"/>
-        </w:rPr>
-      </w:pPr>
-    </w:p>
-    <w:p>
-      <w:pPr>
-        <w:spacing w:after="0"/>
-        <w:rPr>
-          <w:b/>
-          <w:bCs/>
-          <w:lang w:val="en-PH"/>
-        </w:rPr>
-      </w:pPr>
-    </w:p>
-    <w:p>
-      <w:pPr>
-        <w:spacing w:after="0"/>
-        <w:rPr>
-          <w:b/>
-          <w:bCs/>
-          <w:lang w:val="en-PH"/>
-        </w:rPr>
-      </w:pPr>
-    </w:p>
-    <w:p>
-      <w:pPr>
-        <w:spacing w:after="0"/>
-        <w:rPr>
-          <w:b/>
-          <w:bCs/>
-          <w:lang w:val="en-PH"/>
-        </w:rPr>
-      </w:pPr>
-    </w:p>
-    <w:p>
-      <w:pPr>
-        <w:spacing w:after="0"/>
-        <w:rPr>
-          <w:b/>
-          <w:bCs/>
-          <w:lang w:val="en-PH"/>
-        </w:rPr>
-      </w:pPr>
-    </w:p>
-    <w:p>
-      <w:pPr>
-        <w:spacing w:after="0"/>
-        <w:rPr>
-          <w:b/>
-          <w:bCs/>
-          <w:lang w:val="en-PH"/>
-        </w:rPr>
-      </w:pPr>
-    </w:p>
-    <w:p>
-      <w:pPr>
-        <w:spacing w:after="0"/>
-        <w:rPr>
-          <w:b/>
-          <w:bCs/>
-          <w:lang w:val="en-PH"/>
-        </w:rPr>
-      </w:pPr>
-    </w:p>
-    <w:p>
-      <w:pPr>
-        <w:spacing w:after="0"/>
-        <w:rPr>
-          <w:b/>
-          <w:bCs/>
-          <w:lang w:val="en-PH"/>
-        </w:rPr>
-      </w:pPr>
-    </w:p>
-    <w:p>
-      <w:pPr>
-        <w:spacing w:after="0"/>
-        <w:rPr>
-          <w:b/>
-          <w:bCs/>
-          <w:lang w:val="en-PH"/>
-        </w:rPr>
-      </w:pPr>
-    </w:p>
-    <w:p>
-      <w:pPr>
-        <w:spacing w:after="0"/>
-        <w:rPr>
-          <w:b/>
-          <w:bCs/>
-          <w:lang w:val="en-PH"/>
-        </w:rPr>
-      </w:pPr>
-    </w:p>
-    <w:p>
-      <w:pPr>
-        <w:spacing w:after="0"/>
-        <w:rPr>
-          <w:b/>
-          <w:bCs/>
-          <w:lang w:val="en-PH"/>
-        </w:rPr>
-      </w:pPr>
-    </w:p>
-    <w:p>
-      <w:pPr>
-        <w:spacing w:after="0"/>
-        <w:rPr>
-          <w:b/>
-          <w:bCs/>
-          <w:lang w:val="en-PH"/>
-        </w:rPr>
-      </w:pPr>
-    </w:p>
-    <w:p>
-      <w:pPr>
-        <w:spacing w:after="0"/>
-        <w:rPr>
-          <w:b/>
-          <w:bCs/>
-          <w:lang w:val="en-PH"/>
-        </w:rPr>
-      </w:pPr>
-    </w:p>
-    <w:p>
-      <w:pPr>
-        <w:spacing w:after="0"/>
-        <w:rPr>
-          <w:b/>
-          <w:bCs/>
-          <w:lang w:val="en-PH"/>
-        </w:rPr>
-      </w:pPr>
-    </w:p>
-    <w:p>
-      <w:pPr>
-        <w:spacing w:after="0"/>
-        <w:rPr>
-          <w:b/>
-          <w:bCs/>
-          <w:lang w:val="en-PH"/>
-        </w:rPr>
-      </w:pPr>
-    </w:p>
-    <w:p>
-      <w:pPr>
-        <w:spacing w:after="0"/>
-        <w:rPr>
-          <w:b/>
-          <w:bCs/>
-          <w:lang w:val="en-PH"/>
-        </w:rPr>
-      </w:pPr>
-    </w:p>
-    <w:p>
-      <w:pPr>
-        <w:spacing w:after="0"/>
-        <w:rPr>
-          <w:b/>
-          <w:bCs/>
-          <w:lang w:val="en-PH"/>
-        </w:rPr>
-      </w:pPr>
-    </w:p>
-    <w:p>
-      <w:pPr>
-        <w:spacing w:after="0"/>
-        <w:rPr>
-          <w:b/>
-          <w:bCs/>
-          <w:lang w:val="en-PH"/>
-        </w:rPr>
-      </w:pPr>
-    </w:p>
-    <w:p>
-      <w:pPr>
-        <w:spacing w:after="0"/>
-        <w:rPr>
-          <w:b/>
-          <w:bCs/>
-          <w:lang w:val="en-PH"/>
-        </w:rPr>
-      </w:pPr>
-    </w:p>
-    <w:p>
-      <w:pPr>
-        <w:spacing w:after="0"/>
-        <w:rPr>
-          <w:b/>
-          <w:bCs/>
-          <w:lang w:val="en-PH"/>
-        </w:rPr>
-      </w:pPr>
-    </w:p>
-    <w:p>
-      <w:pPr>
-        <w:spacing w:after="0"/>
-        <w:rPr>
-          <w:b/>
-          <w:bCs/>
-          <w:lang w:val="en-PH"/>
-        </w:rPr>
-      </w:pPr>
-    </w:p>
-    <w:p>
-      <w:pPr>
-        <w:spacing w:after="0"/>
-        <w:rPr>
-          <w:b/>
-          <w:bCs/>
-          <w:lang w:val="en-PH"/>
-        </w:rPr>
-      </w:pPr>
-    </w:p>
-    <w:p>
-      <w:pPr>
-        <w:spacing w:after="0"/>
-        <w:rPr>
-          <w:b/>
-          <w:bCs/>
-          <w:lang w:val="en-PH"/>
-        </w:rPr>
-      </w:pPr>
-    </w:p>
-    <w:p>
-      <w:pPr>
-        <w:spacing w:after="0"/>
-        <w:rPr>
-          <w:b/>
-          <w:bCs/>
-          <w:lang w:val="en-PH"/>
-        </w:rPr>
-      </w:pPr>
-    </w:p>
-    <w:p>
-      <w:pPr>
-        <w:spacing w:after="0"/>
-        <w:rPr>
-          <w:b/>
-          <w:bCs/>
-          <w:lang w:val="en-PH"/>
-        </w:rPr>
-      </w:pPr>
-    </w:p>
-    <w:p>
-      <w:pPr>
-        <w:spacing w:after="0"/>
-        <w:rPr>
-          <w:b/>
-          <w:bCs/>
-          <w:lang w:val="en-PH"/>
-        </w:rPr>
-      </w:pPr>
-    </w:p>
-    <w:p>
-      <w:pPr>
-        <w:spacing w:after="0"/>
-        <w:rPr>
-          <w:b/>
-          <w:bCs/>
-          <w:lang w:val="en-PH"/>
-        </w:rPr>
-      </w:pPr>
-    </w:p>
-    <w:p>
-      <w:pPr>
-        <w:spacing w:after="0"/>
-        <w:ind w:firstLine="0"/>
-        <w:rPr>
-          <w:b/>
-          <w:bCs/>
-          <w:lang w:val="en-PH"/>
-        </w:rPr>
-      </w:pPr>
-    </w:p>
-    <w:p>
-      <w:pPr>
-        <w:spacing w:after="0"/>
-        <w:ind w:firstLine="0"/>
-        <w:jc w:val="center"/>
-        <w:rPr>
-          <w:b/>
-          <w:bCs/>
-          <w:lang w:val="en-PH"/>
-        </w:rPr>
-      </w:pPr>
-      <w:r>
-        <w:rPr>
-          <w:b/>
-          <w:bCs/>
-          <w:lang w:val="en-PH"/>
-        </w:rPr>
-        <w:t>Chapter Three</w:t>
-      </w:r>
-    </w:p>
-    <w:p>
-      <w:pPr>
-        <w:spacing w:after="0"/>
-        <w:ind w:firstLine="0"/>
-        <w:jc w:val="center"/>
-        <w:rPr>
-          <w:b/>
-          <w:bCs/>
-          <w:lang w:val="en-PH"/>
-        </w:rPr>
-      </w:pPr>
-      <w:r>
-        <w:rPr>
-          <w:b/>
-          <w:bCs/>
-          <w:lang w:val="en-PH"/>
-        </w:rPr>
-        <w:t>THEORETICAL FRAMEWORK</w:t>
-      </w:r>
-    </w:p>
-    <w:p>
-      <w:pPr>
-        <w:spacing w:after="0"/>
-        <w:rPr>
-          <w:lang w:val="en-PH"/>
-        </w:rPr>
-      </w:pPr>
-    </w:p>
-    <w:p>
-      <w:pPr>
-        <w:spacing w:after="0"/>
-        <w:ind w:firstLine="0"/>
-        <w:rPr>
-          <w:b/>
-          <w:bCs/>
-          <w:lang w:val="en-PH"/>
-        </w:rPr>
-      </w:pPr>
-      <w:r>
-        <w:rPr>
-          <w:b/>
-          <w:bCs/>
-          <w:lang w:val="en-PH"/>
-        </w:rPr>
-        <w:t>Present State of Covid-19 Tests and Vaccine Certificate Storage</w:t>
-      </w:r>
-    </w:p>
-    <w:p>
-      <w:pPr>
-        <w:spacing w:after="0"/>
-        <w:rPr>
-          <w:lang w:val="en-PH"/>
-        </w:rPr>
-      </w:pPr>
-    </w:p>
-    <w:p>
-      <w:pPr>
-        <w:spacing w:after="0"/>
-        <w:rPr>
-          <w:lang w:val="en-PH"/>
-        </w:rPr>
-      </w:pPr>
-      <w:r>
-        <w:rPr>
-          <w:lang w:val="en-PH"/>
-        </w:rPr>
-        <w:t xml:space="preserve">Documents and certificates given out by various units (private and public) for Covid-19 related tests such as </w:t>
-      </w:r>
-      <w:proofErr w:type="spellStart"/>
-      <w:r>
-        <w:rPr>
-          <w:lang w:val="en-PH"/>
-        </w:rPr>
-        <w:t>rRt</w:t>
-      </w:r>
-      <w:proofErr w:type="spellEnd"/>
-      <w:r>
-        <w:rPr>
-          <w:lang w:val="en-PH"/>
-        </w:rPr>
-        <w:t xml:space="preserve"> PCR and Cartridge – Based PCR are still on paper-form. There are some units that store the results in their server and can be accessed online thru their website. Same is true with giving out vaccine certificates. Primary providers of vaccines are Local Government Units (LGUs) and they vary in implementation. Some only give out physical copies (certificates, cards) and others have virtual copies on their websites stored on their servers. There’s a disconnect on a unified tracking of all these documents and might result to issues when these documents will be used on different areas of the Philippines. The usual proposition to solve this is to create a unified website that will be hosted in a central server.</w:t>
+        <w:t>Documents and certificates given out by various units (private and public) for Covid-19 related tests such as rRt PCR and Cartridge – Based PCR are still on paper-form. There are some units that store the results in their server and can be accessed online thru their website. Same is true with giving out vaccine certificates. Primary providers of vaccines are Local Government Units (LGUs) and they vary in implementation. Some only give out physical copies (certificates, cards) and others have virtual copies on their websites stored on their servers. There’s a disconnect on a unified tracking of all these documents and might result to issues when these documents will be used on different areas of the Philippines. The usual proposition to solve this is to create a unified website that will be hosted in a central server.</w:t>
       </w:r>
     </w:p>
     <w:p>
@@ -4647,7 +4781,7 @@
                     <pic:cNvPicPr/>
                   </pic:nvPicPr>
                   <pic:blipFill>
-                    <a:blip r:embed="rId9">
+                    <a:blip r:embed="rId13">
                       <a:extLst>
                         <a:ext uri="{28A0092B-C50C-407E-A947-70E740481C1C}">
                           <a14:useLocalDpi xmlns:a14="http://schemas.microsoft.com/office/drawing/2010/main" val="0"/>
@@ -4729,93 +4863,85 @@
         <w:rPr>
           <w:lang w:val="en-PH"/>
         </w:rPr>
+        <w:t xml:space="preserve">Above is a summarized approach in solving the problem in document storage. The main components of this application will be the IPFS for file storage and blockchain to record the logs of transaction being done in the system. </w:t>
+      </w:r>
+    </w:p>
+    <w:p>
+      <w:pPr>
+        <w:spacing w:after="0"/>
+        <w:rPr>
+          <w:lang w:val="en-PH"/>
+        </w:rPr>
+      </w:pPr>
+    </w:p>
+    <w:p>
+      <w:pPr>
+        <w:spacing w:after="0"/>
+        <w:rPr>
+          <w:lang w:val="en-PH"/>
+        </w:rPr>
+      </w:pPr>
+      <w:r>
+        <w:rPr>
+          <w:lang w:val="en-PH"/>
+        </w:rPr>
+        <w:t>The next sections will discuss the different algorithms and frameworks to be used in order to achieve the proposed solution.</w:t>
+      </w:r>
+    </w:p>
+    <w:p>
+      <w:pPr>
+        <w:spacing w:after="0"/>
+        <w:rPr>
+          <w:lang w:val="en-PH"/>
+        </w:rPr>
+      </w:pPr>
+    </w:p>
+    <w:p>
+      <w:pPr>
+        <w:spacing w:after="0"/>
+        <w:ind w:firstLine="0"/>
+        <w:rPr>
+          <w:b/>
+          <w:bCs/>
+          <w:lang w:val="en-PH"/>
+        </w:rPr>
+      </w:pPr>
+      <w:r>
+        <w:rPr>
+          <w:b/>
+          <w:bCs/>
+          <w:lang w:val="en-PH"/>
+        </w:rPr>
+        <w:t>Cryptographic Hash Functions</w:t>
+      </w:r>
+    </w:p>
+    <w:p>
+      <w:pPr>
+        <w:spacing w:after="0"/>
+        <w:rPr>
+          <w:lang w:val="en-PH"/>
+        </w:rPr>
+      </w:pPr>
+    </w:p>
+    <w:p>
+      <w:pPr>
+        <w:spacing w:after="0"/>
+        <w:rPr>
+          <w:lang w:val="en-PH"/>
+        </w:rPr>
+      </w:pPr>
+      <w:r>
+        <w:rPr>
+          <w:lang w:val="en-PH"/>
+        </w:rPr>
+        <w:t xml:space="preserve">A cryptographic hash function is an algorithm which maps data of any size (often called the "message") to a bit array of a fixed size ("hash value", "hash", or "message digest"). It is a one-way function, that is, a function which is practically infeasible to invert or reverse the computation. Ideally, the only way to find a message that produces a given </w:t>
+      </w:r>
+      <w:r>
+        <w:rPr>
+          <w:lang w:val="en-PH"/>
+        </w:rPr>
         <w:lastRenderedPageBreak/>
-        <w:t xml:space="preserve">Above is a summarized approach in solving the problem in document storage. The main components of this application will be the IPFS for file storage and blockchain to record the logs of transaction being done in the system. </w:t>
-      </w:r>
-    </w:p>
-    <w:p>
-      <w:pPr>
-        <w:spacing w:after="0"/>
-        <w:rPr>
-          <w:lang w:val="en-PH"/>
-        </w:rPr>
-      </w:pPr>
-    </w:p>
-    <w:p>
-      <w:pPr>
-        <w:spacing w:after="0"/>
-        <w:rPr>
-          <w:lang w:val="en-PH"/>
-        </w:rPr>
-      </w:pPr>
-      <w:r>
-        <w:rPr>
-          <w:lang w:val="en-PH"/>
-        </w:rPr>
-        <w:t>The next sections will discuss the different algorithms and frameworks to be used in order to achieve the proposed solution.</w:t>
-      </w:r>
-    </w:p>
-    <w:p>
-      <w:pPr>
-        <w:spacing w:after="0"/>
-        <w:rPr>
-          <w:lang w:val="en-PH"/>
-        </w:rPr>
-      </w:pPr>
-    </w:p>
-    <w:p>
-      <w:pPr>
-        <w:spacing w:after="0"/>
-        <w:ind w:firstLine="0"/>
-        <w:rPr>
-          <w:b/>
-          <w:bCs/>
-          <w:lang w:val="en-PH"/>
-        </w:rPr>
-      </w:pPr>
-      <w:r>
-        <w:rPr>
-          <w:b/>
-          <w:bCs/>
-          <w:lang w:val="en-PH"/>
-        </w:rPr>
-        <w:t>Cryptographic Hash Functions</w:t>
-      </w:r>
-    </w:p>
-    <w:p>
-      <w:pPr>
-        <w:spacing w:after="0"/>
-        <w:rPr>
-          <w:lang w:val="en-PH"/>
-        </w:rPr>
-      </w:pPr>
-    </w:p>
-    <w:p>
-      <w:pPr>
-        <w:spacing w:after="0"/>
-        <w:rPr>
-          <w:lang w:val="en-PH"/>
-        </w:rPr>
-      </w:pPr>
-      <w:r>
-        <w:rPr>
-          <w:lang w:val="en-PH"/>
-        </w:rPr>
-        <w:t xml:space="preserve">A cryptographic hash function is an algorithm which maps data of any size (often called the "message") to a bit array of a fixed size ("hash value", "hash", or "message digest"). It is a one-way function, that is, a function which is practically infeasible to invert or reverse the computation. Ideally, the only way to find a message that produces a given hash is to attempt a brute-force search of possible inputs to see if they produce a </w:t>
-      </w:r>
-      <w:proofErr w:type="gramStart"/>
-      <w:r>
-        <w:rPr>
-          <w:lang w:val="en-PH"/>
-        </w:rPr>
-        <w:t>match, or</w:t>
-      </w:r>
-      <w:proofErr w:type="gramEnd"/>
-      <w:r>
-        <w:rPr>
-          <w:lang w:val="en-PH"/>
-        </w:rPr>
-        <w:t xml:space="preserve"> use a rainbow table of matched hashes. Cryptographic hash functions are a basic tool of modern cryptography.</w:t>
+        <w:t>hash is to attempt a brute-force search of possible inputs to see if they produce a match, or use a rainbow table of matched hashes. Cryptographic hash functions are a basic tool of modern cryptography.</w:t>
       </w:r>
     </w:p>
     <w:p>
@@ -4977,7 +5103,7 @@
                     <pic:cNvPicPr/>
                   </pic:nvPicPr>
                   <pic:blipFill>
-                    <a:blip r:embed="rId10" cstate="print">
+                    <a:blip r:embed="rId14" cstate="print">
                       <a:extLst>
                         <a:ext uri="{28A0092B-C50C-407E-A947-70E740481C1C}">
                           <a14:useLocalDpi xmlns:a14="http://schemas.microsoft.com/office/drawing/2010/main" val="0"/>
@@ -5086,7 +5212,6 @@
           <w:bCs/>
           <w:lang w:val="en-PH"/>
         </w:rPr>
-        <w:lastRenderedPageBreak/>
         <w:t>Figure 3.2 – Hashing Process</w:t>
       </w:r>
     </w:p>
@@ -5205,6 +5330,7 @@
         <w:rPr>
           <w:lang w:val="en-PH"/>
         </w:rPr>
+        <w:lastRenderedPageBreak/>
         <w:t>Given an input m1, it should be difficult to find a different input m2 such that hash(m1) = hash(m2). This property is sometimes referred to as weak collision resistance. Functions that lack this property are vulnerable to second-preimage attacks.</w:t>
       </w:r>
     </w:p>
@@ -5242,21 +5368,7 @@
         <w:rPr>
           <w:lang w:val="en-PH"/>
         </w:rPr>
-        <w:t xml:space="preserve">It should be difficult to find two different messages m1 and m2 such that hash(m1) = hash(m2). Such a pair is called a cryptographic hash collision. This property is sometimes referred to as strong collision resistance. It requires a hash value at least twice </w:t>
-      </w:r>
-      <w:proofErr w:type="gramStart"/>
-      <w:r>
-        <w:rPr>
-          <w:lang w:val="en-PH"/>
-        </w:rPr>
-        <w:t>as long as</w:t>
-      </w:r>
-      <w:proofErr w:type="gramEnd"/>
-      <w:r>
-        <w:rPr>
-          <w:lang w:val="en-PH"/>
-        </w:rPr>
-        <w:t xml:space="preserve"> that required for pre-image resistance; otherwise collisions may be found by a birthday attack.</w:t>
+        <w:t>It should be difficult to find two different messages m1 and m2 such that hash(m1) = hash(m2). Such a pair is called a cryptographic hash collision. This property is sometimes referred to as strong collision resistance. It requires a hash value at least twice as long as that required for pre-image resistance; otherwise collisions may be found by a birthday attack.</w:t>
       </w:r>
     </w:p>
     <w:p>
@@ -5335,43 +5447,43 @@
         <w:rPr>
           <w:lang w:val="en-PH"/>
         </w:rPr>
+        <w:t xml:space="preserve">At its most basic level, blockchain technology permits a network of computers to have a consensus on the true status of a distributed ledger at regular intervals. Blockchain network users submit potential transactions to participating nodes. The network will then choose a publishing node to update the pending transaction. Once this is done, transaction will be propagated to non-publishing nodes. Transactions are logged chronologically – with information being passed from the first transaction (or blocks) up to the last. This repetitive process forms an immutable chain on which all blocks are interconnected with each other. </w:t>
+      </w:r>
+    </w:p>
+    <w:p>
+      <w:pPr>
+        <w:spacing w:after="0"/>
+        <w:rPr>
+          <w:lang w:val="en-PH"/>
+        </w:rPr>
+      </w:pPr>
+    </w:p>
+    <w:p>
+      <w:pPr>
+        <w:spacing w:after="0"/>
+        <w:rPr>
+          <w:lang w:val="en-PH"/>
+        </w:rPr>
+      </w:pPr>
+      <w:r>
+        <w:rPr>
+          <w:lang w:val="en-PH"/>
+        </w:rPr>
+        <w:t>Transactions are inserted to the blockchain when a publishing node creates a block. A block may represent various types of data from simple texts to complicated ones such as digital rights or intellectual property. It is divided into two parts, header and body.  Header contains metadata and body is for the actual data being persisted in the blockchain. Below is a typical specification of these 2 parts:</w:t>
+      </w:r>
+    </w:p>
+    <w:p>
+      <w:pPr>
+        <w:spacing w:after="0"/>
+        <w:rPr>
+          <w:lang w:val="en-PH"/>
+        </w:rPr>
+      </w:pPr>
+      <w:r>
+        <w:rPr>
+          <w:lang w:val="en-PH"/>
+        </w:rPr>
         <w:lastRenderedPageBreak/>
-        <w:t xml:space="preserve">At its most basic level, blockchain technology permits a network of computers to have a consensus on the true status of a distributed ledger at regular intervals. Blockchain network users submit potential transactions to participating nodes. The network will then choose a publishing node to update the pending transaction. Once this is done, transaction will be propagated to non-publishing nodes. Transactions are logged chronologically – with information being passed from the first transaction (or blocks) up to the last. This repetitive process forms an immutable chain on which all blocks are interconnected with each other. </w:t>
-      </w:r>
-    </w:p>
-    <w:p>
-      <w:pPr>
-        <w:spacing w:after="0"/>
-        <w:rPr>
-          <w:lang w:val="en-PH"/>
-        </w:rPr>
-      </w:pPr>
-    </w:p>
-    <w:p>
-      <w:pPr>
-        <w:spacing w:after="0"/>
-        <w:rPr>
-          <w:lang w:val="en-PH"/>
-        </w:rPr>
-      </w:pPr>
-      <w:r>
-        <w:rPr>
-          <w:lang w:val="en-PH"/>
-        </w:rPr>
-        <w:t>Transactions are inserted to the blockchain when a publishing node creates a block. A block may represent various types of data from simple texts to complicated ones such as digital rights or intellectual property. It is divided into two parts, header and body.  Header contains metadata and body is for the actual data being persisted in the blockchain. Below is a typical specification of these 2 parts:</w:t>
-      </w:r>
-    </w:p>
-    <w:p>
-      <w:pPr>
-        <w:spacing w:after="0"/>
-        <w:rPr>
-          <w:lang w:val="en-PH"/>
-        </w:rPr>
-      </w:pPr>
-      <w:r>
-        <w:rPr>
-          <w:lang w:val="en-PH"/>
-        </w:rPr>
         <w:t>Block Header</w:t>
       </w:r>
     </w:p>
@@ -5531,7 +5643,7 @@
                     <pic:cNvPicPr/>
                   </pic:nvPicPr>
                   <pic:blipFill>
-                    <a:blip r:embed="rId11">
+                    <a:blip r:embed="rId15">
                       <a:extLst>
                         <a:ext uri="{28A0092B-C50C-407E-A947-70E740481C1C}">
                           <a14:useLocalDpi xmlns:a14="http://schemas.microsoft.com/office/drawing/2010/main" val="0"/>
@@ -5609,51 +5721,51 @@
         <w:rPr>
           <w:lang w:val="en-PH"/>
         </w:rPr>
+        <w:t>Figure 3.3 shows how blockchain works given we have a simple data of text. The first block is called the genesis block and is automatically generated upon the chain’s creation. This genesis block will be the seed and considered as reference of all blocks going forward. Blocks are linked through each block containing the hash value of the previous block’s header, thus creating the chain. In case a previously published block was changed, it will have a different hash. This will create a domino effect on all subsequent blocks to also have a different hash because they contain the hash of the altered block.</w:t>
+      </w:r>
+    </w:p>
+    <w:p>
+      <w:pPr>
+        <w:spacing w:after="0"/>
+        <w:rPr>
+          <w:lang w:val="en-PH"/>
+        </w:rPr>
+      </w:pPr>
+    </w:p>
+    <w:p>
+      <w:pPr>
+        <w:spacing w:after="0"/>
+        <w:rPr>
+          <w:lang w:val="en-PH"/>
+        </w:rPr>
+      </w:pPr>
+      <w:r>
+        <w:rPr>
+          <w:lang w:val="en-PH"/>
+        </w:rPr>
+        <w:t>An essential part of the blockchain is identifying which user will publish the next block or become the next publishing node. This is solved by implementing a consensus model. The common model used is to compete on who will publish it and winning an incentive in doing so.</w:t>
+      </w:r>
+    </w:p>
+    <w:p>
+      <w:pPr>
+        <w:spacing w:after="0"/>
+        <w:rPr>
+          <w:lang w:val="en-PH"/>
+        </w:rPr>
+      </w:pPr>
+    </w:p>
+    <w:p>
+      <w:pPr>
+        <w:spacing w:after="0"/>
+        <w:rPr>
+          <w:lang w:val="en-PH"/>
+        </w:rPr>
+      </w:pPr>
+      <w:r>
+        <w:rPr>
+          <w:lang w:val="en-PH"/>
+        </w:rPr>
         <w:lastRenderedPageBreak/>
-        <w:t>Figure 3.3 shows how blockchain works given we have a simple data of text. The first block is called the genesis block and is automatically generated upon the chain’s creation. This genesis block will be the seed and considered as reference of all blocks going forward. Blocks are linked through each block containing the hash value of the previous block’s header, thus creating the chain. In case a previously published block was changed, it will have a different hash. This will create a domino effect on all subsequent blocks to also have a different hash because they contain the hash of the altered block.</w:t>
-      </w:r>
-    </w:p>
-    <w:p>
-      <w:pPr>
-        <w:spacing w:after="0"/>
-        <w:rPr>
-          <w:lang w:val="en-PH"/>
-        </w:rPr>
-      </w:pPr>
-    </w:p>
-    <w:p>
-      <w:pPr>
-        <w:spacing w:after="0"/>
-        <w:rPr>
-          <w:lang w:val="en-PH"/>
-        </w:rPr>
-      </w:pPr>
-      <w:r>
-        <w:rPr>
-          <w:lang w:val="en-PH"/>
-        </w:rPr>
-        <w:t>An essential part of the blockchain is identifying which user will publish the next block or become the next publishing node. This is solved by implementing a consensus model. The common model used is to compete on who will publish it and winning an incentive in doing so.</w:t>
-      </w:r>
-    </w:p>
-    <w:p>
-      <w:pPr>
-        <w:spacing w:after="0"/>
-        <w:rPr>
-          <w:lang w:val="en-PH"/>
-        </w:rPr>
-      </w:pPr>
-    </w:p>
-    <w:p>
-      <w:pPr>
-        <w:spacing w:after="0"/>
-        <w:rPr>
-          <w:lang w:val="en-PH"/>
-        </w:rPr>
-      </w:pPr>
-      <w:r>
-        <w:rPr>
-          <w:lang w:val="en-PH"/>
-        </w:rPr>
         <w:t>Once a user joins a blockchain network, they agree to the initial state of the system. This is recorded in the only pre-configured block or the genesis block. Each blockchain network have a genesis block on to which all subsequent blocks would reference to. Each block must be valid and can be validated independently by each blockchain network user.</w:t>
       </w:r>
     </w:p>
@@ -5772,66 +5884,35 @@
           <w:lang w:val="en-PH"/>
         </w:rPr>
       </w:pPr>
-      <w:proofErr w:type="spellStart"/>
-      <w:r>
-        <w:rPr>
-          <w:b/>
-          <w:bCs/>
-          <w:lang w:val="en-PH"/>
-        </w:rPr>
-        <w:t>InterPlanetary</w:t>
-      </w:r>
-      <w:proofErr w:type="spellEnd"/>
-      <w:r>
-        <w:rPr>
-          <w:b/>
-          <w:bCs/>
-          <w:lang w:val="en-PH"/>
-        </w:rPr>
-        <w:t xml:space="preserve"> File Storage (IPFS)</w:t>
-      </w:r>
-    </w:p>
-    <w:p>
-      <w:pPr>
-        <w:spacing w:after="0"/>
-        <w:rPr>
-          <w:lang w:val="en-PH"/>
-        </w:rPr>
-      </w:pPr>
-    </w:p>
-    <w:p>
-      <w:pPr>
-        <w:spacing w:after="0"/>
-        <w:rPr>
-          <w:lang w:val="en-PH"/>
-        </w:rPr>
-      </w:pPr>
-      <w:r>
-        <w:rPr>
-          <w:lang w:val="en-PH"/>
-        </w:rPr>
-        <w:t xml:space="preserve">IPFS is a distributed platform for storing and retrieving files, websites, applications and data. It has rules that regulate in what manner data and content move around on the network. These rules are comparable in nature to </w:t>
-      </w:r>
-      <w:proofErr w:type="spellStart"/>
-      <w:r>
-        <w:rPr>
-          <w:lang w:val="en-PH"/>
-        </w:rPr>
-        <w:t>Kademlia</w:t>
-      </w:r>
-      <w:proofErr w:type="spellEnd"/>
-      <w:r>
-        <w:rPr>
-          <w:lang w:val="en-PH"/>
-        </w:rPr>
-        <w:t>, the peer-to-</w:t>
-      </w:r>
-      <w:r>
-        <w:rPr>
-          <w:lang w:val="en-PH"/>
-        </w:rPr>
-        <w:lastRenderedPageBreak/>
-        <w:t>peer distributed hash table (DHT) that is widely known for its use in the BitTorrent protocol.</w:t>
+      <w:r>
+        <w:rPr>
+          <w:b/>
+          <w:bCs/>
+          <w:lang w:val="en-PH"/>
+        </w:rPr>
+        <w:t>InterPlanetary File Storage (IPFS)</w:t>
+      </w:r>
+    </w:p>
+    <w:p>
+      <w:pPr>
+        <w:spacing w:after="0"/>
+        <w:rPr>
+          <w:lang w:val="en-PH"/>
+        </w:rPr>
+      </w:pPr>
+    </w:p>
+    <w:p>
+      <w:pPr>
+        <w:spacing w:after="0"/>
+        <w:rPr>
+          <w:lang w:val="en-PH"/>
+        </w:rPr>
+      </w:pPr>
+      <w:r>
+        <w:rPr>
+          <w:lang w:val="en-PH"/>
+        </w:rPr>
+        <w:t>IPFS is a distributed platform for storing and retrieving files, websites, applications and data. It has rules that regulate in what manner data and content move around on the network. These rules are comparable in nature to Kademlia, the peer-to-peer distributed hash table (DHT) that is widely known for its use in the BitTorrent protocol.</w:t>
       </w:r>
     </w:p>
     <w:p>
@@ -5976,6 +6057,7 @@
         <w:rPr>
           <w:lang w:val="en-PH"/>
         </w:rPr>
+        <w:lastRenderedPageBreak/>
         <w:t xml:space="preserve">IPFS builds a Merkle DAG, a blend of a Merkle Tree and a Directed Acyclic Graph (DAG). </w:t>
       </w:r>
     </w:p>
@@ -5998,21 +6080,7 @@
         <w:rPr>
           <w:lang w:val="en-PH"/>
         </w:rPr>
-        <w:t xml:space="preserve">A Merkle tree summarizes all the transactions in a block by producing a digital fingerprint of the entire set of transactions, thereby enabling a user to verify </w:t>
-      </w:r>
-      <w:proofErr w:type="gramStart"/>
-      <w:r>
-        <w:rPr>
-          <w:lang w:val="en-PH"/>
-        </w:rPr>
-        <w:t>whether or not</w:t>
-      </w:r>
-      <w:proofErr w:type="gramEnd"/>
-      <w:r>
-        <w:rPr>
-          <w:lang w:val="en-PH"/>
-        </w:rPr>
-        <w:t xml:space="preserve"> a transaction is included in a block. Merkle trees are created by repeatedly hashing pairs of nodes until there is only one hash left (this hash is called the Root Hash, or the Merkle Root). They are constructed from the bottom up, from hashes of individual transactions (known as Transaction IDs). Each leaf node is a hash of transactional data, and each non-leaf node is a hash of its previous hashes. Merkle trees are binary and therefore require an even number of leaf nodes. If the number of transactions is odd, the last hash will be duplicated once to create an even number of leaf nodes.</w:t>
+        <w:t>A Merkle tree summarizes all the transactions in a block by producing a digital fingerprint of the entire set of transactions, thereby enabling a user to verify whether or not a transaction is included in a block. Merkle trees are created by repeatedly hashing pairs of nodes until there is only one hash left (this hash is called the Root Hash, or the Merkle Root). They are constructed from the bottom up, from hashes of individual transactions (known as Transaction IDs). Each leaf node is a hash of transactional data, and each non-leaf node is a hash of its previous hashes. Merkle trees are binary and therefore require an even number of leaf nodes. If the number of transactions is odd, the last hash will be duplicated once to create an even number of leaf nodes.</w:t>
       </w:r>
     </w:p>
     <w:p>
@@ -6026,7 +6094,6 @@
         <w:rPr>
           <w:noProof/>
         </w:rPr>
-        <w:lastRenderedPageBreak/>
         <w:drawing>
           <wp:anchor distT="0" distB="0" distL="114300" distR="114300" simplePos="0" relativeHeight="251662336" behindDoc="0" locked="0" layoutInCell="1" allowOverlap="1" wp14:anchorId="0BB58450" wp14:editId="74ED559D">
             <wp:simplePos x="0" y="0"/>
@@ -6053,7 +6120,7 @@
                     </pic:cNvPicPr>
                   </pic:nvPicPr>
                   <pic:blipFill>
-                    <a:blip r:embed="rId12">
+                    <a:blip r:embed="rId16">
                       <a:extLst>
                         <a:ext uri="{28A0092B-C50C-407E-A947-70E740481C1C}">
                           <a14:useLocalDpi xmlns:a14="http://schemas.microsoft.com/office/drawing/2010/main" val="0"/>
@@ -6193,7 +6260,14 @@
         <w:rPr>
           <w:lang w:val="en-PH"/>
         </w:rPr>
-        <w:t>A directed acyclic graph (DAG) is a conceptual representation of a series of activities. The order of the activities is depicted by a graph, which is visually presented as a set of circles, each one representing an activity, some of which are connected by lines, which represent the flow from one activity to another. Each circle is known as a “vertex” and each line is known as an “edge.” “Directed” means that each edge has a defined direction, so each edge necessarily represents a single directional flow from one vertex to another. “Acyclic” means that there are no loops (i.e., “cycles”) in the graph, so that for any given vertex, if you follow an edge that connects that vertex to another, there is no path in the graph to get back to that initial vertex.</w:t>
+        <w:t xml:space="preserve">A directed acyclic graph (DAG) is a conceptual representation of a series of activities. The order of the activities is depicted by a graph, which is visually presented as a set of circles, each one representing an activity, some of which are connected by lines, which represent the flow from one activity to another. Each circle is known as a “vertex” and each line is known as an “edge.” “Directed” means that each edge has a defined direction, so each edge necessarily represents a single directional flow from one vertex to another. “Acyclic” means that there are no loops (i.e., “cycles”) in the graph, so that for </w:t>
+      </w:r>
+      <w:r>
+        <w:rPr>
+          <w:lang w:val="en-PH"/>
+        </w:rPr>
+        <w:lastRenderedPageBreak/>
+        <w:t>any given vertex, if you follow an edge that connects that vertex to another, there is no path in the graph to get back to that initial vertex.</w:t>
       </w:r>
     </w:p>
     <w:p>
@@ -6232,7 +6306,7 @@
                     <pic:cNvPicPr/>
                   </pic:nvPicPr>
                   <pic:blipFill>
-                    <a:blip r:embed="rId13" cstate="print">
+                    <a:blip r:embed="rId17" cstate="print">
                       <a:extLst>
                         <a:ext uri="{28A0092B-C50C-407E-A947-70E740481C1C}">
                           <a14:useLocalDpi xmlns:a14="http://schemas.microsoft.com/office/drawing/2010/main" val="0"/>
@@ -6344,14 +6418,7 @@
         <w:rPr>
           <w:lang w:val="en-PH"/>
         </w:rPr>
-        <w:t xml:space="preserve">A Merkle DAG is a DAG where each node has an identifier, and this is the result of hashing the node's contents — any opaque payload carried by the node and the list of </w:t>
-      </w:r>
-      <w:r>
-        <w:rPr>
-          <w:lang w:val="en-PH"/>
-        </w:rPr>
-        <w:lastRenderedPageBreak/>
-        <w:t>identifiers of its children — using a cryptographic hash function like SHA256. This brings some important considerations:</w:t>
+        <w:t>A Merkle DAG is a DAG where each node has an identifier, and this is the result of hashing the node's contents — any opaque payload carried by the node and the list of identifiers of its children — using a cryptographic hash function like SHA256. This brings some important considerations:</w:t>
       </w:r>
     </w:p>
     <w:p>
@@ -6409,35 +6476,7 @@
         <w:rPr>
           <w:lang w:val="en-PH"/>
         </w:rPr>
-        <w:t xml:space="preserve">Merkle DAG nodes are immutable. Any change in a node would alter its identifier and thus affect all the ascendants in the DAG, essentially creating a different DAG. Take a look at this helpful illustration using bananas (opens new </w:t>
-      </w:r>
-      <w:proofErr w:type="gramStart"/>
-      <w:r>
-        <w:rPr>
-          <w:lang w:val="en-PH"/>
-        </w:rPr>
-        <w:t>window)from</w:t>
-      </w:r>
-      <w:proofErr w:type="gramEnd"/>
-      <w:r>
-        <w:rPr>
-          <w:lang w:val="en-PH"/>
-        </w:rPr>
-        <w:t xml:space="preserve"> our friends at </w:t>
-      </w:r>
-      <w:proofErr w:type="spellStart"/>
-      <w:r>
-        <w:rPr>
-          <w:lang w:val="en-PH"/>
-        </w:rPr>
-        <w:t>Consensys</w:t>
-      </w:r>
-      <w:proofErr w:type="spellEnd"/>
-      <w:r>
-        <w:rPr>
-          <w:lang w:val="en-PH"/>
-        </w:rPr>
-        <w:t>.</w:t>
+        <w:t>Merkle DAG nodes are immutable. Any change in a node would alter its identifier and thus affect all the ascendants in the DAG, essentially creating a different DAG. Take a look at this helpful illustration using bananas (opens new window)from our friends at Consensys.</w:t>
       </w:r>
     </w:p>
     <w:p>
@@ -6466,35 +6505,7 @@
         <w:rPr>
           <w:lang w:val="en-PH"/>
         </w:rPr>
-        <w:t xml:space="preserve">Merkle DAGs are </w:t>
-      </w:r>
-      <w:proofErr w:type="gramStart"/>
-      <w:r>
-        <w:rPr>
-          <w:lang w:val="en-PH"/>
-        </w:rPr>
-        <w:t>similar to</w:t>
-      </w:r>
-      <w:proofErr w:type="gramEnd"/>
-      <w:r>
-        <w:rPr>
-          <w:lang w:val="en-PH"/>
-        </w:rPr>
-        <w:t xml:space="preserve"> Merkle trees, but there are no balance requirements, and every node can carry a payload. In DAGs, several branches can re-</w:t>
-      </w:r>
-      <w:proofErr w:type="gramStart"/>
-      <w:r>
-        <w:rPr>
-          <w:lang w:val="en-PH"/>
-        </w:rPr>
-        <w:t>converge</w:t>
-      </w:r>
-      <w:proofErr w:type="gramEnd"/>
-      <w:r>
-        <w:rPr>
-          <w:lang w:val="en-PH"/>
-        </w:rPr>
-        <w:t xml:space="preserve"> or, in other words, a node can have several parents.</w:t>
+        <w:t>Merkle DAGs are similar to Merkle trees, but there are no balance requirements, and every node can carry a payload. In DAGs, several branches can re-converge or, in other words, a node can have several parents.</w:t>
       </w:r>
     </w:p>
     <w:p>
@@ -6517,6 +6528,7 @@
           <w:noProof/>
           <w:lang w:val="en-PH"/>
         </w:rPr>
+        <w:lastRenderedPageBreak/>
         <w:drawing>
           <wp:anchor distT="0" distB="0" distL="114300" distR="114300" simplePos="0" relativeHeight="251660288" behindDoc="0" locked="0" layoutInCell="1" allowOverlap="1" wp14:anchorId="268AD024" wp14:editId="508AEFB5">
             <wp:simplePos x="0" y="0"/>
@@ -6541,7 +6553,7 @@
                     <pic:cNvPicPr/>
                   </pic:nvPicPr>
                   <pic:blipFill>
-                    <a:blip r:embed="rId14">
+                    <a:blip r:embed="rId18">
                       <a:extLst>
                         <a:ext uri="{28A0092B-C50C-407E-A947-70E740481C1C}">
                           <a14:useLocalDpi xmlns:a14="http://schemas.microsoft.com/office/drawing/2010/main" val="0"/>
@@ -6625,7 +6637,6 @@
           <w:bCs/>
           <w:lang w:val="en-PH"/>
         </w:rPr>
-        <w:lastRenderedPageBreak/>
         <w:t>Open Pretty Good Privacy</w:t>
       </w:r>
     </w:p>
@@ -6644,33 +6655,11 @@
           <w:lang w:val="en-PH"/>
         </w:rPr>
       </w:pPr>
-      <w:proofErr w:type="spellStart"/>
-      <w:r>
-        <w:rPr>
-          <w:lang w:val="en-PH"/>
-        </w:rPr>
-        <w:t>OpenPGP</w:t>
-      </w:r>
-      <w:proofErr w:type="spellEnd"/>
-      <w:r>
-        <w:rPr>
-          <w:lang w:val="en-PH"/>
-        </w:rPr>
-        <w:t xml:space="preserve"> is a key-based encryption method used to encrypt files so that only their intended recipient can receive and decrypt them. </w:t>
-      </w:r>
-      <w:proofErr w:type="spellStart"/>
-      <w:r>
-        <w:rPr>
-          <w:lang w:val="en-PH"/>
-        </w:rPr>
-        <w:t>OpenPGP</w:t>
-      </w:r>
-      <w:proofErr w:type="spellEnd"/>
-      <w:r>
-        <w:rPr>
-          <w:lang w:val="en-PH"/>
-        </w:rPr>
-        <w:t xml:space="preserve"> is used widely to secure e-mail communications, but its technology can also be applied to FTP.  </w:t>
+      <w:r>
+        <w:rPr>
+          <w:lang w:val="en-PH"/>
+        </w:rPr>
+        <w:t xml:space="preserve">OpenPGP is a key-based encryption method used to encrypt files so that only their intended recipient can receive and decrypt them. OpenPGP is used widely to secure e-mail communications, but its technology can also be applied to FTP.  </w:t>
       </w:r>
     </w:p>
     <w:p>
@@ -6694,19 +6683,11 @@
           <w:lang w:val="en-PH"/>
         </w:rPr>
       </w:pPr>
-      <w:proofErr w:type="spellStart"/>
-      <w:r>
-        <w:rPr>
-          <w:lang w:val="en-PH"/>
-        </w:rPr>
-        <w:t>OpenPGP</w:t>
-      </w:r>
-      <w:proofErr w:type="spellEnd"/>
-      <w:r>
-        <w:rPr>
-          <w:lang w:val="en-PH"/>
-        </w:rPr>
-        <w:t xml:space="preserve"> works by using two cryptographic keys to secure files. A Public Key is used to encrypt the file so that only its corresponding Private Key can decrypt it.</w:t>
+      <w:r>
+        <w:rPr>
+          <w:lang w:val="en-PH"/>
+        </w:rPr>
+        <w:t>OpenPGP works by using two cryptographic keys to secure files. A Public Key is used to encrypt the file so that only its corresponding Private Key can decrypt it.</w:t>
       </w:r>
     </w:p>
     <w:p>
@@ -6735,21 +6716,7 @@
         <w:rPr>
           <w:lang w:val="en-PH"/>
         </w:rPr>
-        <w:t xml:space="preserve">The following is a step-by-step process of how </w:t>
-      </w:r>
-      <w:proofErr w:type="spellStart"/>
-      <w:r>
-        <w:rPr>
-          <w:lang w:val="en-PH"/>
-        </w:rPr>
-        <w:t>OpenPGP</w:t>
-      </w:r>
-      <w:proofErr w:type="spellEnd"/>
-      <w:r>
-        <w:rPr>
-          <w:lang w:val="en-PH"/>
-        </w:rPr>
-        <w:t xml:space="preserve"> Mode works with FTP.</w:t>
+        <w:t>The following is a step-by-step process of how OpenPGP Mode works with FTP.</w:t>
       </w:r>
     </w:p>
     <w:p>
@@ -6843,6 +6810,7 @@
         <w:rPr>
           <w:noProof/>
         </w:rPr>
+        <w:lastRenderedPageBreak/>
         <w:drawing>
           <wp:anchor distT="0" distB="0" distL="114300" distR="114300" simplePos="0" relativeHeight="251661312" behindDoc="0" locked="0" layoutInCell="1" allowOverlap="1" wp14:anchorId="127B371A" wp14:editId="070AE544">
             <wp:simplePos x="0" y="0"/>
@@ -6869,7 +6837,7 @@
                     </pic:cNvPicPr>
                   </pic:nvPicPr>
                   <pic:blipFill>
-                    <a:blip r:embed="rId15">
+                    <a:blip r:embed="rId19">
                       <a:extLst>
                         <a:ext uri="{28A0092B-C50C-407E-A947-70E740481C1C}">
                           <a14:useLocalDpi xmlns:a14="http://schemas.microsoft.com/office/drawing/2010/main" val="0"/>
@@ -7010,97 +6978,85 @@
           <w:bCs/>
           <w:lang w:val="en-PH"/>
         </w:rPr>
-        <w:t xml:space="preserve">Figure 3.7 – </w:t>
-      </w:r>
-      <w:proofErr w:type="spellStart"/>
-      <w:r>
-        <w:rPr>
-          <w:b/>
-          <w:bCs/>
-          <w:lang w:val="en-PH"/>
-        </w:rPr>
-        <w:t>OpenPGP</w:t>
-      </w:r>
-      <w:proofErr w:type="spellEnd"/>
-      <w:r>
-        <w:rPr>
-          <w:b/>
-          <w:bCs/>
-          <w:lang w:val="en-PH"/>
-        </w:rPr>
-        <w:t xml:space="preserve"> Two-way process</w:t>
-      </w:r>
-    </w:p>
-    <w:p>
-      <w:pPr>
-        <w:spacing w:after="0"/>
-        <w:rPr>
-          <w:lang w:val="en-PH"/>
-        </w:rPr>
-      </w:pPr>
-    </w:p>
-    <w:p>
-      <w:pPr>
-        <w:spacing w:after="0"/>
-        <w:ind w:firstLine="0"/>
-        <w:rPr>
-          <w:b/>
-          <w:bCs/>
-          <w:lang w:val="en-PH"/>
-        </w:rPr>
-      </w:pPr>
-      <w:r>
-        <w:rPr>
-          <w:b/>
-          <w:bCs/>
+        <w:t>Figure 3.7 – OpenPGP Two-way process</w:t>
+      </w:r>
+    </w:p>
+    <w:p>
+      <w:pPr>
+        <w:spacing w:after="0"/>
+        <w:rPr>
+          <w:lang w:val="en-PH"/>
+        </w:rPr>
+      </w:pPr>
+    </w:p>
+    <w:p>
+      <w:pPr>
+        <w:spacing w:after="0"/>
+        <w:ind w:firstLine="0"/>
+        <w:rPr>
+          <w:b/>
+          <w:bCs/>
+          <w:lang w:val="en-PH"/>
+        </w:rPr>
+      </w:pPr>
+      <w:r>
+        <w:rPr>
+          <w:b/>
+          <w:bCs/>
+          <w:lang w:val="en-PH"/>
+        </w:rPr>
+        <w:t>Smart Contract</w:t>
+      </w:r>
+    </w:p>
+    <w:p>
+      <w:pPr>
+        <w:spacing w:after="0"/>
+        <w:rPr>
+          <w:lang w:val="en-PH"/>
+        </w:rPr>
+      </w:pPr>
+    </w:p>
+    <w:p>
+      <w:pPr>
+        <w:spacing w:after="0"/>
+        <w:rPr>
+          <w:lang w:val="en-PH"/>
+        </w:rPr>
+      </w:pPr>
+      <w:r>
+        <w:rPr>
+          <w:lang w:val="en-PH"/>
+        </w:rPr>
+        <w:t>Smart Contract is a term used to describe computer code that automatically executes all or parts of an agreement and is stored on a blockchain-based platform. The code itself is replicated across multiple nodes of a blockchain and, therefore, benefits from the security, permanence and immutability that a blockchain offers. That replication also means that as each new block is added to the blockchain, the code is, in effect, executed. If the parties have indicated, by initiating a transaction, that certain parameters have been met, the code will execute the step triggered by those parameters. If no such transaction has been initiated, the code will not take any steps. Most smart contracts are written in one of the programming languages directly suited for such computer programs, such as Solidity.</w:t>
+      </w:r>
+    </w:p>
+    <w:p>
+      <w:pPr>
+        <w:spacing w:after="0"/>
+        <w:rPr>
+          <w:lang w:val="en-PH"/>
+        </w:rPr>
+      </w:pPr>
+    </w:p>
+    <w:p>
+      <w:pPr>
+        <w:spacing w:after="0"/>
+        <w:rPr>
+          <w:lang w:val="en-PH"/>
+        </w:rPr>
+      </w:pPr>
+      <w:r>
+        <w:rPr>
+          <w:lang w:val="en-PH"/>
+        </w:rPr>
+        <w:t xml:space="preserve">If two individuals, Alice and Bob, do not know each other they also do not trust each other. When they want to make an agreement, they usually need a trusted third party that acts as intermediary. This intermediary verifies the transaction and can also enforce an action that was written into the agreement. With a smart contract in a blockchain, there </w:t>
+      </w:r>
+      <w:r>
+        <w:rPr>
           <w:lang w:val="en-PH"/>
         </w:rPr>
         <w:lastRenderedPageBreak/>
-        <w:t>Smart Contract</w:t>
-      </w:r>
-    </w:p>
-    <w:p>
-      <w:pPr>
-        <w:spacing w:after="0"/>
-        <w:rPr>
-          <w:lang w:val="en-PH"/>
-        </w:rPr>
-      </w:pPr>
-    </w:p>
-    <w:p>
-      <w:pPr>
-        <w:spacing w:after="0"/>
-        <w:rPr>
-          <w:lang w:val="en-PH"/>
-        </w:rPr>
-      </w:pPr>
-      <w:r>
-        <w:rPr>
-          <w:lang w:val="en-PH"/>
-        </w:rPr>
-        <w:t>Smart Contract is a term used to describe computer code that automatically executes all or parts of an agreement and is stored on a blockchain-based platform. The code itself is replicated across multiple nodes of a blockchain and, therefore, benefits from the security, permanence and immutability that a blockchain offers. That replication also means that as each new block is added to the blockchain, the code is, in effect, executed. If the parties have indicated, by initiating a transaction, that certain parameters have been met, the code will execute the step triggered by those parameters. If no such transaction has been initiated, the code will not take any steps. Most smart contracts are written in one of the programming languages directly suited for such computer programs, such as Solidity.</w:t>
-      </w:r>
-    </w:p>
-    <w:p>
-      <w:pPr>
-        <w:spacing w:after="0"/>
-        <w:rPr>
-          <w:lang w:val="en-PH"/>
-        </w:rPr>
-      </w:pPr>
-    </w:p>
-    <w:p>
-      <w:pPr>
-        <w:spacing w:after="0"/>
-        <w:rPr>
-          <w:lang w:val="en-PH"/>
-        </w:rPr>
-      </w:pPr>
-      <w:r>
-        <w:rPr>
-          <w:lang w:val="en-PH"/>
-        </w:rPr>
-        <w:t xml:space="preserve">If two individuals, Alice and Bob, do not know each other they also do not trust each other. When they want to make an agreement, they usually need a trusted third party that acts as intermediary. This intermediary verifies the transaction and can also enforce an action that was written into the agreement. With a smart contract in a blockchain, there is no need for a trusted intermediary because the clearing and settlement is automatically executed and enforced via blockchain technology. </w:t>
+        <w:t xml:space="preserve">is no need for a trusted intermediary because the clearing and settlement is automatically executed and enforced via blockchain technology. </w:t>
       </w:r>
     </w:p>
     <w:p>
@@ -7142,7 +7098,7 @@
                     </pic:cNvPicPr>
                   </pic:nvPicPr>
                   <pic:blipFill>
-                    <a:blip r:embed="rId16" cstate="print">
+                    <a:blip r:embed="rId20" cstate="print">
                       <a:extLst>
                         <a:ext uri="{28A0092B-C50C-407E-A947-70E740481C1C}">
                           <a14:useLocalDpi xmlns:a14="http://schemas.microsoft.com/office/drawing/2010/main" val="0"/>
@@ -7307,7 +7263,6 @@
           <w:bCs/>
           <w:lang w:val="en-PH"/>
         </w:rPr>
-        <w:lastRenderedPageBreak/>
         <w:t>Figure 3.8 – Smart Contract comparison</w:t>
       </w:r>
     </w:p>
@@ -7331,35 +7286,7 @@
         <w:rPr>
           <w:lang w:val="en-PH"/>
         </w:rPr>
-        <w:t xml:space="preserve">The following example in Figure shows the process of selling and buying a car between Alice and Bob. It also indicates the difference between a traditional contract and a smart contract. The comparison was originally created by </w:t>
-      </w:r>
-      <w:proofErr w:type="spellStart"/>
-      <w:r>
-        <w:rPr>
-          <w:lang w:val="en-PH"/>
-        </w:rPr>
-        <w:t>BlockchainHub</w:t>
-      </w:r>
-      <w:proofErr w:type="spellEnd"/>
-      <w:r>
-        <w:rPr>
-          <w:lang w:val="en-PH"/>
-        </w:rPr>
-        <w:t xml:space="preserve">, this Figure was adopted by </w:t>
-      </w:r>
-      <w:proofErr w:type="spellStart"/>
-      <w:r>
-        <w:rPr>
-          <w:lang w:val="en-PH"/>
-        </w:rPr>
-        <w:t>Braincept</w:t>
-      </w:r>
-      <w:proofErr w:type="spellEnd"/>
-      <w:r>
-        <w:rPr>
-          <w:lang w:val="en-PH"/>
-        </w:rPr>
-        <w:t xml:space="preserve"> AG.</w:t>
+        <w:t>The following example in Figure shows the process of selling and buying a car between Alice and Bob. It also indicates the difference between a traditional contract and a smart contract. The comparison was originally created by BlockchainHub, this Figure was adopted by Braincept AG.</w:t>
       </w:r>
     </w:p>
     <w:p>
@@ -7487,6 +7414,7 @@
         <w:rPr>
           <w:lang w:val="en-PH"/>
         </w:rPr>
+        <w:lastRenderedPageBreak/>
         <w:t>Bob leaves his car locked with a smart lock in his garage. The car has its own blockchain address and the smart lock is controlled by a smart contract.</w:t>
       </w:r>
     </w:p>
@@ -7602,7 +7530,6 @@
           <w:bCs/>
           <w:lang w:val="en-PH"/>
         </w:rPr>
-        <w:lastRenderedPageBreak/>
         <w:t>Conceptual Framework</w:t>
       </w:r>
     </w:p>
@@ -7697,7 +7624,7 @@
                     <pic:cNvPicPr/>
                   </pic:nvPicPr>
                   <pic:blipFill>
-                    <a:blip r:embed="rId17">
+                    <a:blip r:embed="rId21">
                       <a:extLst>
                         <a:ext uri="{28A0092B-C50C-407E-A947-70E740481C1C}">
                           <a14:useLocalDpi xmlns:a14="http://schemas.microsoft.com/office/drawing/2010/main" val="0"/>
@@ -8130,7 +8057,7 @@
                     <pic:cNvPicPr/>
                   </pic:nvPicPr>
                   <pic:blipFill>
-                    <a:blip r:embed="rId18">
+                    <a:blip r:embed="rId22">
                       <a:extLst>
                         <a:ext uri="{28A0092B-C50C-407E-A947-70E740481C1C}">
                           <a14:useLocalDpi xmlns:a14="http://schemas.microsoft.com/office/drawing/2010/main" val="0"/>
@@ -8183,15 +8110,7 @@
         </w:rPr>
       </w:pPr>
       <w:r>
-        <w:t>Figure xxx illustrates Prototype Model used by the researcher in developing the proposed study entitled “</w:t>
-      </w:r>
-      <w:proofErr w:type="spellStart"/>
-      <w:r>
-        <w:t>CoviBlock</w:t>
-      </w:r>
-      <w:proofErr w:type="spellEnd"/>
-      <w:r>
-        <w:t xml:space="preserve">: </w:t>
+        <w:t xml:space="preserve">Figure xxx illustrates Prototype Model used by the researcher in developing the proposed study entitled “CoviBlock: </w:t>
       </w:r>
       <w:r>
         <w:rPr>
@@ -8307,15 +8226,7 @@
         <w:spacing w:after="0"/>
       </w:pPr>
       <w:r>
-        <w:t xml:space="preserve">At present time, </w:t>
-      </w:r>
-      <w:proofErr w:type="spellStart"/>
-      <w:r>
-        <w:t>Ospital</w:t>
-      </w:r>
-      <w:proofErr w:type="spellEnd"/>
-      <w:r>
-        <w:t xml:space="preserve"> ng Makati have a hybrid setup in executing test results. They have an independent laboratory and have partnerships to third-party laboratories to accommodate influx of patients. Once requested by the patient from the hospital, they will either execute the tests in-house or hand-over the execution to the third-party lab. After results comes out, the hospital will furnish a physical copy to the patient whilst maintaining a softcopy in their archive.</w:t>
+        <w:t>At present time, Ospital ng Makati have a hybrid setup in executing test results. They have an independent laboratory and have partnerships to third-party laboratories to accommodate influx of patients. Once requested by the patient from the hospital, they will either execute the tests in-house or hand-over the execution to the third-party lab. After results comes out, the hospital will furnish a physical copy to the patient whilst maintaining a softcopy in their archive.</w:t>
       </w:r>
     </w:p>
     <w:p>
@@ -8341,15 +8252,7 @@
         <w:spacing w:after="0"/>
       </w:pPr>
       <w:r>
-        <w:t xml:space="preserve">The study will be focused on two </w:t>
-      </w:r>
-      <w:proofErr w:type="spellStart"/>
-      <w:r>
-        <w:t>Covid</w:t>
-      </w:r>
-      <w:proofErr w:type="spellEnd"/>
-      <w:r>
-        <w:t>-related records: Test Results and Vaccine Certificate. Mocked test data will be used and will only be for the purpose of this research.</w:t>
+        <w:t>The study will be focused on two Covid-related records: Test Results and Vaccine Certificate. Mocked test data will be used and will only be for the purpose of this research.</w:t>
       </w:r>
       <w:r>
         <w:t xml:space="preserve"> </w:t>
@@ -8413,7 +8316,7 @@
                     <pic:cNvPicPr/>
                   </pic:nvPicPr>
                   <pic:blipFill>
-                    <a:blip r:embed="rId19">
+                    <a:blip r:embed="rId23">
                       <a:extLst>
                         <a:ext uri="{28A0092B-C50C-407E-A947-70E740481C1C}">
                           <a14:useLocalDpi xmlns:a14="http://schemas.microsoft.com/office/drawing/2010/main" val="0"/>
@@ -8660,7 +8563,7 @@
                     <pic:cNvPicPr/>
                   </pic:nvPicPr>
                   <pic:blipFill>
-                    <a:blip r:embed="rId20">
+                    <a:blip r:embed="rId24">
                       <a:extLst>
                         <a:ext uri="{28A0092B-C50C-407E-A947-70E740481C1C}">
                           <a14:useLocalDpi xmlns:a14="http://schemas.microsoft.com/office/drawing/2010/main" val="0"/>
@@ -8882,23 +8785,7 @@
           <w:b/>
           <w:bCs/>
         </w:rPr>
-        <w:t xml:space="preserve"> - Sample </w:t>
-      </w:r>
-      <w:proofErr w:type="spellStart"/>
-      <w:r>
-        <w:rPr>
-          <w:b/>
-          <w:bCs/>
-        </w:rPr>
-        <w:t>Covid</w:t>
-      </w:r>
-      <w:proofErr w:type="spellEnd"/>
-      <w:r>
-        <w:rPr>
-          <w:b/>
-          <w:bCs/>
-        </w:rPr>
-        <w:t xml:space="preserve"> Vaccination Certificate</w:t>
+        <w:t xml:space="preserve"> - Sample Covid Vaccination Certificate</w:t>
       </w:r>
     </w:p>
     <w:p>
@@ -9458,7 +9345,7 @@
                     <pic:cNvPicPr/>
                   </pic:nvPicPr>
                   <pic:blipFill>
-                    <a:blip r:embed="rId21">
+                    <a:blip r:embed="rId25">
                       <a:extLst>
                         <a:ext uri="{28A0092B-C50C-407E-A947-70E740481C1C}">
                           <a14:useLocalDpi xmlns:a14="http://schemas.microsoft.com/office/drawing/2010/main" val="0"/>
@@ -9581,7 +9468,7 @@
                     <pic:cNvPicPr/>
                   </pic:nvPicPr>
                   <pic:blipFill>
-                    <a:blip r:embed="rId22">
+                    <a:blip r:embed="rId26">
                       <a:extLst>
                         <a:ext uri="{28A0092B-C50C-407E-A947-70E740481C1C}">
                           <a14:useLocalDpi xmlns:a14="http://schemas.microsoft.com/office/drawing/2010/main" val="0"/>
@@ -9764,7 +9651,7 @@
               <w:spacing w:after="0"/>
               <w:ind w:firstLine="0"/>
             </w:pPr>
-            <w:hyperlink r:id="rId23" w:anchor="QmZkJLp7PJGMc3mMSxTeLtyQCRqZ5CudGdjPB3jjTSFaoX" w:tgtFrame="QmZkJLp7PJGMc3mMSxTeLtyQCRqZ5CudGdjPB3jjTSFaoX" w:tooltip="Inspect this CID" w:history="1">
+            <w:hyperlink r:id="rId27" w:anchor="QmZkJLp7PJGMc3mMSxTeLtyQCRqZ5CudGdjPB3jjTSFaoX" w:tgtFrame="QmZkJLp7PJGMc3mMSxTeLtyQCRqZ5CudGdjPB3jjTSFaoX" w:tooltip="Inspect this CID" w:history="1">
               <w:r>
                 <w:t>QmZkJLp7PJGMc3mMSxTeLtyQCRqZ5CudGdjPB3jjTSFaoX</w:t>
               </w:r>
@@ -9810,7 +9697,7 @@
               <w:spacing w:after="0"/>
               <w:ind w:firstLine="0"/>
             </w:pPr>
-            <w:hyperlink r:id="rId24" w:anchor="QmdsyzBk5nWmC7a92gaAuRHxWTQu6e4wwyv2bVmZtF7mcq" w:tgtFrame="QmdsyzBk5nWmC7a92gaAuRHxWTQu6e4wwyv2bVmZtF7mcq" w:tooltip="Inspect this CID" w:history="1">
+            <w:hyperlink r:id="rId28" w:anchor="QmdsyzBk5nWmC7a92gaAuRHxWTQu6e4wwyv2bVmZtF7mcq" w:tgtFrame="QmdsyzBk5nWmC7a92gaAuRHxWTQu6e4wwyv2bVmZtF7mcq" w:tooltip="Inspect this CID" w:history="1">
               <w:r>
                 <w:t>QmdsyzBk5nWmC7a92gaAuRHxWTQu6e4wwyv2bVmZtF7mcq</w:t>
               </w:r>
@@ -9856,7 +9743,7 @@
               <w:spacing w:after="0"/>
               <w:ind w:firstLine="0"/>
             </w:pPr>
-            <w:hyperlink r:id="rId25" w:anchor="QmPsFk9hcP4WmN96r8mXYjV5rKCNNb94c95jfqLBNZvigT" w:tgtFrame="QmPsFk9hcP4WmN96r8mXYjV5rKCNNb94c95jfqLBNZvigT" w:tooltip="Inspect this CID" w:history="1">
+            <w:hyperlink r:id="rId29" w:anchor="QmPsFk9hcP4WmN96r8mXYjV5rKCNNb94c95jfqLBNZvigT" w:tgtFrame="QmPsFk9hcP4WmN96r8mXYjV5rKCNNb94c95jfqLBNZvigT" w:tooltip="Inspect this CID" w:history="1">
               <w:r>
                 <w:t>QmPsFk9hcP4WmN96r8mXYjV5rKCNNb94c95jfqLBNZvigT</w:t>
               </w:r>
@@ -9902,7 +9789,7 @@
               <w:spacing w:after="0"/>
               <w:ind w:firstLine="0"/>
             </w:pPr>
-            <w:hyperlink r:id="rId26" w:anchor="QmVVrfBPAnF5DC1DXDZH2yftW6MEoCSKXEQEbY5LKfFzAt" w:tgtFrame="QmVVrfBPAnF5DC1DXDZH2yftW6MEoCSKXEQEbY5LKfFzAt" w:tooltip="Inspect this CID" w:history="1">
+            <w:hyperlink r:id="rId30" w:anchor="QmVVrfBPAnF5DC1DXDZH2yftW6MEoCSKXEQEbY5LKfFzAt" w:tgtFrame="QmVVrfBPAnF5DC1DXDZH2yftW6MEoCSKXEQEbY5LKfFzAt" w:tooltip="Inspect this CID" w:history="1">
               <w:r>
                 <w:t>QmVVrfBPAnF5DC1DXDZH2yftW6MEoCSKXEQEbY5LKfFzAt</w:t>
               </w:r>
@@ -10029,7 +9916,7 @@
               <w:spacing w:after="0"/>
               <w:ind w:firstLine="0"/>
             </w:pPr>
-            <w:hyperlink r:id="rId27" w:anchor="QmanmTVLostTHeeLiz8vr99QDWmVbmbd53rSA2iFoDcmXu" w:tgtFrame="QmanmTVLostTHeeLiz8vr99QDWmVbmbd53rSA2iFoDcmXu" w:tooltip="Inspect this CID" w:history="1">
+            <w:hyperlink r:id="rId31" w:anchor="QmanmTVLostTHeeLiz8vr99QDWmVbmbd53rSA2iFoDcmXu" w:tgtFrame="QmanmTVLostTHeeLiz8vr99QDWmVbmbd53rSA2iFoDcmXu" w:tooltip="Inspect this CID" w:history="1">
               <w:r>
                 <w:t>QmanmTVLostTHeeLiz8vr99QDWmVbmbd53rSA2iFoDcmXu</w:t>
               </w:r>
@@ -10075,7 +9962,7 @@
               <w:spacing w:after="0"/>
               <w:ind w:firstLine="0"/>
             </w:pPr>
-            <w:hyperlink r:id="rId28" w:anchor="QmdsyzBk5nWmC7a92gaAuRHxWTQu6e4wwyv2bVmZtF7mcq" w:tgtFrame="QmdsyzBk5nWmC7a92gaAuRHxWTQu6e4wwyv2bVmZtF7mcq" w:tooltip="Inspect this CID" w:history="1">
+            <w:hyperlink r:id="rId32" w:anchor="QmdsyzBk5nWmC7a92gaAuRHxWTQu6e4wwyv2bVmZtF7mcq" w:tgtFrame="QmdsyzBk5nWmC7a92gaAuRHxWTQu6e4wwyv2bVmZtF7mcq" w:tooltip="Inspect this CID" w:history="1">
               <w:r>
                 <w:t>QmdsyzBk5nWmC7a92gaAuRHxWTQu6e4wwyv2bVmZtF7mcq</w:t>
               </w:r>
@@ -10121,7 +10008,7 @@
               <w:spacing w:after="0"/>
               <w:ind w:firstLine="0"/>
             </w:pPr>
-            <w:hyperlink r:id="rId29" w:anchor="QmTfDsTDe3nVu7b3hij43R3mBzyhJZgVm9eFBewVb5FfKV" w:tgtFrame="QmTfDsTDe3nVu7b3hij43R3mBzyhJZgVm9eFBewVb5FfKV" w:tooltip="Inspect this CID" w:history="1">
+            <w:hyperlink r:id="rId33" w:anchor="QmTfDsTDe3nVu7b3hij43R3mBzyhJZgVm9eFBewVb5FfKV" w:tgtFrame="QmTfDsTDe3nVu7b3hij43R3mBzyhJZgVm9eFBewVb5FfKV" w:tooltip="Inspect this CID" w:history="1">
               <w:r>
                 <w:t>QmTfDsTDe3nVu7b3hij43R3mBzyhJZgVm9eFBewVb5FfKV</w:t>
               </w:r>
@@ -10167,7 +10054,7 @@
               <w:spacing w:after="0"/>
               <w:ind w:firstLine="0"/>
             </w:pPr>
-            <w:hyperlink r:id="rId30" w:anchor="QmRF3DNTkA43a7AG26uva4n7pgR22ctz6PjZW4KMuN5Cvu" w:tgtFrame="QmRF3DNTkA43a7AG26uva4n7pgR22ctz6PjZW4KMuN5Cvu" w:tooltip="Inspect this CID" w:history="1">
+            <w:hyperlink r:id="rId34" w:anchor="QmRF3DNTkA43a7AG26uva4n7pgR22ctz6PjZW4KMuN5Cvu" w:tgtFrame="QmRF3DNTkA43a7AG26uva4n7pgR22ctz6PjZW4KMuN5Cvu" w:tooltip="Inspect this CID" w:history="1">
               <w:r>
                 <w:t>QmRF3DNTkA43a7AG26uva4n7pgR22ctz6PjZW4KMuN5Cvu</w:t>
               </w:r>
@@ -10195,11 +10082,9 @@
       <w:r>
         <w:t>We can now map out the links with their respective roots. Notice that link “</w:t>
       </w:r>
-      <w:proofErr w:type="spellStart"/>
       <w:r>
         <w:t>Qmdsy</w:t>
       </w:r>
-      <w:proofErr w:type="spellEnd"/>
       <w:r>
         <w:t>” is referenced by both root objects.</w:t>
       </w:r>
@@ -10239,7 +10124,7 @@
                     <pic:cNvPicPr/>
                   </pic:nvPicPr>
                   <pic:blipFill>
-                    <a:blip r:embed="rId31">
+                    <a:blip r:embed="rId35">
                       <a:extLst>
                         <a:ext uri="{28A0092B-C50C-407E-A947-70E740481C1C}">
                           <a14:useLocalDpi xmlns:a14="http://schemas.microsoft.com/office/drawing/2010/main" val="0"/>
@@ -10455,15 +10340,7 @@
         <w:spacing w:after="0"/>
       </w:pPr>
       <w:r>
-        <w:t xml:space="preserve">The main purpose of using a blockchain is to validate whether a given or requested CID is authentic in the context of the system. After a doctor uploads a record in IPFS, the generated IPFS CID will then be logged to the blockchain. Blockchain validation will then be used as a proof that a CID exists in the context of </w:t>
-      </w:r>
-      <w:proofErr w:type="spellStart"/>
-      <w:r>
-        <w:t>CoviBlock</w:t>
-      </w:r>
-      <w:proofErr w:type="spellEnd"/>
-      <w:r>
-        <w:t>. This will prevent illegal tampering or modification of records.</w:t>
+        <w:t>The main purpose of using a blockchain is to validate whether a given or requested CID is authentic in the context of the system. After a doctor uploads a record in IPFS, the generated IPFS CID will then be logged to the blockchain. Blockchain validation will then be used as a proof that a CID exists in the context of CoviBlock. This will prevent illegal tampering or modification of records.</w:t>
       </w:r>
     </w:p>
     <w:p>
@@ -10531,7 +10408,7 @@
       <w:r>
         <w:t>“CID”: “</w:t>
       </w:r>
-      <w:hyperlink r:id="rId32" w:anchor="QmZkJLp7PJGMc3mMSxTeLtyQCRqZ5CudGdjPB3jjTSFaoX" w:tgtFrame="QmZkJLp7PJGMc3mMSxTeLtyQCRqZ5CudGdjPB3jjTSFaoX" w:tooltip="Inspect this CID" w:history="1">
+      <w:hyperlink r:id="rId36" w:anchor="QmZkJLp7PJGMc3mMSxTeLtyQCRqZ5CudGdjPB3jjTSFaoX" w:tgtFrame="QmZkJLp7PJGMc3mMSxTeLtyQCRqZ5CudGdjPB3jjTSFaoX" w:tooltip="Inspect this CID" w:history="1">
         <w:r>
           <w:t>QmZkJLp7PJGMc3mMSxTeLtyQCRqZ5CudGdjPB3jjTSFaoX</w:t>
         </w:r>
@@ -10548,53 +10425,29 @@
         <w:spacing w:after="0"/>
       </w:pPr>
       <w:r>
-        <w:t>“</w:t>
-      </w:r>
-      <w:proofErr w:type="spellStart"/>
-      <w:r>
-        <w:t>MedPerson</w:t>
-      </w:r>
-      <w:proofErr w:type="spellEnd"/>
-      <w:r>
-        <w:t>”: “Dr. Ramon Cruz”,</w:t>
-      </w:r>
-    </w:p>
-    <w:p>
-      <w:pPr>
-        <w:tabs>
-          <w:tab w:val="left" w:pos="3195"/>
-        </w:tabs>
-        <w:spacing w:after="0"/>
-      </w:pPr>
-      <w:r>
-        <w:t>“</w:t>
-      </w:r>
-      <w:proofErr w:type="spellStart"/>
-      <w:r>
-        <w:t>LicenseNum</w:t>
-      </w:r>
-      <w:proofErr w:type="spellEnd"/>
-      <w:r>
-        <w:t>”: “123-456”,</w:t>
-      </w:r>
-    </w:p>
-    <w:p>
-      <w:pPr>
-        <w:tabs>
-          <w:tab w:val="left" w:pos="3195"/>
-        </w:tabs>
-        <w:spacing w:after="0"/>
-      </w:pPr>
-      <w:r>
-        <w:t>“</w:t>
-      </w:r>
-      <w:proofErr w:type="spellStart"/>
-      <w:r>
-        <w:t>DateTime</w:t>
-      </w:r>
-      <w:proofErr w:type="spellEnd"/>
-      <w:r>
-        <w:t>”: “23/07/2021 14:00:00”</w:t>
+        <w:t>“MedPerson”: “Dr. Ramon Cruz”,</w:t>
+      </w:r>
+    </w:p>
+    <w:p>
+      <w:pPr>
+        <w:tabs>
+          <w:tab w:val="left" w:pos="3195"/>
+        </w:tabs>
+        <w:spacing w:after="0"/>
+      </w:pPr>
+      <w:r>
+        <w:t>“LicenseNum”: “123-456”,</w:t>
+      </w:r>
+    </w:p>
+    <w:p>
+      <w:pPr>
+        <w:tabs>
+          <w:tab w:val="left" w:pos="3195"/>
+        </w:tabs>
+        <w:spacing w:after="0"/>
+      </w:pPr>
+      <w:r>
+        <w:t>“DateTime”: “23/07/2021 14:00:00”</w:t>
       </w:r>
     </w:p>
     <w:p>
@@ -10654,7 +10507,7 @@
       <w:r>
         <w:t>“CID”: “</w:t>
       </w:r>
-      <w:hyperlink r:id="rId33" w:anchor="QmanmTVLostTHeeLiz8vr99QDWmVbmbd53rSA2iFoDcmXu" w:tgtFrame="QmanmTVLostTHeeLiz8vr99QDWmVbmbd53rSA2iFoDcmXu" w:tooltip="Inspect this CID" w:history="1">
+      <w:hyperlink r:id="rId37" w:anchor="QmanmTVLostTHeeLiz8vr99QDWmVbmbd53rSA2iFoDcmXu" w:tgtFrame="QmanmTVLostTHeeLiz8vr99QDWmVbmbd53rSA2iFoDcmXu" w:tooltip="Inspect this CID" w:history="1">
         <w:r>
           <w:t>QmanmTVLostTHeeLiz8vr99QDWmVbmbd53rSA2iFoDcmXu</w:t>
         </w:r>
@@ -10671,53 +10524,29 @@
         <w:spacing w:after="0"/>
       </w:pPr>
       <w:r>
-        <w:t>“</w:t>
-      </w:r>
-      <w:proofErr w:type="spellStart"/>
-      <w:r>
-        <w:t>MedPerson</w:t>
-      </w:r>
-      <w:proofErr w:type="spellEnd"/>
-      <w:r>
-        <w:t>”: “Dr. Erik Lim”,</w:t>
-      </w:r>
-    </w:p>
-    <w:p>
-      <w:pPr>
-        <w:tabs>
-          <w:tab w:val="left" w:pos="3195"/>
-        </w:tabs>
-        <w:spacing w:after="0"/>
-      </w:pPr>
-      <w:r>
-        <w:t>“</w:t>
-      </w:r>
-      <w:proofErr w:type="spellStart"/>
-      <w:r>
-        <w:t>LicenseNum</w:t>
-      </w:r>
-      <w:proofErr w:type="spellEnd"/>
-      <w:r>
-        <w:t>”: “122-322”,</w:t>
-      </w:r>
-    </w:p>
-    <w:p>
-      <w:pPr>
-        <w:tabs>
-          <w:tab w:val="left" w:pos="3195"/>
-        </w:tabs>
-        <w:spacing w:after="0"/>
-      </w:pPr>
-      <w:r>
-        <w:t>“</w:t>
-      </w:r>
-      <w:proofErr w:type="spellStart"/>
-      <w:r>
-        <w:t>DateTime</w:t>
-      </w:r>
-      <w:proofErr w:type="spellEnd"/>
-      <w:r>
-        <w:t>”: “23/07/2021 09:00:00”</w:t>
+        <w:t>“MedPerson”: “Dr. Erik Lim”,</w:t>
+      </w:r>
+    </w:p>
+    <w:p>
+      <w:pPr>
+        <w:tabs>
+          <w:tab w:val="left" w:pos="3195"/>
+        </w:tabs>
+        <w:spacing w:after="0"/>
+      </w:pPr>
+      <w:r>
+        <w:t>“LicenseNum”: “122-322”,</w:t>
+      </w:r>
+    </w:p>
+    <w:p>
+      <w:pPr>
+        <w:tabs>
+          <w:tab w:val="left" w:pos="3195"/>
+        </w:tabs>
+        <w:spacing w:after="0"/>
+      </w:pPr>
+      <w:r>
+        <w:t>“DateTime”: “23/07/2021 09:00:00”</w:t>
       </w:r>
     </w:p>
     <w:p>
@@ -10860,7 +10689,7 @@
                     <pic:cNvPicPr/>
                   </pic:nvPicPr>
                   <pic:blipFill>
-                    <a:blip r:embed="rId34">
+                    <a:blip r:embed="rId38">
                       <a:extLst>
                         <a:ext uri="{28A0092B-C50C-407E-A947-70E740481C1C}">
                           <a14:useLocalDpi xmlns:a14="http://schemas.microsoft.com/office/drawing/2010/main" val="0"/>
@@ -11019,7 +10848,7 @@
                     <pic:cNvPicPr/>
                   </pic:nvPicPr>
                   <pic:blipFill>
-                    <a:blip r:embed="rId35">
+                    <a:blip r:embed="rId39">
                       <a:extLst>
                         <a:ext uri="{28A0092B-C50C-407E-A947-70E740481C1C}">
                           <a14:useLocalDpi xmlns:a14="http://schemas.microsoft.com/office/drawing/2010/main" val="0"/>
@@ -11289,7 +11118,7 @@
                     <pic:cNvPicPr/>
                   </pic:nvPicPr>
                   <pic:blipFill>
-                    <a:blip r:embed="rId36">
+                    <a:blip r:embed="rId40">
                       <a:extLst>
                         <a:ext uri="{28A0092B-C50C-407E-A947-70E740481C1C}">
                           <a14:useLocalDpi xmlns:a14="http://schemas.microsoft.com/office/drawing/2010/main" val="0"/>
@@ -11594,7 +11423,7 @@
                     <pic:cNvPicPr/>
                   </pic:nvPicPr>
                   <pic:blipFill>
-                    <a:blip r:embed="rId37" cstate="print">
+                    <a:blip r:embed="rId41" cstate="print">
                       <a:extLst>
                         <a:ext uri="{28A0092B-C50C-407E-A947-70E740481C1C}">
                           <a14:useLocalDpi xmlns:a14="http://schemas.microsoft.com/office/drawing/2010/main" val="0"/>
@@ -11709,7 +11538,7 @@
                     <pic:cNvPicPr/>
                   </pic:nvPicPr>
                   <pic:blipFill>
-                    <a:blip r:embed="rId38">
+                    <a:blip r:embed="rId42">
                       <a:extLst>
                         <a:ext uri="{28A0092B-C50C-407E-A947-70E740481C1C}">
                           <a14:useLocalDpi xmlns:a14="http://schemas.microsoft.com/office/drawing/2010/main" val="0"/>
@@ -11926,7 +11755,7 @@
                     <pic:cNvPicPr/>
                   </pic:nvPicPr>
                   <pic:blipFill>
-                    <a:blip r:embed="rId39">
+                    <a:blip r:embed="rId43">
                       <a:extLst>
                         <a:ext uri="{28A0092B-C50C-407E-A947-70E740481C1C}">
                           <a14:useLocalDpi xmlns:a14="http://schemas.microsoft.com/office/drawing/2010/main" val="0"/>
@@ -12231,7 +12060,7 @@
                     <pic:cNvPicPr/>
                   </pic:nvPicPr>
                   <pic:blipFill>
-                    <a:blip r:embed="rId40">
+                    <a:blip r:embed="rId44">
                       <a:extLst>
                         <a:ext uri="{28A0092B-C50C-407E-A947-70E740481C1C}">
                           <a14:useLocalDpi xmlns:a14="http://schemas.microsoft.com/office/drawing/2010/main" val="0"/>
@@ -12352,7 +12181,7 @@
                     <pic:cNvPicPr/>
                   </pic:nvPicPr>
                   <pic:blipFill>
-                    <a:blip r:embed="rId41">
+                    <a:blip r:embed="rId45">
                       <a:extLst>
                         <a:ext uri="{28A0092B-C50C-407E-A947-70E740481C1C}">
                           <a14:useLocalDpi xmlns:a14="http://schemas.microsoft.com/office/drawing/2010/main" val="0"/>
@@ -12653,7 +12482,7 @@
       </w:pPr>
     </w:p>
     <w:sectPr>
-      <w:footerReference w:type="default" r:id="rId42"/>
+      <w:footerReference w:type="default" r:id="rId46"/>
       <w:pgSz w:w="12240" w:h="15840"/>
       <w:pgMar w:top="1440" w:right="1440" w:bottom="1440" w:left="2160" w:header="576" w:footer="709" w:gutter="0"/>
       <w:pgNumType w:start="2"/>
@@ -12689,6 +12518,16 @@
 </file>
 
 <file path=word/footer1.xml><?xml version="1.0" encoding="utf-8"?>
+<w:ftr xmlns:wpc="http://schemas.microsoft.com/office/word/2010/wordprocessingCanvas" xmlns:cx="http://schemas.microsoft.com/office/drawing/2014/chartex" xmlns:cx1="http://schemas.microsoft.com/office/drawing/2015/9/8/chartex" xmlns:cx2="http://schemas.microsoft.com/office/drawing/2015/10/21/chartex" xmlns:cx3="http://schemas.microsoft.com/office/drawing/2016/5/9/chartex" xmlns:cx4="http://schemas.microsoft.com/office/drawing/2016/5/10/chartex" xmlns:cx5="http://schemas.microsoft.com/office/drawing/2016/5/11/chartex" xmlns:cx6="http://schemas.microsoft.com/office/drawing/2016/5/12/chartex" xmlns:cx7="http://schemas.microsoft.com/office/drawing/2016/5/13/chartex" xmlns:cx8="http://schemas.microsoft.com/office/drawing/2016/5/14/chartex" xmlns:mc="http://schemas.openxmlformats.org/markup-compatibility/2006" xmlns:aink="http://schemas.microsoft.com/office/drawing/2016/ink" xmlns:am3d="http://schemas.microsoft.com/office/drawing/2017/model3d" xmlns:o="urn:schemas-microsoft-com:office:office" xmlns:r="http://schemas.openxmlformats.org/officeDocument/2006/relationships" xmlns:m="http://schemas.openxmlformats.org/officeDocument/2006/math" xmlns:v="urn:schemas-microsoft-com:vml" xmlns:wp14="http://schemas.microsoft.com/office/word/2010/wordprocessingDrawing" xmlns:wp="http://schemas.openxmlformats.org/drawingml/2006/wordprocessingDrawing" xmlns:w10="urn:schemas-microsoft-com:office:word" xmlns:w="http://schemas.openxmlformats.org/wordprocessingml/2006/main" xmlns:w14="http://schemas.microsoft.com/office/word/2010/wordml" xmlns:w15="http://schemas.microsoft.com/office/word/2012/wordml" xmlns:w16cid="http://schemas.microsoft.com/office/word/2016/wordml/cid" xmlns:w16se="http://schemas.microsoft.com/office/word/2015/wordml/symex" xmlns:wpg="http://schemas.microsoft.com/office/word/2010/wordprocessingGroup" xmlns:wpi="http://schemas.microsoft.com/office/word/2010/wordprocessingInk" xmlns:wne="http://schemas.microsoft.com/office/word/2006/wordml" xmlns:wps="http://schemas.microsoft.com/office/word/2010/wordprocessingShape" mc:Ignorable="w14 w15 w16se w16cid wp14">
+  <w:p>
+    <w:pPr>
+      <w:pStyle w:val="Footer"/>
+    </w:pPr>
+  </w:p>
+</w:ftr>
+</file>
+
+<file path=word/footer2.xml><?xml version="1.0" encoding="utf-8"?>
 <w:ftr xmlns:wpc="http://schemas.microsoft.com/office/word/2010/wordprocessingCanvas" xmlns:cx="http://schemas.microsoft.com/office/drawing/2014/chartex" xmlns:cx1="http://schemas.microsoft.com/office/drawing/2015/9/8/chartex" xmlns:cx2="http://schemas.microsoft.com/office/drawing/2015/10/21/chartex" xmlns:cx3="http://schemas.microsoft.com/office/drawing/2016/5/9/chartex" xmlns:cx4="http://schemas.microsoft.com/office/drawing/2016/5/10/chartex" xmlns:cx5="http://schemas.microsoft.com/office/drawing/2016/5/11/chartex" xmlns:cx6="http://schemas.microsoft.com/office/drawing/2016/5/12/chartex" xmlns:cx7="http://schemas.microsoft.com/office/drawing/2016/5/13/chartex" xmlns:cx8="http://schemas.microsoft.com/office/drawing/2016/5/14/chartex" xmlns:mc="http://schemas.openxmlformats.org/markup-compatibility/2006" xmlns:aink="http://schemas.microsoft.com/office/drawing/2016/ink" xmlns:am3d="http://schemas.microsoft.com/office/drawing/2017/model3d" xmlns:o="urn:schemas-microsoft-com:office:office" xmlns:r="http://schemas.openxmlformats.org/officeDocument/2006/relationships" xmlns:m="http://schemas.openxmlformats.org/officeDocument/2006/math" xmlns:v="urn:schemas-microsoft-com:vml" xmlns:wp14="http://schemas.microsoft.com/office/word/2010/wordprocessingDrawing" xmlns:wp="http://schemas.openxmlformats.org/drawingml/2006/wordprocessingDrawing" xmlns:w10="urn:schemas-microsoft-com:office:word" xmlns:w="http://schemas.openxmlformats.org/wordprocessingml/2006/main" xmlns:w14="http://schemas.microsoft.com/office/word/2010/wordml" xmlns:w15="http://schemas.microsoft.com/office/word/2012/wordml" xmlns:w16cid="http://schemas.microsoft.com/office/word/2016/wordml/cid" xmlns:w16se="http://schemas.microsoft.com/office/word/2015/wordml/symex" xmlns:wpg="http://schemas.microsoft.com/office/word/2010/wordprocessingGroup" xmlns:wpi="http://schemas.microsoft.com/office/word/2010/wordprocessingInk" xmlns:wne="http://schemas.microsoft.com/office/word/2006/wordml" xmlns:wps="http://schemas.microsoft.com/office/word/2010/wordprocessingShape" mc:Ignorable="w14 w15 w16se w16cid wp14">
   <w:p>
     <w:pPr>
@@ -12795,7 +12634,17 @@
 </w:ftr>
 </file>
 
-<file path=word/footer2.xml><?xml version="1.0" encoding="utf-8"?>
+<file path=word/footer3.xml><?xml version="1.0" encoding="utf-8"?>
+<w:ftr xmlns:wpc="http://schemas.microsoft.com/office/word/2010/wordprocessingCanvas" xmlns:cx="http://schemas.microsoft.com/office/drawing/2014/chartex" xmlns:cx1="http://schemas.microsoft.com/office/drawing/2015/9/8/chartex" xmlns:cx2="http://schemas.microsoft.com/office/drawing/2015/10/21/chartex" xmlns:cx3="http://schemas.microsoft.com/office/drawing/2016/5/9/chartex" xmlns:cx4="http://schemas.microsoft.com/office/drawing/2016/5/10/chartex" xmlns:cx5="http://schemas.microsoft.com/office/drawing/2016/5/11/chartex" xmlns:cx6="http://schemas.microsoft.com/office/drawing/2016/5/12/chartex" xmlns:cx7="http://schemas.microsoft.com/office/drawing/2016/5/13/chartex" xmlns:cx8="http://schemas.microsoft.com/office/drawing/2016/5/14/chartex" xmlns:mc="http://schemas.openxmlformats.org/markup-compatibility/2006" xmlns:aink="http://schemas.microsoft.com/office/drawing/2016/ink" xmlns:am3d="http://schemas.microsoft.com/office/drawing/2017/model3d" xmlns:o="urn:schemas-microsoft-com:office:office" xmlns:r="http://schemas.openxmlformats.org/officeDocument/2006/relationships" xmlns:m="http://schemas.openxmlformats.org/officeDocument/2006/math" xmlns:v="urn:schemas-microsoft-com:vml" xmlns:wp14="http://schemas.microsoft.com/office/word/2010/wordprocessingDrawing" xmlns:wp="http://schemas.openxmlformats.org/drawingml/2006/wordprocessingDrawing" xmlns:w10="urn:schemas-microsoft-com:office:word" xmlns:w="http://schemas.openxmlformats.org/wordprocessingml/2006/main" xmlns:w14="http://schemas.microsoft.com/office/word/2010/wordml" xmlns:w15="http://schemas.microsoft.com/office/word/2012/wordml" xmlns:w16cid="http://schemas.microsoft.com/office/word/2016/wordml/cid" xmlns:w16se="http://schemas.microsoft.com/office/word/2015/wordml/symex" xmlns:wpg="http://schemas.microsoft.com/office/word/2010/wordprocessingGroup" xmlns:wpi="http://schemas.microsoft.com/office/word/2010/wordprocessingInk" xmlns:wne="http://schemas.microsoft.com/office/word/2006/wordml" xmlns:wps="http://schemas.microsoft.com/office/word/2010/wordprocessingShape" mc:Ignorable="w14 w15 w16se w16cid wp14">
+  <w:p>
+    <w:pPr>
+      <w:pStyle w:val="Footer"/>
+    </w:pPr>
+  </w:p>
+</w:ftr>
+</file>
+
+<file path=word/footer4.xml><?xml version="1.0" encoding="utf-8"?>
 <w:ftr xmlns:wpc="http://schemas.microsoft.com/office/word/2010/wordprocessingCanvas" xmlns:cx="http://schemas.microsoft.com/office/drawing/2014/chartex" xmlns:cx1="http://schemas.microsoft.com/office/drawing/2015/9/8/chartex" xmlns:cx2="http://schemas.microsoft.com/office/drawing/2015/10/21/chartex" xmlns:cx3="http://schemas.microsoft.com/office/drawing/2016/5/9/chartex" xmlns:cx4="http://schemas.microsoft.com/office/drawing/2016/5/10/chartex" xmlns:cx5="http://schemas.microsoft.com/office/drawing/2016/5/11/chartex" xmlns:cx6="http://schemas.microsoft.com/office/drawing/2016/5/12/chartex" xmlns:cx7="http://schemas.microsoft.com/office/drawing/2016/5/13/chartex" xmlns:cx8="http://schemas.microsoft.com/office/drawing/2016/5/14/chartex" xmlns:mc="http://schemas.openxmlformats.org/markup-compatibility/2006" xmlns:aink="http://schemas.microsoft.com/office/drawing/2016/ink" xmlns:am3d="http://schemas.microsoft.com/office/drawing/2017/model3d" xmlns:o="urn:schemas-microsoft-com:office:office" xmlns:r="http://schemas.openxmlformats.org/officeDocument/2006/relationships" xmlns:m="http://schemas.openxmlformats.org/officeDocument/2006/math" xmlns:v="urn:schemas-microsoft-com:vml" xmlns:wp14="http://schemas.microsoft.com/office/word/2010/wordprocessingDrawing" xmlns:wp="http://schemas.openxmlformats.org/drawingml/2006/wordprocessingDrawing" xmlns:w10="urn:schemas-microsoft-com:office:word" xmlns:w="http://schemas.openxmlformats.org/wordprocessingml/2006/main" xmlns:w14="http://schemas.microsoft.com/office/word/2010/wordml" xmlns:w15="http://schemas.microsoft.com/office/word/2012/wordml" xmlns:w16cid="http://schemas.microsoft.com/office/word/2016/wordml/cid" xmlns:w16se="http://schemas.microsoft.com/office/word/2015/wordml/symex" xmlns:wpg="http://schemas.microsoft.com/office/word/2010/wordprocessingGroup" xmlns:wpi="http://schemas.microsoft.com/office/word/2010/wordprocessingInk" xmlns:wne="http://schemas.microsoft.com/office/word/2006/wordml" xmlns:wps="http://schemas.microsoft.com/office/word/2010/wordprocessingShape" mc:Ignorable="w14 w15 w16se w16cid wp14">
   <w:p>
     <w:pPr>
@@ -12966,6 +12815,16 @@
 </file>
 
 <file path=word/header1.xml><?xml version="1.0" encoding="utf-8"?>
+<w:hdr xmlns:wpc="http://schemas.microsoft.com/office/word/2010/wordprocessingCanvas" xmlns:cx="http://schemas.microsoft.com/office/drawing/2014/chartex" xmlns:cx1="http://schemas.microsoft.com/office/drawing/2015/9/8/chartex" xmlns:cx2="http://schemas.microsoft.com/office/drawing/2015/10/21/chartex" xmlns:cx3="http://schemas.microsoft.com/office/drawing/2016/5/9/chartex" xmlns:cx4="http://schemas.microsoft.com/office/drawing/2016/5/10/chartex" xmlns:cx5="http://schemas.microsoft.com/office/drawing/2016/5/11/chartex" xmlns:cx6="http://schemas.microsoft.com/office/drawing/2016/5/12/chartex" xmlns:cx7="http://schemas.microsoft.com/office/drawing/2016/5/13/chartex" xmlns:cx8="http://schemas.microsoft.com/office/drawing/2016/5/14/chartex" xmlns:mc="http://schemas.openxmlformats.org/markup-compatibility/2006" xmlns:aink="http://schemas.microsoft.com/office/drawing/2016/ink" xmlns:am3d="http://schemas.microsoft.com/office/drawing/2017/model3d" xmlns:o="urn:schemas-microsoft-com:office:office" xmlns:r="http://schemas.openxmlformats.org/officeDocument/2006/relationships" xmlns:m="http://schemas.openxmlformats.org/officeDocument/2006/math" xmlns:v="urn:schemas-microsoft-com:vml" xmlns:wp14="http://schemas.microsoft.com/office/word/2010/wordprocessingDrawing" xmlns:wp="http://schemas.openxmlformats.org/drawingml/2006/wordprocessingDrawing" xmlns:w10="urn:schemas-microsoft-com:office:word" xmlns:w="http://schemas.openxmlformats.org/wordprocessingml/2006/main" xmlns:w14="http://schemas.microsoft.com/office/word/2010/wordml" xmlns:w15="http://schemas.microsoft.com/office/word/2012/wordml" xmlns:w16cid="http://schemas.microsoft.com/office/word/2016/wordml/cid" xmlns:w16se="http://schemas.microsoft.com/office/word/2015/wordml/symex" xmlns:wpg="http://schemas.microsoft.com/office/word/2010/wordprocessingGroup" xmlns:wpi="http://schemas.microsoft.com/office/word/2010/wordprocessingInk" xmlns:wne="http://schemas.microsoft.com/office/word/2006/wordml" xmlns:wps="http://schemas.microsoft.com/office/word/2010/wordprocessingShape" mc:Ignorable="w14 w15 w16se w16cid wp14">
+  <w:p>
+    <w:pPr>
+      <w:pStyle w:val="Header"/>
+    </w:pPr>
+  </w:p>
+</w:hdr>
+</file>
+
+<file path=word/header2.xml><?xml version="1.0" encoding="utf-8"?>
 <w:hdr xmlns:wpc="http://schemas.microsoft.com/office/word/2010/wordprocessingCanvas" xmlns:cx="http://schemas.microsoft.com/office/drawing/2014/chartex" xmlns:cx1="http://schemas.microsoft.com/office/drawing/2015/9/8/chartex" xmlns:cx2="http://schemas.microsoft.com/office/drawing/2015/10/21/chartex" xmlns:cx3="http://schemas.microsoft.com/office/drawing/2016/5/9/chartex" xmlns:cx4="http://schemas.microsoft.com/office/drawing/2016/5/10/chartex" xmlns:cx5="http://schemas.microsoft.com/office/drawing/2016/5/11/chartex" xmlns:cx6="http://schemas.microsoft.com/office/drawing/2016/5/12/chartex" xmlns:cx7="http://schemas.microsoft.com/office/drawing/2016/5/13/chartex" xmlns:cx8="http://schemas.microsoft.com/office/drawing/2016/5/14/chartex" xmlns:mc="http://schemas.openxmlformats.org/markup-compatibility/2006" xmlns:aink="http://schemas.microsoft.com/office/drawing/2016/ink" xmlns:am3d="http://schemas.microsoft.com/office/drawing/2017/model3d" xmlns:o="urn:schemas-microsoft-com:office:office" xmlns:r="http://schemas.openxmlformats.org/officeDocument/2006/relationships" xmlns:m="http://schemas.openxmlformats.org/officeDocument/2006/math" xmlns:v="urn:schemas-microsoft-com:vml" xmlns:wp14="http://schemas.microsoft.com/office/word/2010/wordprocessingDrawing" xmlns:wp="http://schemas.openxmlformats.org/drawingml/2006/wordprocessingDrawing" xmlns:w10="urn:schemas-microsoft-com:office:word" xmlns:w="http://schemas.openxmlformats.org/wordprocessingml/2006/main" xmlns:w14="http://schemas.microsoft.com/office/word/2010/wordml" xmlns:w15="http://schemas.microsoft.com/office/word/2012/wordml" xmlns:w16cid="http://schemas.microsoft.com/office/word/2016/wordml/cid" xmlns:w16se="http://schemas.microsoft.com/office/word/2015/wordml/symex" xmlns:wpg="http://schemas.microsoft.com/office/word/2010/wordprocessingGroup" xmlns:wpi="http://schemas.microsoft.com/office/word/2010/wordprocessingInk" xmlns:wne="http://schemas.microsoft.com/office/word/2006/wordml" xmlns:wps="http://schemas.microsoft.com/office/word/2010/wordprocessingShape" mc:Ignorable="w14 w15 w16se w16cid wp14">
   <w:p>
     <w:pPr>
@@ -13183,25 +13042,7 @@
                               <w:color w:val="C00000"/>
                               <w:sz w:val="40"/>
                             </w:rPr>
-                            <w:t xml:space="preserve">Pamantasan ng </w:t>
-                          </w:r>
-                          <w:proofErr w:type="spellStart"/>
-                          <w:r>
-                            <w:rPr>
-                              <w:rFonts w:eastAsia="Times New Roman"/>
-                              <w:color w:val="C00000"/>
-                              <w:sz w:val="40"/>
-                            </w:rPr>
-                            <w:t>Lungsod</w:t>
-                          </w:r>
-                          <w:proofErr w:type="spellEnd"/>
-                          <w:r>
-                            <w:rPr>
-                              <w:rFonts w:eastAsia="Times New Roman"/>
-                              <w:color w:val="C00000"/>
-                              <w:sz w:val="40"/>
-                            </w:rPr>
-                            <w:t xml:space="preserve"> ng Maynila</w:t>
+                            <w:t>Pamantasan ng Lungsod ng Maynila</w:t>
                           </w:r>
                         </w:p>
                       </w:txbxContent>
@@ -13233,25 +13074,7 @@
                         <w:color w:val="C00000"/>
                         <w:sz w:val="40"/>
                       </w:rPr>
-                      <w:t xml:space="preserve">Pamantasan ng </w:t>
-                    </w:r>
-                    <w:proofErr w:type="spellStart"/>
-                    <w:r>
-                      <w:rPr>
-                        <w:rFonts w:eastAsia="Times New Roman"/>
-                        <w:color w:val="C00000"/>
-                        <w:sz w:val="40"/>
-                      </w:rPr>
-                      <w:t>Lungsod</w:t>
-                    </w:r>
-                    <w:proofErr w:type="spellEnd"/>
-                    <w:r>
-                      <w:rPr>
-                        <w:rFonts w:eastAsia="Times New Roman"/>
-                        <w:color w:val="C00000"/>
-                        <w:sz w:val="40"/>
-                      </w:rPr>
-                      <w:t xml:space="preserve"> ng Maynila</w:t>
+                      <w:t>Pamantasan ng Lungsod ng Maynila</w:t>
                     </w:r>
                   </w:p>
                 </w:txbxContent>
@@ -13499,6 +13322,16 @@
         </mc:Fallback>
       </mc:AlternateContent>
     </w:r>
+  </w:p>
+</w:hdr>
+</file>
+
+<file path=word/header3.xml><?xml version="1.0" encoding="utf-8"?>
+<w:hdr xmlns:wpc="http://schemas.microsoft.com/office/word/2010/wordprocessingCanvas" xmlns:cx="http://schemas.microsoft.com/office/drawing/2014/chartex" xmlns:cx1="http://schemas.microsoft.com/office/drawing/2015/9/8/chartex" xmlns:cx2="http://schemas.microsoft.com/office/drawing/2015/10/21/chartex" xmlns:cx3="http://schemas.microsoft.com/office/drawing/2016/5/9/chartex" xmlns:cx4="http://schemas.microsoft.com/office/drawing/2016/5/10/chartex" xmlns:cx5="http://schemas.microsoft.com/office/drawing/2016/5/11/chartex" xmlns:cx6="http://schemas.microsoft.com/office/drawing/2016/5/12/chartex" xmlns:cx7="http://schemas.microsoft.com/office/drawing/2016/5/13/chartex" xmlns:cx8="http://schemas.microsoft.com/office/drawing/2016/5/14/chartex" xmlns:mc="http://schemas.openxmlformats.org/markup-compatibility/2006" xmlns:aink="http://schemas.microsoft.com/office/drawing/2016/ink" xmlns:am3d="http://schemas.microsoft.com/office/drawing/2017/model3d" xmlns:o="urn:schemas-microsoft-com:office:office" xmlns:r="http://schemas.openxmlformats.org/officeDocument/2006/relationships" xmlns:m="http://schemas.openxmlformats.org/officeDocument/2006/math" xmlns:v="urn:schemas-microsoft-com:vml" xmlns:wp14="http://schemas.microsoft.com/office/word/2010/wordprocessingDrawing" xmlns:wp="http://schemas.openxmlformats.org/drawingml/2006/wordprocessingDrawing" xmlns:w10="urn:schemas-microsoft-com:office:word" xmlns:w="http://schemas.openxmlformats.org/wordprocessingml/2006/main" xmlns:w14="http://schemas.microsoft.com/office/word/2010/wordml" xmlns:w15="http://schemas.microsoft.com/office/word/2012/wordml" xmlns:w16cid="http://schemas.microsoft.com/office/word/2016/wordml/cid" xmlns:w16se="http://schemas.microsoft.com/office/word/2015/wordml/symex" xmlns:wpg="http://schemas.microsoft.com/office/word/2010/wordprocessingGroup" xmlns:wpi="http://schemas.microsoft.com/office/word/2010/wordprocessingInk" xmlns:wne="http://schemas.microsoft.com/office/word/2006/wordml" xmlns:wps="http://schemas.microsoft.com/office/word/2010/wordprocessingShape" mc:Ignorable="w14 w15 w16se w16cid wp14">
+  <w:p>
+    <w:pPr>
+      <w:pStyle w:val="Header"/>
+    </w:pPr>
   </w:p>
 </w:hdr>
 </file>

</xml_diff>

<commit_message>
jeng - updated ch1 - scope and limitations
</commit_message>
<xml_diff>
--- a/jeng/FADRIQUELA, JENNIFER - Capstone Project.docx
+++ b/jeng/FADRIQUELA, JENNIFER - Capstone Project.docx
@@ -2671,6 +2671,7 @@
           <w:docPartUnique/>
         </w:docPartObj>
       </w:sdtPr>
+      <w:sdtEndPr/>
       <w:sdtContent>
         <w:p>
           <w:pPr>
@@ -3275,13 +3276,7 @@
         <w:rPr>
           <w:lang w:val="en-PH"/>
         </w:rPr>
-        <w:t xml:space="preserve"> </w:t>
-      </w:r>
-      <w:r>
-        <w:rPr>
-          <w:lang w:val="en-PH"/>
-        </w:rPr>
-        <w:t>As per the study, this finding can be a factor to take in when making treatment decisions.</w:t>
+        <w:t xml:space="preserve"> As per the study, this finding can be a factor to take in when making treatment decisions.</w:t>
       </w:r>
     </w:p>
     <w:p>
@@ -3542,8 +3537,6 @@
         </w:rPr>
         <w:t>in</w:t>
       </w:r>
-      <w:bookmarkStart w:id="3" w:name="_GoBack"/>
-      <w:bookmarkEnd w:id="3"/>
       <w:r>
         <w:rPr>
           <w:lang w:val="en-PH"/>
@@ -3644,7 +3637,31 @@
         <w:rPr>
           <w:lang w:val="en-PH"/>
         </w:rPr>
-        <w:t>For vaccination, the City of Makati has an online web portal to assist with scheduling. This online system is well received by its citizen because it lessens the crowd when going to the vaccination site and they are guaranteed of a slot compared to other cities that implement a “first come first serve” basis. The proof of vaccination is a physical certificate and the patient being tagged as fully vaccinated in the system.</w:t>
+        <w:t xml:space="preserve">For vaccination, the City of Makati has an online web portal to assist with scheduling. This online system </w:t>
+      </w:r>
+      <w:r>
+        <w:rPr>
+          <w:lang w:val="en-PH"/>
+        </w:rPr>
+        <w:t>aims to</w:t>
+      </w:r>
+      <w:r>
+        <w:rPr>
+          <w:lang w:val="en-PH"/>
+        </w:rPr>
+        <w:t xml:space="preserve"> lessen the crowd going to the vaccination site </w:t>
+      </w:r>
+      <w:r>
+        <w:rPr>
+          <w:lang w:val="en-PH"/>
+        </w:rPr>
+        <w:t xml:space="preserve">as they </w:t>
+      </w:r>
+      <w:r>
+        <w:rPr>
+          <w:lang w:val="en-PH"/>
+        </w:rPr>
+        <w:t>are guaranteed of a slot compared to other cities that implement a “first come first serve” basis. The proof of vaccination is a physical certificate and the patient being tagged as fully vaccinated in the system.</w:t>
       </w:r>
     </w:p>
     <w:p>
@@ -3982,7 +3999,43 @@
         <w:rPr>
           <w:lang w:val="en-PH"/>
         </w:rPr>
-        <w:t xml:space="preserve"> tampering </w:t>
+        <w:t xml:space="preserve"> tampering</w:t>
+      </w:r>
+      <w:r>
+        <w:rPr>
+          <w:lang w:val="en-PH"/>
+        </w:rPr>
+        <w:t xml:space="preserve"> of existing records </w:t>
+      </w:r>
+      <w:r>
+        <w:rPr>
+          <w:lang w:val="en-PH"/>
+        </w:rPr>
+        <w:t>of</w:t>
+      </w:r>
+      <w:r>
+        <w:rPr>
+          <w:lang w:val="en-PH"/>
+        </w:rPr>
+        <w:t xml:space="preserve"> the</w:t>
+      </w:r>
+      <w:r>
+        <w:rPr>
+          <w:lang w:val="en-PH"/>
+        </w:rPr>
+        <w:t xml:space="preserve"> proposed</w:t>
+      </w:r>
+      <w:r>
+        <w:rPr>
+          <w:lang w:val="en-PH"/>
+        </w:rPr>
+        <w:t xml:space="preserve"> application</w:t>
+      </w:r>
+      <w:r>
+        <w:rPr>
+          <w:lang w:val="en-PH"/>
+        </w:rPr>
+        <w:t xml:space="preserve"> </w:t>
       </w:r>
       <w:r>
         <w:rPr>
@@ -4011,7 +4064,31 @@
         <w:rPr>
           <w:lang w:val="en-PH"/>
         </w:rPr>
-        <w:t xml:space="preserve"> secure patient files by using </w:t>
+        <w:t xml:space="preserve"> secure </w:t>
+      </w:r>
+      <w:r>
+        <w:rPr>
+          <w:lang w:val="en-PH"/>
+        </w:rPr>
+        <w:t>uploading</w:t>
+      </w:r>
+      <w:r>
+        <w:rPr>
+          <w:lang w:val="en-PH"/>
+        </w:rPr>
+        <w:t xml:space="preserve"> files</w:t>
+      </w:r>
+      <w:r>
+        <w:rPr>
+          <w:lang w:val="en-PH"/>
+        </w:rPr>
+        <w:t xml:space="preserve"> to the proposed application</w:t>
+      </w:r>
+      <w:r>
+        <w:rPr>
+          <w:lang w:val="en-PH"/>
+        </w:rPr>
+        <w:t xml:space="preserve"> by using </w:t>
       </w:r>
       <w:r>
         <w:rPr>
@@ -4029,7 +4106,13 @@
         <w:rPr>
           <w:lang w:val="en-PH"/>
         </w:rPr>
-        <w:t xml:space="preserve"> scheme</w:t>
+        <w:t xml:space="preserve"> schem</w:t>
+      </w:r>
+      <w:r>
+        <w:rPr>
+          <w:lang w:val="en-PH"/>
+        </w:rPr>
+        <w:t>e</w:t>
       </w:r>
       <w:r>
         <w:rPr>
@@ -4091,7 +4174,19 @@
         <w:ind w:firstLine="360"/>
       </w:pPr>
       <w:r>
-        <w:t>The study will be focusing on developing an application for management of Covid Test Results and Vaccine Certificates for Ospital ng Makati. Since there are privacy regulations concerning health information, the researcher will use dummy data and instead will probe more on the processes on how these records are managed.</w:t>
+        <w:t>The study will be focusing on developing an application for management of Covid</w:t>
+      </w:r>
+      <w:r>
+        <w:t xml:space="preserve">-related records </w:t>
+      </w:r>
+      <w:r>
+        <w:t xml:space="preserve">for Ospital ng Makati. Since there are privacy regulations concerning health information, the researcher will use dummy data and instead will probe more on the processes on how these records are </w:t>
+      </w:r>
+      <w:r>
+        <w:t>archived or managed</w:t>
+      </w:r>
+      <w:r>
+        <w:t>.</w:t>
       </w:r>
     </w:p>
     <w:p>
@@ -4105,34 +4200,61 @@
         <w:ind w:firstLine="360"/>
       </w:pPr>
       <w:r>
+        <w:lastRenderedPageBreak/>
         <w:t xml:space="preserve">The study will exclude the test results generation and vaccine management. Thus, it is more focused on how the result </w:t>
       </w:r>
       <w:r>
         <w:t xml:space="preserve">or outputs </w:t>
       </w:r>
       <w:r>
-        <w:t xml:space="preserve">of these process are </w:t>
-      </w:r>
-      <w:r>
-        <w:t>stored</w:t>
-      </w:r>
-      <w:r>
-        <w:t xml:space="preserve"> and </w:t>
-      </w:r>
-      <w:r>
-        <w:t>accessed by the patients and other verifying party.</w:t>
-      </w:r>
-    </w:p>
-    <w:p>
-      <w:pPr>
-        <w:pStyle w:val="ListParagraph"/>
-        <w:spacing w:after="0"/>
-        <w:ind w:left="360"/>
-      </w:pPr>
-    </w:p>
-    <w:p>
-      <w:pPr>
-        <w:spacing w:after="0"/>
+        <w:t>of these</w:t>
+      </w:r>
+      <w:r>
+        <w:t xml:space="preserve"> processes</w:t>
+      </w:r>
+      <w:r>
+        <w:t xml:space="preserve">. </w:t>
+      </w:r>
+      <w:r>
+        <w:t>The study assumes that outputs are already generated in computer readable format such as images (.png, .jpg) or documents (.pdf).</w:t>
+      </w:r>
+    </w:p>
+    <w:p>
+      <w:pPr>
+        <w:spacing w:after="0"/>
+        <w:ind w:firstLine="360"/>
+      </w:pPr>
+    </w:p>
+    <w:p>
+      <w:pPr>
+        <w:spacing w:after="0"/>
+        <w:ind w:firstLine="360"/>
+      </w:pPr>
+      <w:r>
+        <w:t>The study will only be concerned</w:t>
+      </w:r>
+      <w:r>
+        <w:t xml:space="preserve"> on two types of records: </w:t>
+      </w:r>
+      <w:r>
+        <w:t>Test Results and Vaccine Certificates</w:t>
+      </w:r>
+      <w:r>
+        <w:t xml:space="preserve">. The researcher will concentrate on developing an alternative storage system and accessibility strategy for </w:t>
+      </w:r>
+      <w:r>
+        <w:t>patients and other verifying party</w:t>
+      </w:r>
+      <w:r>
+        <w:t>.</w:t>
+      </w:r>
+      <w:bookmarkStart w:id="3" w:name="_GoBack"/>
+      <w:bookmarkEnd w:id="3"/>
+    </w:p>
+    <w:p>
+      <w:pPr>
+        <w:spacing w:after="0"/>
+        <w:ind w:firstLine="360"/>
       </w:pPr>
     </w:p>
     <w:p>
@@ -4726,7 +4848,6 @@
         <w:rPr>
           <w:lang w:val="en-PH"/>
         </w:rPr>
-        <w:lastRenderedPageBreak/>
         <w:t>Documents and certificates given out by various units (private and public) for Covid-19 related tests such as rRt PCR and Cartridge – Based PCR are still on paper-form. There are some units that store the results in their server and can be accessed online thru their website. Same is true with giving out vaccine certificates. Primary providers of vaccines are Local Government Units (LGUs) and they vary in implementation. Some only give out physical copies (certificates, cards) and others have virtual copies on their websites stored on their servers. There’s a disconnect on a unified tracking of all these documents and might result to issues when these documents will be used on different areas of the Philippines. The usual proposition to solve this is to create a unified website that will be hosted in a central server.</w:t>
       </w:r>
     </w:p>
@@ -4912,6 +5033,7 @@
           <w:bCs/>
           <w:lang w:val="en-PH"/>
         </w:rPr>
+        <w:lastRenderedPageBreak/>
         <w:t>Cryptographic Hash Functions</w:t>
       </w:r>
     </w:p>
@@ -4934,14 +5056,7 @@
         <w:rPr>
           <w:lang w:val="en-PH"/>
         </w:rPr>
-        <w:t xml:space="preserve">A cryptographic hash function is an algorithm which maps data of any size (often called the "message") to a bit array of a fixed size ("hash value", "hash", or "message digest"). It is a one-way function, that is, a function which is practically infeasible to invert or reverse the computation. Ideally, the only way to find a message that produces a given </w:t>
-      </w:r>
-      <w:r>
-        <w:rPr>
-          <w:lang w:val="en-PH"/>
-        </w:rPr>
-        <w:lastRenderedPageBreak/>
-        <w:t>hash is to attempt a brute-force search of possible inputs to see if they produce a match, or use a rainbow table of matched hashes. Cryptographic hash functions are a basic tool of modern cryptography.</w:t>
+        <w:t>A cryptographic hash function is an algorithm which maps data of any size (often called the "message") to a bit array of a fixed size ("hash value", "hash", or "message digest"). It is a one-way function, that is, a function which is practically infeasible to invert or reverse the computation. Ideally, the only way to find a message that produces a given hash is to attempt a brute-force search of possible inputs to see if they produce a match, or use a rainbow table of matched hashes. Cryptographic hash functions are a basic tool of modern cryptography.</w:t>
       </w:r>
     </w:p>
     <w:p>
@@ -5256,6 +5371,7 @@
         <w:rPr>
           <w:lang w:val="en-PH"/>
         </w:rPr>
+        <w:lastRenderedPageBreak/>
         <w:t>A cryptographic hash function must be able to withstand all known types of cryptanalytic attack. In theoretical cryptography, the security level of a cryptographic hash function has been defined using the following properties:</w:t>
       </w:r>
     </w:p>
@@ -5330,7 +5446,6 @@
         <w:rPr>
           <w:lang w:val="en-PH"/>
         </w:rPr>
-        <w:lastRenderedPageBreak/>
         <w:t>Given an input m1, it should be difficult to find a different input m2 such that hash(m1) = hash(m2). This property is sometimes referred to as weak collision resistance. Functions that lack this property are vulnerable to second-preimage attacks.</w:t>
       </w:r>
     </w:p>
@@ -5447,7 +5562,14 @@
         <w:rPr>
           <w:lang w:val="en-PH"/>
         </w:rPr>
-        <w:t xml:space="preserve">At its most basic level, blockchain technology permits a network of computers to have a consensus on the true status of a distributed ledger at regular intervals. Blockchain network users submit potential transactions to participating nodes. The network will then choose a publishing node to update the pending transaction. Once this is done, transaction will be propagated to non-publishing nodes. Transactions are logged chronologically – with information being passed from the first transaction (or blocks) up to the last. This repetitive process forms an immutable chain on which all blocks are interconnected with each other. </w:t>
+        <w:t xml:space="preserve">At its most basic level, blockchain technology permits a network of computers to have a consensus on the true status of a distributed ledger at regular intervals. Blockchain network users submit potential transactions to participating nodes. The network will then choose a publishing node to update the pending transaction. Once this is done, transaction will be propagated to non-publishing nodes. Transactions are logged chronologically – with information being passed from the first transaction (or blocks) up to the last. This </w:t>
+      </w:r>
+      <w:r>
+        <w:rPr>
+          <w:lang w:val="en-PH"/>
+        </w:rPr>
+        <w:lastRenderedPageBreak/>
+        <w:t xml:space="preserve">repetitive process forms an immutable chain on which all blocks are interconnected with each other. </w:t>
       </w:r>
     </w:p>
     <w:p>
@@ -5483,7 +5605,6 @@
         <w:rPr>
           <w:lang w:val="en-PH"/>
         </w:rPr>
-        <w:lastRenderedPageBreak/>
         <w:t>Block Header</w:t>
       </w:r>
     </w:p>
@@ -5721,7 +5842,14 @@
         <w:rPr>
           <w:lang w:val="en-PH"/>
         </w:rPr>
-        <w:t>Figure 3.3 shows how blockchain works given we have a simple data of text. The first block is called the genesis block and is automatically generated upon the chain’s creation. This genesis block will be the seed and considered as reference of all blocks going forward. Blocks are linked through each block containing the hash value of the previous block’s header, thus creating the chain. In case a previously published block was changed, it will have a different hash. This will create a domino effect on all subsequent blocks to also have a different hash because they contain the hash of the altered block.</w:t>
+        <w:t xml:space="preserve">Figure 3.3 shows how blockchain works given we have a simple data of text. The first block is called the genesis block and is automatically generated upon the chain’s creation. This genesis block will be the seed and considered as reference of all blocks going forward. Blocks are linked through each block containing the hash value of the previous block’s header, thus creating the chain. In case a previously published block was </w:t>
+      </w:r>
+      <w:r>
+        <w:rPr>
+          <w:lang w:val="en-PH"/>
+        </w:rPr>
+        <w:lastRenderedPageBreak/>
+        <w:t>changed, it will have a different hash. This will create a domino effect on all subsequent blocks to also have a different hash because they contain the hash of the altered block.</w:t>
       </w:r>
     </w:p>
     <w:p>
@@ -5765,7 +5893,6 @@
         <w:rPr>
           <w:lang w:val="en-PH"/>
         </w:rPr>
-        <w:lastRenderedPageBreak/>
         <w:t>Once a user joins a blockchain network, they agree to the initial state of the system. This is recorded in the only pre-configured block or the genesis block. Each blockchain network have a genesis block on to which all subsequent blocks would reference to. Each block must be valid and can be validated independently by each blockchain network user.</w:t>
       </w:r>
     </w:p>
@@ -5955,6 +6082,7 @@
         <w:rPr>
           <w:lang w:val="en-PH"/>
         </w:rPr>
+        <w:lastRenderedPageBreak/>
         <w:t>Data: a blob of unstructured binary data of size &lt; 256 kB.</w:t>
       </w:r>
     </w:p>
@@ -6057,7 +6185,6 @@
         <w:rPr>
           <w:lang w:val="en-PH"/>
         </w:rPr>
-        <w:lastRenderedPageBreak/>
         <w:t xml:space="preserve">IPFS builds a Merkle DAG, a blend of a Merkle Tree and a Directed Acyclic Graph (DAG). </w:t>
       </w:r>
     </w:p>
@@ -6260,14 +6387,8 @@
         <w:rPr>
           <w:lang w:val="en-PH"/>
         </w:rPr>
-        <w:t xml:space="preserve">A directed acyclic graph (DAG) is a conceptual representation of a series of activities. The order of the activities is depicted by a graph, which is visually presented as a set of circles, each one representing an activity, some of which are connected by lines, which represent the flow from one activity to another. Each circle is known as a “vertex” and each line is known as an “edge.” “Directed” means that each edge has a defined direction, so each edge necessarily represents a single directional flow from one vertex to another. “Acyclic” means that there are no loops (i.e., “cycles”) in the graph, so that for </w:t>
-      </w:r>
-      <w:r>
-        <w:rPr>
-          <w:lang w:val="en-PH"/>
-        </w:rPr>
         <w:lastRenderedPageBreak/>
-        <w:t>any given vertex, if you follow an edge that connects that vertex to another, there is no path in the graph to get back to that initial vertex.</w:t>
+        <w:t>A directed acyclic graph (DAG) is a conceptual representation of a series of activities. The order of the activities is depicted by a graph, which is visually presented as a set of circles, each one representing an activity, some of which are connected by lines, which represent the flow from one activity to another. Each circle is known as a “vertex” and each line is known as an “edge.” “Directed” means that each edge has a defined direction, so each edge necessarily represents a single directional flow from one vertex to another. “Acyclic” means that there are no loops (i.e., “cycles”) in the graph, so that for any given vertex, if you follow an edge that connects that vertex to another, there is no path in the graph to get back to that initial vertex.</w:t>
       </w:r>
     </w:p>
     <w:p>
@@ -6528,7 +6649,6 @@
           <w:noProof/>
           <w:lang w:val="en-PH"/>
         </w:rPr>
-        <w:lastRenderedPageBreak/>
         <w:drawing>
           <wp:anchor distT="0" distB="0" distL="114300" distR="114300" simplePos="0" relativeHeight="251660288" behindDoc="0" locked="0" layoutInCell="1" allowOverlap="1" wp14:anchorId="268AD024" wp14:editId="508AEFB5">
             <wp:simplePos x="0" y="0"/>
@@ -6776,6 +6896,7 @@
         <w:rPr>
           <w:lang w:val="en-PH"/>
         </w:rPr>
+        <w:lastRenderedPageBreak/>
         <w:t>The intended recipient retrieves the file from the FTP server.</w:t>
       </w:r>
     </w:p>
@@ -6810,7 +6931,6 @@
         <w:rPr>
           <w:noProof/>
         </w:rPr>
-        <w:lastRenderedPageBreak/>
         <w:drawing>
           <wp:anchor distT="0" distB="0" distL="114300" distR="114300" simplePos="0" relativeHeight="251661312" behindDoc="0" locked="0" layoutInCell="1" allowOverlap="1" wp14:anchorId="127B371A" wp14:editId="070AE544">
             <wp:simplePos x="0" y="0"/>
@@ -7049,14 +7169,8 @@
         <w:rPr>
           <w:lang w:val="en-PH"/>
         </w:rPr>
-        <w:t xml:space="preserve">If two individuals, Alice and Bob, do not know each other they also do not trust each other. When they want to make an agreement, they usually need a trusted third party that acts as intermediary. This intermediary verifies the transaction and can also enforce an action that was written into the agreement. With a smart contract in a blockchain, there </w:t>
-      </w:r>
-      <w:r>
-        <w:rPr>
-          <w:lang w:val="en-PH"/>
-        </w:rPr>
         <w:lastRenderedPageBreak/>
-        <w:t xml:space="preserve">is no need for a trusted intermediary because the clearing and settlement is automatically executed and enforced via blockchain technology. </w:t>
+        <w:t xml:space="preserve">If two individuals, Alice and Bob, do not know each other they also do not trust each other. When they want to make an agreement, they usually need a trusted third party that acts as intermediary. This intermediary verifies the transaction and can also enforce an action that was written into the agreement. With a smart contract in a blockchain, there is no need for a trusted intermediary because the clearing and settlement is automatically executed and enforced via blockchain technology. </w:t>
       </w:r>
     </w:p>
     <w:p>
@@ -7374,6 +7488,7 @@
         <w:rPr>
           <w:lang w:val="en-PH"/>
         </w:rPr>
+        <w:lastRenderedPageBreak/>
         <w:t>Smart Contracts</w:t>
       </w:r>
     </w:p>
@@ -7414,7 +7529,6 @@
         <w:rPr>
           <w:lang w:val="en-PH"/>
         </w:rPr>
-        <w:lastRenderedPageBreak/>
         <w:t>Bob leaves his car locked with a smart lock in his garage. The car has its own blockchain address and the smart lock is controlled by a smart contract.</w:t>
       </w:r>
     </w:p>
@@ -7599,7 +7713,6 @@
         <w:rPr>
           <w:noProof/>
         </w:rPr>
-        <w:lastRenderedPageBreak/>
         <w:drawing>
           <wp:anchor distT="0" distB="0" distL="114300" distR="114300" simplePos="0" relativeHeight="251665408" behindDoc="0" locked="0" layoutInCell="1" allowOverlap="1" wp14:anchorId="44707BF7" wp14:editId="3E9D41E5">
             <wp:simplePos x="0" y="0"/>
@@ -7810,7 +7923,6 @@
         <w:spacing w:after="0"/>
       </w:pPr>
       <w:r>
-        <w:lastRenderedPageBreak/>
         <w:t>Once all required inputs are provided, the file will now go thru the necessary steps to access it. Depending on the type of transaction (insert a new file or retrieval), the keys provided should have enough privilege for it to succeed. The file hash will be then stored in the blockchain after going thru smart contracts. Once the blockchain successfully updated the network, provided file will now become an immutable component of both IPFS and blockchain network.</w:t>
       </w:r>
     </w:p>
@@ -7984,7 +8096,6 @@
           <w:b/>
           <w:bCs/>
         </w:rPr>
-        <w:lastRenderedPageBreak/>
         <w:t>Chapter Four</w:t>
       </w:r>
     </w:p>
@@ -8184,6 +8295,7 @@
           <w:b/>
           <w:bCs/>
         </w:rPr>
+        <w:lastRenderedPageBreak/>
         <w:t>4.1 Requirements Modeling</w:t>
       </w:r>
     </w:p>

</xml_diff>

<commit_message>
jeng - ch4 updated flowcharts
</commit_message>
<xml_diff>
--- a/jeng/FADRIQUELA, JENNIFER - Capstone Project.docx
+++ b/jeng/FADRIQUELA, JENNIFER - Capstone Project.docx
@@ -299,12 +299,8 @@
         <w:pStyle w:val="Title"/>
         <w:ind w:firstLine="0"/>
         <w:sectPr>
-          <w:headerReference w:type="even" r:id="rId7"/>
-          <w:headerReference w:type="default" r:id="rId8"/>
-          <w:footerReference w:type="even" r:id="rId9"/>
-          <w:footerReference w:type="default" r:id="rId10"/>
-          <w:headerReference w:type="first" r:id="rId11"/>
-          <w:footerReference w:type="first" r:id="rId12"/>
+          <w:headerReference w:type="default" r:id="rId7"/>
+          <w:footerReference w:type="default" r:id="rId8"/>
           <w:pgSz w:w="12240" w:h="15840"/>
           <w:pgMar w:top="1440" w:right="1440" w:bottom="1440" w:left="2160" w:header="709" w:footer="709" w:gutter="0"/>
           <w:pgNumType w:start="1"/>
@@ -2709,6 +2705,7 @@
           <w:docPartUnique/>
         </w:docPartObj>
       </w:sdtPr>
+      <w:sdtEndPr/>
       <w:sdtContent>
         <w:p>
           <w:pPr>
@@ -5416,20 +5413,346 @@
         <w:t xml:space="preserve"> is the block cipher, SHACAL-2.</w:t>
       </w:r>
       <w:r>
+        <w:t xml:space="preserve"> The function </w:t>
+      </w:r>
+      <w:r>
+        <w:rPr>
+          <w:i/>
+          <w:iCs/>
+        </w:rPr>
+        <w:t>EK(X)</w:t>
+      </w:r>
+      <w:r>
+        <w:t xml:space="preserve"> is an iterated design that only uses simple operations on 32-bit words. The 256-bit input </w:t>
+      </w:r>
+      <w:proofErr w:type="spellStart"/>
+      <w:r>
+        <w:rPr>
+          <w:i/>
+          <w:iCs/>
+        </w:rPr>
+        <w:t>Vj</w:t>
+      </w:r>
+      <w:proofErr w:type="spellEnd"/>
+      <w:r>
+        <w:t xml:space="preserve"> is loaded into 8 registers </w:t>
+      </w:r>
+      <w:r>
+        <w:rPr>
+          <w:i/>
+          <w:iCs/>
+        </w:rPr>
+        <w:t>(A, B, C, D, E, F, G, H)</w:t>
+      </w:r>
+      <w:r>
+        <w:t xml:space="preserve"> and the 512-bit message block is divided into 16 words of 32 bits </w:t>
+      </w:r>
+      <w:r>
+        <w:rPr>
+          <w:i/>
+          <w:iCs/>
+        </w:rPr>
+        <w:t>(W0 ...W15)</w:t>
+      </w:r>
+      <w:r>
+        <w:t xml:space="preserve"> and these words are expanded to a sequence of 64 words through the message schedule: </w:t>
+      </w:r>
+    </w:p>
+    <w:p>
+      <w:pPr>
+        <w:spacing w:after="0"/>
+      </w:pPr>
+    </w:p>
+    <w:p>
+      <w:pPr>
+        <w:spacing w:after="0"/>
+        <w:rPr>
+          <w:i/>
+          <w:iCs/>
+        </w:rPr>
+      </w:pPr>
+      <w:r>
+        <w:rPr>
+          <w:i/>
+          <w:iCs/>
+        </w:rPr>
+        <w:t>σ0(X) = ROTR</w:t>
+      </w:r>
+      <w:r>
+        <w:rPr>
+          <w:i/>
+          <w:iCs/>
+          <w:vertAlign w:val="superscript"/>
+        </w:rPr>
+        <w:t>7</w:t>
+      </w:r>
+      <w:r>
+        <w:rPr>
+          <w:i/>
+          <w:iCs/>
+        </w:rPr>
+        <w:t xml:space="preserve">(X) </w:t>
+      </w:r>
+      <w:r>
+        <w:rPr>
+          <w:rFonts w:ascii="Cambria Math" w:hAnsi="Cambria Math" w:cs="Cambria Math"/>
+          <w:i/>
+          <w:iCs/>
+        </w:rPr>
+        <w:t>⊕</w:t>
+      </w:r>
+      <w:r>
+        <w:rPr>
+          <w:i/>
+          <w:iCs/>
+        </w:rPr>
+        <w:t xml:space="preserve"> ROTR</w:t>
+      </w:r>
+      <w:r>
+        <w:rPr>
+          <w:i/>
+          <w:iCs/>
+          <w:vertAlign w:val="superscript"/>
+        </w:rPr>
+        <w:t>18</w:t>
+      </w:r>
+      <w:r>
+        <w:rPr>
+          <w:i/>
+          <w:iCs/>
+        </w:rPr>
+        <w:t xml:space="preserve">(X) </w:t>
+      </w:r>
+      <w:r>
+        <w:rPr>
+          <w:rFonts w:ascii="Cambria Math" w:hAnsi="Cambria Math" w:cs="Cambria Math"/>
+          <w:i/>
+          <w:iCs/>
+        </w:rPr>
+        <w:t>⊕</w:t>
+      </w:r>
+      <w:r>
+        <w:rPr>
+          <w:i/>
+          <w:iCs/>
+        </w:rPr>
+        <w:t xml:space="preserve"> SHR</w:t>
+      </w:r>
+      <w:r>
+        <w:rPr>
+          <w:i/>
+          <w:iCs/>
+          <w:vertAlign w:val="superscript"/>
+        </w:rPr>
+        <w:t>3</w:t>
+      </w:r>
+      <w:r>
+        <w:rPr>
+          <w:i/>
+          <w:iCs/>
+        </w:rPr>
+        <w:t xml:space="preserve">(X); </w:t>
+      </w:r>
+    </w:p>
+    <w:p>
+      <w:pPr>
+        <w:spacing w:after="0"/>
+        <w:rPr>
+          <w:i/>
+          <w:iCs/>
+        </w:rPr>
+      </w:pPr>
+      <w:r>
+        <w:rPr>
+          <w:i/>
+          <w:iCs/>
+        </w:rPr>
+        <w:t>σ1(X) = ROTR</w:t>
+      </w:r>
+      <w:r>
+        <w:rPr>
+          <w:i/>
+          <w:iCs/>
+          <w:vertAlign w:val="superscript"/>
+        </w:rPr>
+        <w:t>17</w:t>
+      </w:r>
+      <w:r>
+        <w:rPr>
+          <w:i/>
+          <w:iCs/>
+        </w:rPr>
+        <w:t xml:space="preserve">(X) </w:t>
+      </w:r>
+      <w:r>
+        <w:rPr>
+          <w:rFonts w:ascii="Cambria Math" w:hAnsi="Cambria Math" w:cs="Cambria Math"/>
+          <w:i/>
+          <w:iCs/>
+        </w:rPr>
+        <w:t>⊕</w:t>
+      </w:r>
+      <w:r>
+        <w:rPr>
+          <w:i/>
+          <w:iCs/>
+        </w:rPr>
+        <w:t xml:space="preserve"> ROTR</w:t>
+      </w:r>
+      <w:r>
+        <w:rPr>
+          <w:i/>
+          <w:iCs/>
+          <w:vertAlign w:val="superscript"/>
+        </w:rPr>
+        <w:t>19</w:t>
+      </w:r>
+      <w:r>
+        <w:rPr>
+          <w:i/>
+          <w:iCs/>
+        </w:rPr>
+        <w:t xml:space="preserve">(X) </w:t>
+      </w:r>
+      <w:r>
+        <w:rPr>
+          <w:rFonts w:ascii="Cambria Math" w:hAnsi="Cambria Math" w:cs="Cambria Math"/>
+          <w:i/>
+          <w:iCs/>
+        </w:rPr>
+        <w:t>⊕</w:t>
+      </w:r>
+      <w:r>
+        <w:rPr>
+          <w:i/>
+          <w:iCs/>
+        </w:rPr>
+        <w:t xml:space="preserve"> SHR</w:t>
+      </w:r>
+      <w:r>
+        <w:rPr>
+          <w:i/>
+          <w:iCs/>
+          <w:vertAlign w:val="superscript"/>
+        </w:rPr>
+        <w:t>10</w:t>
+      </w:r>
+      <w:r>
+        <w:rPr>
+          <w:i/>
+          <w:iCs/>
+        </w:rPr>
+        <w:t xml:space="preserve">(X); </w:t>
+      </w:r>
+    </w:p>
+    <w:p>
+      <w:pPr>
+        <w:spacing w:after="0"/>
+        <w:rPr>
+          <w:i/>
+          <w:iCs/>
+        </w:rPr>
+      </w:pPr>
+      <w:proofErr w:type="spellStart"/>
+      <w:r>
+        <w:rPr>
+          <w:i/>
+          <w:iCs/>
+        </w:rPr>
+        <w:t>W</w:t>
+      </w:r>
+      <w:r>
+        <w:rPr>
+          <w:i/>
+          <w:iCs/>
+          <w:vertAlign w:val="subscript"/>
+        </w:rPr>
+        <w:t>t</w:t>
+      </w:r>
+      <w:proofErr w:type="spellEnd"/>
+      <w:r>
+        <w:rPr>
+          <w:i/>
+          <w:iCs/>
+        </w:rPr>
+        <w:t xml:space="preserve"> = σ1(W</w:t>
+      </w:r>
+      <w:r>
+        <w:rPr>
+          <w:i/>
+          <w:iCs/>
+          <w:vertAlign w:val="subscript"/>
+        </w:rPr>
+        <w:t>t−2</w:t>
+      </w:r>
+      <w:r>
+        <w:rPr>
+          <w:i/>
+          <w:iCs/>
+        </w:rPr>
+        <w:t>) + W</w:t>
+      </w:r>
+      <w:r>
+        <w:rPr>
+          <w:i/>
+          <w:iCs/>
+          <w:vertAlign w:val="subscript"/>
+        </w:rPr>
+        <w:t>t−7</w:t>
+      </w:r>
+      <w:r>
+        <w:rPr>
+          <w:i/>
+          <w:iCs/>
+        </w:rPr>
+        <w:t xml:space="preserve"> + σ0(W</w:t>
+      </w:r>
+      <w:r>
+        <w:rPr>
+          <w:i/>
+          <w:iCs/>
+          <w:vertAlign w:val="subscript"/>
+        </w:rPr>
+        <w:t>t−15</w:t>
+      </w:r>
+      <w:r>
+        <w:rPr>
+          <w:i/>
+          <w:iCs/>
+        </w:rPr>
+        <w:t>) + W</w:t>
+      </w:r>
+      <w:r>
+        <w:rPr>
+          <w:i/>
+          <w:iCs/>
+          <w:vertAlign w:val="subscript"/>
+        </w:rPr>
+        <w:t>t−16</w:t>
+      </w:r>
+      <w:r>
+        <w:rPr>
+          <w:i/>
+          <w:iCs/>
+        </w:rPr>
         <w:t xml:space="preserve"> </w:t>
       </w:r>
-      <w:r>
-        <w:t xml:space="preserve">The function </w:t>
-      </w:r>
-      <w:r>
-        <w:rPr>
-          <w:i/>
-          <w:iCs/>
-        </w:rPr>
-        <w:t>EK(X)</w:t>
-      </w:r>
-      <w:r>
-        <w:t xml:space="preserve"> is an iterated design that only uses simple operations on 32-bit words. The 256-bit input </w:t>
+    </w:p>
+    <w:p>
+      <w:pPr>
+        <w:spacing w:after="0"/>
+      </w:pPr>
+    </w:p>
+    <w:p>
+      <w:pPr>
+        <w:spacing w:after="0"/>
+        <w:ind w:firstLine="0"/>
+        <w:rPr>
+          <w:lang w:val="en-PH"/>
+        </w:rPr>
+      </w:pPr>
+      <w:r>
+        <w:t xml:space="preserve">where </w:t>
       </w:r>
       <w:proofErr w:type="spellStart"/>
       <w:r>
@@ -5437,488 +5760,136 @@
           <w:i/>
           <w:iCs/>
         </w:rPr>
-        <w:t>Vj</w:t>
+        <w:t>ROTR</w:t>
+      </w:r>
+      <w:r>
+        <w:rPr>
+          <w:i/>
+          <w:iCs/>
+          <w:vertAlign w:val="superscript"/>
+        </w:rPr>
+        <w:t>n</w:t>
       </w:r>
       <w:proofErr w:type="spellEnd"/>
       <w:r>
-        <w:t xml:space="preserve"> is loaded into 8 registers </w:t>
-      </w:r>
-      <w:r>
-        <w:rPr>
-          <w:i/>
-          <w:iCs/>
-        </w:rPr>
-        <w:t>(A, B, C, D, E, F, G, H)</w:t>
-      </w:r>
-      <w:r>
-        <w:t xml:space="preserve"> and the 512-bit message block is divided into 16 words of 32 bits </w:t>
-      </w:r>
-      <w:r>
-        <w:rPr>
-          <w:i/>
-          <w:iCs/>
-        </w:rPr>
-        <w:t>(W0 ...W15)</w:t>
-      </w:r>
-      <w:r>
-        <w:t xml:space="preserve"> and these words are expanded to a sequence of 64 words through the message schedule: </w:t>
-      </w:r>
-    </w:p>
-    <w:p>
-      <w:pPr>
-        <w:spacing w:after="0"/>
-      </w:pPr>
-    </w:p>
-    <w:p>
-      <w:pPr>
-        <w:spacing w:after="0"/>
-        <w:rPr>
-          <w:i/>
-          <w:iCs/>
-        </w:rPr>
-      </w:pPr>
-      <w:r>
-        <w:rPr>
-          <w:i/>
-          <w:iCs/>
-        </w:rPr>
-        <w:t>σ0(X) = ROTR</w:t>
-      </w:r>
-      <w:r>
-        <w:rPr>
-          <w:i/>
-          <w:iCs/>
-          <w:vertAlign w:val="superscript"/>
-        </w:rPr>
-        <w:t>7</w:t>
-      </w:r>
-      <w:r>
-        <w:rPr>
-          <w:i/>
-          <w:iCs/>
-        </w:rPr>
-        <w:t xml:space="preserve">(X) </w:t>
-      </w:r>
-      <w:r>
-        <w:rPr>
-          <w:rFonts w:ascii="Cambria Math" w:hAnsi="Cambria Math" w:cs="Cambria Math"/>
-          <w:i/>
-          <w:iCs/>
-        </w:rPr>
-        <w:t>⊕</w:t>
-      </w:r>
-      <w:r>
-        <w:rPr>
-          <w:i/>
-          <w:iCs/>
-        </w:rPr>
-        <w:t xml:space="preserve"> ROTR</w:t>
-      </w:r>
-      <w:r>
-        <w:rPr>
-          <w:i/>
-          <w:iCs/>
-          <w:vertAlign w:val="superscript"/>
-        </w:rPr>
-        <w:t>18</w:t>
-      </w:r>
-      <w:r>
-        <w:rPr>
-          <w:i/>
-          <w:iCs/>
-        </w:rPr>
-        <w:t xml:space="preserve">(X) </w:t>
-      </w:r>
-      <w:r>
-        <w:rPr>
-          <w:rFonts w:ascii="Cambria Math" w:hAnsi="Cambria Math" w:cs="Cambria Math"/>
-          <w:i/>
-          <w:iCs/>
-        </w:rPr>
-        <w:t>⊕</w:t>
-      </w:r>
-      <w:r>
-        <w:rPr>
-          <w:i/>
-          <w:iCs/>
-        </w:rPr>
-        <w:t xml:space="preserve"> SHR</w:t>
-      </w:r>
-      <w:r>
-        <w:rPr>
-          <w:i/>
-          <w:iCs/>
-          <w:vertAlign w:val="superscript"/>
-        </w:rPr>
-        <w:t>3</w:t>
-      </w:r>
-      <w:r>
-        <w:rPr>
-          <w:i/>
-          <w:iCs/>
-        </w:rPr>
-        <w:t xml:space="preserve">(X); </w:t>
-      </w:r>
-    </w:p>
-    <w:p>
-      <w:pPr>
-        <w:spacing w:after="0"/>
-        <w:rPr>
-          <w:i/>
-          <w:iCs/>
-        </w:rPr>
-      </w:pPr>
-      <w:r>
-        <w:rPr>
-          <w:i/>
-          <w:iCs/>
-        </w:rPr>
-        <w:t>σ1(X) = ROTR</w:t>
-      </w:r>
-      <w:r>
-        <w:rPr>
-          <w:i/>
-          <w:iCs/>
-          <w:vertAlign w:val="superscript"/>
-        </w:rPr>
-        <w:t>17</w:t>
-      </w:r>
-      <w:r>
-        <w:rPr>
-          <w:i/>
-          <w:iCs/>
-        </w:rPr>
-        <w:t xml:space="preserve">(X) </w:t>
-      </w:r>
-      <w:r>
-        <w:rPr>
-          <w:rFonts w:ascii="Cambria Math" w:hAnsi="Cambria Math" w:cs="Cambria Math"/>
-          <w:i/>
-          <w:iCs/>
-        </w:rPr>
-        <w:t>⊕</w:t>
-      </w:r>
-      <w:r>
-        <w:rPr>
-          <w:i/>
-          <w:iCs/>
-        </w:rPr>
-        <w:t xml:space="preserve"> ROTR</w:t>
-      </w:r>
-      <w:r>
-        <w:rPr>
-          <w:i/>
-          <w:iCs/>
-          <w:vertAlign w:val="superscript"/>
-        </w:rPr>
-        <w:t>19</w:t>
-      </w:r>
-      <w:r>
-        <w:rPr>
-          <w:i/>
-          <w:iCs/>
-        </w:rPr>
-        <w:t xml:space="preserve">(X) </w:t>
-      </w:r>
-      <w:r>
-        <w:rPr>
-          <w:rFonts w:ascii="Cambria Math" w:hAnsi="Cambria Math" w:cs="Cambria Math"/>
-          <w:i/>
-          <w:iCs/>
-        </w:rPr>
-        <w:t>⊕</w:t>
-      </w:r>
-      <w:r>
-        <w:rPr>
-          <w:i/>
-          <w:iCs/>
-        </w:rPr>
-        <w:t xml:space="preserve"> SHR</w:t>
-      </w:r>
-      <w:r>
-        <w:rPr>
-          <w:i/>
-          <w:iCs/>
-          <w:vertAlign w:val="superscript"/>
-        </w:rPr>
-        <w:t>10</w:t>
-      </w:r>
-      <w:r>
-        <w:rPr>
-          <w:i/>
-          <w:iCs/>
-        </w:rPr>
-        <w:t xml:space="preserve">(X); </w:t>
-      </w:r>
-    </w:p>
-    <w:p>
-      <w:pPr>
-        <w:spacing w:after="0"/>
-        <w:rPr>
-          <w:i/>
-          <w:iCs/>
-        </w:rPr>
-      </w:pPr>
+        <w:t xml:space="preserve"> is right rotation by </w:t>
+      </w:r>
+      <w:r>
+        <w:rPr>
+          <w:i/>
+          <w:iCs/>
+        </w:rPr>
+        <w:t>n</w:t>
+      </w:r>
+      <w:r>
+        <w:t xml:space="preserve"> bits. SHACAL-2 encrypts the initial value using this sequence as a key.</w:t>
+      </w:r>
+    </w:p>
+    <w:p>
+      <w:pPr>
+        <w:spacing w:after="0"/>
+        <w:rPr>
+          <w:lang w:val="en-PH"/>
+        </w:rPr>
+      </w:pPr>
+    </w:p>
+    <w:p>
+      <w:pPr>
+        <w:spacing w:after="0"/>
+        <w:rPr>
+          <w:lang w:val="en-PH"/>
+        </w:rPr>
+      </w:pPr>
+      <w:r>
+        <w:rPr>
+          <w:lang w:val="en-PH"/>
+        </w:rPr>
+        <w:t>In a study conducted on SHA-256 (</w:t>
+      </w:r>
+      <w:r>
+        <w:rPr>
+          <w:lang w:val="en-PH"/>
+        </w:rPr>
+        <w:t xml:space="preserve">H. Gilbert, H. </w:t>
+      </w:r>
       <w:proofErr w:type="spellStart"/>
       <w:r>
         <w:rPr>
-          <w:i/>
-          <w:iCs/>
-        </w:rPr>
-        <w:t>W</w:t>
-      </w:r>
-      <w:r>
-        <w:rPr>
-          <w:i/>
-          <w:iCs/>
-          <w:vertAlign w:val="subscript"/>
-        </w:rPr>
-        <w:t>t</w:t>
+          <w:lang w:val="en-PH"/>
+        </w:rPr>
+        <w:t>Handschuh</w:t>
       </w:r>
       <w:proofErr w:type="spellEnd"/>
       <w:r>
         <w:rPr>
-          <w:i/>
-          <w:iCs/>
-        </w:rPr>
-        <w:t xml:space="preserve"> = σ1(W</w:t>
-      </w:r>
-      <w:r>
-        <w:rPr>
-          <w:i/>
-          <w:iCs/>
-          <w:vertAlign w:val="subscript"/>
-        </w:rPr>
-        <w:t>t−2</w:t>
-      </w:r>
-      <w:r>
-        <w:rPr>
-          <w:i/>
-          <w:iCs/>
-        </w:rPr>
-        <w:t>) + W</w:t>
-      </w:r>
-      <w:r>
-        <w:rPr>
-          <w:i/>
-          <w:iCs/>
-          <w:vertAlign w:val="subscript"/>
-        </w:rPr>
-        <w:t>t−7</w:t>
-      </w:r>
-      <w:r>
-        <w:rPr>
-          <w:i/>
-          <w:iCs/>
-        </w:rPr>
-        <w:t xml:space="preserve"> + σ0(W</w:t>
-      </w:r>
-      <w:r>
-        <w:rPr>
-          <w:i/>
-          <w:iCs/>
-          <w:vertAlign w:val="subscript"/>
-        </w:rPr>
-        <w:t>t−15</w:t>
-      </w:r>
-      <w:r>
-        <w:rPr>
-          <w:i/>
-          <w:iCs/>
-        </w:rPr>
-        <w:t>) + W</w:t>
-      </w:r>
-      <w:r>
-        <w:rPr>
-          <w:i/>
-          <w:iCs/>
-          <w:vertAlign w:val="subscript"/>
-        </w:rPr>
-        <w:t>t−16</w:t>
-      </w:r>
-      <w:r>
-        <w:rPr>
-          <w:i/>
-          <w:iCs/>
+          <w:lang w:val="en-PH"/>
+        </w:rPr>
+        <w:t>. 2004. Security Analysis of SHA-256 and Sisters</w:t>
+      </w:r>
+      <w:r>
+        <w:rPr>
+          <w:lang w:val="en-PH"/>
+        </w:rPr>
+        <w:t>), it was asserted that it has better security from its predecessor family – SHA-1.</w:t>
+      </w:r>
+      <w:r>
+        <w:rPr>
+          <w:lang w:val="en-PH"/>
         </w:rPr>
         <w:t xml:space="preserve"> </w:t>
       </w:r>
-    </w:p>
-    <w:p>
-      <w:pPr>
-        <w:spacing w:after="0"/>
-      </w:pPr>
-    </w:p>
-    <w:p>
-      <w:pPr>
-        <w:spacing w:after="0"/>
-        <w:ind w:firstLine="0"/>
-        <w:rPr>
-          <w:lang w:val="en-PH"/>
-        </w:rPr>
-      </w:pPr>
-      <w:r>
-        <w:t xml:space="preserve">where </w:t>
+      <w:r>
+        <w:rPr>
+          <w:lang w:val="en-PH"/>
+        </w:rPr>
+        <w:t>Most features of the basic components of SHA-2 seem to provide a better security level than for preceding hash functions, even though the relative number of rounds is somewhat lower than for SHA-1 for instance, and though the selection criteria and security arguments for some design choices are difficult to reconstruct from the specification, in the absence of any public design report.</w:t>
+      </w:r>
+    </w:p>
+    <w:p>
+      <w:pPr>
+        <w:spacing w:after="0"/>
+        <w:ind w:firstLine="0"/>
+        <w:rPr>
+          <w:lang w:val="en-PH"/>
+        </w:rPr>
+      </w:pPr>
+      <w:r>
+        <w:rPr>
+          <w:b/>
+          <w:bCs/>
+          <w:lang w:val="en-PH"/>
+        </w:rPr>
+        <w:tab/>
+      </w:r>
+    </w:p>
+    <w:p>
+      <w:pPr>
+        <w:spacing w:after="0"/>
+        <w:ind w:firstLine="0"/>
+        <w:rPr>
+          <w:lang w:val="en-PH"/>
+        </w:rPr>
+      </w:pPr>
+      <w:r>
+        <w:rPr>
+          <w:lang w:val="en-PH"/>
+        </w:rPr>
+        <w:tab/>
+        <w:t xml:space="preserve">N. </w:t>
       </w:r>
       <w:proofErr w:type="spellStart"/>
       <w:r>
         <w:rPr>
-          <w:i/>
-          <w:iCs/>
-        </w:rPr>
-        <w:t>ROTR</w:t>
-      </w:r>
-      <w:r>
-        <w:rPr>
-          <w:i/>
-          <w:iCs/>
-          <w:vertAlign w:val="superscript"/>
-        </w:rPr>
-        <w:t>n</w:t>
+          <w:lang w:val="en-PH"/>
+        </w:rPr>
+        <w:t>Sklavos</w:t>
       </w:r>
       <w:proofErr w:type="spellEnd"/>
       <w:r>
-        <w:t xml:space="preserve"> is right rotation by </w:t>
-      </w:r>
-      <w:r>
-        <w:rPr>
-          <w:i/>
-          <w:iCs/>
-        </w:rPr>
-        <w:t>n</w:t>
-      </w:r>
-      <w:r>
-        <w:t xml:space="preserve"> bits. SHACAL-2 encrypts the initial value using this sequence as a key.</w:t>
-      </w:r>
-    </w:p>
-    <w:p>
-      <w:pPr>
-        <w:spacing w:after="0"/>
-        <w:rPr>
-          <w:lang w:val="en-PH"/>
-        </w:rPr>
-      </w:pPr>
-    </w:p>
-    <w:p>
-      <w:pPr>
-        <w:spacing w:after="0"/>
-        <w:rPr>
-          <w:lang w:val="en-PH"/>
-        </w:rPr>
-      </w:pPr>
-      <w:r>
-        <w:rPr>
-          <w:lang w:val="en-PH"/>
-        </w:rPr>
-        <w:t>In a study conducted on SHA-256 (</w:t>
-      </w:r>
-      <w:r>
-        <w:rPr>
-          <w:lang w:val="en-PH"/>
-        </w:rPr>
-        <w:t xml:space="preserve">H. Gilbert, H. </w:t>
-      </w:r>
-      <w:proofErr w:type="spellStart"/>
-      <w:r>
-        <w:rPr>
-          <w:lang w:val="en-PH"/>
-        </w:rPr>
-        <w:t>Handschuh</w:t>
-      </w:r>
-      <w:proofErr w:type="spellEnd"/>
-      <w:r>
-        <w:rPr>
-          <w:lang w:val="en-PH"/>
-        </w:rPr>
-        <w:t>. 2004. Security Analysis of SHA-256 and Sisters</w:t>
-      </w:r>
-      <w:r>
-        <w:rPr>
-          <w:lang w:val="en-PH"/>
-        </w:rPr>
-        <w:t>), it was asserted that it has better security from its predecessor family – SHA-1.</w:t>
-      </w:r>
-      <w:r>
-        <w:rPr>
-          <w:lang w:val="en-PH"/>
-        </w:rPr>
-        <w:t xml:space="preserve"> </w:t>
-      </w:r>
-      <w:r>
-        <w:rPr>
-          <w:lang w:val="en-PH"/>
-        </w:rPr>
-        <w:t>Most features of the basic components of SHA-2 seem to provide a better security level than for preceding hash functions, even though the relative number of rounds is somewhat lower than for SHA-1 for instance, and though the selection criteria and security arguments for some design choices are difficult to reconstruct from the specification, in the absence of any public design report.</w:t>
-      </w:r>
-    </w:p>
-    <w:p>
-      <w:pPr>
-        <w:spacing w:after="0"/>
-        <w:ind w:firstLine="0"/>
-        <w:rPr>
-          <w:lang w:val="en-PH"/>
-        </w:rPr>
-      </w:pPr>
-      <w:r>
-        <w:rPr>
-          <w:b/>
-          <w:bCs/>
-          <w:lang w:val="en-PH"/>
-        </w:rPr>
-        <w:tab/>
-      </w:r>
-    </w:p>
-    <w:p>
-      <w:pPr>
-        <w:spacing w:after="0"/>
-        <w:ind w:firstLine="0"/>
-        <w:rPr>
-          <w:lang w:val="en-PH"/>
-        </w:rPr>
-      </w:pPr>
-      <w:r>
-        <w:rPr>
-          <w:lang w:val="en-PH"/>
-        </w:rPr>
-        <w:tab/>
-      </w:r>
-      <w:r>
-        <w:rPr>
-          <w:lang w:val="en-PH"/>
-        </w:rPr>
-        <w:t>N</w:t>
-      </w:r>
-      <w:r>
-        <w:rPr>
-          <w:lang w:val="en-PH"/>
-        </w:rPr>
-        <w:t>.</w:t>
-      </w:r>
-      <w:r>
-        <w:rPr>
-          <w:lang w:val="en-PH"/>
-        </w:rPr>
-        <w:t xml:space="preserve"> </w:t>
-      </w:r>
-      <w:proofErr w:type="spellStart"/>
-      <w:r>
-        <w:rPr>
-          <w:lang w:val="en-PH"/>
-        </w:rPr>
-        <w:t>Sklavos</w:t>
-      </w:r>
-      <w:proofErr w:type="spellEnd"/>
-      <w:r>
-        <w:rPr>
-          <w:lang w:val="en-PH"/>
-        </w:rPr>
-        <w:t xml:space="preserve"> &amp;</w:t>
-      </w:r>
-      <w:r>
-        <w:rPr>
-          <w:lang w:val="en-PH"/>
-        </w:rPr>
-        <w:t xml:space="preserve"> O. </w:t>
+        <w:rPr>
+          <w:lang w:val="en-PH"/>
+        </w:rPr>
+        <w:t xml:space="preserve"> &amp; O. </w:t>
       </w:r>
       <w:proofErr w:type="spellStart"/>
       <w:r>
@@ -6027,7 +5998,7 @@
                     <pic:cNvPicPr/>
                   </pic:nvPicPr>
                   <pic:blipFill>
-                    <a:blip r:embed="rId13">
+                    <a:blip r:embed="rId9">
                       <a:extLst>
                         <a:ext uri="{28A0092B-C50C-407E-A947-70E740481C1C}">
                           <a14:useLocalDpi xmlns:a14="http://schemas.microsoft.com/office/drawing/2010/main" val="0"/>
@@ -6169,19 +6140,7 @@
         <w:rPr>
           <w:lang w:val="en-PH"/>
         </w:rPr>
-        <w:t xml:space="preserve"> above table which </w:t>
-      </w:r>
-      <w:r>
-        <w:rPr>
-          <w:lang w:val="en-PH"/>
-        </w:rPr>
-        <w:t>presents the basic properties of all four secure hash functions</w:t>
-      </w:r>
-      <w:r>
-        <w:rPr>
-          <w:lang w:val="en-PH"/>
-        </w:rPr>
-        <w:t>.</w:t>
+        <w:t xml:space="preserve"> above table which presents the basic properties of all four secure hash functions.</w:t>
       </w:r>
     </w:p>
     <w:p>
@@ -9997,7 +9956,7 @@
                     <pic:cNvPicPr/>
                   </pic:nvPicPr>
                   <pic:blipFill>
-                    <a:blip r:embed="rId14">
+                    <a:blip r:embed="rId10">
                       <a:extLst>
                         <a:ext uri="{28A0092B-C50C-407E-A947-70E740481C1C}">
                           <a14:useLocalDpi xmlns:a14="http://schemas.microsoft.com/office/drawing/2010/main" val="0"/>
@@ -10331,7 +10290,7 @@
                     <pic:cNvPicPr/>
                   </pic:nvPicPr>
                   <pic:blipFill>
-                    <a:blip r:embed="rId15">
+                    <a:blip r:embed="rId11">
                       <a:extLst>
                         <a:ext uri="{28A0092B-C50C-407E-A947-70E740481C1C}">
                           <a14:useLocalDpi xmlns:a14="http://schemas.microsoft.com/office/drawing/2010/main" val="0"/>
@@ -12763,7 +12722,19 @@
         <w:rPr>
           <w:lang w:val="en-PH"/>
         </w:rPr>
-        <w:t xml:space="preserve"> PCR and Cartridge – Based PCR are still on paper-form. There are some units that store the results in their server and can be accessed online thru their website. Same is true with giving out vaccine certificates. Primary providers of vaccines are Local Government Units (LGUs) and they vary in implementation. Some only give out physical copies (certificates, cards) and others have virtual copies on their websites stored on their servers. There’s a disconnect on a unified tracking of all these documents and might result to issues when these documents will be used on different areas of the Philippines. The usual proposition to solve this is to create a unified website that will be hosted in a central server.</w:t>
+        <w:t xml:space="preserve"> PCR and Cartridge – Based PCR are still on paper-form. There are some units that store the results in their server and can be accessed online thru their website. Same is true with giving out vaccine certificates. Primary providers of vaccines are Local Government Units (LGUs) and they vary in implementation. Some only give out physical copies (certificates, cards) and others have virtual copies on their websites stored on their servers. There</w:t>
+      </w:r>
+      <w:r>
+        <w:rPr>
+          <w:lang w:val="en-PH"/>
+        </w:rPr>
+        <w:t xml:space="preserve"> i</w:t>
+      </w:r>
+      <w:r>
+        <w:rPr>
+          <w:lang w:val="en-PH"/>
+        </w:rPr>
+        <w:t>s a disconnect on a unified tracking of all these documents and might result to issues when these documents will be used on different areas of the Philippines. The usual proposition to solve this is to create a unified website that will be hosted in a central server.</w:t>
       </w:r>
     </w:p>
     <w:p>
@@ -12817,7 +12788,7 @@
                     <pic:cNvPicPr/>
                   </pic:nvPicPr>
                   <pic:blipFill>
-                    <a:blip r:embed="rId16">
+                    <a:blip r:embed="rId12">
                       <a:extLst>
                         <a:ext uri="{28A0092B-C50C-407E-A947-70E740481C1C}">
                           <a14:useLocalDpi xmlns:a14="http://schemas.microsoft.com/office/drawing/2010/main" val="0"/>
@@ -12939,8 +12910,6 @@
           <w:lang w:val="en-PH"/>
         </w:rPr>
       </w:pPr>
-      <w:bookmarkStart w:id="3" w:name="_GoBack"/>
-      <w:bookmarkEnd w:id="3"/>
     </w:p>
     <w:p>
       <w:pPr>
@@ -13157,7 +13126,7 @@
                     <pic:cNvPicPr/>
                   </pic:nvPicPr>
                   <pic:blipFill>
-                    <a:blip r:embed="rId17" cstate="print">
+                    <a:blip r:embed="rId13" cstate="print">
                       <a:extLst>
                         <a:ext uri="{28A0092B-C50C-407E-A947-70E740481C1C}">
                           <a14:useLocalDpi xmlns:a14="http://schemas.microsoft.com/office/drawing/2010/main" val="0"/>
@@ -13717,7 +13686,7 @@
                     <pic:cNvPicPr/>
                   </pic:nvPicPr>
                   <pic:blipFill>
-                    <a:blip r:embed="rId18">
+                    <a:blip r:embed="rId14">
                       <a:extLst>
                         <a:ext uri="{28A0092B-C50C-407E-A947-70E740481C1C}">
                           <a14:useLocalDpi xmlns:a14="http://schemas.microsoft.com/office/drawing/2010/main" val="0"/>
@@ -14238,7 +14207,7 @@
                     </pic:cNvPicPr>
                   </pic:nvPicPr>
                   <pic:blipFill>
-                    <a:blip r:embed="rId19">
+                    <a:blip r:embed="rId15">
                       <a:extLst>
                         <a:ext uri="{28A0092B-C50C-407E-A947-70E740481C1C}">
                           <a14:useLocalDpi xmlns:a14="http://schemas.microsoft.com/office/drawing/2010/main" val="0"/>
@@ -14418,7 +14387,7 @@
                     <pic:cNvPicPr/>
                   </pic:nvPicPr>
                   <pic:blipFill>
-                    <a:blip r:embed="rId20" cstate="print">
+                    <a:blip r:embed="rId16" cstate="print">
                       <a:extLst>
                         <a:ext uri="{28A0092B-C50C-407E-A947-70E740481C1C}">
                           <a14:useLocalDpi xmlns:a14="http://schemas.microsoft.com/office/drawing/2010/main" val="0"/>
@@ -14720,7 +14689,7 @@
                     <pic:cNvPicPr/>
                   </pic:nvPicPr>
                   <pic:blipFill>
-                    <a:blip r:embed="rId21">
+                    <a:blip r:embed="rId17">
                       <a:extLst>
                         <a:ext uri="{28A0092B-C50C-407E-A947-70E740481C1C}">
                           <a14:useLocalDpi xmlns:a14="http://schemas.microsoft.com/office/drawing/2010/main" val="0"/>
@@ -15048,7 +15017,7 @@
                     </pic:cNvPicPr>
                   </pic:nvPicPr>
                   <pic:blipFill>
-                    <a:blip r:embed="rId22">
+                    <a:blip r:embed="rId18">
                       <a:extLst>
                         <a:ext uri="{28A0092B-C50C-407E-A947-70E740481C1C}">
                           <a14:useLocalDpi xmlns:a14="http://schemas.microsoft.com/office/drawing/2010/main" val="0"/>
@@ -15321,7 +15290,7 @@
                     </pic:cNvPicPr>
                   </pic:nvPicPr>
                   <pic:blipFill>
-                    <a:blip r:embed="rId23" cstate="print">
+                    <a:blip r:embed="rId19" cstate="print">
                       <a:extLst>
                         <a:ext uri="{28A0092B-C50C-407E-A947-70E740481C1C}">
                           <a14:useLocalDpi xmlns:a14="http://schemas.microsoft.com/office/drawing/2010/main" val="0"/>
@@ -15874,7 +15843,7 @@
                     <pic:cNvPicPr/>
                   </pic:nvPicPr>
                   <pic:blipFill>
-                    <a:blip r:embed="rId24">
+                    <a:blip r:embed="rId20">
                       <a:extLst>
                         <a:ext uri="{28A0092B-C50C-407E-A947-70E740481C1C}">
                           <a14:useLocalDpi xmlns:a14="http://schemas.microsoft.com/office/drawing/2010/main" val="0"/>
@@ -16305,7 +16274,7 @@
                     <pic:cNvPicPr/>
                   </pic:nvPicPr>
                   <pic:blipFill>
-                    <a:blip r:embed="rId25">
+                    <a:blip r:embed="rId21">
                       <a:extLst>
                         <a:ext uri="{28A0092B-C50C-407E-A947-70E740481C1C}">
                           <a14:useLocalDpi xmlns:a14="http://schemas.microsoft.com/office/drawing/2010/main" val="0"/>
@@ -16491,7 +16460,21 @@
       </w:r>
       <w:proofErr w:type="spellEnd"/>
       <w:r>
-        <w:t xml:space="preserve"> ng Makati have a hybrid setup in executing test results. They have an independent laboratory and have partnerships to third-party laboratories to accommodate influx of patients. Once requested by the patient from the hospital, they will either execute the tests in-house or hand-over the execution to the third-party lab. After results comes out, the hospital will furnish a physical copy to the patient whilst maintaining a softcopy in their archive.</w:t>
+        <w:t xml:space="preserve"> ng Makati</w:t>
+      </w:r>
+      <w:r>
+        <w:t xml:space="preserve"> does not have its own molecular laboratory to conduct independent </w:t>
+      </w:r>
+      <w:proofErr w:type="spellStart"/>
+      <w:r>
+        <w:t>Covid</w:t>
+      </w:r>
+      <w:proofErr w:type="spellEnd"/>
+      <w:r>
+        <w:t xml:space="preserve"> tests. Instead, they forward test requests to their partner third party laboratories</w:t>
+      </w:r>
+      <w:r>
+        <w:t>. Once requested by the patient from the hospital, they will either execute the tests in-house or hand-over the execution to the third-party lab. After results comes out, the hospital will furnish a physical copy to the patient whilst maintaining a softcopy in their archive.</w:t>
       </w:r>
     </w:p>
     <w:p>
@@ -16589,7 +16572,7 @@
                     <pic:cNvPicPr/>
                   </pic:nvPicPr>
                   <pic:blipFill>
-                    <a:blip r:embed="rId26">
+                    <a:blip r:embed="rId22">
                       <a:extLst>
                         <a:ext uri="{28A0092B-C50C-407E-A947-70E740481C1C}">
                           <a14:useLocalDpi xmlns:a14="http://schemas.microsoft.com/office/drawing/2010/main" val="0"/>
@@ -16836,7 +16819,7 @@
                     <pic:cNvPicPr/>
                   </pic:nvPicPr>
                   <pic:blipFill>
-                    <a:blip r:embed="rId27">
+                    <a:blip r:embed="rId23">
                       <a:extLst>
                         <a:ext uri="{28A0092B-C50C-407E-A947-70E740481C1C}">
                           <a14:useLocalDpi xmlns:a14="http://schemas.microsoft.com/office/drawing/2010/main" val="0"/>
@@ -17634,7 +17617,7 @@
                     <pic:cNvPicPr/>
                   </pic:nvPicPr>
                   <pic:blipFill>
-                    <a:blip r:embed="rId28">
+                    <a:blip r:embed="rId24">
                       <a:extLst>
                         <a:ext uri="{28A0092B-C50C-407E-A947-70E740481C1C}">
                           <a14:useLocalDpi xmlns:a14="http://schemas.microsoft.com/office/drawing/2010/main" val="0"/>
@@ -17757,7 +17740,7 @@
                     <pic:cNvPicPr/>
                   </pic:nvPicPr>
                   <pic:blipFill>
-                    <a:blip r:embed="rId29">
+                    <a:blip r:embed="rId25">
                       <a:extLst>
                         <a:ext uri="{28A0092B-C50C-407E-A947-70E740481C1C}">
                           <a14:useLocalDpi xmlns:a14="http://schemas.microsoft.com/office/drawing/2010/main" val="0"/>
@@ -17940,7 +17923,7 @@
               <w:spacing w:after="0"/>
               <w:ind w:firstLine="0"/>
             </w:pPr>
-            <w:hyperlink r:id="rId30" w:anchor="QmZkJLp7PJGMc3mMSxTeLtyQCRqZ5CudGdjPB3jjTSFaoX" w:tgtFrame="QmZkJLp7PJGMc3mMSxTeLtyQCRqZ5CudGdjPB3jjTSFaoX" w:tooltip="Inspect this CID" w:history="1">
+            <w:hyperlink r:id="rId26" w:anchor="QmZkJLp7PJGMc3mMSxTeLtyQCRqZ5CudGdjPB3jjTSFaoX" w:tgtFrame="QmZkJLp7PJGMc3mMSxTeLtyQCRqZ5CudGdjPB3jjTSFaoX" w:tooltip="Inspect this CID" w:history="1">
               <w:r>
                 <w:t>QmZkJLp7PJGMc3mMSxTeLtyQCRqZ5CudGdjPB3jjTSFaoX</w:t>
               </w:r>
@@ -17986,7 +17969,7 @@
               <w:spacing w:after="0"/>
               <w:ind w:firstLine="0"/>
             </w:pPr>
-            <w:hyperlink r:id="rId31" w:anchor="QmdsyzBk5nWmC7a92gaAuRHxWTQu6e4wwyv2bVmZtF7mcq" w:tgtFrame="QmdsyzBk5nWmC7a92gaAuRHxWTQu6e4wwyv2bVmZtF7mcq" w:tooltip="Inspect this CID" w:history="1">
+            <w:hyperlink r:id="rId27" w:anchor="QmdsyzBk5nWmC7a92gaAuRHxWTQu6e4wwyv2bVmZtF7mcq" w:tgtFrame="QmdsyzBk5nWmC7a92gaAuRHxWTQu6e4wwyv2bVmZtF7mcq" w:tooltip="Inspect this CID" w:history="1">
               <w:r>
                 <w:t>QmdsyzBk5nWmC7a92gaAuRHxWTQu6e4wwyv2bVmZtF7mcq</w:t>
               </w:r>
@@ -18032,7 +18015,7 @@
               <w:spacing w:after="0"/>
               <w:ind w:firstLine="0"/>
             </w:pPr>
-            <w:hyperlink r:id="rId32" w:anchor="QmPsFk9hcP4WmN96r8mXYjV5rKCNNb94c95jfqLBNZvigT" w:tgtFrame="QmPsFk9hcP4WmN96r8mXYjV5rKCNNb94c95jfqLBNZvigT" w:tooltip="Inspect this CID" w:history="1">
+            <w:hyperlink r:id="rId28" w:anchor="QmPsFk9hcP4WmN96r8mXYjV5rKCNNb94c95jfqLBNZvigT" w:tgtFrame="QmPsFk9hcP4WmN96r8mXYjV5rKCNNb94c95jfqLBNZvigT" w:tooltip="Inspect this CID" w:history="1">
               <w:r>
                 <w:t>QmPsFk9hcP4WmN96r8mXYjV5rKCNNb94c95jfqLBNZvigT</w:t>
               </w:r>
@@ -18078,7 +18061,7 @@
               <w:spacing w:after="0"/>
               <w:ind w:firstLine="0"/>
             </w:pPr>
-            <w:hyperlink r:id="rId33" w:anchor="QmVVrfBPAnF5DC1DXDZH2yftW6MEoCSKXEQEbY5LKfFzAt" w:tgtFrame="QmVVrfBPAnF5DC1DXDZH2yftW6MEoCSKXEQEbY5LKfFzAt" w:tooltip="Inspect this CID" w:history="1">
+            <w:hyperlink r:id="rId29" w:anchor="QmVVrfBPAnF5DC1DXDZH2yftW6MEoCSKXEQEbY5LKfFzAt" w:tgtFrame="QmVVrfBPAnF5DC1DXDZH2yftW6MEoCSKXEQEbY5LKfFzAt" w:tooltip="Inspect this CID" w:history="1">
               <w:r>
                 <w:t>QmVVrfBPAnF5DC1DXDZH2yftW6MEoCSKXEQEbY5LKfFzAt</w:t>
               </w:r>
@@ -18205,7 +18188,7 @@
               <w:spacing w:after="0"/>
               <w:ind w:firstLine="0"/>
             </w:pPr>
-            <w:hyperlink r:id="rId34" w:anchor="QmanmTVLostTHeeLiz8vr99QDWmVbmbd53rSA2iFoDcmXu" w:tgtFrame="QmanmTVLostTHeeLiz8vr99QDWmVbmbd53rSA2iFoDcmXu" w:tooltip="Inspect this CID" w:history="1">
+            <w:hyperlink r:id="rId30" w:anchor="QmanmTVLostTHeeLiz8vr99QDWmVbmbd53rSA2iFoDcmXu" w:tgtFrame="QmanmTVLostTHeeLiz8vr99QDWmVbmbd53rSA2iFoDcmXu" w:tooltip="Inspect this CID" w:history="1">
               <w:r>
                 <w:t>QmanmTVLostTHeeLiz8vr99QDWmVbmbd53rSA2iFoDcmXu</w:t>
               </w:r>
@@ -18251,7 +18234,7 @@
               <w:spacing w:after="0"/>
               <w:ind w:firstLine="0"/>
             </w:pPr>
-            <w:hyperlink r:id="rId35" w:anchor="QmdsyzBk5nWmC7a92gaAuRHxWTQu6e4wwyv2bVmZtF7mcq" w:tgtFrame="QmdsyzBk5nWmC7a92gaAuRHxWTQu6e4wwyv2bVmZtF7mcq" w:tooltip="Inspect this CID" w:history="1">
+            <w:hyperlink r:id="rId31" w:anchor="QmdsyzBk5nWmC7a92gaAuRHxWTQu6e4wwyv2bVmZtF7mcq" w:tgtFrame="QmdsyzBk5nWmC7a92gaAuRHxWTQu6e4wwyv2bVmZtF7mcq" w:tooltip="Inspect this CID" w:history="1">
               <w:r>
                 <w:t>QmdsyzBk5nWmC7a92gaAuRHxWTQu6e4wwyv2bVmZtF7mcq</w:t>
               </w:r>
@@ -18297,7 +18280,7 @@
               <w:spacing w:after="0"/>
               <w:ind w:firstLine="0"/>
             </w:pPr>
-            <w:hyperlink r:id="rId36" w:anchor="QmTfDsTDe3nVu7b3hij43R3mBzyhJZgVm9eFBewVb5FfKV" w:tgtFrame="QmTfDsTDe3nVu7b3hij43R3mBzyhJZgVm9eFBewVb5FfKV" w:tooltip="Inspect this CID" w:history="1">
+            <w:hyperlink r:id="rId32" w:anchor="QmTfDsTDe3nVu7b3hij43R3mBzyhJZgVm9eFBewVb5FfKV" w:tgtFrame="QmTfDsTDe3nVu7b3hij43R3mBzyhJZgVm9eFBewVb5FfKV" w:tooltip="Inspect this CID" w:history="1">
               <w:r>
                 <w:t>QmTfDsTDe3nVu7b3hij43R3mBzyhJZgVm9eFBewVb5FfKV</w:t>
               </w:r>
@@ -18343,7 +18326,7 @@
               <w:spacing w:after="0"/>
               <w:ind w:firstLine="0"/>
             </w:pPr>
-            <w:hyperlink r:id="rId37" w:anchor="QmRF3DNTkA43a7AG26uva4n7pgR22ctz6PjZW4KMuN5Cvu" w:tgtFrame="QmRF3DNTkA43a7AG26uva4n7pgR22ctz6PjZW4KMuN5Cvu" w:tooltip="Inspect this CID" w:history="1">
+            <w:hyperlink r:id="rId33" w:anchor="QmRF3DNTkA43a7AG26uva4n7pgR22ctz6PjZW4KMuN5Cvu" w:tgtFrame="QmRF3DNTkA43a7AG26uva4n7pgR22ctz6PjZW4KMuN5Cvu" w:tooltip="Inspect this CID" w:history="1">
               <w:r>
                 <w:t>QmRF3DNTkA43a7AG26uva4n7pgR22ctz6PjZW4KMuN5Cvu</w:t>
               </w:r>
@@ -18415,7 +18398,7 @@
                     <pic:cNvPicPr/>
                   </pic:nvPicPr>
                   <pic:blipFill>
-                    <a:blip r:embed="rId38">
+                    <a:blip r:embed="rId34">
                       <a:extLst>
                         <a:ext uri="{28A0092B-C50C-407E-A947-70E740481C1C}">
                           <a14:useLocalDpi xmlns:a14="http://schemas.microsoft.com/office/drawing/2010/main" val="0"/>
@@ -18707,7 +18690,7 @@
       <w:r>
         <w:t>“CID”: “</w:t>
       </w:r>
-      <w:hyperlink r:id="rId39" w:anchor="QmZkJLp7PJGMc3mMSxTeLtyQCRqZ5CudGdjPB3jjTSFaoX" w:tgtFrame="QmZkJLp7PJGMc3mMSxTeLtyQCRqZ5CudGdjPB3jjTSFaoX" w:tooltip="Inspect this CID" w:history="1">
+      <w:hyperlink r:id="rId35" w:anchor="QmZkJLp7PJGMc3mMSxTeLtyQCRqZ5CudGdjPB3jjTSFaoX" w:tgtFrame="QmZkJLp7PJGMc3mMSxTeLtyQCRqZ5CudGdjPB3jjTSFaoX" w:tooltip="Inspect this CID" w:history="1">
         <w:r>
           <w:t>QmZkJLp7PJGMc3mMSxTeLtyQCRqZ5CudGdjPB3jjTSFaoX</w:t>
         </w:r>
@@ -18830,7 +18813,7 @@
       <w:r>
         <w:t>“CID”: “</w:t>
       </w:r>
-      <w:hyperlink r:id="rId40" w:anchor="QmanmTVLostTHeeLiz8vr99QDWmVbmbd53rSA2iFoDcmXu" w:tgtFrame="QmanmTVLostTHeeLiz8vr99QDWmVbmbd53rSA2iFoDcmXu" w:tooltip="Inspect this CID" w:history="1">
+      <w:hyperlink r:id="rId36" w:anchor="QmanmTVLostTHeeLiz8vr99QDWmVbmbd53rSA2iFoDcmXu" w:tgtFrame="QmanmTVLostTHeeLiz8vr99QDWmVbmbd53rSA2iFoDcmXu" w:tooltip="Inspect this CID" w:history="1">
         <w:r>
           <w:t>QmanmTVLostTHeeLiz8vr99QDWmVbmbd53rSA2iFoDcmXu</w:t>
         </w:r>
@@ -19036,7 +19019,7 @@
                     <pic:cNvPicPr/>
                   </pic:nvPicPr>
                   <pic:blipFill>
-                    <a:blip r:embed="rId41">
+                    <a:blip r:embed="rId37">
                       <a:extLst>
                         <a:ext uri="{28A0092B-C50C-407E-A947-70E740481C1C}">
                           <a14:useLocalDpi xmlns:a14="http://schemas.microsoft.com/office/drawing/2010/main" val="0"/>
@@ -19195,7 +19178,7 @@
                     <pic:cNvPicPr/>
                   </pic:nvPicPr>
                   <pic:blipFill>
-                    <a:blip r:embed="rId42">
+                    <a:blip r:embed="rId38">
                       <a:extLst>
                         <a:ext uri="{28A0092B-C50C-407E-A947-70E740481C1C}">
                           <a14:useLocalDpi xmlns:a14="http://schemas.microsoft.com/office/drawing/2010/main" val="0"/>
@@ -19465,7 +19448,7 @@
                     <pic:cNvPicPr/>
                   </pic:nvPicPr>
                   <pic:blipFill>
-                    <a:blip r:embed="rId43">
+                    <a:blip r:embed="rId39">
                       <a:extLst>
                         <a:ext uri="{28A0092B-C50C-407E-A947-70E740481C1C}">
                           <a14:useLocalDpi xmlns:a14="http://schemas.microsoft.com/office/drawing/2010/main" val="0"/>
@@ -19747,7 +19730,7 @@
           <w:noProof/>
         </w:rPr>
         <w:drawing>
-          <wp:anchor distT="0" distB="0" distL="114300" distR="114300" simplePos="0" relativeHeight="251682816" behindDoc="0" locked="0" layoutInCell="1" allowOverlap="1" wp14:anchorId="7B0CD217" wp14:editId="00F18DE6">
+          <wp:anchor distT="0" distB="0" distL="114300" distR="114300" simplePos="0" relativeHeight="251682816" behindDoc="0" locked="0" layoutInCell="1" allowOverlap="1" wp14:anchorId="7B0CD217" wp14:editId="7BD601CE">
             <wp:simplePos x="0" y="0"/>
             <wp:positionH relativeFrom="margin">
               <wp:align>right</wp:align>
@@ -19770,7 +19753,7 @@
                     <pic:cNvPicPr/>
                   </pic:nvPicPr>
                   <pic:blipFill>
-                    <a:blip r:embed="rId44" cstate="print">
+                    <a:blip r:embed="rId40" cstate="print">
                       <a:extLst>
                         <a:ext uri="{28A0092B-C50C-407E-A947-70E740481C1C}">
                           <a14:useLocalDpi xmlns:a14="http://schemas.microsoft.com/office/drawing/2010/main" val="0"/>
@@ -19856,24 +19839,25 @@
           <w:tab w:val="left" w:pos="3195"/>
         </w:tabs>
         <w:spacing w:after="0"/>
+        <w:ind w:firstLine="0"/>
       </w:pPr>
       <w:r>
         <w:rPr>
           <w:noProof/>
         </w:rPr>
         <w:drawing>
-          <wp:anchor distT="0" distB="0" distL="114300" distR="114300" simplePos="0" relativeHeight="251675648" behindDoc="0" locked="0" layoutInCell="1" allowOverlap="1" wp14:anchorId="1FD851AA" wp14:editId="74665CA5">
+          <wp:anchor distT="0" distB="0" distL="114300" distR="114300" simplePos="0" relativeHeight="251688960" behindDoc="0" locked="0" layoutInCell="1" allowOverlap="1" wp14:anchorId="4F172B0C" wp14:editId="1E797A4D">
             <wp:simplePos x="0" y="0"/>
             <wp:positionH relativeFrom="margin">
               <wp:align>center</wp:align>
             </wp:positionH>
             <wp:positionV relativeFrom="paragraph">
-              <wp:posOffset>72390</wp:posOffset>
+              <wp:posOffset>93980</wp:posOffset>
             </wp:positionV>
-            <wp:extent cx="3337560" cy="3788410"/>
-            <wp:effectExtent l="0" t="0" r="0" b="2540"/>
+            <wp:extent cx="4267200" cy="2120900"/>
+            <wp:effectExtent l="0" t="0" r="0" b="0"/>
             <wp:wrapSquare wrapText="bothSides"/>
-            <wp:docPr id="24" name="Picture 24"/>
+            <wp:docPr id="29" name="Picture 29"/>
             <wp:cNvGraphicFramePr>
               <a:graphicFrameLocks xmlns:a="http://schemas.openxmlformats.org/drawingml/2006/main" noChangeAspect="1"/>
             </wp:cNvGraphicFramePr>
@@ -19885,7 +19869,7 @@
                     <pic:cNvPicPr/>
                   </pic:nvPicPr>
                   <pic:blipFill>
-                    <a:blip r:embed="rId45">
+                    <a:blip r:embed="rId41">
                       <a:extLst>
                         <a:ext uri="{28A0092B-C50C-407E-A947-70E740481C1C}">
                           <a14:useLocalDpi xmlns:a14="http://schemas.microsoft.com/office/drawing/2010/main" val="0"/>
@@ -19899,7 +19883,7 @@
                   <pic:spPr>
                     <a:xfrm>
                       <a:off x="0" y="0"/>
-                      <a:ext cx="3337560" cy="3788410"/>
+                      <a:ext cx="4267200" cy="2120900"/>
                     </a:xfrm>
                     <a:prstGeom prst="rect">
                       <a:avLst/>
@@ -19996,6 +19980,7 @@
           <w:tab w:val="left" w:pos="3195"/>
         </w:tabs>
         <w:spacing w:after="0"/>
+        <w:ind w:firstLine="0"/>
       </w:pPr>
     </w:p>
     <w:p>
@@ -20065,32 +20050,25 @@
           <w:tab w:val="left" w:pos="3195"/>
         </w:tabs>
         <w:spacing w:after="0"/>
-      </w:pPr>
-    </w:p>
-    <w:p>
-      <w:pPr>
-        <w:tabs>
-          <w:tab w:val="left" w:pos="3195"/>
-        </w:tabs>
-        <w:spacing w:after="0"/>
+        <w:ind w:firstLine="0"/>
       </w:pPr>
       <w:r>
         <w:rPr>
           <w:noProof/>
         </w:rPr>
         <w:drawing>
-          <wp:anchor distT="0" distB="0" distL="114300" distR="114300" simplePos="0" relativeHeight="251674624" behindDoc="0" locked="0" layoutInCell="1" allowOverlap="1" wp14:anchorId="4B06AAC3" wp14:editId="4FD4452F">
+          <wp:anchor distT="0" distB="0" distL="114300" distR="114300" simplePos="0" relativeHeight="251687936" behindDoc="0" locked="0" layoutInCell="1" allowOverlap="1" wp14:anchorId="7F89A544" wp14:editId="079030F2">
             <wp:simplePos x="0" y="0"/>
             <wp:positionH relativeFrom="margin">
               <wp:align>center</wp:align>
             </wp:positionH>
             <wp:positionV relativeFrom="paragraph">
-              <wp:posOffset>3810</wp:posOffset>
+              <wp:posOffset>8255</wp:posOffset>
             </wp:positionV>
-            <wp:extent cx="2861733" cy="5755087"/>
+            <wp:extent cx="4140200" cy="5628005"/>
             <wp:effectExtent l="0" t="0" r="0" b="0"/>
             <wp:wrapSquare wrapText="bothSides"/>
-            <wp:docPr id="22" name="Picture 22"/>
+            <wp:docPr id="28" name="Picture 28"/>
             <wp:cNvGraphicFramePr>
               <a:graphicFrameLocks xmlns:a="http://schemas.openxmlformats.org/drawingml/2006/main" noChangeAspect="1"/>
             </wp:cNvGraphicFramePr>
@@ -20102,7 +20080,7 @@
                     <pic:cNvPicPr/>
                   </pic:nvPicPr>
                   <pic:blipFill>
-                    <a:blip r:embed="rId46">
+                    <a:blip r:embed="rId42">
                       <a:extLst>
                         <a:ext uri="{28A0092B-C50C-407E-A947-70E740481C1C}">
                           <a14:useLocalDpi xmlns:a14="http://schemas.microsoft.com/office/drawing/2010/main" val="0"/>
@@ -20116,7 +20094,7 @@
                   <pic:spPr>
                     <a:xfrm>
                       <a:off x="0" y="0"/>
-                      <a:ext cx="2861733" cy="5755087"/>
+                      <a:ext cx="4140200" cy="5628005"/>
                     </a:xfrm>
                     <a:prstGeom prst="rect">
                       <a:avLst/>
@@ -20181,6 +20159,7 @@
           <w:tab w:val="left" w:pos="3195"/>
         </w:tabs>
         <w:spacing w:after="0"/>
+        <w:ind w:firstLine="0"/>
       </w:pPr>
     </w:p>
     <w:p>
@@ -20189,6 +20168,7 @@
           <w:tab w:val="left" w:pos="3195"/>
         </w:tabs>
         <w:spacing w:after="0"/>
+        <w:ind w:firstLine="0"/>
       </w:pPr>
     </w:p>
     <w:p>
@@ -20197,6 +20177,7 @@
           <w:tab w:val="left" w:pos="3195"/>
         </w:tabs>
         <w:spacing w:after="0"/>
+        <w:ind w:firstLine="0"/>
       </w:pPr>
     </w:p>
     <w:p>
@@ -20205,6 +20186,7 @@
           <w:tab w:val="left" w:pos="3195"/>
         </w:tabs>
         <w:spacing w:after="0"/>
+        <w:ind w:firstLine="0"/>
       </w:pPr>
     </w:p>
     <w:p>
@@ -20213,6 +20195,7 @@
           <w:tab w:val="left" w:pos="3195"/>
         </w:tabs>
         <w:spacing w:after="0"/>
+        <w:ind w:firstLine="0"/>
       </w:pPr>
     </w:p>
     <w:p>
@@ -20221,6 +20204,7 @@
           <w:tab w:val="left" w:pos="3195"/>
         </w:tabs>
         <w:spacing w:after="0"/>
+        <w:ind w:firstLine="0"/>
       </w:pPr>
     </w:p>
     <w:p>
@@ -20229,6 +20213,7 @@
           <w:tab w:val="left" w:pos="3195"/>
         </w:tabs>
         <w:spacing w:after="0"/>
+        <w:ind w:firstLine="0"/>
       </w:pPr>
     </w:p>
     <w:p>
@@ -20237,6 +20222,7 @@
           <w:tab w:val="left" w:pos="3195"/>
         </w:tabs>
         <w:spacing w:after="0"/>
+        <w:ind w:firstLine="0"/>
       </w:pPr>
     </w:p>
     <w:p>
@@ -20245,6 +20231,7 @@
           <w:tab w:val="left" w:pos="3195"/>
         </w:tabs>
         <w:spacing w:after="0"/>
+        <w:ind w:firstLine="0"/>
       </w:pPr>
     </w:p>
     <w:p>
@@ -20253,6 +20240,7 @@
           <w:tab w:val="left" w:pos="3195"/>
         </w:tabs>
         <w:spacing w:after="0"/>
+        <w:ind w:firstLine="0"/>
       </w:pPr>
     </w:p>
     <w:p>
@@ -20261,6 +20249,7 @@
           <w:tab w:val="left" w:pos="3195"/>
         </w:tabs>
         <w:spacing w:after="0"/>
+        <w:ind w:firstLine="0"/>
       </w:pPr>
     </w:p>
     <w:p>
@@ -20269,6 +20258,7 @@
           <w:tab w:val="left" w:pos="3195"/>
         </w:tabs>
         <w:spacing w:after="0"/>
+        <w:ind w:firstLine="0"/>
       </w:pPr>
     </w:p>
     <w:p>
@@ -20277,6 +20267,7 @@
           <w:tab w:val="left" w:pos="3195"/>
         </w:tabs>
         <w:spacing w:after="0"/>
+        <w:ind w:firstLine="0"/>
       </w:pPr>
     </w:p>
     <w:p>
@@ -20285,6 +20276,7 @@
           <w:tab w:val="left" w:pos="3195"/>
         </w:tabs>
         <w:spacing w:after="0"/>
+        <w:ind w:firstLine="0"/>
       </w:pPr>
     </w:p>
     <w:p>
@@ -20293,6 +20285,7 @@
           <w:tab w:val="left" w:pos="3195"/>
         </w:tabs>
         <w:spacing w:after="0"/>
+        <w:ind w:firstLine="0"/>
       </w:pPr>
     </w:p>
     <w:p>
@@ -20301,6 +20294,7 @@
           <w:tab w:val="left" w:pos="3195"/>
         </w:tabs>
         <w:spacing w:after="0"/>
+        <w:ind w:firstLine="0"/>
       </w:pPr>
     </w:p>
     <w:p>
@@ -20309,6 +20303,7 @@
           <w:tab w:val="left" w:pos="3195"/>
         </w:tabs>
         <w:spacing w:after="0"/>
+        <w:ind w:firstLine="0"/>
       </w:pPr>
     </w:p>
     <w:p>
@@ -20317,6 +20312,7 @@
           <w:tab w:val="left" w:pos="3195"/>
         </w:tabs>
         <w:spacing w:after="0"/>
+        <w:ind w:firstLine="0"/>
       </w:pPr>
     </w:p>
     <w:p>
@@ -20325,6 +20321,7 @@
           <w:tab w:val="left" w:pos="3195"/>
         </w:tabs>
         <w:spacing w:after="0"/>
+        <w:ind w:firstLine="0"/>
       </w:pPr>
     </w:p>
     <w:p>
@@ -20333,6 +20330,7 @@
           <w:tab w:val="left" w:pos="3195"/>
         </w:tabs>
         <w:spacing w:after="0"/>
+        <w:ind w:firstLine="0"/>
       </w:pPr>
     </w:p>
     <w:p>
@@ -20341,6 +20339,7 @@
           <w:tab w:val="left" w:pos="3195"/>
         </w:tabs>
         <w:spacing w:after="0"/>
+        <w:ind w:firstLine="0"/>
       </w:pPr>
     </w:p>
     <w:p>
@@ -20349,6 +20348,7 @@
           <w:tab w:val="left" w:pos="3195"/>
         </w:tabs>
         <w:spacing w:after="0"/>
+        <w:ind w:firstLine="0"/>
       </w:pPr>
     </w:p>
     <w:p>
@@ -20357,6 +20357,16 @@
           <w:tab w:val="left" w:pos="3195"/>
         </w:tabs>
         <w:spacing w:after="0"/>
+        <w:ind w:firstLine="0"/>
+      </w:pPr>
+    </w:p>
+    <w:p>
+      <w:pPr>
+        <w:tabs>
+          <w:tab w:val="left" w:pos="3195"/>
+        </w:tabs>
+        <w:spacing w:after="0"/>
+        <w:ind w:firstLine="0"/>
       </w:pPr>
     </w:p>
     <w:p>
@@ -20378,24 +20388,25 @@
           <w:tab w:val="left" w:pos="3195"/>
         </w:tabs>
         <w:spacing w:after="0"/>
+        <w:ind w:firstLine="0"/>
       </w:pPr>
       <w:r>
         <w:rPr>
           <w:noProof/>
         </w:rPr>
         <w:drawing>
-          <wp:anchor distT="0" distB="0" distL="114300" distR="114300" simplePos="0" relativeHeight="251675135" behindDoc="0" locked="0" layoutInCell="1" allowOverlap="1" wp14:anchorId="6500A48A" wp14:editId="2819F181">
+          <wp:anchor distT="0" distB="0" distL="114300" distR="114300" simplePos="0" relativeHeight="251686912" behindDoc="0" locked="0" layoutInCell="1" allowOverlap="1" wp14:anchorId="5F64B3BB" wp14:editId="4C7C627E">
             <wp:simplePos x="0" y="0"/>
             <wp:positionH relativeFrom="margin">
               <wp:align>center</wp:align>
             </wp:positionH>
             <wp:positionV relativeFrom="paragraph">
-              <wp:posOffset>3810</wp:posOffset>
+              <wp:posOffset>118533</wp:posOffset>
             </wp:positionV>
-            <wp:extent cx="5012055" cy="6385560"/>
+            <wp:extent cx="4294274" cy="5757333"/>
             <wp:effectExtent l="0" t="0" r="0" b="0"/>
             <wp:wrapSquare wrapText="bothSides"/>
-            <wp:docPr id="21" name="Picture 21"/>
+            <wp:docPr id="27" name="Picture 27"/>
             <wp:cNvGraphicFramePr>
               <a:graphicFrameLocks xmlns:a="http://schemas.openxmlformats.org/drawingml/2006/main" noChangeAspect="1"/>
             </wp:cNvGraphicFramePr>
@@ -20407,7 +20418,7 @@
                     <pic:cNvPicPr/>
                   </pic:nvPicPr>
                   <pic:blipFill>
-                    <a:blip r:embed="rId47">
+                    <a:blip r:embed="rId43">
                       <a:extLst>
                         <a:ext uri="{28A0092B-C50C-407E-A947-70E740481C1C}">
                           <a14:useLocalDpi xmlns:a14="http://schemas.microsoft.com/office/drawing/2010/main" val="0"/>
@@ -20421,7 +20432,7 @@
                   <pic:spPr>
                     <a:xfrm>
                       <a:off x="0" y="0"/>
-                      <a:ext cx="5012055" cy="6385560"/>
+                      <a:ext cx="4294274" cy="5757333"/>
                     </a:xfrm>
                     <a:prstGeom prst="rect">
                       <a:avLst/>
@@ -20486,6 +20497,30 @@
           <w:tab w:val="left" w:pos="3195"/>
         </w:tabs>
         <w:spacing w:after="0"/>
+      </w:pPr>
+    </w:p>
+    <w:p>
+      <w:pPr>
+        <w:tabs>
+          <w:tab w:val="left" w:pos="3195"/>
+        </w:tabs>
+        <w:spacing w:after="0"/>
+      </w:pPr>
+    </w:p>
+    <w:p>
+      <w:pPr>
+        <w:tabs>
+          <w:tab w:val="left" w:pos="3195"/>
+        </w:tabs>
+        <w:spacing w:after="0"/>
+      </w:pPr>
+    </w:p>
+    <w:p>
+      <w:pPr>
+        <w:tabs>
+          <w:tab w:val="left" w:pos="3195"/>
+        </w:tabs>
+        <w:spacing w:after="0"/>
         <w:ind w:firstLine="0"/>
       </w:pPr>
       <w:r>
@@ -20505,18 +20540,18 @@
           <w:noProof/>
         </w:rPr>
         <w:drawing>
-          <wp:anchor distT="0" distB="0" distL="114300" distR="114300" simplePos="0" relativeHeight="251676672" behindDoc="0" locked="0" layoutInCell="1" allowOverlap="1" wp14:anchorId="179C5BFB" wp14:editId="4DFB28D1">
+          <wp:anchor distT="0" distB="0" distL="114300" distR="114300" simplePos="0" relativeHeight="251689984" behindDoc="0" locked="0" layoutInCell="1" allowOverlap="1" wp14:anchorId="0C6844AD" wp14:editId="0733679E">
             <wp:simplePos x="0" y="0"/>
             <wp:positionH relativeFrom="margin">
-              <wp:posOffset>620486</wp:posOffset>
+              <wp:align>center</wp:align>
             </wp:positionH>
             <wp:positionV relativeFrom="paragraph">
-              <wp:posOffset>10886</wp:posOffset>
+              <wp:posOffset>8255</wp:posOffset>
             </wp:positionV>
-            <wp:extent cx="4361063" cy="5393267"/>
-            <wp:effectExtent l="0" t="0" r="1905" b="0"/>
+            <wp:extent cx="4173855" cy="4609465"/>
+            <wp:effectExtent l="0" t="0" r="0" b="635"/>
             <wp:wrapSquare wrapText="bothSides"/>
-            <wp:docPr id="25" name="Picture 25"/>
+            <wp:docPr id="30" name="Picture 30"/>
             <wp:cNvGraphicFramePr>
               <a:graphicFrameLocks xmlns:a="http://schemas.openxmlformats.org/drawingml/2006/main" noChangeAspect="1"/>
             </wp:cNvGraphicFramePr>
@@ -20528,7 +20563,7 @@
                     <pic:cNvPicPr/>
                   </pic:nvPicPr>
                   <pic:blipFill>
-                    <a:blip r:embed="rId48">
+                    <a:blip r:embed="rId44">
                       <a:extLst>
                         <a:ext uri="{28A0092B-C50C-407E-A947-70E740481C1C}">
                           <a14:useLocalDpi xmlns:a14="http://schemas.microsoft.com/office/drawing/2010/main" val="0"/>
@@ -20542,7 +20577,7 @@
                   <pic:spPr>
                     <a:xfrm>
                       <a:off x="0" y="0"/>
-                      <a:ext cx="4361063" cy="5393267"/>
+                      <a:ext cx="4173855" cy="4609465"/>
                     </a:xfrm>
                     <a:prstGeom prst="rect">
                       <a:avLst/>
@@ -20697,6 +20732,8 @@
         <w:spacing w:after="0"/>
         <w:ind w:firstLine="0"/>
       </w:pPr>
+      <w:bookmarkStart w:id="3" w:name="_GoBack"/>
+      <w:bookmarkEnd w:id="3"/>
     </w:p>
     <w:p>
       <w:pPr>
@@ -20829,7 +20866,7 @@
       </w:pPr>
     </w:p>
     <w:sectPr>
-      <w:footerReference w:type="default" r:id="rId49"/>
+      <w:footerReference w:type="default" r:id="rId45"/>
       <w:pgSz w:w="12240" w:h="15840"/>
       <w:pgMar w:top="1440" w:right="1440" w:bottom="1440" w:left="2160" w:header="576" w:footer="709" w:gutter="0"/>
       <w:pgNumType w:start="2"/>
@@ -20865,16 +20902,6 @@
 </file>
 
 <file path=word/footer1.xml><?xml version="1.0" encoding="utf-8"?>
-<w:ftr xmlns:wpc="http://schemas.microsoft.com/office/word/2010/wordprocessingCanvas" xmlns:cx="http://schemas.microsoft.com/office/drawing/2014/chartex" xmlns:cx1="http://schemas.microsoft.com/office/drawing/2015/9/8/chartex" xmlns:cx2="http://schemas.microsoft.com/office/drawing/2015/10/21/chartex" xmlns:cx3="http://schemas.microsoft.com/office/drawing/2016/5/9/chartex" xmlns:cx4="http://schemas.microsoft.com/office/drawing/2016/5/10/chartex" xmlns:cx5="http://schemas.microsoft.com/office/drawing/2016/5/11/chartex" xmlns:cx6="http://schemas.microsoft.com/office/drawing/2016/5/12/chartex" xmlns:cx7="http://schemas.microsoft.com/office/drawing/2016/5/13/chartex" xmlns:cx8="http://schemas.microsoft.com/office/drawing/2016/5/14/chartex" xmlns:mc="http://schemas.openxmlformats.org/markup-compatibility/2006" xmlns:aink="http://schemas.microsoft.com/office/drawing/2016/ink" xmlns:am3d="http://schemas.microsoft.com/office/drawing/2017/model3d" xmlns:o="urn:schemas-microsoft-com:office:office" xmlns:r="http://schemas.openxmlformats.org/officeDocument/2006/relationships" xmlns:m="http://schemas.openxmlformats.org/officeDocument/2006/math" xmlns:v="urn:schemas-microsoft-com:vml" xmlns:wp14="http://schemas.microsoft.com/office/word/2010/wordprocessingDrawing" xmlns:wp="http://schemas.openxmlformats.org/drawingml/2006/wordprocessingDrawing" xmlns:w10="urn:schemas-microsoft-com:office:word" xmlns:w="http://schemas.openxmlformats.org/wordprocessingml/2006/main" xmlns:w14="http://schemas.microsoft.com/office/word/2010/wordml" xmlns:w15="http://schemas.microsoft.com/office/word/2012/wordml" xmlns:w16cid="http://schemas.microsoft.com/office/word/2016/wordml/cid" xmlns:w16se="http://schemas.microsoft.com/office/word/2015/wordml/symex" xmlns:wpg="http://schemas.microsoft.com/office/word/2010/wordprocessingGroup" xmlns:wpi="http://schemas.microsoft.com/office/word/2010/wordprocessingInk" xmlns:wne="http://schemas.microsoft.com/office/word/2006/wordml" xmlns:wps="http://schemas.microsoft.com/office/word/2010/wordprocessingShape" mc:Ignorable="w14 w15 w16se w16cid wp14">
-  <w:p>
-    <w:pPr>
-      <w:pStyle w:val="Footer"/>
-    </w:pPr>
-  </w:p>
-</w:ftr>
-</file>
-
-<file path=word/footer2.xml><?xml version="1.0" encoding="utf-8"?>
 <w:ftr xmlns:wpc="http://schemas.microsoft.com/office/word/2010/wordprocessingCanvas" xmlns:cx="http://schemas.microsoft.com/office/drawing/2014/chartex" xmlns:cx1="http://schemas.microsoft.com/office/drawing/2015/9/8/chartex" xmlns:cx2="http://schemas.microsoft.com/office/drawing/2015/10/21/chartex" xmlns:cx3="http://schemas.microsoft.com/office/drawing/2016/5/9/chartex" xmlns:cx4="http://schemas.microsoft.com/office/drawing/2016/5/10/chartex" xmlns:cx5="http://schemas.microsoft.com/office/drawing/2016/5/11/chartex" xmlns:cx6="http://schemas.microsoft.com/office/drawing/2016/5/12/chartex" xmlns:cx7="http://schemas.microsoft.com/office/drawing/2016/5/13/chartex" xmlns:cx8="http://schemas.microsoft.com/office/drawing/2016/5/14/chartex" xmlns:mc="http://schemas.openxmlformats.org/markup-compatibility/2006" xmlns:aink="http://schemas.microsoft.com/office/drawing/2016/ink" xmlns:am3d="http://schemas.microsoft.com/office/drawing/2017/model3d" xmlns:o="urn:schemas-microsoft-com:office:office" xmlns:r="http://schemas.openxmlformats.org/officeDocument/2006/relationships" xmlns:m="http://schemas.openxmlformats.org/officeDocument/2006/math" xmlns:v="urn:schemas-microsoft-com:vml" xmlns:wp14="http://schemas.microsoft.com/office/word/2010/wordprocessingDrawing" xmlns:wp="http://schemas.openxmlformats.org/drawingml/2006/wordprocessingDrawing" xmlns:w10="urn:schemas-microsoft-com:office:word" xmlns:w="http://schemas.openxmlformats.org/wordprocessingml/2006/main" xmlns:w14="http://schemas.microsoft.com/office/word/2010/wordml" xmlns:w15="http://schemas.microsoft.com/office/word/2012/wordml" xmlns:w16cid="http://schemas.microsoft.com/office/word/2016/wordml/cid" xmlns:w16se="http://schemas.microsoft.com/office/word/2015/wordml/symex" xmlns:wpg="http://schemas.microsoft.com/office/word/2010/wordprocessingGroup" xmlns:wpi="http://schemas.microsoft.com/office/word/2010/wordprocessingInk" xmlns:wne="http://schemas.microsoft.com/office/word/2006/wordml" xmlns:wps="http://schemas.microsoft.com/office/word/2010/wordprocessingShape" mc:Ignorable="w14 w15 w16se w16cid wp14">
   <w:p>
     <w:pPr>
@@ -20981,17 +21008,7 @@
 </w:ftr>
 </file>
 
-<file path=word/footer3.xml><?xml version="1.0" encoding="utf-8"?>
-<w:ftr xmlns:wpc="http://schemas.microsoft.com/office/word/2010/wordprocessingCanvas" xmlns:cx="http://schemas.microsoft.com/office/drawing/2014/chartex" xmlns:cx1="http://schemas.microsoft.com/office/drawing/2015/9/8/chartex" xmlns:cx2="http://schemas.microsoft.com/office/drawing/2015/10/21/chartex" xmlns:cx3="http://schemas.microsoft.com/office/drawing/2016/5/9/chartex" xmlns:cx4="http://schemas.microsoft.com/office/drawing/2016/5/10/chartex" xmlns:cx5="http://schemas.microsoft.com/office/drawing/2016/5/11/chartex" xmlns:cx6="http://schemas.microsoft.com/office/drawing/2016/5/12/chartex" xmlns:cx7="http://schemas.microsoft.com/office/drawing/2016/5/13/chartex" xmlns:cx8="http://schemas.microsoft.com/office/drawing/2016/5/14/chartex" xmlns:mc="http://schemas.openxmlformats.org/markup-compatibility/2006" xmlns:aink="http://schemas.microsoft.com/office/drawing/2016/ink" xmlns:am3d="http://schemas.microsoft.com/office/drawing/2017/model3d" xmlns:o="urn:schemas-microsoft-com:office:office" xmlns:r="http://schemas.openxmlformats.org/officeDocument/2006/relationships" xmlns:m="http://schemas.openxmlformats.org/officeDocument/2006/math" xmlns:v="urn:schemas-microsoft-com:vml" xmlns:wp14="http://schemas.microsoft.com/office/word/2010/wordprocessingDrawing" xmlns:wp="http://schemas.openxmlformats.org/drawingml/2006/wordprocessingDrawing" xmlns:w10="urn:schemas-microsoft-com:office:word" xmlns:w="http://schemas.openxmlformats.org/wordprocessingml/2006/main" xmlns:w14="http://schemas.microsoft.com/office/word/2010/wordml" xmlns:w15="http://schemas.microsoft.com/office/word/2012/wordml" xmlns:w16cid="http://schemas.microsoft.com/office/word/2016/wordml/cid" xmlns:w16se="http://schemas.microsoft.com/office/word/2015/wordml/symex" xmlns:wpg="http://schemas.microsoft.com/office/word/2010/wordprocessingGroup" xmlns:wpi="http://schemas.microsoft.com/office/word/2010/wordprocessingInk" xmlns:wne="http://schemas.microsoft.com/office/word/2006/wordml" xmlns:wps="http://schemas.microsoft.com/office/word/2010/wordprocessingShape" mc:Ignorable="w14 w15 w16se w16cid wp14">
-  <w:p>
-    <w:pPr>
-      <w:pStyle w:val="Footer"/>
-    </w:pPr>
-  </w:p>
-</w:ftr>
-</file>
-
-<file path=word/footer4.xml><?xml version="1.0" encoding="utf-8"?>
+<file path=word/footer2.xml><?xml version="1.0" encoding="utf-8"?>
 <w:ftr xmlns:wpc="http://schemas.microsoft.com/office/word/2010/wordprocessingCanvas" xmlns:cx="http://schemas.microsoft.com/office/drawing/2014/chartex" xmlns:cx1="http://schemas.microsoft.com/office/drawing/2015/9/8/chartex" xmlns:cx2="http://schemas.microsoft.com/office/drawing/2015/10/21/chartex" xmlns:cx3="http://schemas.microsoft.com/office/drawing/2016/5/9/chartex" xmlns:cx4="http://schemas.microsoft.com/office/drawing/2016/5/10/chartex" xmlns:cx5="http://schemas.microsoft.com/office/drawing/2016/5/11/chartex" xmlns:cx6="http://schemas.microsoft.com/office/drawing/2016/5/12/chartex" xmlns:cx7="http://schemas.microsoft.com/office/drawing/2016/5/13/chartex" xmlns:cx8="http://schemas.microsoft.com/office/drawing/2016/5/14/chartex" xmlns:mc="http://schemas.openxmlformats.org/markup-compatibility/2006" xmlns:aink="http://schemas.microsoft.com/office/drawing/2016/ink" xmlns:am3d="http://schemas.microsoft.com/office/drawing/2017/model3d" xmlns:o="urn:schemas-microsoft-com:office:office" xmlns:r="http://schemas.openxmlformats.org/officeDocument/2006/relationships" xmlns:m="http://schemas.openxmlformats.org/officeDocument/2006/math" xmlns:v="urn:schemas-microsoft-com:vml" xmlns:wp14="http://schemas.microsoft.com/office/word/2010/wordprocessingDrawing" xmlns:wp="http://schemas.openxmlformats.org/drawingml/2006/wordprocessingDrawing" xmlns:w10="urn:schemas-microsoft-com:office:word" xmlns:w="http://schemas.openxmlformats.org/wordprocessingml/2006/main" xmlns:w14="http://schemas.microsoft.com/office/word/2010/wordml" xmlns:w15="http://schemas.microsoft.com/office/word/2012/wordml" xmlns:w16cid="http://schemas.microsoft.com/office/word/2016/wordml/cid" xmlns:w16se="http://schemas.microsoft.com/office/word/2015/wordml/symex" xmlns:wpg="http://schemas.microsoft.com/office/word/2010/wordprocessingGroup" xmlns:wpi="http://schemas.microsoft.com/office/word/2010/wordprocessingInk" xmlns:wne="http://schemas.microsoft.com/office/word/2006/wordml" xmlns:wps="http://schemas.microsoft.com/office/word/2010/wordprocessingShape" mc:Ignorable="w14 w15 w16se w16cid wp14">
   <w:p>
     <w:pPr>
@@ -21162,16 +21179,6 @@
 </file>
 
 <file path=word/header1.xml><?xml version="1.0" encoding="utf-8"?>
-<w:hdr xmlns:wpc="http://schemas.microsoft.com/office/word/2010/wordprocessingCanvas" xmlns:cx="http://schemas.microsoft.com/office/drawing/2014/chartex" xmlns:cx1="http://schemas.microsoft.com/office/drawing/2015/9/8/chartex" xmlns:cx2="http://schemas.microsoft.com/office/drawing/2015/10/21/chartex" xmlns:cx3="http://schemas.microsoft.com/office/drawing/2016/5/9/chartex" xmlns:cx4="http://schemas.microsoft.com/office/drawing/2016/5/10/chartex" xmlns:cx5="http://schemas.microsoft.com/office/drawing/2016/5/11/chartex" xmlns:cx6="http://schemas.microsoft.com/office/drawing/2016/5/12/chartex" xmlns:cx7="http://schemas.microsoft.com/office/drawing/2016/5/13/chartex" xmlns:cx8="http://schemas.microsoft.com/office/drawing/2016/5/14/chartex" xmlns:mc="http://schemas.openxmlformats.org/markup-compatibility/2006" xmlns:aink="http://schemas.microsoft.com/office/drawing/2016/ink" xmlns:am3d="http://schemas.microsoft.com/office/drawing/2017/model3d" xmlns:o="urn:schemas-microsoft-com:office:office" xmlns:r="http://schemas.openxmlformats.org/officeDocument/2006/relationships" xmlns:m="http://schemas.openxmlformats.org/officeDocument/2006/math" xmlns:v="urn:schemas-microsoft-com:vml" xmlns:wp14="http://schemas.microsoft.com/office/word/2010/wordprocessingDrawing" xmlns:wp="http://schemas.openxmlformats.org/drawingml/2006/wordprocessingDrawing" xmlns:w10="urn:schemas-microsoft-com:office:word" xmlns:w="http://schemas.openxmlformats.org/wordprocessingml/2006/main" xmlns:w14="http://schemas.microsoft.com/office/word/2010/wordml" xmlns:w15="http://schemas.microsoft.com/office/word/2012/wordml" xmlns:w16cid="http://schemas.microsoft.com/office/word/2016/wordml/cid" xmlns:w16se="http://schemas.microsoft.com/office/word/2015/wordml/symex" xmlns:wpg="http://schemas.microsoft.com/office/word/2010/wordprocessingGroup" xmlns:wpi="http://schemas.microsoft.com/office/word/2010/wordprocessingInk" xmlns:wne="http://schemas.microsoft.com/office/word/2006/wordml" xmlns:wps="http://schemas.microsoft.com/office/word/2010/wordprocessingShape" mc:Ignorable="w14 w15 w16se w16cid wp14">
-  <w:p>
-    <w:pPr>
-      <w:pStyle w:val="Header"/>
-    </w:pPr>
-  </w:p>
-</w:hdr>
-</file>
-
-<file path=word/header2.xml><?xml version="1.0" encoding="utf-8"?>
 <w:hdr xmlns:wpc="http://schemas.microsoft.com/office/word/2010/wordprocessingCanvas" xmlns:cx="http://schemas.microsoft.com/office/drawing/2014/chartex" xmlns:cx1="http://schemas.microsoft.com/office/drawing/2015/9/8/chartex" xmlns:cx2="http://schemas.microsoft.com/office/drawing/2015/10/21/chartex" xmlns:cx3="http://schemas.microsoft.com/office/drawing/2016/5/9/chartex" xmlns:cx4="http://schemas.microsoft.com/office/drawing/2016/5/10/chartex" xmlns:cx5="http://schemas.microsoft.com/office/drawing/2016/5/11/chartex" xmlns:cx6="http://schemas.microsoft.com/office/drawing/2016/5/12/chartex" xmlns:cx7="http://schemas.microsoft.com/office/drawing/2016/5/13/chartex" xmlns:cx8="http://schemas.microsoft.com/office/drawing/2016/5/14/chartex" xmlns:mc="http://schemas.openxmlformats.org/markup-compatibility/2006" xmlns:aink="http://schemas.microsoft.com/office/drawing/2016/ink" xmlns:am3d="http://schemas.microsoft.com/office/drawing/2017/model3d" xmlns:o="urn:schemas-microsoft-com:office:office" xmlns:r="http://schemas.openxmlformats.org/officeDocument/2006/relationships" xmlns:m="http://schemas.openxmlformats.org/officeDocument/2006/math" xmlns:v="urn:schemas-microsoft-com:vml" xmlns:wp14="http://schemas.microsoft.com/office/word/2010/wordprocessingDrawing" xmlns:wp="http://schemas.openxmlformats.org/drawingml/2006/wordprocessingDrawing" xmlns:w10="urn:schemas-microsoft-com:office:word" xmlns:w="http://schemas.openxmlformats.org/wordprocessingml/2006/main" xmlns:w14="http://schemas.microsoft.com/office/word/2010/wordml" xmlns:w15="http://schemas.microsoft.com/office/word/2012/wordml" xmlns:w16cid="http://schemas.microsoft.com/office/word/2016/wordml/cid" xmlns:w16se="http://schemas.microsoft.com/office/word/2015/wordml/symex" xmlns:wpg="http://schemas.microsoft.com/office/word/2010/wordprocessingGroup" xmlns:wpi="http://schemas.microsoft.com/office/word/2010/wordprocessingInk" xmlns:wne="http://schemas.microsoft.com/office/word/2006/wordml" xmlns:wps="http://schemas.microsoft.com/office/word/2010/wordprocessingShape" mc:Ignorable="w14 w15 w16se w16cid wp14">
   <w:p>
     <w:pPr>
@@ -21705,16 +21712,6 @@
         </mc:Fallback>
       </mc:AlternateContent>
     </w:r>
-  </w:p>
-</w:hdr>
-</file>
-
-<file path=word/header3.xml><?xml version="1.0" encoding="utf-8"?>
-<w:hdr xmlns:wpc="http://schemas.microsoft.com/office/word/2010/wordprocessingCanvas" xmlns:cx="http://schemas.microsoft.com/office/drawing/2014/chartex" xmlns:cx1="http://schemas.microsoft.com/office/drawing/2015/9/8/chartex" xmlns:cx2="http://schemas.microsoft.com/office/drawing/2015/10/21/chartex" xmlns:cx3="http://schemas.microsoft.com/office/drawing/2016/5/9/chartex" xmlns:cx4="http://schemas.microsoft.com/office/drawing/2016/5/10/chartex" xmlns:cx5="http://schemas.microsoft.com/office/drawing/2016/5/11/chartex" xmlns:cx6="http://schemas.microsoft.com/office/drawing/2016/5/12/chartex" xmlns:cx7="http://schemas.microsoft.com/office/drawing/2016/5/13/chartex" xmlns:cx8="http://schemas.microsoft.com/office/drawing/2016/5/14/chartex" xmlns:mc="http://schemas.openxmlformats.org/markup-compatibility/2006" xmlns:aink="http://schemas.microsoft.com/office/drawing/2016/ink" xmlns:am3d="http://schemas.microsoft.com/office/drawing/2017/model3d" xmlns:o="urn:schemas-microsoft-com:office:office" xmlns:r="http://schemas.openxmlformats.org/officeDocument/2006/relationships" xmlns:m="http://schemas.openxmlformats.org/officeDocument/2006/math" xmlns:v="urn:schemas-microsoft-com:vml" xmlns:wp14="http://schemas.microsoft.com/office/word/2010/wordprocessingDrawing" xmlns:wp="http://schemas.openxmlformats.org/drawingml/2006/wordprocessingDrawing" xmlns:w10="urn:schemas-microsoft-com:office:word" xmlns:w="http://schemas.openxmlformats.org/wordprocessingml/2006/main" xmlns:w14="http://schemas.microsoft.com/office/word/2010/wordml" xmlns:w15="http://schemas.microsoft.com/office/word/2012/wordml" xmlns:w16cid="http://schemas.microsoft.com/office/word/2016/wordml/cid" xmlns:w16se="http://schemas.microsoft.com/office/word/2015/wordml/symex" xmlns:wpg="http://schemas.microsoft.com/office/word/2010/wordprocessingGroup" xmlns:wpi="http://schemas.microsoft.com/office/word/2010/wordprocessingInk" xmlns:wne="http://schemas.microsoft.com/office/word/2006/wordml" xmlns:wps="http://schemas.microsoft.com/office/word/2010/wordprocessingShape" mc:Ignorable="w14 w15 w16se w16cid wp14">
-  <w:p>
-    <w:pPr>
-      <w:pStyle w:val="Header"/>
-    </w:pPr>
   </w:p>
 </w:hdr>
 </file>

</xml_diff>

<commit_message>
jeng - ch4 added verbiages to diagrams and updated diagrams
</commit_message>
<xml_diff>
--- a/jeng/FADRIQUELA, JENNIFER - Capstone Project.docx
+++ b/jeng/FADRIQUELA, JENNIFER - Capstone Project.docx
@@ -2705,7 +2705,6 @@
           <w:docPartUnique/>
         </w:docPartObj>
       </w:sdtPr>
-      <w:sdtEndPr/>
       <w:sdtContent>
         <w:p>
           <w:pPr>
@@ -3152,13 +3151,24 @@
           <w:lang w:val="en-PH"/>
         </w:rPr>
       </w:pPr>
-      <w:r>
+    </w:p>
+    <w:p>
+      <w:pPr>
+        <w:spacing w:after="0"/>
+        <w:ind w:firstLine="0"/>
+        <w:jc w:val="center"/>
         <w:rPr>
           <w:b/>
           <w:bCs/>
           <w:lang w:val="en-PH"/>
         </w:rPr>
-        <w:lastRenderedPageBreak/>
+      </w:pPr>
+      <w:r>
+        <w:rPr>
+          <w:b/>
+          <w:bCs/>
+          <w:lang w:val="en-PH"/>
+        </w:rPr>
         <w:t>Chapter One</w:t>
       </w:r>
     </w:p>
@@ -3523,14 +3533,14 @@
         <w:rPr>
           <w:lang w:val="en-PH"/>
         </w:rPr>
-        <w:t xml:space="preserve">arriers such as weak infrastructure, technology complexity and poor interface design of applications have made it difficult for </w:t>
+        <w:t xml:space="preserve">arriers such as weak infrastructure, </w:t>
       </w:r>
       <w:r>
         <w:rPr>
           <w:lang w:val="en-PH"/>
         </w:rPr>
         <w:lastRenderedPageBreak/>
-        <w:t>various health organization to progress.</w:t>
+        <w:t>technology complexity and poor interface design of applications have made it difficult for various health organization to progress.</w:t>
       </w:r>
       <w:r>
         <w:rPr>
@@ -3936,15 +3946,6 @@
         </w:rPr>
         <w:t>Other cities also had the same effort of putting up systems to cater the pandemic needs. Manila, Mandaluyong and Taguig also have their own sets of application. Though the motivation is good, the issue of how to unify these applications have risen and calls for having a unified system on a national level are being thrown in various media outlets.</w:t>
       </w:r>
-    </w:p>
-    <w:p>
-      <w:pPr>
-        <w:spacing w:after="0"/>
-        <w:ind w:firstLine="0"/>
-        <w:rPr>
-          <w:lang w:val="en-PH"/>
-        </w:rPr>
-      </w:pPr>
     </w:p>
     <w:p>
       <w:pPr>
@@ -4782,13 +4783,24 @@
           <w:lang w:val="en-PH"/>
         </w:rPr>
       </w:pPr>
-      <w:r>
+    </w:p>
+    <w:p>
+      <w:pPr>
+        <w:spacing w:after="0"/>
+        <w:ind w:firstLine="0"/>
+        <w:jc w:val="center"/>
         <w:rPr>
           <w:b/>
           <w:bCs/>
           <w:lang w:val="en-PH"/>
         </w:rPr>
-        <w:lastRenderedPageBreak/>
+      </w:pPr>
+      <w:r>
+        <w:rPr>
+          <w:b/>
+          <w:bCs/>
+          <w:lang w:val="en-PH"/>
+        </w:rPr>
         <w:t xml:space="preserve">Chapter </w:t>
       </w:r>
       <w:r>
@@ -5211,11 +5223,6 @@
       <w:r>
         <w:t xml:space="preserve"> is then computed as follows: </w:t>
       </w:r>
-    </w:p>
-    <w:p>
-      <w:pPr>
-        <w:spacing w:after="0"/>
-      </w:pPr>
     </w:p>
     <w:p>
       <w:pPr>
@@ -12632,13 +12639,24 @@
           <w:lang w:val="en-PH"/>
         </w:rPr>
       </w:pPr>
-      <w:r>
+    </w:p>
+    <w:p>
+      <w:pPr>
+        <w:spacing w:after="0"/>
+        <w:ind w:firstLine="0"/>
+        <w:jc w:val="center"/>
         <w:rPr>
           <w:b/>
           <w:bCs/>
           <w:lang w:val="en-PH"/>
         </w:rPr>
-        <w:lastRenderedPageBreak/>
+      </w:pPr>
+      <w:r>
+        <w:rPr>
+          <w:b/>
+          <w:bCs/>
+          <w:lang w:val="en-PH"/>
+        </w:rPr>
         <w:t>Chapter Three</w:t>
       </w:r>
     </w:p>
@@ -12898,14 +12916,7 @@
     <w:p>
       <w:pPr>
         <w:spacing w:after="0"/>
-        <w:rPr>
-          <w:lang w:val="en-PH"/>
-        </w:rPr>
-      </w:pPr>
-    </w:p>
-    <w:p>
-      <w:pPr>
-        <w:spacing w:after="0"/>
+        <w:ind w:firstLine="0"/>
         <w:rPr>
           <w:lang w:val="en-PH"/>
         </w:rPr>
@@ -17198,7 +17209,10 @@
         <w:jc w:val="left"/>
       </w:pPr>
       <w:r>
-        <w:t>Grant and Revoke Access – Grant and remove access from physicians or third party.</w:t>
+        <w:t xml:space="preserve">Grant Access – Grant </w:t>
+      </w:r>
+      <w:r>
+        <w:t>access to file requestors</w:t>
       </w:r>
     </w:p>
     <w:p>
@@ -17325,25 +17339,26 @@
         <w:jc w:val="left"/>
       </w:pPr>
       <w:r>
-        <w:t>Create record – create a record for the patient</w:t>
-      </w:r>
-    </w:p>
-    <w:p>
-      <w:pPr>
-        <w:pStyle w:val="ListParagraph"/>
-        <w:numPr>
-          <w:ilvl w:val="0"/>
-          <w:numId w:val="15"/>
-        </w:numPr>
+        <w:t>Upload</w:t>
+      </w:r>
+      <w:r>
+        <w:t xml:space="preserve"> record – </w:t>
+      </w:r>
+      <w:r>
+        <w:t>upload</w:t>
+      </w:r>
+      <w:r>
+        <w:t xml:space="preserve"> a record for the patient</w:t>
+      </w:r>
+    </w:p>
+    <w:p>
+      <w:pPr>
         <w:tabs>
           <w:tab w:val="left" w:pos="3195"/>
         </w:tabs>
         <w:spacing w:after="0"/>
-        <w:jc w:val="left"/>
-      </w:pPr>
-      <w:r>
-        <w:t>View Patient Record – retrieve and view patient record if was given access</w:t>
-      </w:r>
+        <w:ind w:firstLine="0"/>
+      </w:pPr>
     </w:p>
     <w:p>
       <w:pPr>
@@ -17351,6 +17366,7 @@
           <w:tab w:val="left" w:pos="3195"/>
         </w:tabs>
         <w:spacing w:after="0"/>
+        <w:ind w:firstLine="0"/>
       </w:pPr>
     </w:p>
     <w:p>
@@ -17359,6 +17375,7 @@
           <w:tab w:val="left" w:pos="3195"/>
         </w:tabs>
         <w:spacing w:after="0"/>
+        <w:ind w:firstLine="0"/>
       </w:pPr>
     </w:p>
     <w:p>
@@ -17367,6 +17384,7 @@
           <w:tab w:val="left" w:pos="3195"/>
         </w:tabs>
         <w:spacing w:after="0"/>
+        <w:ind w:firstLine="0"/>
       </w:pPr>
     </w:p>
     <w:p>
@@ -17375,6 +17393,7 @@
           <w:tab w:val="left" w:pos="3195"/>
         </w:tabs>
         <w:spacing w:after="0"/>
+        <w:ind w:firstLine="0"/>
       </w:pPr>
     </w:p>
     <w:p>
@@ -17383,6 +17402,7 @@
           <w:tab w:val="left" w:pos="3195"/>
         </w:tabs>
         <w:spacing w:after="0"/>
+        <w:ind w:firstLine="0"/>
       </w:pPr>
     </w:p>
     <w:p>
@@ -17391,6 +17411,7 @@
           <w:tab w:val="left" w:pos="3195"/>
         </w:tabs>
         <w:spacing w:after="0"/>
+        <w:ind w:firstLine="0"/>
       </w:pPr>
     </w:p>
     <w:p>
@@ -17399,6 +17420,7 @@
           <w:tab w:val="left" w:pos="3195"/>
         </w:tabs>
         <w:spacing w:after="0"/>
+        <w:ind w:firstLine="0"/>
       </w:pPr>
     </w:p>
     <w:p>
@@ -17407,6 +17429,7 @@
           <w:tab w:val="left" w:pos="3195"/>
         </w:tabs>
         <w:spacing w:after="0"/>
+        <w:ind w:firstLine="0"/>
       </w:pPr>
     </w:p>
     <w:p>
@@ -17415,6 +17438,7 @@
           <w:tab w:val="left" w:pos="3195"/>
         </w:tabs>
         <w:spacing w:after="0"/>
+        <w:ind w:firstLine="0"/>
       </w:pPr>
     </w:p>
     <w:p>
@@ -17423,6 +17447,7 @@
           <w:tab w:val="left" w:pos="3195"/>
         </w:tabs>
         <w:spacing w:after="0"/>
+        <w:ind w:firstLine="0"/>
       </w:pPr>
     </w:p>
     <w:p>
@@ -17431,6 +17456,7 @@
           <w:tab w:val="left" w:pos="3195"/>
         </w:tabs>
         <w:spacing w:after="0"/>
+        <w:ind w:firstLine="0"/>
       </w:pPr>
     </w:p>
     <w:p>
@@ -17439,6 +17465,16 @@
           <w:tab w:val="left" w:pos="3195"/>
         </w:tabs>
         <w:spacing w:after="0"/>
+        <w:ind w:firstLine="0"/>
+      </w:pPr>
+    </w:p>
+    <w:p>
+      <w:pPr>
+        <w:tabs>
+          <w:tab w:val="left" w:pos="3195"/>
+        </w:tabs>
+        <w:spacing w:after="0"/>
+        <w:ind w:firstLine="0"/>
       </w:pPr>
     </w:p>
     <w:p>
@@ -19061,25 +19097,55 @@
     </w:p>
     <w:p>
       <w:pPr>
+        <w:spacing w:after="0"/>
+        <w:ind w:firstLine="0"/>
+        <w:jc w:val="center"/>
+        <w:rPr>
+          <w:b/>
+          <w:bCs/>
+        </w:rPr>
+      </w:pPr>
+      <w:r>
+        <w:rPr>
+          <w:b/>
+          <w:bCs/>
+        </w:rPr>
+        <w:t>Figure 4.x – Context Diagram</w:t>
+      </w:r>
+    </w:p>
+    <w:p>
+      <w:pPr>
+        <w:spacing w:after="0"/>
+      </w:pPr>
+      <w:r>
+        <w:tab/>
+      </w:r>
+    </w:p>
+    <w:p>
+      <w:pPr>
+        <w:spacing w:after="0"/>
+      </w:pPr>
+      <w:r>
+        <w:t xml:space="preserve">The context diagram </w:t>
+      </w:r>
+      <w:r>
+        <w:t>shown in Figure 4.x</w:t>
+      </w:r>
+      <w:r>
+        <w:t xml:space="preserve"> summarizes the application on inputs and outputs of the system and targeted users. </w:t>
+      </w:r>
+      <w:r>
+        <w:t>On general, users of the application will be required to provide public/private keys and raw files to be stored. It is now the application will trigger and execute various processes to upload, encrypt/decrypt, or release files. Note that this is a general illustration of inputs and outputs. Next sections of this chapter will discuss the mentioned processes on this diagram.</w:t>
+      </w:r>
+    </w:p>
+    <w:p>
+      <w:pPr>
         <w:tabs>
           <w:tab w:val="left" w:pos="3195"/>
         </w:tabs>
         <w:spacing w:after="0"/>
-      </w:pPr>
-    </w:p>
-    <w:p>
-      <w:pPr>
-        <w:spacing w:after="0"/>
-        <w:ind w:firstLine="0"/>
-      </w:pPr>
-    </w:p>
-    <w:p>
-      <w:pPr>
-        <w:spacing w:after="0"/>
-      </w:pPr>
-      <w:r>
-        <w:t>The context diagram above summarizes the application on inputs and outputs of the system and targeted users. In general, all the users will be required to put in distribution keys and in return the system will generate files or sets of keys (for upload functionality).</w:t>
-      </w:r>
+        <w:ind w:firstLine="0"/>
+      </w:pPr>
     </w:p>
     <w:p>
       <w:pPr>
@@ -19106,42 +19172,6 @@
         </w:tabs>
         <w:spacing w:after="0"/>
         <w:ind w:firstLine="0"/>
-      </w:pPr>
-    </w:p>
-    <w:p>
-      <w:pPr>
-        <w:tabs>
-          <w:tab w:val="left" w:pos="3195"/>
-        </w:tabs>
-        <w:spacing w:after="0"/>
-        <w:ind w:firstLine="0"/>
-      </w:pPr>
-    </w:p>
-    <w:p>
-      <w:pPr>
-        <w:tabs>
-          <w:tab w:val="left" w:pos="3195"/>
-        </w:tabs>
-        <w:spacing w:after="0"/>
-        <w:ind w:firstLine="0"/>
-      </w:pPr>
-    </w:p>
-    <w:p>
-      <w:pPr>
-        <w:tabs>
-          <w:tab w:val="left" w:pos="3195"/>
-        </w:tabs>
-        <w:spacing w:after="0"/>
-        <w:ind w:firstLine="0"/>
-      </w:pPr>
-    </w:p>
-    <w:p>
-      <w:pPr>
-        <w:tabs>
-          <w:tab w:val="left" w:pos="3195"/>
-        </w:tabs>
-        <w:spacing w:after="0"/>
-        <w:ind w:firstLine="0"/>
         <w:rPr>
           <w:b/>
           <w:bCs/>
@@ -19149,24 +19179,22 @@
       </w:pPr>
       <w:r>
         <w:rPr>
-          <w:b/>
-          <w:bCs/>
           <w:noProof/>
         </w:rPr>
         <w:lastRenderedPageBreak/>
         <w:drawing>
-          <wp:anchor distT="0" distB="0" distL="114300" distR="114300" simplePos="0" relativeHeight="251680768" behindDoc="0" locked="0" layoutInCell="1" allowOverlap="1" wp14:anchorId="67DC6834" wp14:editId="338B5CE0">
+          <wp:anchor distT="0" distB="0" distL="114300" distR="114300" simplePos="0" relativeHeight="251691008" behindDoc="0" locked="0" layoutInCell="1" allowOverlap="1" wp14:anchorId="74ED1EBC" wp14:editId="3BD01F65">
             <wp:simplePos x="0" y="0"/>
             <wp:positionH relativeFrom="margin">
-              <wp:align>left</wp:align>
+              <wp:align>right</wp:align>
             </wp:positionH>
             <wp:positionV relativeFrom="paragraph">
-              <wp:posOffset>335280</wp:posOffset>
+              <wp:posOffset>228600</wp:posOffset>
             </wp:positionV>
-            <wp:extent cx="5448300" cy="3921760"/>
-            <wp:effectExtent l="0" t="0" r="0" b="2540"/>
+            <wp:extent cx="5486400" cy="4307840"/>
+            <wp:effectExtent l="0" t="0" r="0" b="0"/>
             <wp:wrapSquare wrapText="bothSides"/>
-            <wp:docPr id="18" name="Picture 18"/>
+            <wp:docPr id="22" name="Picture 22"/>
             <wp:cNvGraphicFramePr>
               <a:graphicFrameLocks xmlns:a="http://schemas.openxmlformats.org/drawingml/2006/main" noChangeAspect="1"/>
             </wp:cNvGraphicFramePr>
@@ -19192,7 +19220,7 @@
                   <pic:spPr>
                     <a:xfrm>
                       <a:off x="0" y="0"/>
-                      <a:ext cx="5448300" cy="3921760"/>
+                      <a:ext cx="5486400" cy="4307840"/>
                     </a:xfrm>
                     <a:prstGeom prst="rect">
                       <a:avLst/>
@@ -19215,7 +19243,14 @@
           <w:b/>
           <w:bCs/>
         </w:rPr>
-        <w:t>4.2.2 Data Flow Diagram</w:t>
+        <w:t xml:space="preserve">4.2.2 </w:t>
+      </w:r>
+      <w:r>
+        <w:rPr>
+          <w:b/>
+          <w:bCs/>
+        </w:rPr>
+        <w:t>Data Flow Diagram</w:t>
       </w:r>
     </w:p>
     <w:p>
@@ -19224,11 +19259,34 @@
           <w:tab w:val="left" w:pos="3195"/>
         </w:tabs>
         <w:spacing w:after="0"/>
+        <w:ind w:firstLine="0"/>
+        <w:jc w:val="center"/>
         <w:rPr>
           <w:b/>
           <w:bCs/>
         </w:rPr>
       </w:pPr>
+      <w:r>
+        <w:rPr>
+          <w:b/>
+          <w:bCs/>
+        </w:rPr>
+        <w:t xml:space="preserve">Figure 4.x – </w:t>
+      </w:r>
+      <w:r>
+        <w:rPr>
+          <w:b/>
+          <w:bCs/>
+        </w:rPr>
+        <w:t>Data Flow</w:t>
+      </w:r>
+      <w:r>
+        <w:rPr>
+          <w:b/>
+          <w:bCs/>
+        </w:rPr>
+        <w:t xml:space="preserve"> Diagram</w:t>
+      </w:r>
     </w:p>
     <w:p>
       <w:pPr>
@@ -19236,11 +19294,48 @@
           <w:tab w:val="left" w:pos="3195"/>
         </w:tabs>
         <w:spacing w:after="0"/>
+        <w:ind w:firstLine="0"/>
         <w:rPr>
           <w:b/>
           <w:bCs/>
         </w:rPr>
       </w:pPr>
+    </w:p>
+    <w:p>
+      <w:pPr>
+        <w:spacing w:after="0"/>
+      </w:pPr>
+      <w:r>
+        <w:t>Figure 4.x</w:t>
+      </w:r>
+      <w:r>
+        <w:t xml:space="preserve"> illustrates how various types of users receives and provides information to the application and how the application provides and receives data from users.</w:t>
+      </w:r>
+      <w:r>
+        <w:t xml:space="preserve"> </w:t>
+      </w:r>
+      <w:r>
+        <w:t>This also mentions the executing process to generate the data.</w:t>
+      </w:r>
+    </w:p>
+    <w:p>
+      <w:pPr>
+        <w:spacing w:after="0"/>
+      </w:pPr>
+    </w:p>
+    <w:p>
+      <w:pPr>
+        <w:spacing w:after="0"/>
+      </w:pPr>
+      <w:r>
+        <w:t>It is important to note that authorized medical personnel are the only ones allowed to upload files. Patients will have to generate private and public keys for their files to be uploaded or requested. These keys are crucial for a patient file to be encrypted or decrypted. Third parties can request for patient files and will be granted access to view</w:t>
+      </w:r>
+      <w:r>
+        <w:t xml:space="preserve"> decrypted files</w:t>
+      </w:r>
+      <w:r>
+        <w:t>.</w:t>
+      </w:r>
     </w:p>
     <w:p>
       <w:pPr>
@@ -19253,6 +19348,13 @@
           <w:bCs/>
         </w:rPr>
       </w:pPr>
+      <w:r>
+        <w:rPr>
+          <w:b/>
+          <w:bCs/>
+        </w:rPr>
+        <w:tab/>
+      </w:r>
     </w:p>
     <w:p>
       <w:pPr>
@@ -19272,133 +19374,7 @@
           <w:tab w:val="left" w:pos="3195"/>
         </w:tabs>
         <w:spacing w:after="0"/>
-        <w:rPr>
-          <w:b/>
-          <w:bCs/>
-        </w:rPr>
-      </w:pPr>
-      <w:r>
-        <w:rPr>
-          <w:b/>
-          <w:bCs/>
-        </w:rPr>
-        <w:tab/>
-      </w:r>
-    </w:p>
-    <w:p>
-      <w:pPr>
-        <w:tabs>
-          <w:tab w:val="left" w:pos="3195"/>
-        </w:tabs>
-        <w:spacing w:after="0"/>
-        <w:rPr>
-          <w:b/>
-          <w:bCs/>
-        </w:rPr>
-      </w:pPr>
-    </w:p>
-    <w:p>
-      <w:pPr>
-        <w:tabs>
-          <w:tab w:val="left" w:pos="3195"/>
-        </w:tabs>
-        <w:spacing w:after="0"/>
-        <w:rPr>
-          <w:b/>
-          <w:bCs/>
-        </w:rPr>
-      </w:pPr>
-    </w:p>
-    <w:p>
-      <w:pPr>
-        <w:tabs>
-          <w:tab w:val="left" w:pos="3195"/>
-        </w:tabs>
-        <w:spacing w:after="0"/>
-        <w:rPr>
-          <w:b/>
-          <w:bCs/>
-        </w:rPr>
-      </w:pPr>
-    </w:p>
-    <w:p>
-      <w:pPr>
-        <w:tabs>
-          <w:tab w:val="left" w:pos="3195"/>
-        </w:tabs>
-        <w:spacing w:after="0"/>
-        <w:rPr>
-          <w:b/>
-          <w:bCs/>
-        </w:rPr>
-      </w:pPr>
-    </w:p>
-    <w:p>
-      <w:pPr>
-        <w:tabs>
-          <w:tab w:val="left" w:pos="3195"/>
-        </w:tabs>
-        <w:spacing w:after="0"/>
-        <w:rPr>
-          <w:b/>
-          <w:bCs/>
-        </w:rPr>
-      </w:pPr>
-    </w:p>
-    <w:p>
-      <w:pPr>
-        <w:tabs>
-          <w:tab w:val="left" w:pos="3195"/>
-        </w:tabs>
-        <w:spacing w:after="0"/>
-        <w:rPr>
-          <w:b/>
-          <w:bCs/>
-        </w:rPr>
-      </w:pPr>
-    </w:p>
-    <w:p>
-      <w:pPr>
-        <w:tabs>
-          <w:tab w:val="left" w:pos="3195"/>
-        </w:tabs>
-        <w:spacing w:after="0"/>
-        <w:rPr>
-          <w:b/>
-          <w:bCs/>
-        </w:rPr>
-      </w:pPr>
-    </w:p>
-    <w:p>
-      <w:pPr>
-        <w:tabs>
-          <w:tab w:val="left" w:pos="3195"/>
-        </w:tabs>
-        <w:spacing w:after="0"/>
-        <w:rPr>
-          <w:b/>
-          <w:bCs/>
-        </w:rPr>
-      </w:pPr>
-    </w:p>
-    <w:p>
-      <w:pPr>
-        <w:tabs>
-          <w:tab w:val="left" w:pos="3195"/>
-        </w:tabs>
-        <w:spacing w:after="0"/>
-        <w:rPr>
-          <w:b/>
-          <w:bCs/>
-        </w:rPr>
-      </w:pPr>
-    </w:p>
-    <w:p>
-      <w:pPr>
-        <w:tabs>
-          <w:tab w:val="left" w:pos="3195"/>
-        </w:tabs>
-        <w:spacing w:after="0"/>
+        <w:ind w:firstLine="0"/>
         <w:rPr>
           <w:b/>
           <w:bCs/>
@@ -19495,11 +19471,49 @@
         </w:tabs>
         <w:spacing w:after="0"/>
         <w:ind w:firstLine="0"/>
+        <w:jc w:val="center"/>
         <w:rPr>
           <w:b/>
           <w:bCs/>
         </w:rPr>
       </w:pPr>
+      <w:r>
+        <w:rPr>
+          <w:b/>
+          <w:bCs/>
+        </w:rPr>
+        <w:t>Figure 4.x – Proposed Use Case Diagram</w:t>
+      </w:r>
+    </w:p>
+    <w:p>
+      <w:pPr>
+        <w:spacing w:after="0"/>
+      </w:pPr>
+    </w:p>
+    <w:p>
+      <w:pPr>
+        <w:spacing w:after="0"/>
+      </w:pPr>
+      <w:r>
+        <w:t>The suggested application's development is not solely dependent on the system's functionality. It also depends on the workflow procedure that needs to be identified, implemented, and followed.</w:t>
+      </w:r>
+      <w:r>
+        <w:t xml:space="preserve"> The components of the proposed application “</w:t>
+      </w:r>
+      <w:proofErr w:type="spellStart"/>
+      <w:r>
+        <w:t>CoviBlock</w:t>
+      </w:r>
+      <w:proofErr w:type="spellEnd"/>
+      <w:r>
+        <w:t>: A Merkle Dag and Blockchain Implementation for Covid-19 records”, is demonstrated in Figure 4.x and utilized a Use Case Diagram.</w:t>
+      </w:r>
+      <w:r>
+        <w:t xml:space="preserve"> The patient, being the central user of this system will provide appropriate keys with reference to the executing process. These in turn can trigger uploading or granting of view access to either medical unit or a third party</w:t>
+      </w:r>
+      <w:r>
+        <w:t xml:space="preserve">. </w:t>
+      </w:r>
     </w:p>
     <w:p>
       <w:pPr>
@@ -19508,10 +19522,6 @@
         </w:tabs>
         <w:spacing w:after="0"/>
         <w:ind w:firstLine="0"/>
-        <w:rPr>
-          <w:b/>
-          <w:bCs/>
-        </w:rPr>
       </w:pPr>
     </w:p>
     <w:p>
@@ -19604,6 +19614,14 @@
           <w:bCs/>
         </w:rPr>
       </w:pPr>
+      <w:r>
+        <w:rPr>
+          <w:b/>
+          <w:bCs/>
+        </w:rPr>
+        <w:lastRenderedPageBreak/>
+        <w:t>4.2.4 Transactional Operation Diagram</w:t>
+      </w:r>
     </w:p>
     <w:p>
       <w:pPr>
@@ -19617,131 +19635,23 @@
           <w:bCs/>
         </w:rPr>
       </w:pPr>
-    </w:p>
-    <w:p>
-      <w:pPr>
-        <w:tabs>
-          <w:tab w:val="left" w:pos="3195"/>
-        </w:tabs>
-        <w:spacing w:after="0"/>
-        <w:ind w:firstLine="0"/>
-        <w:rPr>
-          <w:b/>
-          <w:bCs/>
-        </w:rPr>
-      </w:pPr>
-    </w:p>
-    <w:p>
-      <w:pPr>
-        <w:tabs>
-          <w:tab w:val="left" w:pos="3195"/>
-        </w:tabs>
-        <w:spacing w:after="0"/>
-        <w:ind w:firstLine="0"/>
-        <w:rPr>
-          <w:b/>
-          <w:bCs/>
-        </w:rPr>
-      </w:pPr>
-    </w:p>
-    <w:p>
-      <w:pPr>
-        <w:tabs>
-          <w:tab w:val="left" w:pos="3195"/>
-        </w:tabs>
-        <w:spacing w:after="0"/>
-        <w:ind w:firstLine="0"/>
-        <w:rPr>
-          <w:b/>
-          <w:bCs/>
-        </w:rPr>
-      </w:pPr>
-    </w:p>
-    <w:p>
-      <w:pPr>
-        <w:tabs>
-          <w:tab w:val="left" w:pos="3195"/>
-        </w:tabs>
-        <w:spacing w:after="0"/>
-        <w:ind w:firstLine="0"/>
-        <w:rPr>
-          <w:b/>
-          <w:bCs/>
-        </w:rPr>
-      </w:pPr>
-    </w:p>
-    <w:p>
-      <w:pPr>
-        <w:tabs>
-          <w:tab w:val="left" w:pos="3195"/>
-        </w:tabs>
-        <w:spacing w:after="0"/>
-        <w:ind w:firstLine="0"/>
-        <w:rPr>
-          <w:b/>
-          <w:bCs/>
-        </w:rPr>
-      </w:pPr>
-    </w:p>
-    <w:p>
-      <w:pPr>
-        <w:tabs>
-          <w:tab w:val="left" w:pos="3195"/>
-        </w:tabs>
-        <w:spacing w:after="0"/>
-        <w:ind w:firstLine="0"/>
-        <w:rPr>
-          <w:b/>
-          <w:bCs/>
-        </w:rPr>
-      </w:pPr>
-    </w:p>
-    <w:p>
-      <w:pPr>
-        <w:tabs>
-          <w:tab w:val="left" w:pos="3195"/>
-        </w:tabs>
-        <w:spacing w:after="0"/>
-        <w:ind w:firstLine="0"/>
-        <w:rPr>
-          <w:b/>
-          <w:bCs/>
-        </w:rPr>
-      </w:pPr>
-      <w:r>
-        <w:rPr>
-          <w:b/>
-          <w:bCs/>
-        </w:rPr>
-        <w:lastRenderedPageBreak/>
-        <w:t>4.2.4 Transactional Operation Diagram</w:t>
-      </w:r>
-    </w:p>
-    <w:p>
-      <w:pPr>
-        <w:tabs>
-          <w:tab w:val="left" w:pos="3195"/>
-        </w:tabs>
-        <w:spacing w:after="0"/>
-        <w:ind w:firstLine="0"/>
-      </w:pPr>
       <w:r>
         <w:rPr>
           <w:noProof/>
         </w:rPr>
         <w:drawing>
-          <wp:anchor distT="0" distB="0" distL="114300" distR="114300" simplePos="0" relativeHeight="251682816" behindDoc="0" locked="0" layoutInCell="1" allowOverlap="1" wp14:anchorId="7B0CD217" wp14:editId="7BD601CE">
+          <wp:anchor distT="0" distB="0" distL="114300" distR="114300" simplePos="0" relativeHeight="251692032" behindDoc="0" locked="0" layoutInCell="1" allowOverlap="1" wp14:anchorId="2BBE7B90" wp14:editId="05ABD122">
             <wp:simplePos x="0" y="0"/>
             <wp:positionH relativeFrom="margin">
-              <wp:align>right</wp:align>
+              <wp:posOffset>25400</wp:posOffset>
             </wp:positionH>
             <wp:positionV relativeFrom="paragraph">
-              <wp:posOffset>179070</wp:posOffset>
+              <wp:posOffset>244687</wp:posOffset>
             </wp:positionV>
-            <wp:extent cx="5486400" cy="2202180"/>
-            <wp:effectExtent l="0" t="0" r="0" b="7620"/>
+            <wp:extent cx="5486400" cy="2195195"/>
+            <wp:effectExtent l="0" t="0" r="0" b="0"/>
             <wp:wrapSquare wrapText="bothSides"/>
-            <wp:docPr id="16" name="Picture 16"/>
+            <wp:docPr id="24" name="Picture 24"/>
             <wp:cNvGraphicFramePr>
               <a:graphicFrameLocks xmlns:a="http://schemas.openxmlformats.org/drawingml/2006/main" noChangeAspect="1"/>
             </wp:cNvGraphicFramePr>
@@ -19767,7 +19677,7 @@
                   <pic:spPr>
                     <a:xfrm>
                       <a:off x="0" y="0"/>
-                      <a:ext cx="5486400" cy="2202180"/>
+                      <a:ext cx="5486400" cy="2195195"/>
                     </a:xfrm>
                     <a:prstGeom prst="rect">
                       <a:avLst/>
@@ -19791,6 +19701,40 @@
         <w:pStyle w:val="NoSpacing"/>
         <w:spacing w:line="360" w:lineRule="auto"/>
         <w:ind w:firstLine="0"/>
+        <w:jc w:val="center"/>
+        <w:rPr>
+          <w:b/>
+          <w:bCs/>
+        </w:rPr>
+      </w:pPr>
+      <w:r>
+        <w:rPr>
+          <w:b/>
+          <w:bCs/>
+        </w:rPr>
+        <w:t>Figure 4.x – Transactional Operation Diagram</w:t>
+      </w:r>
+    </w:p>
+    <w:p>
+      <w:pPr>
+        <w:pStyle w:val="NoSpacing"/>
+        <w:spacing w:line="360" w:lineRule="auto"/>
+      </w:pPr>
+    </w:p>
+    <w:p>
+      <w:pPr>
+        <w:pStyle w:val="NoSpacing"/>
+        <w:spacing w:line="360" w:lineRule="auto"/>
+      </w:pPr>
+      <w:r>
+        <w:t xml:space="preserve">Figure 4.x illustrates the operations that exist in the proposed application. It is divided according to the users triggering the process (A. B. C). The crucial process of generating the private and public keys will be prompted by the patient. Without these keys, medical personnel cannot upload files which in turn, the third parties will not be able to request any files. </w:t>
+      </w:r>
+    </w:p>
+    <w:p>
+      <w:pPr>
+        <w:pStyle w:val="NoSpacing"/>
+        <w:spacing w:line="360" w:lineRule="auto"/>
+        <w:ind w:firstLine="0"/>
       </w:pPr>
     </w:p>
     <w:p>
@@ -19810,7 +19754,14 @@
           <w:b/>
           <w:bCs/>
         </w:rPr>
-        <w:t>4.2.5 System Flowcharts</w:t>
+        <w:t>4.2.5 System Flowchart</w:t>
+      </w:r>
+      <w:r>
+        <w:rPr>
+          <w:b/>
+          <w:bCs/>
+        </w:rPr>
+        <w:t xml:space="preserve"> of the Proposed Application</w:t>
       </w:r>
     </w:p>
     <w:p>
@@ -19819,26 +19770,6 @@
           <w:tab w:val="left" w:pos="3195"/>
         </w:tabs>
         <w:spacing w:after="0"/>
-      </w:pPr>
-    </w:p>
-    <w:p>
-      <w:pPr>
-        <w:tabs>
-          <w:tab w:val="left" w:pos="3195"/>
-        </w:tabs>
-        <w:spacing w:after="0"/>
-        <w:ind w:firstLine="0"/>
-      </w:pPr>
-      <w:r>
-        <w:t>Key Generation Process</w:t>
-      </w:r>
-    </w:p>
-    <w:p>
-      <w:pPr>
-        <w:tabs>
-          <w:tab w:val="left" w:pos="3195"/>
-        </w:tabs>
-        <w:spacing w:after="0"/>
         <w:ind w:firstLine="0"/>
       </w:pPr>
       <w:r>
@@ -19846,13 +19777,13 @@
           <w:noProof/>
         </w:rPr>
         <w:drawing>
-          <wp:anchor distT="0" distB="0" distL="114300" distR="114300" simplePos="0" relativeHeight="251688960" behindDoc="0" locked="0" layoutInCell="1" allowOverlap="1" wp14:anchorId="4F172B0C" wp14:editId="1E797A4D">
+          <wp:anchor distT="0" distB="0" distL="114300" distR="114300" simplePos="0" relativeHeight="251688960" behindDoc="0" locked="0" layoutInCell="1" allowOverlap="1" wp14:anchorId="4F172B0C" wp14:editId="395B21FD">
             <wp:simplePos x="0" y="0"/>
             <wp:positionH relativeFrom="margin">
               <wp:align>center</wp:align>
             </wp:positionH>
             <wp:positionV relativeFrom="paragraph">
-              <wp:posOffset>93980</wp:posOffset>
+              <wp:posOffset>9313</wp:posOffset>
             </wp:positionV>
             <wp:extent cx="4267200" cy="2120900"/>
             <wp:effectExtent l="0" t="0" r="0" b="0"/>
@@ -19964,6 +19895,8 @@
           <w:tab w:val="left" w:pos="3195"/>
         </w:tabs>
         <w:spacing w:after="0"/>
+        <w:ind w:firstLine="0"/>
+        <w:jc w:val="center"/>
       </w:pPr>
     </w:p>
     <w:p>
@@ -19972,7 +19905,34 @@
           <w:tab w:val="left" w:pos="3195"/>
         </w:tabs>
         <w:spacing w:after="0"/>
-      </w:pPr>
+        <w:ind w:firstLine="0"/>
+        <w:jc w:val="center"/>
+        <w:rPr>
+          <w:b/>
+          <w:bCs/>
+        </w:rPr>
+      </w:pPr>
+      <w:r>
+        <w:rPr>
+          <w:b/>
+          <w:bCs/>
+        </w:rPr>
+        <w:t>Figure 4.</w:t>
+      </w:r>
+      <w:r>
+        <w:rPr>
+          <w:b/>
+          <w:bCs/>
+        </w:rPr>
+        <w:t>a</w:t>
+      </w:r>
+      <w:r>
+        <w:rPr>
+          <w:b/>
+          <w:bCs/>
+        </w:rPr>
+        <w:t xml:space="preserve"> – Key Generation Process Flowchart</w:t>
+      </w:r>
     </w:p>
     <w:p>
       <w:pPr>
@@ -19989,6 +19949,7 @@
           <w:tab w:val="left" w:pos="3195"/>
         </w:tabs>
         <w:spacing w:after="0"/>
+        <w:ind w:firstLine="0"/>
       </w:pPr>
     </w:p>
     <w:p>
@@ -19997,52 +19958,8 @@
           <w:tab w:val="left" w:pos="3195"/>
         </w:tabs>
         <w:spacing w:after="0"/>
-      </w:pPr>
-    </w:p>
-    <w:p>
-      <w:pPr>
-        <w:tabs>
-          <w:tab w:val="left" w:pos="3195"/>
-        </w:tabs>
-        <w:spacing w:after="0"/>
-      </w:pPr>
-    </w:p>
-    <w:p>
-      <w:pPr>
-        <w:tabs>
-          <w:tab w:val="left" w:pos="3195"/>
-        </w:tabs>
-        <w:spacing w:after="0"/>
-      </w:pPr>
-    </w:p>
-    <w:p>
-      <w:pPr>
-        <w:tabs>
-          <w:tab w:val="left" w:pos="3195"/>
-        </w:tabs>
-        <w:spacing w:after="0"/>
-      </w:pPr>
-    </w:p>
-    <w:p>
-      <w:pPr>
-        <w:tabs>
-          <w:tab w:val="left" w:pos="3195"/>
-        </w:tabs>
-        <w:spacing w:after="0"/>
-      </w:pPr>
-    </w:p>
-    <w:p>
-      <w:pPr>
-        <w:tabs>
-          <w:tab w:val="left" w:pos="3195"/>
-        </w:tabs>
-        <w:spacing w:after="0"/>
-        <w:ind w:firstLine="0"/>
-      </w:pPr>
-      <w:r>
-        <w:lastRenderedPageBreak/>
-        <w:t>Grant Access Process</w:t>
-      </w:r>
+        <w:ind w:firstLine="0"/>
+      </w:pPr>
     </w:p>
     <w:p>
       <w:pPr>
@@ -20304,7 +20221,40 @@
         </w:tabs>
         <w:spacing w:after="0"/>
         <w:ind w:firstLine="0"/>
-      </w:pPr>
+        <w:jc w:val="center"/>
+        <w:rPr>
+          <w:b/>
+          <w:bCs/>
+        </w:rPr>
+      </w:pPr>
+      <w:r>
+        <w:rPr>
+          <w:b/>
+          <w:bCs/>
+        </w:rPr>
+        <w:t>Figure 4.</w:t>
+      </w:r>
+      <w:r>
+        <w:rPr>
+          <w:b/>
+          <w:bCs/>
+        </w:rPr>
+        <w:t>b</w:t>
+      </w:r>
+      <w:r>
+        <w:rPr>
+          <w:b/>
+          <w:bCs/>
+        </w:rPr>
+        <w:t xml:space="preserve"> – </w:t>
+      </w:r>
+      <w:r>
+        <w:rPr>
+          <w:b/>
+          <w:bCs/>
+        </w:rPr>
+        <w:t>Third party access to patient file Flowchart</w:t>
+      </w:r>
     </w:p>
     <w:p>
       <w:pPr>
@@ -20377,10 +20327,6 @@
         <w:spacing w:after="0"/>
         <w:ind w:firstLine="0"/>
       </w:pPr>
-      <w:r>
-        <w:lastRenderedPageBreak/>
-        <w:t>Store files in blockchain and IPFS</w:t>
-      </w:r>
     </w:p>
     <w:p>
       <w:pPr>
@@ -20395,13 +20341,13 @@
           <w:noProof/>
         </w:rPr>
         <w:drawing>
-          <wp:anchor distT="0" distB="0" distL="114300" distR="114300" simplePos="0" relativeHeight="251686912" behindDoc="0" locked="0" layoutInCell="1" allowOverlap="1" wp14:anchorId="5F64B3BB" wp14:editId="4C7C627E">
+          <wp:anchor distT="0" distB="0" distL="114300" distR="114300" simplePos="0" relativeHeight="251686912" behindDoc="0" locked="0" layoutInCell="1" allowOverlap="1" wp14:anchorId="5F64B3BB" wp14:editId="392D821C">
             <wp:simplePos x="0" y="0"/>
             <wp:positionH relativeFrom="margin">
               <wp:align>center</wp:align>
             </wp:positionH>
             <wp:positionV relativeFrom="paragraph">
-              <wp:posOffset>118533</wp:posOffset>
+              <wp:posOffset>8044</wp:posOffset>
             </wp:positionV>
             <wp:extent cx="4294274" cy="5757333"/>
             <wp:effectExtent l="0" t="0" r="0" b="0"/>
@@ -20457,6 +20403,7 @@
           <w:tab w:val="left" w:pos="3195"/>
         </w:tabs>
         <w:spacing w:after="0"/>
+        <w:ind w:firstLine="0"/>
       </w:pPr>
     </w:p>
     <w:p>
@@ -20465,6 +20412,7 @@
           <w:tab w:val="left" w:pos="3195"/>
         </w:tabs>
         <w:spacing w:after="0"/>
+        <w:ind w:firstLine="0"/>
       </w:pPr>
     </w:p>
     <w:p>
@@ -20473,6 +20421,7 @@
           <w:tab w:val="left" w:pos="3195"/>
         </w:tabs>
         <w:spacing w:after="0"/>
+        <w:ind w:firstLine="0"/>
       </w:pPr>
     </w:p>
     <w:p>
@@ -20481,6 +20430,7 @@
           <w:tab w:val="left" w:pos="3195"/>
         </w:tabs>
         <w:spacing w:after="0"/>
+        <w:ind w:firstLine="0"/>
       </w:pPr>
     </w:p>
     <w:p>
@@ -20489,6 +20439,7 @@
           <w:tab w:val="left" w:pos="3195"/>
         </w:tabs>
         <w:spacing w:after="0"/>
+        <w:ind w:firstLine="0"/>
       </w:pPr>
     </w:p>
     <w:p>
@@ -20497,6 +20448,7 @@
           <w:tab w:val="left" w:pos="3195"/>
         </w:tabs>
         <w:spacing w:after="0"/>
+        <w:ind w:firstLine="0"/>
       </w:pPr>
     </w:p>
     <w:p>
@@ -20505,6 +20457,7 @@
           <w:tab w:val="left" w:pos="3195"/>
         </w:tabs>
         <w:spacing w:after="0"/>
+        <w:ind w:firstLine="0"/>
       </w:pPr>
     </w:p>
     <w:p>
@@ -20513,6 +20466,7 @@
           <w:tab w:val="left" w:pos="3195"/>
         </w:tabs>
         <w:spacing w:after="0"/>
+        <w:ind w:firstLine="0"/>
       </w:pPr>
     </w:p>
     <w:p>
@@ -20523,10 +20477,180 @@
         <w:spacing w:after="0"/>
         <w:ind w:firstLine="0"/>
       </w:pPr>
-      <w:r>
-        <w:lastRenderedPageBreak/>
-        <w:t>Retrieve Files from IPFS and Blockchain</w:t>
-      </w:r>
+    </w:p>
+    <w:p>
+      <w:pPr>
+        <w:tabs>
+          <w:tab w:val="left" w:pos="3195"/>
+        </w:tabs>
+        <w:spacing w:after="0"/>
+        <w:ind w:firstLine="0"/>
+      </w:pPr>
+    </w:p>
+    <w:p>
+      <w:pPr>
+        <w:tabs>
+          <w:tab w:val="left" w:pos="3195"/>
+        </w:tabs>
+        <w:spacing w:after="0"/>
+        <w:ind w:firstLine="0"/>
+      </w:pPr>
+    </w:p>
+    <w:p>
+      <w:pPr>
+        <w:tabs>
+          <w:tab w:val="left" w:pos="3195"/>
+        </w:tabs>
+        <w:spacing w:after="0"/>
+        <w:ind w:firstLine="0"/>
+      </w:pPr>
+    </w:p>
+    <w:p>
+      <w:pPr>
+        <w:tabs>
+          <w:tab w:val="left" w:pos="3195"/>
+        </w:tabs>
+        <w:spacing w:after="0"/>
+        <w:ind w:firstLine="0"/>
+      </w:pPr>
+    </w:p>
+    <w:p>
+      <w:pPr>
+        <w:tabs>
+          <w:tab w:val="left" w:pos="3195"/>
+        </w:tabs>
+        <w:spacing w:after="0"/>
+        <w:ind w:firstLine="0"/>
+      </w:pPr>
+    </w:p>
+    <w:p>
+      <w:pPr>
+        <w:tabs>
+          <w:tab w:val="left" w:pos="3195"/>
+        </w:tabs>
+        <w:spacing w:after="0"/>
+        <w:ind w:firstLine="0"/>
+      </w:pPr>
+    </w:p>
+    <w:p>
+      <w:pPr>
+        <w:tabs>
+          <w:tab w:val="left" w:pos="3195"/>
+        </w:tabs>
+        <w:spacing w:after="0"/>
+        <w:ind w:firstLine="0"/>
+      </w:pPr>
+    </w:p>
+    <w:p>
+      <w:pPr>
+        <w:tabs>
+          <w:tab w:val="left" w:pos="3195"/>
+        </w:tabs>
+        <w:spacing w:after="0"/>
+      </w:pPr>
+    </w:p>
+    <w:p>
+      <w:pPr>
+        <w:tabs>
+          <w:tab w:val="left" w:pos="3195"/>
+        </w:tabs>
+        <w:spacing w:after="0"/>
+        <w:ind w:firstLine="0"/>
+        <w:jc w:val="center"/>
+        <w:rPr>
+          <w:b/>
+          <w:bCs/>
+        </w:rPr>
+      </w:pPr>
+      <w:r>
+        <w:rPr>
+          <w:b/>
+          <w:bCs/>
+        </w:rPr>
+        <w:t>Figure 4.</w:t>
+      </w:r>
+      <w:r>
+        <w:rPr>
+          <w:b/>
+          <w:bCs/>
+        </w:rPr>
+        <w:t>c</w:t>
+      </w:r>
+      <w:r>
+        <w:rPr>
+          <w:b/>
+          <w:bCs/>
+        </w:rPr>
+        <w:t xml:space="preserve"> – </w:t>
+      </w:r>
+      <w:r>
+        <w:rPr>
+          <w:b/>
+          <w:bCs/>
+        </w:rPr>
+        <w:t>File Uploading Flowchart</w:t>
+      </w:r>
+    </w:p>
+    <w:p>
+      <w:pPr>
+        <w:tabs>
+          <w:tab w:val="left" w:pos="3195"/>
+        </w:tabs>
+        <w:spacing w:after="0"/>
+        <w:ind w:firstLine="0"/>
+        <w:jc w:val="center"/>
+      </w:pPr>
+    </w:p>
+    <w:p>
+      <w:pPr>
+        <w:tabs>
+          <w:tab w:val="left" w:pos="3195"/>
+        </w:tabs>
+        <w:spacing w:after="0"/>
+      </w:pPr>
+    </w:p>
+    <w:p>
+      <w:pPr>
+        <w:tabs>
+          <w:tab w:val="left" w:pos="3195"/>
+        </w:tabs>
+        <w:spacing w:after="0"/>
+      </w:pPr>
+    </w:p>
+    <w:p>
+      <w:pPr>
+        <w:tabs>
+          <w:tab w:val="left" w:pos="3195"/>
+        </w:tabs>
+        <w:spacing w:after="0"/>
+      </w:pPr>
+    </w:p>
+    <w:p>
+      <w:pPr>
+        <w:tabs>
+          <w:tab w:val="left" w:pos="3195"/>
+        </w:tabs>
+        <w:spacing w:after="0"/>
+        <w:ind w:firstLine="0"/>
+      </w:pPr>
+    </w:p>
+    <w:p>
+      <w:pPr>
+        <w:tabs>
+          <w:tab w:val="left" w:pos="3195"/>
+        </w:tabs>
+        <w:spacing w:after="0"/>
+        <w:ind w:firstLine="0"/>
+      </w:pPr>
+    </w:p>
+    <w:p>
+      <w:pPr>
+        <w:tabs>
+          <w:tab w:val="left" w:pos="3195"/>
+        </w:tabs>
+        <w:spacing w:after="0"/>
+        <w:ind w:firstLine="0"/>
+      </w:pPr>
     </w:p>
     <w:p>
       <w:pPr>
@@ -20723,6 +20847,92 @@
     </w:p>
     <w:p>
       <w:pPr>
+        <w:tabs>
+          <w:tab w:val="left" w:pos="3195"/>
+        </w:tabs>
+        <w:spacing w:after="0"/>
+        <w:ind w:firstLine="0"/>
+        <w:jc w:val="center"/>
+        <w:rPr>
+          <w:b/>
+          <w:bCs/>
+        </w:rPr>
+      </w:pPr>
+      <w:r>
+        <w:rPr>
+          <w:b/>
+          <w:bCs/>
+        </w:rPr>
+        <w:t>Figure 4.</w:t>
+      </w:r>
+      <w:r>
+        <w:rPr>
+          <w:b/>
+          <w:bCs/>
+        </w:rPr>
+        <w:t>d</w:t>
+      </w:r>
+      <w:r>
+        <w:rPr>
+          <w:b/>
+          <w:bCs/>
+        </w:rPr>
+        <w:t xml:space="preserve"> – </w:t>
+      </w:r>
+      <w:r>
+        <w:rPr>
+          <w:b/>
+          <w:bCs/>
+        </w:rPr>
+        <w:t>File Retrieval</w:t>
+      </w:r>
+      <w:r>
+        <w:rPr>
+          <w:b/>
+          <w:bCs/>
+        </w:rPr>
+        <w:t xml:space="preserve"> Flowchart</w:t>
+      </w:r>
+    </w:p>
+    <w:p>
+      <w:pPr>
+        <w:spacing w:after="0"/>
+        <w:ind w:firstLine="0"/>
+      </w:pPr>
+    </w:p>
+    <w:p>
+      <w:pPr>
+        <w:spacing w:after="0"/>
+        <w:ind w:firstLine="0"/>
+      </w:pPr>
+      <w:r>
+        <w:tab/>
+        <w:t>For the key generation process illustrated in figure 4.a, once the user generates keys it will then go to separate storages. Public key will be saved to the application database while private key will be the user’s responsibility to store securely. Figure 4.b details how a third party can request for files.</w:t>
+      </w:r>
+      <w:r>
+        <w:t xml:space="preserve"> Logs from the blockchain will be displayed to the third party that has information about files available for viewing. They will choose the file they want to access, and a request will be sent to the patient.</w:t>
+      </w:r>
+      <w:r>
+        <w:t xml:space="preserve"> The application will notify the </w:t>
+      </w:r>
+      <w:r>
+        <w:t>patient</w:t>
+      </w:r>
+      <w:r>
+        <w:t xml:space="preserve"> that a request is sent to access their files and will be asked to provide keys. It will be patient’s discretion if they will grant the request. If patient agrees, they will provide the private</w:t>
+      </w:r>
+      <w:r>
+        <w:t xml:space="preserve"> key to be</w:t>
+      </w:r>
+      <w:r>
+        <w:t xml:space="preserve"> used </w:t>
+      </w:r>
+      <w:r>
+        <w:t>in decrypting the file requested.</w:t>
+      </w:r>
+    </w:p>
+    <w:p>
+      <w:pPr>
         <w:spacing w:after="0"/>
         <w:ind w:firstLine="0"/>
       </w:pPr>
@@ -20734,118 +20944,15 @@
       </w:pPr>
       <w:bookmarkStart w:id="3" w:name="_GoBack"/>
       <w:bookmarkEnd w:id="3"/>
-    </w:p>
-    <w:p>
-      <w:pPr>
-        <w:spacing w:after="0"/>
-        <w:ind w:firstLine="0"/>
-      </w:pPr>
-    </w:p>
-    <w:p>
-      <w:pPr>
-        <w:spacing w:after="0"/>
-        <w:ind w:firstLine="0"/>
-      </w:pPr>
-    </w:p>
-    <w:p>
-      <w:pPr>
-        <w:spacing w:after="0"/>
-        <w:ind w:firstLine="0"/>
-      </w:pPr>
-    </w:p>
-    <w:p>
-      <w:pPr>
-        <w:spacing w:after="0"/>
-        <w:ind w:firstLine="0"/>
-      </w:pPr>
-    </w:p>
-    <w:p>
-      <w:pPr>
-        <w:spacing w:after="0"/>
-        <w:ind w:firstLine="0"/>
-      </w:pPr>
-    </w:p>
-    <w:p>
-      <w:pPr>
-        <w:spacing w:after="0"/>
-        <w:ind w:firstLine="0"/>
-      </w:pPr>
-    </w:p>
-    <w:p>
-      <w:pPr>
-        <w:spacing w:after="0"/>
-        <w:ind w:firstLine="0"/>
-      </w:pPr>
-    </w:p>
-    <w:p>
-      <w:pPr>
-        <w:spacing w:after="0"/>
-        <w:ind w:firstLine="0"/>
-      </w:pPr>
-    </w:p>
-    <w:p>
-      <w:pPr>
-        <w:spacing w:after="0"/>
-        <w:ind w:firstLine="0"/>
-      </w:pPr>
-    </w:p>
-    <w:p>
-      <w:pPr>
-        <w:spacing w:after="0"/>
-        <w:ind w:firstLine="0"/>
-      </w:pPr>
-      <w:r>
-        <w:lastRenderedPageBreak/>
-        <w:t>References</w:t>
-      </w:r>
-    </w:p>
-    <w:p>
-      <w:pPr>
-        <w:spacing w:after="0"/>
-        <w:ind w:firstLine="0"/>
-      </w:pPr>
-    </w:p>
-    <w:p>
-      <w:pPr>
-        <w:spacing w:after="0"/>
-        <w:ind w:firstLine="0"/>
-      </w:pPr>
-    </w:p>
-    <w:p>
-      <w:pPr>
-        <w:spacing w:after="0"/>
-        <w:ind w:firstLine="0"/>
-      </w:pPr>
-    </w:p>
-    <w:p>
-      <w:pPr>
-        <w:spacing w:after="0"/>
-        <w:ind w:firstLine="0"/>
-      </w:pPr>
-    </w:p>
-    <w:p>
-      <w:pPr>
-        <w:spacing w:after="0"/>
-        <w:ind w:firstLine="0"/>
-      </w:pPr>
-    </w:p>
-    <w:p>
-      <w:pPr>
-        <w:spacing w:after="0"/>
-        <w:ind w:firstLine="0"/>
-      </w:pPr>
-    </w:p>
-    <w:p>
-      <w:pPr>
-        <w:spacing w:after="0"/>
-        <w:ind w:firstLine="0"/>
-      </w:pPr>
-    </w:p>
-    <w:p>
-      <w:pPr>
-        <w:spacing w:after="0"/>
-        <w:ind w:firstLine="0"/>
-      </w:pPr>
+      <w:r>
+        <w:tab/>
+      </w:r>
+      <w:r>
+        <w:t>Figure 4.c illustrates how the application will handle uploading of files. Authorized medical personnel will trigger the upload. The application will check if the patient being referenced by the record has an existing public key. If yes, it will proceed on encrypting it using the key and uploading the encrypted file to IPFS. IPFS will generate a hash of the uploaded file. This hash will then be stored as a transaction in the blockchain.</w:t>
+      </w:r>
+      <w:r>
+        <w:t xml:space="preserve"> Figure 4.d shows how the application will handle retrieval of files. The patient will provide the private key to enable decryption of files retrieved from IPFS.</w:t>
+      </w:r>
     </w:p>
     <w:p>
       <w:pPr>
@@ -22810,9 +22917,9 @@
   </w:abstractNum>
   <w:abstractNum w:abstractNumId="11" w15:restartNumberingAfterBreak="0">
     <w:nsid w:val="63934E9B"/>
-    <w:multiLevelType w:val="hybridMultilevel"/>
-    <w:tmpl w:val="A6A47494"/>
-    <w:lvl w:ilvl="0" w:tplc="0409000F">
+    <w:multiLevelType w:val="multilevel"/>
+    <w:tmpl w:val="8AAAFC82"/>
+    <w:lvl w:ilvl="0">
       <w:start w:val="1"/>
       <w:numFmt w:val="decimal"/>
       <w:lvlText w:val="%1."/>
@@ -22824,77 +22931,109 @@
         <w:rFonts w:hint="default"/>
       </w:rPr>
     </w:lvl>
-    <w:lvl w:ilvl="1" w:tplc="04090019" w:tentative="1">
-      <w:start w:val="1"/>
-      <w:numFmt w:val="lowerLetter"/>
-      <w:lvlText w:val="%2."/>
+    <w:lvl w:ilvl="1">
+      <w:start w:val="2"/>
+      <w:numFmt w:val="decimal"/>
+      <w:isLgl/>
+      <w:lvlText w:val="%1.%2"/>
       <w:lvlJc w:val="left"/>
       <w:pPr>
-        <w:ind w:left="1440" w:hanging="360"/>
-      </w:pPr>
+        <w:ind w:left="900" w:hanging="540"/>
+      </w:pPr>
+      <w:rPr>
+        <w:rFonts w:hint="default"/>
+      </w:rPr>
     </w:lvl>
-    <w:lvl w:ilvl="2" w:tplc="0409001B" w:tentative="1">
-      <w:start w:val="1"/>
-      <w:numFmt w:val="lowerRoman"/>
-      <w:lvlText w:val="%3."/>
-      <w:lvlJc w:val="right"/>
-      <w:pPr>
-        <w:ind w:left="2160" w:hanging="180"/>
-      </w:pPr>
+    <w:lvl w:ilvl="2">
+      <w:start w:val="2"/>
+      <w:numFmt w:val="decimal"/>
+      <w:isLgl/>
+      <w:lvlText w:val="%1.%2.%3"/>
+      <w:lvlJc w:val="left"/>
+      <w:pPr>
+        <w:ind w:left="1080" w:hanging="720"/>
+      </w:pPr>
+      <w:rPr>
+        <w:rFonts w:hint="default"/>
+      </w:rPr>
     </w:lvl>
-    <w:lvl w:ilvl="3" w:tplc="0409000F" w:tentative="1">
+    <w:lvl w:ilvl="3">
       <w:start w:val="1"/>
       <w:numFmt w:val="decimal"/>
-      <w:lvlText w:val="%4."/>
+      <w:isLgl/>
+      <w:lvlText w:val="%1.%2.%3.%4"/>
       <w:lvlJc w:val="left"/>
       <w:pPr>
-        <w:ind w:left="2880" w:hanging="360"/>
-      </w:pPr>
+        <w:ind w:left="1080" w:hanging="720"/>
+      </w:pPr>
+      <w:rPr>
+        <w:rFonts w:hint="default"/>
+      </w:rPr>
     </w:lvl>
-    <w:lvl w:ilvl="4" w:tplc="04090019" w:tentative="1">
-      <w:start w:val="1"/>
-      <w:numFmt w:val="lowerLetter"/>
-      <w:lvlText w:val="%5."/>
-      <w:lvlJc w:val="left"/>
-      <w:pPr>
-        <w:ind w:left="3600" w:hanging="360"/>
-      </w:pPr>
-    </w:lvl>
-    <w:lvl w:ilvl="5" w:tplc="0409001B" w:tentative="1">
-      <w:start w:val="1"/>
-      <w:numFmt w:val="lowerRoman"/>
-      <w:lvlText w:val="%6."/>
-      <w:lvlJc w:val="right"/>
-      <w:pPr>
-        <w:ind w:left="4320" w:hanging="180"/>
-      </w:pPr>
-    </w:lvl>
-    <w:lvl w:ilvl="6" w:tplc="0409000F" w:tentative="1">
+    <w:lvl w:ilvl="4">
       <w:start w:val="1"/>
       <w:numFmt w:val="decimal"/>
-      <w:lvlText w:val="%7."/>
+      <w:isLgl/>
+      <w:lvlText w:val="%1.%2.%3.%4.%5"/>
       <w:lvlJc w:val="left"/>
       <w:pPr>
-        <w:ind w:left="5040" w:hanging="360"/>
-      </w:pPr>
+        <w:ind w:left="1440" w:hanging="1080"/>
+      </w:pPr>
+      <w:rPr>
+        <w:rFonts w:hint="default"/>
+      </w:rPr>
     </w:lvl>
-    <w:lvl w:ilvl="7" w:tplc="04090019" w:tentative="1">
+    <w:lvl w:ilvl="5">
       <w:start w:val="1"/>
-      <w:numFmt w:val="lowerLetter"/>
-      <w:lvlText w:val="%8."/>
+      <w:numFmt w:val="decimal"/>
+      <w:isLgl/>
+      <w:lvlText w:val="%1.%2.%3.%4.%5.%6"/>
       <w:lvlJc w:val="left"/>
       <w:pPr>
-        <w:ind w:left="5760" w:hanging="360"/>
-      </w:pPr>
+        <w:ind w:left="1440" w:hanging="1080"/>
+      </w:pPr>
+      <w:rPr>
+        <w:rFonts w:hint="default"/>
+      </w:rPr>
     </w:lvl>
-    <w:lvl w:ilvl="8" w:tplc="0409001B" w:tentative="1">
+    <w:lvl w:ilvl="6">
       <w:start w:val="1"/>
-      <w:numFmt w:val="lowerRoman"/>
-      <w:lvlText w:val="%9."/>
-      <w:lvlJc w:val="right"/>
-      <w:pPr>
-        <w:ind w:left="6480" w:hanging="180"/>
-      </w:pPr>
+      <w:numFmt w:val="decimal"/>
+      <w:isLgl/>
+      <w:lvlText w:val="%1.%2.%3.%4.%5.%6.%7"/>
+      <w:lvlJc w:val="left"/>
+      <w:pPr>
+        <w:ind w:left="1800" w:hanging="1440"/>
+      </w:pPr>
+      <w:rPr>
+        <w:rFonts w:hint="default"/>
+      </w:rPr>
+    </w:lvl>
+    <w:lvl w:ilvl="7">
+      <w:start w:val="1"/>
+      <w:numFmt w:val="decimal"/>
+      <w:isLgl/>
+      <w:lvlText w:val="%1.%2.%3.%4.%5.%6.%7.%8"/>
+      <w:lvlJc w:val="left"/>
+      <w:pPr>
+        <w:ind w:left="1800" w:hanging="1440"/>
+      </w:pPr>
+      <w:rPr>
+        <w:rFonts w:hint="default"/>
+      </w:rPr>
+    </w:lvl>
+    <w:lvl w:ilvl="8">
+      <w:start w:val="1"/>
+      <w:numFmt w:val="decimal"/>
+      <w:isLgl/>
+      <w:lvlText w:val="%1.%2.%3.%4.%5.%6.%7.%8.%9"/>
+      <w:lvlJc w:val="left"/>
+      <w:pPr>
+        <w:ind w:left="2160" w:hanging="1800"/>
+      </w:pPr>
+      <w:rPr>
+        <w:rFonts w:hint="default"/>
+      </w:rPr>
     </w:lvl>
   </w:abstractNum>
   <w:abstractNum w:abstractNumId="12" w15:restartNumberingAfterBreak="0">

</xml_diff>

<commit_message>
jeng - ch4 updated sample records
</commit_message>
<xml_diff>
--- a/jeng/FADRIQUELA, JENNIFER - Capstone Project.docx
+++ b/jeng/FADRIQUELA, JENNIFER - Capstone Project.docx
@@ -671,13 +671,8 @@
       </w:r>
       <w:r>
         <w:tab/>
-        <w:t xml:space="preserve">       </w:t>
-      </w:r>
-      <w:proofErr w:type="spellStart"/>
-      <w:r>
-        <w:t>Member</w:t>
-      </w:r>
-      <w:proofErr w:type="spellEnd"/>
+        <w:t xml:space="preserve">       Member</w:t>
+      </w:r>
     </w:p>
     <w:p>
       <w:pPr>
@@ -2709,7 +2704,6 @@
           <w:docPartUnique/>
         </w:docPartObj>
       </w:sdtPr>
-      <w:sdtEndPr/>
       <w:sdtContent>
         <w:p>
           <w:pPr>
@@ -4548,15 +4542,7 @@
         <w:t xml:space="preserve">-related records </w:t>
       </w:r>
       <w:r>
-        <w:t xml:space="preserve">for </w:t>
-      </w:r>
-      <w:proofErr w:type="spellStart"/>
-      <w:r>
-        <w:t>Ospital</w:t>
-      </w:r>
-      <w:proofErr w:type="spellEnd"/>
-      <w:r>
-        <w:t xml:space="preserve"> ng Makati. Since there are privacy regulations concerning health information, the researcher will use dummy data and instead will probe more on the processes on how these records are </w:t>
+        <w:t xml:space="preserve">for Ospital ng Makati. Since there are privacy regulations concerning health information, the researcher will use dummy data and instead will probe more on the processes on how these records are </w:t>
       </w:r>
       <w:r>
         <w:t>archived or managed</w:t>
@@ -5894,13 +5880,7 @@
         <w:rPr>
           <w:lang w:val="en-PH"/>
         </w:rPr>
-        <w:t xml:space="preserve"> </w:t>
-      </w:r>
-      <w:r>
-        <w:rPr>
-          <w:lang w:val="en-PH"/>
-        </w:rPr>
-        <w:t>(</w:t>
+        <w:t xml:space="preserve"> (</w:t>
       </w:r>
       <w:r>
         <w:rPr>
@@ -16413,15 +16393,7 @@
         <w:spacing w:after="0"/>
       </w:pPr>
       <w:r>
-        <w:t xml:space="preserve">At present time, </w:t>
-      </w:r>
-      <w:proofErr w:type="spellStart"/>
-      <w:r>
-        <w:t>Ospital</w:t>
-      </w:r>
-      <w:proofErr w:type="spellEnd"/>
-      <w:r>
-        <w:t xml:space="preserve"> ng Makati</w:t>
+        <w:t>At present time, Ospital ng Makati</w:t>
       </w:r>
       <w:r>
         <w:t xml:space="preserve"> does not have its own molecular laboratory to conduct independent </w:t>
@@ -16500,28 +16472,23 @@
       <w:pPr>
         <w:spacing w:after="0"/>
       </w:pPr>
-    </w:p>
-    <w:p>
-      <w:pPr>
-        <w:spacing w:after="0"/>
-      </w:pPr>
       <w:r>
         <w:rPr>
           <w:noProof/>
         </w:rPr>
         <w:drawing>
-          <wp:anchor distT="0" distB="0" distL="114300" distR="114300" simplePos="0" relativeHeight="251671552" behindDoc="0" locked="0" layoutInCell="1" allowOverlap="1" wp14:anchorId="507B6B5E" wp14:editId="29D2CC71">
+          <wp:anchor distT="0" distB="0" distL="114300" distR="114300" simplePos="0" relativeHeight="251696128" behindDoc="0" locked="0" layoutInCell="1" allowOverlap="1" wp14:anchorId="2EF3A8D9" wp14:editId="26069646">
             <wp:simplePos x="0" y="0"/>
             <wp:positionH relativeFrom="margin">
               <wp:align>center</wp:align>
             </wp:positionH>
             <wp:positionV relativeFrom="paragraph">
-              <wp:posOffset>19050</wp:posOffset>
+              <wp:posOffset>267970</wp:posOffset>
             </wp:positionV>
-            <wp:extent cx="4613910" cy="4071678"/>
-            <wp:effectExtent l="19050" t="19050" r="15240" b="24130"/>
-            <wp:wrapNone/>
-            <wp:docPr id="2" name="Picture 2"/>
+            <wp:extent cx="5210175" cy="5314950"/>
+            <wp:effectExtent l="19050" t="19050" r="28575" b="19050"/>
+            <wp:wrapSquare wrapText="bothSides"/>
+            <wp:docPr id="21" name="Picture 21"/>
             <wp:cNvGraphicFramePr>
               <a:graphicFrameLocks xmlns:a="http://schemas.openxmlformats.org/drawingml/2006/main" noChangeAspect="1"/>
             </wp:cNvGraphicFramePr>
@@ -16547,7 +16514,7 @@
                   <pic:spPr>
                     <a:xfrm>
                       <a:off x="0" y="0"/>
-                      <a:ext cx="4613910" cy="4071678"/>
+                      <a:ext cx="5210175" cy="5314950"/>
                     </a:xfrm>
                     <a:prstGeom prst="rect">
                       <a:avLst/>
@@ -16574,80 +16541,100 @@
     <w:p>
       <w:pPr>
         <w:spacing w:after="0"/>
-      </w:pPr>
-    </w:p>
-    <w:p>
-      <w:pPr>
-        <w:spacing w:after="0"/>
-      </w:pPr>
-    </w:p>
-    <w:p>
-      <w:pPr>
-        <w:spacing w:after="0"/>
-      </w:pPr>
-    </w:p>
-    <w:p>
-      <w:pPr>
-        <w:spacing w:after="0"/>
-      </w:pPr>
-    </w:p>
-    <w:p>
-      <w:pPr>
-        <w:spacing w:after="0"/>
-      </w:pPr>
-    </w:p>
-    <w:p>
-      <w:pPr>
-        <w:spacing w:after="0"/>
-      </w:pPr>
-    </w:p>
-    <w:p>
-      <w:pPr>
-        <w:spacing w:after="0"/>
-      </w:pPr>
-    </w:p>
-    <w:p>
-      <w:pPr>
-        <w:spacing w:after="0"/>
-      </w:pPr>
-    </w:p>
-    <w:p>
-      <w:pPr>
-        <w:spacing w:after="0"/>
-      </w:pPr>
-    </w:p>
-    <w:p>
-      <w:pPr>
-        <w:spacing w:after="0"/>
-      </w:pPr>
-    </w:p>
-    <w:p>
-      <w:pPr>
-        <w:spacing w:after="0"/>
-      </w:pPr>
-    </w:p>
-    <w:p>
-      <w:pPr>
-        <w:spacing w:after="0"/>
+        <w:ind w:firstLine="0"/>
+      </w:pPr>
+    </w:p>
+    <w:p>
+      <w:pPr>
+        <w:spacing w:after="0"/>
+        <w:ind w:firstLine="0"/>
         <w:jc w:val="center"/>
-      </w:pPr>
-    </w:p>
-    <w:p>
-      <w:pPr>
-        <w:spacing w:after="0"/>
+        <w:rPr>
+          <w:b/>
+          <w:bCs/>
+        </w:rPr>
+      </w:pPr>
+      <w:r>
+        <w:rPr>
+          <w:b/>
+          <w:bCs/>
+        </w:rPr>
+        <w:t>Figure 4.</w:t>
+      </w:r>
+      <w:r>
+        <w:rPr>
+          <w:b/>
+          <w:bCs/>
+        </w:rPr>
+        <w:t>2</w:t>
+      </w:r>
+      <w:r>
+        <w:rPr>
+          <w:b/>
+          <w:bCs/>
+        </w:rPr>
+        <w:t xml:space="preserve"> </w:t>
+      </w:r>
+      <w:r>
+        <w:rPr>
+          <w:b/>
+          <w:bCs/>
+        </w:rPr>
+        <w:t>–</w:t>
+      </w:r>
+      <w:r>
+        <w:rPr>
+          <w:b/>
+          <w:bCs/>
+        </w:rPr>
+        <w:t xml:space="preserve"> Sample</w:t>
+      </w:r>
+      <w:r>
+        <w:rPr>
+          <w:b/>
+          <w:bCs/>
+        </w:rPr>
+        <w:t xml:space="preserve"> Antigen</w:t>
+      </w:r>
+      <w:r>
+        <w:rPr>
+          <w:b/>
+          <w:bCs/>
+        </w:rPr>
+        <w:t xml:space="preserve"> Test Result</w:t>
+      </w:r>
+    </w:p>
+    <w:p>
+      <w:pPr>
+        <w:spacing w:after="0"/>
+        <w:ind w:firstLine="0"/>
         <w:jc w:val="center"/>
-      </w:pPr>
-    </w:p>
-    <w:p>
-      <w:pPr>
-        <w:spacing w:after="0"/>
+        <w:rPr>
+          <w:b/>
+          <w:bCs/>
+        </w:rPr>
+      </w:pPr>
+    </w:p>
+    <w:p>
+      <w:pPr>
+        <w:spacing w:after="0"/>
+        <w:ind w:firstLine="0"/>
         <w:jc w:val="center"/>
-      </w:pPr>
-    </w:p>
-    <w:p>
-      <w:pPr>
-        <w:spacing w:after="0"/>
+        <w:rPr>
+          <w:b/>
+          <w:bCs/>
+        </w:rPr>
+      </w:pPr>
+    </w:p>
+    <w:p>
+      <w:pPr>
+        <w:spacing w:after="0"/>
+        <w:ind w:firstLine="0"/>
         <w:jc w:val="center"/>
+        <w:rPr>
+          <w:b/>
+          <w:bCs/>
+        </w:rPr>
       </w:pPr>
     </w:p>
     <w:p>
@@ -16660,43 +16647,6 @@
           <w:bCs/>
         </w:rPr>
       </w:pPr>
-      <w:r>
-        <w:rPr>
-          <w:b/>
-          <w:bCs/>
-        </w:rPr>
-        <w:t>Figure 4.</w:t>
-      </w:r>
-      <w:r>
-        <w:rPr>
-          <w:b/>
-          <w:bCs/>
-        </w:rPr>
-        <w:t>2</w:t>
-      </w:r>
-      <w:r>
-        <w:rPr>
-          <w:b/>
-          <w:bCs/>
-        </w:rPr>
-        <w:t xml:space="preserve"> - Sample </w:t>
-      </w:r>
-      <w:proofErr w:type="spellStart"/>
-      <w:r>
-        <w:rPr>
-          <w:b/>
-          <w:bCs/>
-        </w:rPr>
-        <w:t>rtPCR</w:t>
-      </w:r>
-      <w:proofErr w:type="spellEnd"/>
-      <w:r>
-        <w:rPr>
-          <w:b/>
-          <w:bCs/>
-        </w:rPr>
-        <w:t xml:space="preserve"> Test Result</w:t>
-      </w:r>
     </w:p>
     <w:p>
       <w:pPr>
@@ -16713,428 +16663,511 @@
       <w:pPr>
         <w:spacing w:after="0"/>
         <w:ind w:firstLine="0"/>
-        <w:jc w:val="center"/>
-        <w:rPr>
-          <w:b/>
-          <w:bCs/>
-        </w:rPr>
-      </w:pPr>
-    </w:p>
-    <w:p>
-      <w:pPr>
-        <w:spacing w:after="0"/>
-        <w:ind w:firstLine="0"/>
-        <w:jc w:val="center"/>
-        <w:rPr>
-          <w:b/>
-          <w:bCs/>
-        </w:rPr>
-      </w:pPr>
-    </w:p>
-    <w:p>
-      <w:pPr>
-        <w:spacing w:after="0"/>
-        <w:ind w:firstLine="0"/>
-        <w:jc w:val="center"/>
-        <w:rPr>
-          <w:b/>
-          <w:bCs/>
-        </w:rPr>
-      </w:pPr>
-    </w:p>
-    <w:p>
-      <w:pPr>
-        <w:spacing w:after="0"/>
-        <w:ind w:firstLine="0"/>
-        <w:jc w:val="center"/>
-        <w:rPr>
-          <w:b/>
-          <w:bCs/>
-        </w:rPr>
-      </w:pPr>
-    </w:p>
-    <w:p>
-      <w:pPr>
-        <w:spacing w:after="0"/>
-        <w:ind w:firstLine="0"/>
-        <w:jc w:val="center"/>
-        <w:rPr>
-          <w:b/>
-          <w:bCs/>
-        </w:rPr>
-      </w:pPr>
-    </w:p>
-    <w:p>
-      <w:pPr>
-        <w:spacing w:after="0"/>
-        <w:ind w:firstLine="0"/>
-        <w:jc w:val="center"/>
-        <w:rPr>
-          <w:b/>
-          <w:bCs/>
-        </w:rPr>
-      </w:pPr>
-    </w:p>
-    <w:p>
-      <w:pPr>
-        <w:spacing w:after="0"/>
-        <w:ind w:firstLine="0"/>
-        <w:jc w:val="center"/>
-        <w:rPr>
-          <w:b/>
-          <w:bCs/>
-        </w:rPr>
-      </w:pPr>
-    </w:p>
-    <w:p>
-      <w:pPr>
-        <w:spacing w:after="0"/>
-        <w:ind w:firstLine="0"/>
-        <w:jc w:val="center"/>
-        <w:rPr>
-          <w:b/>
-          <w:bCs/>
-        </w:rPr>
-      </w:pPr>
-    </w:p>
-    <w:p>
-      <w:pPr>
-        <w:spacing w:after="0"/>
-        <w:ind w:firstLine="0"/>
-        <w:jc w:val="center"/>
-        <w:rPr>
-          <w:b/>
-          <w:bCs/>
-        </w:rPr>
-      </w:pPr>
-    </w:p>
-    <w:p>
-      <w:pPr>
-        <w:spacing w:after="0"/>
-        <w:ind w:firstLine="0"/>
-        <w:jc w:val="center"/>
-        <w:rPr>
-          <w:b/>
-          <w:bCs/>
-        </w:rPr>
-      </w:pPr>
-    </w:p>
-    <w:p>
-      <w:pPr>
-        <w:spacing w:after="0"/>
-        <w:ind w:firstLine="0"/>
-        <w:jc w:val="center"/>
-        <w:rPr>
-          <w:b/>
-          <w:bCs/>
-        </w:rPr>
-      </w:pPr>
-    </w:p>
-    <w:p>
-      <w:pPr>
-        <w:spacing w:after="0"/>
-        <w:ind w:firstLine="0"/>
-        <w:jc w:val="center"/>
-        <w:rPr>
-          <w:b/>
-          <w:bCs/>
-        </w:rPr>
-      </w:pPr>
-    </w:p>
-    <w:p>
-      <w:pPr>
-        <w:spacing w:after="0"/>
-        <w:ind w:firstLine="0"/>
-        <w:jc w:val="center"/>
-        <w:rPr>
-          <w:b/>
-          <w:bCs/>
-        </w:rPr>
-      </w:pPr>
-    </w:p>
-    <w:p>
-      <w:pPr>
-        <w:spacing w:after="0"/>
-        <w:ind w:firstLine="0"/>
-        <w:jc w:val="center"/>
-        <w:rPr>
-          <w:b/>
-          <w:bCs/>
-        </w:rPr>
-      </w:pPr>
-    </w:p>
-    <w:p>
-      <w:pPr>
-        <w:spacing w:after="0"/>
-        <w:ind w:firstLine="0"/>
-        <w:jc w:val="center"/>
-        <w:rPr>
-          <w:b/>
-          <w:bCs/>
-        </w:rPr>
-      </w:pPr>
-    </w:p>
-    <w:p>
-      <w:pPr>
-        <w:spacing w:after="0"/>
-        <w:ind w:firstLine="0"/>
-        <w:rPr>
-          <w:b/>
-          <w:bCs/>
-        </w:rPr>
-      </w:pPr>
-    </w:p>
-    <w:p>
-      <w:pPr>
-        <w:spacing w:after="0"/>
-        <w:ind w:firstLine="0"/>
-        <w:jc w:val="center"/>
-        <w:rPr>
-          <w:b/>
-          <w:bCs/>
-        </w:rPr>
-      </w:pPr>
-    </w:p>
-    <w:p>
-      <w:pPr>
-        <w:spacing w:after="0"/>
-        <w:ind w:firstLine="0"/>
-        <w:jc w:val="center"/>
-        <w:rPr>
-          <w:b/>
-          <w:bCs/>
-        </w:rPr>
-      </w:pPr>
-      <w:r>
-        <w:rPr>
-          <w:b/>
-          <w:bCs/>
-        </w:rPr>
-        <w:t>Figure 4.</w:t>
-      </w:r>
-      <w:r>
-        <w:rPr>
-          <w:b/>
-          <w:bCs/>
-        </w:rPr>
-        <w:t>3</w:t>
-      </w:r>
-      <w:r>
-        <w:rPr>
-          <w:b/>
-          <w:bCs/>
-        </w:rPr>
-        <w:t xml:space="preserve"> - Sample </w:t>
-      </w:r>
-      <w:r>
-        <w:rPr>
-          <w:b/>
-          <w:bCs/>
-        </w:rPr>
-        <w:t>Anti-gen</w:t>
-      </w:r>
-      <w:r>
-        <w:rPr>
-          <w:b/>
-          <w:bCs/>
-        </w:rPr>
-        <w:t xml:space="preserve"> Test Result</w:t>
-      </w:r>
-    </w:p>
-    <w:p>
-      <w:pPr>
-        <w:spacing w:after="0"/>
-        <w:ind w:firstLine="0"/>
-        <w:jc w:val="center"/>
-        <w:rPr>
-          <w:b/>
-          <w:bCs/>
-        </w:rPr>
-      </w:pPr>
-    </w:p>
-    <w:p>
-      <w:pPr>
-        <w:spacing w:after="0"/>
-        <w:ind w:firstLine="0"/>
-        <w:jc w:val="center"/>
-        <w:rPr>
-          <w:b/>
-          <w:bCs/>
-        </w:rPr>
-      </w:pPr>
-    </w:p>
-    <w:p>
-      <w:pPr>
-        <w:spacing w:after="0"/>
-        <w:ind w:firstLine="0"/>
-        <w:jc w:val="center"/>
-        <w:rPr>
-          <w:b/>
-          <w:bCs/>
-        </w:rPr>
-      </w:pPr>
-    </w:p>
-    <w:p>
-      <w:pPr>
-        <w:spacing w:after="0"/>
-        <w:ind w:firstLine="0"/>
-        <w:jc w:val="center"/>
-        <w:rPr>
-          <w:b/>
-          <w:bCs/>
-        </w:rPr>
-      </w:pPr>
-    </w:p>
-    <w:p>
-      <w:pPr>
-        <w:spacing w:after="0"/>
-        <w:ind w:firstLine="0"/>
-        <w:jc w:val="center"/>
-        <w:rPr>
-          <w:b/>
-          <w:bCs/>
-        </w:rPr>
-      </w:pPr>
-    </w:p>
-    <w:p>
-      <w:pPr>
-        <w:spacing w:after="0"/>
-        <w:ind w:firstLine="0"/>
-        <w:jc w:val="center"/>
-        <w:rPr>
-          <w:b/>
-          <w:bCs/>
-        </w:rPr>
-      </w:pPr>
-    </w:p>
-    <w:p>
-      <w:pPr>
-        <w:spacing w:after="0"/>
-        <w:ind w:firstLine="0"/>
-        <w:jc w:val="center"/>
-        <w:rPr>
-          <w:b/>
-          <w:bCs/>
-        </w:rPr>
-      </w:pPr>
-    </w:p>
-    <w:p>
-      <w:pPr>
-        <w:spacing w:after="0"/>
-        <w:jc w:val="center"/>
-      </w:pPr>
-    </w:p>
-    <w:p>
-      <w:pPr>
-        <w:spacing w:after="0"/>
-        <w:jc w:val="center"/>
-      </w:pPr>
-    </w:p>
-    <w:p>
-      <w:pPr>
-        <w:spacing w:after="0"/>
-        <w:jc w:val="center"/>
-      </w:pPr>
-    </w:p>
-    <w:p>
-      <w:pPr>
-        <w:spacing w:after="0"/>
-        <w:jc w:val="center"/>
-      </w:pPr>
-    </w:p>
-    <w:p>
-      <w:pPr>
-        <w:spacing w:after="0"/>
-        <w:jc w:val="center"/>
-      </w:pPr>
-    </w:p>
-    <w:p>
-      <w:pPr>
-        <w:spacing w:after="0"/>
-        <w:jc w:val="center"/>
-      </w:pPr>
-    </w:p>
-    <w:p>
-      <w:pPr>
-        <w:spacing w:after="0"/>
-        <w:jc w:val="center"/>
-      </w:pPr>
-    </w:p>
-    <w:p>
-      <w:pPr>
-        <w:spacing w:after="0"/>
-        <w:jc w:val="center"/>
-      </w:pPr>
-    </w:p>
-    <w:p>
-      <w:pPr>
-        <w:spacing w:after="0"/>
-        <w:jc w:val="center"/>
-      </w:pPr>
-    </w:p>
-    <w:p>
-      <w:pPr>
-        <w:spacing w:after="0"/>
-        <w:jc w:val="center"/>
-      </w:pPr>
-    </w:p>
-    <w:p>
-      <w:pPr>
-        <w:spacing w:after="0"/>
-        <w:jc w:val="center"/>
-      </w:pPr>
-    </w:p>
-    <w:p>
-      <w:pPr>
-        <w:spacing w:after="0"/>
-        <w:jc w:val="center"/>
-      </w:pPr>
-    </w:p>
-    <w:p>
-      <w:pPr>
-        <w:spacing w:after="0"/>
-        <w:jc w:val="center"/>
-      </w:pPr>
-    </w:p>
-    <w:p>
-      <w:pPr>
-        <w:spacing w:after="0"/>
-        <w:jc w:val="center"/>
-      </w:pPr>
-    </w:p>
-    <w:p>
-      <w:pPr>
-        <w:spacing w:after="0"/>
-      </w:pPr>
-    </w:p>
-    <w:p>
-      <w:pPr>
-        <w:spacing w:after="0"/>
-        <w:jc w:val="center"/>
-      </w:pPr>
-    </w:p>
-    <w:p>
-      <w:pPr>
-        <w:spacing w:after="0"/>
-        <w:jc w:val="center"/>
-      </w:pPr>
-      <w:r>
-        <w:rPr>
+        <w:rPr>
+          <w:b/>
+          <w:bCs/>
+        </w:rPr>
+      </w:pPr>
+      <w:r>
+        <w:rPr>
+          <w:b/>
+          <w:bCs/>
           <w:noProof/>
         </w:rPr>
+        <w:lastRenderedPageBreak/>
         <w:drawing>
-          <wp:anchor distT="0" distB="0" distL="114300" distR="114300" simplePos="0" relativeHeight="251677696" behindDoc="0" locked="0" layoutInCell="1" allowOverlap="1" wp14:anchorId="16F9D5FB" wp14:editId="660CBE76">
+          <wp:anchor distT="0" distB="0" distL="114300" distR="114300" simplePos="0" relativeHeight="251695104" behindDoc="0" locked="0" layoutInCell="1" allowOverlap="1" wp14:anchorId="6145E07D" wp14:editId="6472AF99">
             <wp:simplePos x="0" y="0"/>
             <wp:positionH relativeFrom="margin">
               <wp:align>center</wp:align>
             </wp:positionH>
             <wp:positionV relativeFrom="paragraph">
-              <wp:posOffset>0</wp:posOffset>
+              <wp:posOffset>186690</wp:posOffset>
             </wp:positionV>
-            <wp:extent cx="4029075" cy="5218427"/>
-            <wp:effectExtent l="19050" t="19050" r="9525" b="20955"/>
-            <wp:wrapNone/>
-            <wp:docPr id="4" name="Picture 4"/>
+            <wp:extent cx="4707255" cy="6993255"/>
+            <wp:effectExtent l="0" t="0" r="0" b="0"/>
+            <wp:wrapSquare wrapText="bothSides"/>
+            <wp:docPr id="20" name="Picture 20"/>
+            <wp:cNvGraphicFramePr>
+              <a:graphicFrameLocks xmlns:a="http://schemas.openxmlformats.org/drawingml/2006/main" noChangeAspect="1"/>
+            </wp:cNvGraphicFramePr>
+            <a:graphic xmlns:a="http://schemas.openxmlformats.org/drawingml/2006/main">
+              <a:graphicData uri="http://schemas.openxmlformats.org/drawingml/2006/picture">
+                <pic:pic xmlns:pic="http://schemas.openxmlformats.org/drawingml/2006/picture">
+                  <pic:nvPicPr>
+                    <pic:cNvPr id="0" name="Picture 1"/>
+                    <pic:cNvPicPr>
+                      <a:picLocks noChangeAspect="1" noChangeArrowheads="1"/>
+                    </pic:cNvPicPr>
+                  </pic:nvPicPr>
+                  <pic:blipFill>
+                    <a:blip r:embed="rId25">
+                      <a:extLst>
+                        <a:ext uri="{28A0092B-C50C-407E-A947-70E740481C1C}">
+                          <a14:useLocalDpi xmlns:a14="http://schemas.microsoft.com/office/drawing/2010/main" val="0"/>
+                        </a:ext>
+                      </a:extLst>
+                    </a:blip>
+                    <a:srcRect/>
+                    <a:stretch>
+                      <a:fillRect/>
+                    </a:stretch>
+                  </pic:blipFill>
+                  <pic:spPr bwMode="auto">
+                    <a:xfrm>
+                      <a:off x="0" y="0"/>
+                      <a:ext cx="4707255" cy="6993255"/>
+                    </a:xfrm>
+                    <a:prstGeom prst="rect">
+                      <a:avLst/>
+                    </a:prstGeom>
+                    <a:noFill/>
+                    <a:ln>
+                      <a:noFill/>
+                    </a:ln>
+                  </pic:spPr>
+                </pic:pic>
+              </a:graphicData>
+            </a:graphic>
+            <wp14:sizeRelH relativeFrom="page">
+              <wp14:pctWidth>0</wp14:pctWidth>
+            </wp14:sizeRelH>
+            <wp14:sizeRelV relativeFrom="page">
+              <wp14:pctHeight>0</wp14:pctHeight>
+            </wp14:sizeRelV>
+          </wp:anchor>
+        </w:drawing>
+      </w:r>
+    </w:p>
+    <w:p>
+      <w:pPr>
+        <w:spacing w:after="0"/>
+        <w:ind w:firstLine="0"/>
+        <w:rPr>
+          <w:b/>
+          <w:bCs/>
+        </w:rPr>
+      </w:pPr>
+    </w:p>
+    <w:p>
+      <w:pPr>
+        <w:spacing w:after="0"/>
+        <w:ind w:firstLine="0"/>
+        <w:jc w:val="center"/>
+        <w:rPr>
+          <w:b/>
+          <w:bCs/>
+        </w:rPr>
+      </w:pPr>
+    </w:p>
+    <w:p>
+      <w:pPr>
+        <w:spacing w:after="0"/>
+        <w:ind w:firstLine="0"/>
+        <w:jc w:val="center"/>
+        <w:rPr>
+          <w:b/>
+          <w:bCs/>
+        </w:rPr>
+      </w:pPr>
+    </w:p>
+    <w:p>
+      <w:pPr>
+        <w:spacing w:after="0"/>
+        <w:ind w:firstLine="0"/>
+        <w:jc w:val="center"/>
+        <w:rPr>
+          <w:b/>
+          <w:bCs/>
+        </w:rPr>
+      </w:pPr>
+    </w:p>
+    <w:p>
+      <w:pPr>
+        <w:spacing w:after="0"/>
+        <w:ind w:firstLine="0"/>
+        <w:jc w:val="center"/>
+        <w:rPr>
+          <w:b/>
+          <w:bCs/>
+        </w:rPr>
+      </w:pPr>
+    </w:p>
+    <w:p>
+      <w:pPr>
+        <w:spacing w:after="0"/>
+        <w:ind w:firstLine="0"/>
+        <w:jc w:val="center"/>
+        <w:rPr>
+          <w:b/>
+          <w:bCs/>
+        </w:rPr>
+      </w:pPr>
+    </w:p>
+    <w:p>
+      <w:pPr>
+        <w:spacing w:after="0"/>
+        <w:ind w:firstLine="0"/>
+        <w:jc w:val="center"/>
+        <w:rPr>
+          <w:b/>
+          <w:bCs/>
+        </w:rPr>
+      </w:pPr>
+    </w:p>
+    <w:p>
+      <w:pPr>
+        <w:spacing w:after="0"/>
+        <w:ind w:firstLine="0"/>
+        <w:jc w:val="center"/>
+        <w:rPr>
+          <w:b/>
+          <w:bCs/>
+        </w:rPr>
+      </w:pPr>
+    </w:p>
+    <w:p>
+      <w:pPr>
+        <w:spacing w:after="0"/>
+        <w:ind w:firstLine="0"/>
+        <w:jc w:val="center"/>
+        <w:rPr>
+          <w:b/>
+          <w:bCs/>
+        </w:rPr>
+      </w:pPr>
+    </w:p>
+    <w:p>
+      <w:pPr>
+        <w:spacing w:after="0"/>
+        <w:ind w:firstLine="0"/>
+        <w:rPr>
+          <w:b/>
+          <w:bCs/>
+        </w:rPr>
+      </w:pPr>
+    </w:p>
+    <w:p>
+      <w:pPr>
+        <w:spacing w:after="0"/>
+        <w:ind w:firstLine="0"/>
+        <w:jc w:val="center"/>
+        <w:rPr>
+          <w:b/>
+          <w:bCs/>
+        </w:rPr>
+      </w:pPr>
+    </w:p>
+    <w:p>
+      <w:pPr>
+        <w:spacing w:after="0"/>
+        <w:ind w:firstLine="0"/>
+        <w:jc w:val="center"/>
+        <w:rPr>
+          <w:b/>
+          <w:bCs/>
+        </w:rPr>
+      </w:pPr>
+    </w:p>
+    <w:p>
+      <w:pPr>
+        <w:spacing w:after="0"/>
+        <w:ind w:firstLine="0"/>
+        <w:jc w:val="center"/>
+        <w:rPr>
+          <w:b/>
+          <w:bCs/>
+        </w:rPr>
+      </w:pPr>
+    </w:p>
+    <w:p>
+      <w:pPr>
+        <w:spacing w:after="0"/>
+        <w:ind w:firstLine="0"/>
+        <w:jc w:val="center"/>
+        <w:rPr>
+          <w:b/>
+          <w:bCs/>
+        </w:rPr>
+      </w:pPr>
+    </w:p>
+    <w:p>
+      <w:pPr>
+        <w:spacing w:after="0"/>
+        <w:ind w:firstLine="0"/>
+        <w:jc w:val="center"/>
+        <w:rPr>
+          <w:b/>
+          <w:bCs/>
+        </w:rPr>
+      </w:pPr>
+    </w:p>
+    <w:p>
+      <w:pPr>
+        <w:spacing w:after="0"/>
+        <w:ind w:firstLine="0"/>
+        <w:jc w:val="center"/>
+        <w:rPr>
+          <w:b/>
+          <w:bCs/>
+        </w:rPr>
+      </w:pPr>
+    </w:p>
+    <w:p>
+      <w:pPr>
+        <w:spacing w:after="0"/>
+        <w:ind w:firstLine="0"/>
+        <w:jc w:val="center"/>
+        <w:rPr>
+          <w:b/>
+          <w:bCs/>
+        </w:rPr>
+      </w:pPr>
+    </w:p>
+    <w:p>
+      <w:pPr>
+        <w:spacing w:after="0"/>
+        <w:ind w:firstLine="0"/>
+        <w:jc w:val="center"/>
+        <w:rPr>
+          <w:b/>
+          <w:bCs/>
+        </w:rPr>
+      </w:pPr>
+    </w:p>
+    <w:p>
+      <w:pPr>
+        <w:spacing w:after="0"/>
+        <w:ind w:firstLine="0"/>
+        <w:jc w:val="center"/>
+        <w:rPr>
+          <w:b/>
+          <w:bCs/>
+        </w:rPr>
+      </w:pPr>
+    </w:p>
+    <w:p>
+      <w:pPr>
+        <w:spacing w:after="0"/>
+        <w:ind w:firstLine="0"/>
+        <w:jc w:val="center"/>
+        <w:rPr>
+          <w:b/>
+          <w:bCs/>
+        </w:rPr>
+      </w:pPr>
+    </w:p>
+    <w:p>
+      <w:pPr>
+        <w:spacing w:after="0"/>
+        <w:ind w:firstLine="0"/>
+        <w:jc w:val="center"/>
+        <w:rPr>
+          <w:b/>
+          <w:bCs/>
+        </w:rPr>
+      </w:pPr>
+    </w:p>
+    <w:p>
+      <w:pPr>
+        <w:spacing w:after="0"/>
+        <w:ind w:firstLine="0"/>
+        <w:jc w:val="center"/>
+        <w:rPr>
+          <w:b/>
+          <w:bCs/>
+        </w:rPr>
+      </w:pPr>
+    </w:p>
+    <w:p>
+      <w:pPr>
+        <w:spacing w:after="0"/>
+        <w:ind w:firstLine="0"/>
+        <w:jc w:val="center"/>
+        <w:rPr>
+          <w:b/>
+          <w:bCs/>
+        </w:rPr>
+      </w:pPr>
+    </w:p>
+    <w:p>
+      <w:pPr>
+        <w:spacing w:after="0"/>
+        <w:ind w:firstLine="0"/>
+        <w:jc w:val="center"/>
+        <w:rPr>
+          <w:b/>
+          <w:bCs/>
+        </w:rPr>
+      </w:pPr>
+    </w:p>
+    <w:p>
+      <w:pPr>
+        <w:spacing w:after="0"/>
+        <w:ind w:firstLine="0"/>
+        <w:jc w:val="center"/>
+        <w:rPr>
+          <w:b/>
+          <w:bCs/>
+        </w:rPr>
+      </w:pPr>
+    </w:p>
+    <w:p>
+      <w:pPr>
+        <w:spacing w:after="0"/>
+        <w:ind w:firstLine="0"/>
+        <w:jc w:val="center"/>
+        <w:rPr>
+          <w:b/>
+          <w:bCs/>
+        </w:rPr>
+      </w:pPr>
+    </w:p>
+    <w:p>
+      <w:pPr>
+        <w:spacing w:after="0"/>
+        <w:ind w:firstLine="0"/>
+        <w:jc w:val="center"/>
+        <w:rPr>
+          <w:b/>
+          <w:bCs/>
+        </w:rPr>
+      </w:pPr>
+    </w:p>
+    <w:p>
+      <w:pPr>
+        <w:spacing w:after="0"/>
+        <w:ind w:firstLine="0"/>
+        <w:jc w:val="center"/>
+        <w:rPr>
+          <w:b/>
+          <w:bCs/>
+        </w:rPr>
+      </w:pPr>
+      <w:r>
+        <w:rPr>
+          <w:b/>
+          <w:bCs/>
+        </w:rPr>
+        <w:t>Figure 4.</w:t>
+      </w:r>
+      <w:r>
+        <w:rPr>
+          <w:b/>
+          <w:bCs/>
+        </w:rPr>
+        <w:t>3</w:t>
+      </w:r>
+      <w:r>
+        <w:rPr>
+          <w:b/>
+          <w:bCs/>
+        </w:rPr>
+        <w:t xml:space="preserve"> - Sample </w:t>
+      </w:r>
+      <w:r>
+        <w:rPr>
+          <w:b/>
+          <w:bCs/>
+        </w:rPr>
+        <w:t xml:space="preserve">Real-Time Polymerase Chain Reaction </w:t>
+      </w:r>
+    </w:p>
+    <w:p>
+      <w:pPr>
+        <w:spacing w:after="0"/>
+        <w:ind w:firstLine="0"/>
+        <w:jc w:val="center"/>
+        <w:rPr>
+          <w:b/>
+          <w:bCs/>
+        </w:rPr>
+      </w:pPr>
+      <w:r>
+        <w:rPr>
+          <w:b/>
+          <w:bCs/>
+        </w:rPr>
+        <w:t>(</w:t>
+      </w:r>
+      <w:r>
+        <w:rPr>
+          <w:b/>
+          <w:bCs/>
+        </w:rPr>
+        <w:t>RT-PCR</w:t>
+      </w:r>
+      <w:r>
+        <w:rPr>
+          <w:b/>
+          <w:bCs/>
+        </w:rPr>
+        <w:t>)</w:t>
+      </w:r>
+      <w:r>
+        <w:rPr>
+          <w:b/>
+          <w:bCs/>
+        </w:rPr>
+        <w:t xml:space="preserve"> Test Result</w:t>
+      </w:r>
+    </w:p>
+    <w:p>
+      <w:pPr>
+        <w:spacing w:after="0"/>
+        <w:ind w:firstLine="0"/>
+        <w:jc w:val="center"/>
+        <w:rPr>
+          <w:b/>
+          <w:bCs/>
+        </w:rPr>
+      </w:pPr>
+    </w:p>
+    <w:p>
+      <w:pPr>
+        <w:spacing w:after="0"/>
+        <w:ind w:firstLine="0"/>
+        <w:jc w:val="center"/>
+        <w:rPr>
+          <w:b/>
+          <w:bCs/>
+        </w:rPr>
+      </w:pPr>
+    </w:p>
+    <w:p>
+      <w:pPr>
+        <w:tabs>
+          <w:tab w:val="left" w:pos="3195"/>
+        </w:tabs>
+        <w:spacing w:after="0"/>
+        <w:ind w:firstLine="0"/>
+      </w:pPr>
+    </w:p>
+    <w:p>
+      <w:pPr>
+        <w:tabs>
+          <w:tab w:val="left" w:pos="3195"/>
+        </w:tabs>
+        <w:spacing w:after="0"/>
+        <w:ind w:firstLine="0"/>
+      </w:pPr>
+      <w:r>
+        <w:rPr>
+          <w:noProof/>
+        </w:rPr>
+        <w:drawing>
+          <wp:anchor distT="0" distB="0" distL="114300" distR="114300" simplePos="0" relativeHeight="251693056" behindDoc="0" locked="0" layoutInCell="1" allowOverlap="1" wp14:anchorId="62E92150" wp14:editId="6CC0A014">
+            <wp:simplePos x="0" y="0"/>
+            <wp:positionH relativeFrom="margin">
+              <wp:posOffset>433705</wp:posOffset>
+            </wp:positionH>
+            <wp:positionV relativeFrom="paragraph">
+              <wp:posOffset>26670</wp:posOffset>
+            </wp:positionV>
+            <wp:extent cx="4690110" cy="5300345"/>
+            <wp:effectExtent l="19050" t="19050" r="15240" b="14605"/>
+            <wp:wrapSquare wrapText="bothSides"/>
+            <wp:docPr id="16" name="Picture 16"/>
             <wp:cNvGraphicFramePr>
               <a:graphicFrameLocks xmlns:a="http://schemas.openxmlformats.org/drawingml/2006/main" noChangeAspect="1"/>
             </wp:cNvGraphicFramePr>
@@ -17146,7 +17179,7 @@
                     <pic:cNvPicPr/>
                   </pic:nvPicPr>
                   <pic:blipFill>
-                    <a:blip r:embed="rId25">
+                    <a:blip r:embed="rId26">
                       <a:extLst>
                         <a:ext uri="{28A0092B-C50C-407E-A947-70E740481C1C}">
                           <a14:useLocalDpi xmlns:a14="http://schemas.microsoft.com/office/drawing/2010/main" val="0"/>
@@ -17160,7 +17193,7 @@
                   <pic:spPr>
                     <a:xfrm>
                       <a:off x="0" y="0"/>
-                      <a:ext cx="4029075" cy="5218427"/>
+                      <a:ext cx="4690110" cy="5300345"/>
                     </a:xfrm>
                     <a:prstGeom prst="rect">
                       <a:avLst/>
@@ -17190,6 +17223,7 @@
           <w:tab w:val="left" w:pos="3195"/>
         </w:tabs>
         <w:spacing w:after="0"/>
+        <w:ind w:firstLine="0"/>
       </w:pPr>
     </w:p>
     <w:p>
@@ -17198,6 +17232,7 @@
           <w:tab w:val="left" w:pos="3195"/>
         </w:tabs>
         <w:spacing w:after="0"/>
+        <w:ind w:firstLine="0"/>
       </w:pPr>
     </w:p>
     <w:p>
@@ -17206,6 +17241,7 @@
           <w:tab w:val="left" w:pos="3195"/>
         </w:tabs>
         <w:spacing w:after="0"/>
+        <w:ind w:firstLine="0"/>
       </w:pPr>
     </w:p>
     <w:p>
@@ -17214,6 +17250,7 @@
           <w:tab w:val="left" w:pos="3195"/>
         </w:tabs>
         <w:spacing w:after="0"/>
+        <w:ind w:firstLine="0"/>
       </w:pPr>
     </w:p>
     <w:p>
@@ -17222,6 +17259,7 @@
           <w:tab w:val="left" w:pos="3195"/>
         </w:tabs>
         <w:spacing w:after="0"/>
+        <w:ind w:firstLine="0"/>
       </w:pPr>
     </w:p>
     <w:p>
@@ -17230,6 +17268,7 @@
           <w:tab w:val="left" w:pos="3195"/>
         </w:tabs>
         <w:spacing w:after="0"/>
+        <w:ind w:firstLine="0"/>
       </w:pPr>
     </w:p>
     <w:p>
@@ -17238,6 +17277,7 @@
           <w:tab w:val="left" w:pos="3195"/>
         </w:tabs>
         <w:spacing w:after="0"/>
+        <w:ind w:firstLine="0"/>
       </w:pPr>
     </w:p>
     <w:p>
@@ -17246,6 +17286,7 @@
           <w:tab w:val="left" w:pos="3195"/>
         </w:tabs>
         <w:spacing w:after="0"/>
+        <w:ind w:firstLine="0"/>
       </w:pPr>
     </w:p>
     <w:p>
@@ -17254,6 +17295,7 @@
           <w:tab w:val="left" w:pos="3195"/>
         </w:tabs>
         <w:spacing w:after="0"/>
+        <w:ind w:firstLine="0"/>
       </w:pPr>
     </w:p>
     <w:p>
@@ -17262,6 +17304,7 @@
           <w:tab w:val="left" w:pos="3195"/>
         </w:tabs>
         <w:spacing w:after="0"/>
+        <w:ind w:firstLine="0"/>
       </w:pPr>
     </w:p>
     <w:p>
@@ -17270,6 +17313,12 @@
           <w:tab w:val="left" w:pos="3195"/>
         </w:tabs>
         <w:spacing w:after="0"/>
+        <w:ind w:firstLine="0"/>
+        <w:jc w:val="center"/>
+        <w:rPr>
+          <w:b/>
+          <w:bCs/>
+        </w:rPr>
       </w:pPr>
     </w:p>
     <w:p>
@@ -17278,6 +17327,12 @@
           <w:tab w:val="left" w:pos="3195"/>
         </w:tabs>
         <w:spacing w:after="0"/>
+        <w:ind w:firstLine="0"/>
+        <w:jc w:val="center"/>
+        <w:rPr>
+          <w:b/>
+          <w:bCs/>
+        </w:rPr>
       </w:pPr>
     </w:p>
     <w:p>
@@ -17286,6 +17341,12 @@
           <w:tab w:val="left" w:pos="3195"/>
         </w:tabs>
         <w:spacing w:after="0"/>
+        <w:ind w:firstLine="0"/>
+        <w:jc w:val="center"/>
+        <w:rPr>
+          <w:b/>
+          <w:bCs/>
+        </w:rPr>
       </w:pPr>
     </w:p>
     <w:p>
@@ -17294,6 +17355,12 @@
           <w:tab w:val="left" w:pos="3195"/>
         </w:tabs>
         <w:spacing w:after="0"/>
+        <w:ind w:firstLine="0"/>
+        <w:jc w:val="center"/>
+        <w:rPr>
+          <w:b/>
+          <w:bCs/>
+        </w:rPr>
       </w:pPr>
     </w:p>
     <w:p>
@@ -17302,6 +17369,12 @@
           <w:tab w:val="left" w:pos="3195"/>
         </w:tabs>
         <w:spacing w:after="0"/>
+        <w:ind w:firstLine="0"/>
+        <w:jc w:val="center"/>
+        <w:rPr>
+          <w:b/>
+          <w:bCs/>
+        </w:rPr>
       </w:pPr>
     </w:p>
     <w:p>
@@ -17310,6 +17383,12 @@
           <w:tab w:val="left" w:pos="3195"/>
         </w:tabs>
         <w:spacing w:after="0"/>
+        <w:ind w:firstLine="0"/>
+        <w:jc w:val="center"/>
+        <w:rPr>
+          <w:b/>
+          <w:bCs/>
+        </w:rPr>
       </w:pPr>
     </w:p>
     <w:p>
@@ -17318,6 +17397,12 @@
           <w:tab w:val="left" w:pos="3195"/>
         </w:tabs>
         <w:spacing w:after="0"/>
+        <w:ind w:firstLine="0"/>
+        <w:jc w:val="center"/>
+        <w:rPr>
+          <w:b/>
+          <w:bCs/>
+        </w:rPr>
       </w:pPr>
     </w:p>
     <w:p>
@@ -17326,6 +17411,12 @@
           <w:tab w:val="left" w:pos="3195"/>
         </w:tabs>
         <w:spacing w:after="0"/>
+        <w:ind w:firstLine="0"/>
+        <w:jc w:val="center"/>
+        <w:rPr>
+          <w:b/>
+          <w:bCs/>
+        </w:rPr>
       </w:pPr>
     </w:p>
     <w:p>
@@ -17334,6 +17425,12 @@
           <w:tab w:val="left" w:pos="3195"/>
         </w:tabs>
         <w:spacing w:after="0"/>
+        <w:ind w:firstLine="0"/>
+        <w:jc w:val="center"/>
+        <w:rPr>
+          <w:b/>
+          <w:bCs/>
+        </w:rPr>
       </w:pPr>
     </w:p>
     <w:p>
@@ -17349,43 +17446,6 @@
           <w:bCs/>
         </w:rPr>
       </w:pPr>
-      <w:r>
-        <w:rPr>
-          <w:b/>
-          <w:bCs/>
-        </w:rPr>
-        <w:t>Figure 4.</w:t>
-      </w:r>
-      <w:r>
-        <w:rPr>
-          <w:b/>
-          <w:bCs/>
-        </w:rPr>
-        <w:t>4</w:t>
-      </w:r>
-      <w:r>
-        <w:rPr>
-          <w:b/>
-          <w:bCs/>
-        </w:rPr>
-        <w:t xml:space="preserve"> - Sample </w:t>
-      </w:r>
-      <w:proofErr w:type="spellStart"/>
-      <w:r>
-        <w:rPr>
-          <w:b/>
-          <w:bCs/>
-        </w:rPr>
-        <w:t>Covid</w:t>
-      </w:r>
-      <w:proofErr w:type="spellEnd"/>
-      <w:r>
-        <w:rPr>
-          <w:b/>
-          <w:bCs/>
-        </w:rPr>
-        <w:t xml:space="preserve"> Vaccination Certificate</w:t>
-      </w:r>
     </w:p>
     <w:p>
       <w:pPr>
@@ -17393,7 +17453,50 @@
           <w:tab w:val="left" w:pos="3195"/>
         </w:tabs>
         <w:spacing w:after="0"/>
-      </w:pPr>
+        <w:ind w:firstLine="0"/>
+        <w:jc w:val="center"/>
+        <w:rPr>
+          <w:b/>
+          <w:bCs/>
+        </w:rPr>
+      </w:pPr>
+      <w:r>
+        <w:rPr>
+          <w:b/>
+          <w:bCs/>
+        </w:rPr>
+        <w:t>Figure 4.</w:t>
+      </w:r>
+      <w:r>
+        <w:rPr>
+          <w:b/>
+          <w:bCs/>
+        </w:rPr>
+        <w:t>4</w:t>
+      </w:r>
+      <w:r>
+        <w:rPr>
+          <w:b/>
+          <w:bCs/>
+        </w:rPr>
+        <w:t xml:space="preserve"> - Sample </w:t>
+      </w:r>
+      <w:proofErr w:type="spellStart"/>
+      <w:r>
+        <w:rPr>
+          <w:b/>
+          <w:bCs/>
+        </w:rPr>
+        <w:t>Covid</w:t>
+      </w:r>
+      <w:proofErr w:type="spellEnd"/>
+      <w:r>
+        <w:rPr>
+          <w:b/>
+          <w:bCs/>
+        </w:rPr>
+        <w:t xml:space="preserve"> Vaccination Certificate</w:t>
+      </w:r>
     </w:p>
     <w:p>
       <w:pPr>
@@ -17449,6 +17552,7 @@
           <w:tab w:val="left" w:pos="3195"/>
         </w:tabs>
         <w:spacing w:after="0"/>
+        <w:ind w:firstLine="0"/>
       </w:pPr>
     </w:p>
     <w:p>
@@ -17464,7 +17568,6 @@
         <w:spacing w:after="0"/>
       </w:pPr>
       <w:r>
-        <w:lastRenderedPageBreak/>
         <w:t>Once above files are generated from existing system or printed by medical volunteers or workers, it is now ready to be consumed by the application.</w:t>
       </w:r>
     </w:p>
@@ -17666,15 +17769,6 @@
       <w:r>
         <w:t xml:space="preserve"> a record for the patient</w:t>
       </w:r>
-    </w:p>
-    <w:p>
-      <w:pPr>
-        <w:tabs>
-          <w:tab w:val="left" w:pos="3195"/>
-        </w:tabs>
-        <w:spacing w:after="0"/>
-        <w:ind w:firstLine="0"/>
-      </w:pPr>
     </w:p>
     <w:p>
       <w:pPr>
@@ -17969,7 +18063,7 @@
                     <pic:cNvPicPr/>
                   </pic:nvPicPr>
                   <pic:blipFill>
-                    <a:blip r:embed="rId26">
+                    <a:blip r:embed="rId27">
                       <a:extLst>
                         <a:ext uri="{28A0092B-C50C-407E-A947-70E740481C1C}">
                           <a14:useLocalDpi xmlns:a14="http://schemas.microsoft.com/office/drawing/2010/main" val="0"/>
@@ -18092,7 +18186,7 @@
                     <pic:cNvPicPr/>
                   </pic:nvPicPr>
                   <pic:blipFill>
-                    <a:blip r:embed="rId27">
+                    <a:blip r:embed="rId28">
                       <a:extLst>
                         <a:ext uri="{28A0092B-C50C-407E-A947-70E740481C1C}">
                           <a14:useLocalDpi xmlns:a14="http://schemas.microsoft.com/office/drawing/2010/main" val="0"/>
@@ -18275,7 +18369,7 @@
               <w:spacing w:after="0"/>
               <w:ind w:firstLine="0"/>
             </w:pPr>
-            <w:hyperlink r:id="rId28" w:anchor="QmZkJLp7PJGMc3mMSxTeLtyQCRqZ5CudGdjPB3jjTSFaoX" w:tgtFrame="QmZkJLp7PJGMc3mMSxTeLtyQCRqZ5CudGdjPB3jjTSFaoX" w:tooltip="Inspect this CID" w:history="1">
+            <w:hyperlink r:id="rId29" w:anchor="QmZkJLp7PJGMc3mMSxTeLtyQCRqZ5CudGdjPB3jjTSFaoX" w:tgtFrame="QmZkJLp7PJGMc3mMSxTeLtyQCRqZ5CudGdjPB3jjTSFaoX" w:tooltip="Inspect this CID" w:history="1">
               <w:r>
                 <w:t>QmZkJLp7PJGMc3mMSxTeLtyQCRqZ5CudGdjPB3jjTSFaoX</w:t>
               </w:r>
@@ -18321,7 +18415,7 @@
               <w:spacing w:after="0"/>
               <w:ind w:firstLine="0"/>
             </w:pPr>
-            <w:hyperlink r:id="rId29" w:anchor="QmdsyzBk5nWmC7a92gaAuRHxWTQu6e4wwyv2bVmZtF7mcq" w:tgtFrame="QmdsyzBk5nWmC7a92gaAuRHxWTQu6e4wwyv2bVmZtF7mcq" w:tooltip="Inspect this CID" w:history="1">
+            <w:hyperlink r:id="rId30" w:anchor="QmdsyzBk5nWmC7a92gaAuRHxWTQu6e4wwyv2bVmZtF7mcq" w:tgtFrame="QmdsyzBk5nWmC7a92gaAuRHxWTQu6e4wwyv2bVmZtF7mcq" w:tooltip="Inspect this CID" w:history="1">
               <w:r>
                 <w:t>QmdsyzBk5nWmC7a92gaAuRHxWTQu6e4wwyv2bVmZtF7mcq</w:t>
               </w:r>
@@ -18367,7 +18461,7 @@
               <w:spacing w:after="0"/>
               <w:ind w:firstLine="0"/>
             </w:pPr>
-            <w:hyperlink r:id="rId30" w:anchor="QmPsFk9hcP4WmN96r8mXYjV5rKCNNb94c95jfqLBNZvigT" w:tgtFrame="QmPsFk9hcP4WmN96r8mXYjV5rKCNNb94c95jfqLBNZvigT" w:tooltip="Inspect this CID" w:history="1">
+            <w:hyperlink r:id="rId31" w:anchor="QmPsFk9hcP4WmN96r8mXYjV5rKCNNb94c95jfqLBNZvigT" w:tgtFrame="QmPsFk9hcP4WmN96r8mXYjV5rKCNNb94c95jfqLBNZvigT" w:tooltip="Inspect this CID" w:history="1">
               <w:r>
                 <w:t>QmPsFk9hcP4WmN96r8mXYjV5rKCNNb94c95jfqLBNZvigT</w:t>
               </w:r>
@@ -18413,7 +18507,7 @@
               <w:spacing w:after="0"/>
               <w:ind w:firstLine="0"/>
             </w:pPr>
-            <w:hyperlink r:id="rId31" w:anchor="QmVVrfBPAnF5DC1DXDZH2yftW6MEoCSKXEQEbY5LKfFzAt" w:tgtFrame="QmVVrfBPAnF5DC1DXDZH2yftW6MEoCSKXEQEbY5LKfFzAt" w:tooltip="Inspect this CID" w:history="1">
+            <w:hyperlink r:id="rId32" w:anchor="QmVVrfBPAnF5DC1DXDZH2yftW6MEoCSKXEQEbY5LKfFzAt" w:tgtFrame="QmVVrfBPAnF5DC1DXDZH2yftW6MEoCSKXEQEbY5LKfFzAt" w:tooltip="Inspect this CID" w:history="1">
               <w:r>
                 <w:t>QmVVrfBPAnF5DC1DXDZH2yftW6MEoCSKXEQEbY5LKfFzAt</w:t>
               </w:r>
@@ -18540,7 +18634,7 @@
               <w:spacing w:after="0"/>
               <w:ind w:firstLine="0"/>
             </w:pPr>
-            <w:hyperlink r:id="rId32" w:anchor="QmanmTVLostTHeeLiz8vr99QDWmVbmbd53rSA2iFoDcmXu" w:tgtFrame="QmanmTVLostTHeeLiz8vr99QDWmVbmbd53rSA2iFoDcmXu" w:tooltip="Inspect this CID" w:history="1">
+            <w:hyperlink r:id="rId33" w:anchor="QmanmTVLostTHeeLiz8vr99QDWmVbmbd53rSA2iFoDcmXu" w:tgtFrame="QmanmTVLostTHeeLiz8vr99QDWmVbmbd53rSA2iFoDcmXu" w:tooltip="Inspect this CID" w:history="1">
               <w:r>
                 <w:t>QmanmTVLostTHeeLiz8vr99QDWmVbmbd53rSA2iFoDcmXu</w:t>
               </w:r>
@@ -18586,7 +18680,7 @@
               <w:spacing w:after="0"/>
               <w:ind w:firstLine="0"/>
             </w:pPr>
-            <w:hyperlink r:id="rId33" w:anchor="QmdsyzBk5nWmC7a92gaAuRHxWTQu6e4wwyv2bVmZtF7mcq" w:tgtFrame="QmdsyzBk5nWmC7a92gaAuRHxWTQu6e4wwyv2bVmZtF7mcq" w:tooltip="Inspect this CID" w:history="1">
+            <w:hyperlink r:id="rId34" w:anchor="QmdsyzBk5nWmC7a92gaAuRHxWTQu6e4wwyv2bVmZtF7mcq" w:tgtFrame="QmdsyzBk5nWmC7a92gaAuRHxWTQu6e4wwyv2bVmZtF7mcq" w:tooltip="Inspect this CID" w:history="1">
               <w:r>
                 <w:t>QmdsyzBk5nWmC7a92gaAuRHxWTQu6e4wwyv2bVmZtF7mcq</w:t>
               </w:r>
@@ -18632,7 +18726,7 @@
               <w:spacing w:after="0"/>
               <w:ind w:firstLine="0"/>
             </w:pPr>
-            <w:hyperlink r:id="rId34" w:anchor="QmTfDsTDe3nVu7b3hij43R3mBzyhJZgVm9eFBewVb5FfKV" w:tgtFrame="QmTfDsTDe3nVu7b3hij43R3mBzyhJZgVm9eFBewVb5FfKV" w:tooltip="Inspect this CID" w:history="1">
+            <w:hyperlink r:id="rId35" w:anchor="QmTfDsTDe3nVu7b3hij43R3mBzyhJZgVm9eFBewVb5FfKV" w:tgtFrame="QmTfDsTDe3nVu7b3hij43R3mBzyhJZgVm9eFBewVb5FfKV" w:tooltip="Inspect this CID" w:history="1">
               <w:r>
                 <w:t>QmTfDsTDe3nVu7b3hij43R3mBzyhJZgVm9eFBewVb5FfKV</w:t>
               </w:r>
@@ -18678,7 +18772,7 @@
               <w:spacing w:after="0"/>
               <w:ind w:firstLine="0"/>
             </w:pPr>
-            <w:hyperlink r:id="rId35" w:anchor="QmRF3DNTkA43a7AG26uva4n7pgR22ctz6PjZW4KMuN5Cvu" w:tgtFrame="QmRF3DNTkA43a7AG26uva4n7pgR22ctz6PjZW4KMuN5Cvu" w:tooltip="Inspect this CID" w:history="1">
+            <w:hyperlink r:id="rId36" w:anchor="QmRF3DNTkA43a7AG26uva4n7pgR22ctz6PjZW4KMuN5Cvu" w:tgtFrame="QmRF3DNTkA43a7AG26uva4n7pgR22ctz6PjZW4KMuN5Cvu" w:tooltip="Inspect this CID" w:history="1">
               <w:r>
                 <w:t>QmRF3DNTkA43a7AG26uva4n7pgR22ctz6PjZW4KMuN5Cvu</w:t>
               </w:r>
@@ -18750,7 +18844,7 @@
                     <pic:cNvPicPr/>
                   </pic:nvPicPr>
                   <pic:blipFill>
-                    <a:blip r:embed="rId36">
+                    <a:blip r:embed="rId37">
                       <a:extLst>
                         <a:ext uri="{28A0092B-C50C-407E-A947-70E740481C1C}">
                           <a14:useLocalDpi xmlns:a14="http://schemas.microsoft.com/office/drawing/2010/main" val="0"/>
@@ -19042,7 +19136,7 @@
       <w:r>
         <w:t>“CID”: “</w:t>
       </w:r>
-      <w:hyperlink r:id="rId37" w:anchor="QmZkJLp7PJGMc3mMSxTeLtyQCRqZ5CudGdjPB3jjTSFaoX" w:tgtFrame="QmZkJLp7PJGMc3mMSxTeLtyQCRqZ5CudGdjPB3jjTSFaoX" w:tooltip="Inspect this CID" w:history="1">
+      <w:hyperlink r:id="rId38" w:anchor="QmZkJLp7PJGMc3mMSxTeLtyQCRqZ5CudGdjPB3jjTSFaoX" w:tgtFrame="QmZkJLp7PJGMc3mMSxTeLtyQCRqZ5CudGdjPB3jjTSFaoX" w:tooltip="Inspect this CID" w:history="1">
         <w:r>
           <w:t>QmZkJLp7PJGMc3mMSxTeLtyQCRqZ5CudGdjPB3jjTSFaoX</w:t>
         </w:r>
@@ -19165,7 +19259,7 @@
       <w:r>
         <w:t>“CID”: “</w:t>
       </w:r>
-      <w:hyperlink r:id="rId38" w:anchor="QmanmTVLostTHeeLiz8vr99QDWmVbmbd53rSA2iFoDcmXu" w:tgtFrame="QmanmTVLostTHeeLiz8vr99QDWmVbmbd53rSA2iFoDcmXu" w:tooltip="Inspect this CID" w:history="1">
+      <w:hyperlink r:id="rId39" w:anchor="QmanmTVLostTHeeLiz8vr99QDWmVbmbd53rSA2iFoDcmXu" w:tgtFrame="QmanmTVLostTHeeLiz8vr99QDWmVbmbd53rSA2iFoDcmXu" w:tooltip="Inspect this CID" w:history="1">
         <w:r>
           <w:t>QmanmTVLostTHeeLiz8vr99QDWmVbmbd53rSA2iFoDcmXu</w:t>
         </w:r>
@@ -19371,7 +19465,7 @@
                     <pic:cNvPicPr/>
                   </pic:nvPicPr>
                   <pic:blipFill>
-                    <a:blip r:embed="rId39">
+                    <a:blip r:embed="rId40">
                       <a:extLst>
                         <a:ext uri="{28A0092B-C50C-407E-A947-70E740481C1C}">
                           <a14:useLocalDpi xmlns:a14="http://schemas.microsoft.com/office/drawing/2010/main" val="0"/>
@@ -19539,7 +19633,7 @@
                     <pic:cNvPicPr/>
                   </pic:nvPicPr>
                   <pic:blipFill>
-                    <a:blip r:embed="rId40">
+                    <a:blip r:embed="rId41">
                       <a:extLst>
                         <a:ext uri="{28A0092B-C50C-407E-A947-70E740481C1C}">
                           <a14:useLocalDpi xmlns:a14="http://schemas.microsoft.com/office/drawing/2010/main" val="0"/>
@@ -19774,7 +19868,7 @@
                     <pic:cNvPicPr/>
                   </pic:nvPicPr>
                   <pic:blipFill>
-                    <a:blip r:embed="rId41">
+                    <a:blip r:embed="rId42">
                       <a:extLst>
                         <a:ext uri="{28A0092B-C50C-407E-A947-70E740481C1C}">
                           <a14:useLocalDpi xmlns:a14="http://schemas.microsoft.com/office/drawing/2010/main" val="0"/>
@@ -20027,7 +20121,7 @@
                     <pic:cNvPicPr/>
                   </pic:nvPicPr>
                   <pic:blipFill>
-                    <a:blip r:embed="rId42" cstate="print">
+                    <a:blip r:embed="rId43" cstate="print">
                       <a:extLst>
                         <a:ext uri="{28A0092B-C50C-407E-A947-70E740481C1C}">
                           <a14:useLocalDpi xmlns:a14="http://schemas.microsoft.com/office/drawing/2010/main" val="0"/>
@@ -20184,7 +20278,7 @@
                     <pic:cNvPicPr/>
                   </pic:nvPicPr>
                   <pic:blipFill>
-                    <a:blip r:embed="rId43">
+                    <a:blip r:embed="rId44">
                       <a:extLst>
                         <a:ext uri="{28A0092B-C50C-407E-A947-70E740481C1C}">
                           <a14:useLocalDpi xmlns:a14="http://schemas.microsoft.com/office/drawing/2010/main" val="0"/>
@@ -20381,7 +20475,7 @@
                     <pic:cNvPicPr/>
                   </pic:nvPicPr>
                   <pic:blipFill>
-                    <a:blip r:embed="rId44">
+                    <a:blip r:embed="rId45">
                       <a:extLst>
                         <a:ext uri="{28A0092B-C50C-407E-A947-70E740481C1C}">
                           <a14:useLocalDpi xmlns:a14="http://schemas.microsoft.com/office/drawing/2010/main" val="0"/>
@@ -20748,7 +20842,7 @@
                     <pic:cNvPicPr/>
                   </pic:nvPicPr>
                   <pic:blipFill>
-                    <a:blip r:embed="rId45">
+                    <a:blip r:embed="rId46">
                       <a:extLst>
                         <a:ext uri="{28A0092B-C50C-407E-A947-70E740481C1C}">
                           <a14:useLocalDpi xmlns:a14="http://schemas.microsoft.com/office/drawing/2010/main" val="0"/>
@@ -21071,7 +21165,7 @@
                     <pic:cNvPicPr/>
                   </pic:nvPicPr>
                   <pic:blipFill>
-                    <a:blip r:embed="rId46">
+                    <a:blip r:embed="rId47">
                       <a:extLst>
                         <a:ext uri="{28A0092B-C50C-407E-A947-70E740481C1C}">
                           <a14:useLocalDpi xmlns:a14="http://schemas.microsoft.com/office/drawing/2010/main" val="0"/>
@@ -21496,6 +21590,8 @@
         <w:spacing w:after="0"/>
         <w:ind w:firstLine="0"/>
       </w:pPr>
+      <w:bookmarkStart w:id="3" w:name="_GoBack"/>
+      <w:bookmarkEnd w:id="3"/>
     </w:p>
     <w:p>
       <w:pPr>
@@ -22551,7 +22647,6 @@
       <w:r>
         <w:t xml:space="preserve">, Silvio (1984). </w:t>
       </w:r>
-      <w:bookmarkStart w:id="3" w:name="_GoBack"/>
       <w:r>
         <w:rPr>
           <w:i/>
@@ -22559,10 +22654,9 @@
         </w:rPr>
         <w:t>Probabilistic encryption</w:t>
       </w:r>
-      <w:bookmarkEnd w:id="3"/>
     </w:p>
     <w:sectPr>
-      <w:footerReference w:type="default" r:id="rId47"/>
+      <w:footerReference w:type="default" r:id="rId48"/>
       <w:pgSz w:w="12240" w:h="15840"/>
       <w:pgMar w:top="1440" w:right="1440" w:bottom="1440" w:left="2160" w:header="576" w:footer="709" w:gutter="0"/>
       <w:pgNumType w:start="2"/>

</xml_diff>

<commit_message>
jeng - adjusted sample record layout
</commit_message>
<xml_diff>
--- a/jeng/FADRIQUELA, JENNIFER - Capstone Project.docx
+++ b/jeng/FADRIQUELA, JENNIFER - Capstone Project.docx
@@ -16477,18 +16477,18 @@
           <w:noProof/>
         </w:rPr>
         <w:drawing>
-          <wp:anchor distT="0" distB="0" distL="114300" distR="114300" simplePos="0" relativeHeight="251696128" behindDoc="0" locked="0" layoutInCell="1" allowOverlap="1" wp14:anchorId="2EF3A8D9" wp14:editId="26069646">
+          <wp:anchor distT="0" distB="0" distL="114300" distR="114300" simplePos="0" relativeHeight="251696128" behindDoc="0" locked="0" layoutInCell="1" allowOverlap="1" wp14:anchorId="60EA5D10" wp14:editId="3CC87223">
             <wp:simplePos x="0" y="0"/>
             <wp:positionH relativeFrom="margin">
               <wp:align>center</wp:align>
             </wp:positionH>
             <wp:positionV relativeFrom="paragraph">
-              <wp:posOffset>267970</wp:posOffset>
+              <wp:posOffset>182880</wp:posOffset>
             </wp:positionV>
-            <wp:extent cx="5210175" cy="5314950"/>
-            <wp:effectExtent l="19050" t="19050" r="28575" b="19050"/>
+            <wp:extent cx="4736465" cy="3931920"/>
+            <wp:effectExtent l="19050" t="19050" r="26035" b="11430"/>
             <wp:wrapSquare wrapText="bothSides"/>
-            <wp:docPr id="21" name="Picture 21"/>
+            <wp:docPr id="23" name="Picture 23"/>
             <wp:cNvGraphicFramePr>
               <a:graphicFrameLocks xmlns:a="http://schemas.openxmlformats.org/drawingml/2006/main" noChangeAspect="1"/>
             </wp:cNvGraphicFramePr>
@@ -16514,7 +16514,7 @@
                   <pic:spPr>
                     <a:xfrm>
                       <a:off x="0" y="0"/>
-                      <a:ext cx="5210175" cy="5314950"/>
+                      <a:ext cx="4736465" cy="3931920"/>
                     </a:xfrm>
                     <a:prstGeom prst="rect">
                       <a:avLst/>
@@ -16542,12 +16542,6 @@
       <w:pPr>
         <w:spacing w:after="0"/>
         <w:ind w:firstLine="0"/>
-      </w:pPr>
-    </w:p>
-    <w:p>
-      <w:pPr>
-        <w:spacing w:after="0"/>
-        <w:ind w:firstLine="0"/>
         <w:jc w:val="center"/>
         <w:rPr>
           <w:b/>
@@ -16594,7 +16588,21 @@
           <w:b/>
           <w:bCs/>
         </w:rPr>
-        <w:t xml:space="preserve"> Antigen</w:t>
+        <w:t xml:space="preserve"> </w:t>
+      </w:r>
+      <w:r>
+        <w:rPr>
+          <w:b/>
+          <w:bCs/>
+        </w:rPr>
+        <w:t xml:space="preserve">Rapid </w:t>
+      </w:r>
+      <w:r>
+        <w:rPr>
+          <w:b/>
+          <w:bCs/>
+        </w:rPr>
+        <w:t>Antigen</w:t>
       </w:r>
       <w:r>
         <w:rPr>
@@ -17133,41 +17141,24 @@
           <w:bCs/>
         </w:rPr>
       </w:pPr>
-    </w:p>
-    <w:p>
-      <w:pPr>
-        <w:tabs>
-          <w:tab w:val="left" w:pos="3195"/>
-        </w:tabs>
-        <w:spacing w:after="0"/>
-        <w:ind w:firstLine="0"/>
-      </w:pPr>
-    </w:p>
-    <w:p>
-      <w:pPr>
-        <w:tabs>
-          <w:tab w:val="left" w:pos="3195"/>
-        </w:tabs>
-        <w:spacing w:after="0"/>
-        <w:ind w:firstLine="0"/>
-      </w:pPr>
       <w:r>
         <w:rPr>
           <w:noProof/>
         </w:rPr>
+        <w:lastRenderedPageBreak/>
         <w:drawing>
-          <wp:anchor distT="0" distB="0" distL="114300" distR="114300" simplePos="0" relativeHeight="251693056" behindDoc="0" locked="0" layoutInCell="1" allowOverlap="1" wp14:anchorId="62E92150" wp14:editId="6CC0A014">
+          <wp:anchor distT="0" distB="0" distL="114300" distR="114300" simplePos="0" relativeHeight="251697152" behindDoc="0" locked="0" layoutInCell="1" allowOverlap="1" wp14:anchorId="13FD3B44" wp14:editId="5D6D6F9C">
             <wp:simplePos x="0" y="0"/>
             <wp:positionH relativeFrom="margin">
-              <wp:posOffset>433705</wp:posOffset>
+              <wp:align>center</wp:align>
             </wp:positionH>
             <wp:positionV relativeFrom="paragraph">
-              <wp:posOffset>26670</wp:posOffset>
+              <wp:posOffset>323850</wp:posOffset>
             </wp:positionV>
-            <wp:extent cx="4690110" cy="5300345"/>
-            <wp:effectExtent l="19050" t="19050" r="15240" b="14605"/>
+            <wp:extent cx="5013960" cy="5792168"/>
+            <wp:effectExtent l="19050" t="19050" r="15240" b="18415"/>
             <wp:wrapSquare wrapText="bothSides"/>
-            <wp:docPr id="16" name="Picture 16"/>
+            <wp:docPr id="25" name="Picture 25"/>
             <wp:cNvGraphicFramePr>
               <a:graphicFrameLocks xmlns:a="http://schemas.openxmlformats.org/drawingml/2006/main" noChangeAspect="1"/>
             </wp:cNvGraphicFramePr>
@@ -17193,7 +17184,7 @@
                   <pic:spPr>
                     <a:xfrm>
                       <a:off x="0" y="0"/>
-                      <a:ext cx="4690110" cy="5300345"/>
+                      <a:ext cx="5013960" cy="5792168"/>
                     </a:xfrm>
                     <a:prstGeom prst="rect">
                       <a:avLst/>
@@ -17224,6 +17215,10 @@
         </w:tabs>
         <w:spacing w:after="0"/>
         <w:ind w:firstLine="0"/>
+        <w:rPr>
+          <w:b/>
+          <w:bCs/>
+        </w:rPr>
       </w:pPr>
     </w:p>
     <w:p>
@@ -17233,7 +17228,49 @@
         </w:tabs>
         <w:spacing w:after="0"/>
         <w:ind w:firstLine="0"/>
-      </w:pPr>
+        <w:jc w:val="center"/>
+        <w:rPr>
+          <w:b/>
+          <w:bCs/>
+        </w:rPr>
+      </w:pPr>
+      <w:r>
+        <w:rPr>
+          <w:b/>
+          <w:bCs/>
+        </w:rPr>
+        <w:t>Figure 4.</w:t>
+      </w:r>
+      <w:r>
+        <w:rPr>
+          <w:b/>
+          <w:bCs/>
+        </w:rPr>
+        <w:t>4</w:t>
+      </w:r>
+      <w:r>
+        <w:rPr>
+          <w:b/>
+          <w:bCs/>
+        </w:rPr>
+        <w:t xml:space="preserve"> - Sample </w:t>
+      </w:r>
+      <w:proofErr w:type="spellStart"/>
+      <w:r>
+        <w:rPr>
+          <w:b/>
+          <w:bCs/>
+        </w:rPr>
+        <w:t>Covid</w:t>
+      </w:r>
+      <w:proofErr w:type="spellEnd"/>
+      <w:r>
+        <w:rPr>
+          <w:b/>
+          <w:bCs/>
+        </w:rPr>
+        <w:t xml:space="preserve"> Vaccination Certificate</w:t>
+      </w:r>
     </w:p>
     <w:p>
       <w:pPr>
@@ -17241,7 +17278,6 @@
           <w:tab w:val="left" w:pos="3195"/>
         </w:tabs>
         <w:spacing w:after="0"/>
-        <w:ind w:firstLine="0"/>
       </w:pPr>
     </w:p>
     <w:p>
@@ -17250,7 +17286,6 @@
           <w:tab w:val="left" w:pos="3195"/>
         </w:tabs>
         <w:spacing w:after="0"/>
-        <w:ind w:firstLine="0"/>
       </w:pPr>
     </w:p>
     <w:p>
@@ -17259,7 +17294,6 @@
           <w:tab w:val="left" w:pos="3195"/>
         </w:tabs>
         <w:spacing w:after="0"/>
-        <w:ind w:firstLine="0"/>
       </w:pPr>
     </w:p>
     <w:p>
@@ -17268,7 +17302,6 @@
           <w:tab w:val="left" w:pos="3195"/>
         </w:tabs>
         <w:spacing w:after="0"/>
-        <w:ind w:firstLine="0"/>
       </w:pPr>
     </w:p>
     <w:p>
@@ -17277,7 +17310,6 @@
           <w:tab w:val="left" w:pos="3195"/>
         </w:tabs>
         <w:spacing w:after="0"/>
-        <w:ind w:firstLine="0"/>
       </w:pPr>
     </w:p>
     <w:p>
@@ -17286,7 +17318,6 @@
           <w:tab w:val="left" w:pos="3195"/>
         </w:tabs>
         <w:spacing w:after="0"/>
-        <w:ind w:firstLine="0"/>
       </w:pPr>
     </w:p>
     <w:p>
@@ -17296,271 +17327,6 @@
         </w:tabs>
         <w:spacing w:after="0"/>
         <w:ind w:firstLine="0"/>
-      </w:pPr>
-    </w:p>
-    <w:p>
-      <w:pPr>
-        <w:tabs>
-          <w:tab w:val="left" w:pos="3195"/>
-        </w:tabs>
-        <w:spacing w:after="0"/>
-        <w:ind w:firstLine="0"/>
-      </w:pPr>
-    </w:p>
-    <w:p>
-      <w:pPr>
-        <w:tabs>
-          <w:tab w:val="left" w:pos="3195"/>
-        </w:tabs>
-        <w:spacing w:after="0"/>
-        <w:ind w:firstLine="0"/>
-        <w:jc w:val="center"/>
-        <w:rPr>
-          <w:b/>
-          <w:bCs/>
-        </w:rPr>
-      </w:pPr>
-    </w:p>
-    <w:p>
-      <w:pPr>
-        <w:tabs>
-          <w:tab w:val="left" w:pos="3195"/>
-        </w:tabs>
-        <w:spacing w:after="0"/>
-        <w:ind w:firstLine="0"/>
-        <w:jc w:val="center"/>
-        <w:rPr>
-          <w:b/>
-          <w:bCs/>
-        </w:rPr>
-      </w:pPr>
-    </w:p>
-    <w:p>
-      <w:pPr>
-        <w:tabs>
-          <w:tab w:val="left" w:pos="3195"/>
-        </w:tabs>
-        <w:spacing w:after="0"/>
-        <w:ind w:firstLine="0"/>
-        <w:jc w:val="center"/>
-        <w:rPr>
-          <w:b/>
-          <w:bCs/>
-        </w:rPr>
-      </w:pPr>
-    </w:p>
-    <w:p>
-      <w:pPr>
-        <w:tabs>
-          <w:tab w:val="left" w:pos="3195"/>
-        </w:tabs>
-        <w:spacing w:after="0"/>
-        <w:ind w:firstLine="0"/>
-        <w:jc w:val="center"/>
-        <w:rPr>
-          <w:b/>
-          <w:bCs/>
-        </w:rPr>
-      </w:pPr>
-    </w:p>
-    <w:p>
-      <w:pPr>
-        <w:tabs>
-          <w:tab w:val="left" w:pos="3195"/>
-        </w:tabs>
-        <w:spacing w:after="0"/>
-        <w:ind w:firstLine="0"/>
-        <w:jc w:val="center"/>
-        <w:rPr>
-          <w:b/>
-          <w:bCs/>
-        </w:rPr>
-      </w:pPr>
-    </w:p>
-    <w:p>
-      <w:pPr>
-        <w:tabs>
-          <w:tab w:val="left" w:pos="3195"/>
-        </w:tabs>
-        <w:spacing w:after="0"/>
-        <w:ind w:firstLine="0"/>
-        <w:jc w:val="center"/>
-        <w:rPr>
-          <w:b/>
-          <w:bCs/>
-        </w:rPr>
-      </w:pPr>
-    </w:p>
-    <w:p>
-      <w:pPr>
-        <w:tabs>
-          <w:tab w:val="left" w:pos="3195"/>
-        </w:tabs>
-        <w:spacing w:after="0"/>
-        <w:ind w:firstLine="0"/>
-        <w:jc w:val="center"/>
-        <w:rPr>
-          <w:b/>
-          <w:bCs/>
-        </w:rPr>
-      </w:pPr>
-    </w:p>
-    <w:p>
-      <w:pPr>
-        <w:tabs>
-          <w:tab w:val="left" w:pos="3195"/>
-        </w:tabs>
-        <w:spacing w:after="0"/>
-        <w:ind w:firstLine="0"/>
-        <w:jc w:val="center"/>
-        <w:rPr>
-          <w:b/>
-          <w:bCs/>
-        </w:rPr>
-      </w:pPr>
-    </w:p>
-    <w:p>
-      <w:pPr>
-        <w:tabs>
-          <w:tab w:val="left" w:pos="3195"/>
-        </w:tabs>
-        <w:spacing w:after="0"/>
-        <w:ind w:firstLine="0"/>
-        <w:jc w:val="center"/>
-        <w:rPr>
-          <w:b/>
-          <w:bCs/>
-        </w:rPr>
-      </w:pPr>
-    </w:p>
-    <w:p>
-      <w:pPr>
-        <w:tabs>
-          <w:tab w:val="left" w:pos="3195"/>
-        </w:tabs>
-        <w:spacing w:after="0"/>
-        <w:ind w:firstLine="0"/>
-        <w:jc w:val="center"/>
-        <w:rPr>
-          <w:b/>
-          <w:bCs/>
-        </w:rPr>
-      </w:pPr>
-    </w:p>
-    <w:p>
-      <w:pPr>
-        <w:tabs>
-          <w:tab w:val="left" w:pos="3195"/>
-        </w:tabs>
-        <w:spacing w:after="0"/>
-        <w:ind w:firstLine="0"/>
-        <w:jc w:val="center"/>
-        <w:rPr>
-          <w:b/>
-          <w:bCs/>
-        </w:rPr>
-      </w:pPr>
-      <w:r>
-        <w:rPr>
-          <w:b/>
-          <w:bCs/>
-        </w:rPr>
-        <w:t>Figure 4.</w:t>
-      </w:r>
-      <w:r>
-        <w:rPr>
-          <w:b/>
-          <w:bCs/>
-        </w:rPr>
-        <w:t>4</w:t>
-      </w:r>
-      <w:r>
-        <w:rPr>
-          <w:b/>
-          <w:bCs/>
-        </w:rPr>
-        <w:t xml:space="preserve"> - Sample </w:t>
-      </w:r>
-      <w:proofErr w:type="spellStart"/>
-      <w:r>
-        <w:rPr>
-          <w:b/>
-          <w:bCs/>
-        </w:rPr>
-        <w:t>Covid</w:t>
-      </w:r>
-      <w:proofErr w:type="spellEnd"/>
-      <w:r>
-        <w:rPr>
-          <w:b/>
-          <w:bCs/>
-        </w:rPr>
-        <w:t xml:space="preserve"> Vaccination Certificate</w:t>
-      </w:r>
-    </w:p>
-    <w:p>
-      <w:pPr>
-        <w:tabs>
-          <w:tab w:val="left" w:pos="3195"/>
-        </w:tabs>
-        <w:spacing w:after="0"/>
-      </w:pPr>
-    </w:p>
-    <w:p>
-      <w:pPr>
-        <w:tabs>
-          <w:tab w:val="left" w:pos="3195"/>
-        </w:tabs>
-        <w:spacing w:after="0"/>
-      </w:pPr>
-    </w:p>
-    <w:p>
-      <w:pPr>
-        <w:tabs>
-          <w:tab w:val="left" w:pos="3195"/>
-        </w:tabs>
-        <w:spacing w:after="0"/>
-      </w:pPr>
-    </w:p>
-    <w:p>
-      <w:pPr>
-        <w:tabs>
-          <w:tab w:val="left" w:pos="3195"/>
-        </w:tabs>
-        <w:spacing w:after="0"/>
-      </w:pPr>
-    </w:p>
-    <w:p>
-      <w:pPr>
-        <w:tabs>
-          <w:tab w:val="left" w:pos="3195"/>
-        </w:tabs>
-        <w:spacing w:after="0"/>
-      </w:pPr>
-    </w:p>
-    <w:p>
-      <w:pPr>
-        <w:tabs>
-          <w:tab w:val="left" w:pos="3195"/>
-        </w:tabs>
-        <w:spacing w:after="0"/>
-      </w:pPr>
-    </w:p>
-    <w:p>
-      <w:pPr>
-        <w:tabs>
-          <w:tab w:val="left" w:pos="3195"/>
-        </w:tabs>
-        <w:spacing w:after="0"/>
-        <w:ind w:firstLine="0"/>
-      </w:pPr>
-    </w:p>
-    <w:p>
-      <w:pPr>
-        <w:tabs>
-          <w:tab w:val="left" w:pos="3195"/>
-        </w:tabs>
-        <w:spacing w:after="0"/>
       </w:pPr>
     </w:p>
     <w:p>
@@ -17805,6 +17571,8 @@
         <w:spacing w:after="0"/>
         <w:ind w:firstLine="0"/>
       </w:pPr>
+      <w:bookmarkStart w:id="3" w:name="_GoBack"/>
+      <w:bookmarkEnd w:id="3"/>
     </w:p>
     <w:p>
       <w:pPr>
@@ -21590,8 +21358,6 @@
         <w:spacing w:after="0"/>
         <w:ind w:firstLine="0"/>
       </w:pPr>
-      <w:bookmarkStart w:id="3" w:name="_GoBack"/>
-      <w:bookmarkEnd w:id="3"/>
     </w:p>
     <w:p>
       <w:pPr>

</xml_diff>

<commit_message>
jeng - updated table of contents
</commit_message>
<xml_diff>
--- a/jeng/FADRIQUELA, JENNIFER - Capstone Project.docx
+++ b/jeng/FADRIQUELA, JENNIFER - Capstone Project.docx
@@ -993,7 +993,12 @@
       </w:r>
       <w:r>
         <w:tab/>
-        <w:t xml:space="preserve">1 </w:t>
+      </w:r>
+      <w:r>
+        <w:t>6</w:t>
+      </w:r>
+      <w:r>
+        <w:t xml:space="preserve"> </w:t>
       </w:r>
     </w:p>
     <w:p>
@@ -1015,7 +1020,10 @@
       </w:r>
       <w:r>
         <w:tab/>
-        <w:t xml:space="preserve">        1</w:t>
+        <w:t xml:space="preserve">        </w:t>
+      </w:r>
+      <w:r>
+        <w:t>6</w:t>
       </w:r>
       <w:r>
         <w:tab/>
@@ -1040,7 +1048,9 @@
       </w:r>
       <w:r>
         <w:tab/>
-        <w:t>2</w:t>
+      </w:r>
+      <w:r>
+        <w:t>8</w:t>
       </w:r>
     </w:p>
     <w:p>
@@ -1062,7 +1072,9 @@
       </w:r>
       <w:r>
         <w:tab/>
-        <w:t>3</w:t>
+      </w:r>
+      <w:r>
+        <w:t>8</w:t>
       </w:r>
     </w:p>
     <w:p>
@@ -1084,7 +1096,9 @@
       </w:r>
       <w:r>
         <w:tab/>
-        <w:t>3</w:t>
+      </w:r>
+      <w:r>
+        <w:t>8</w:t>
       </w:r>
     </w:p>
     <w:p>
@@ -1106,7 +1120,9 @@
       </w:r>
       <w:r>
         <w:tab/>
-        <w:t>4</w:t>
+      </w:r>
+      <w:r>
+        <w:t>9</w:t>
       </w:r>
     </w:p>
     <w:p>
@@ -1125,7 +1141,9 @@
       </w:r>
       <w:r>
         <w:tab/>
-        <w:t>6</w:t>
+      </w:r>
+      <w:r>
+        <w:t>10</w:t>
       </w:r>
     </w:p>
     <w:p>
@@ -1147,7 +1165,9 @@
       </w:r>
       <w:r>
         <w:tab/>
-        <w:t>6</w:t>
+      </w:r>
+      <w:r>
+        <w:t>1</w:t>
       </w:r>
     </w:p>
     <w:p>
@@ -1169,7 +1189,9 @@
       </w:r>
       <w:r>
         <w:tab/>
-        <w:t>14</w:t>
+      </w:r>
+      <w:r>
+        <w:t>12</w:t>
       </w:r>
     </w:p>
     <w:p>
@@ -1188,7 +1210,9 @@
       </w:r>
       <w:r>
         <w:tab/>
-        <w:t>24</w:t>
+      </w:r>
+      <w:r>
+        <w:t>20</w:t>
       </w:r>
     </w:p>
     <w:p>
@@ -1210,7 +1234,9 @@
       </w:r>
       <w:r>
         <w:tab/>
-        <w:t>38</w:t>
+      </w:r>
+      <w:r>
+        <w:t>30</w:t>
       </w:r>
     </w:p>
     <w:p>
@@ -1229,7 +1255,9 @@
       </w:r>
       <w:r>
         <w:tab/>
-        <w:t>40</w:t>
+      </w:r>
+      <w:r>
+        <w:t>33</w:t>
       </w:r>
     </w:p>
     <w:p>
@@ -1251,7 +1279,9 @@
       </w:r>
       <w:r>
         <w:tab/>
-        <w:t>41</w:t>
+      </w:r>
+      <w:r>
+        <w:t>34</w:t>
       </w:r>
     </w:p>
     <w:p>
@@ -1273,7 +1303,9 @@
       </w:r>
       <w:r>
         <w:tab/>
-        <w:t>49</w:t>
+      </w:r>
+      <w:r>
+        <w:t>42</w:t>
       </w:r>
     </w:p>
     <w:p>
@@ -1285,141 +1317,25 @@
         <w:ind w:left="576" w:right="540" w:hanging="576"/>
       </w:pPr>
       <w:r>
+        <w:rPr>
+          <w:u w:val="single"/>
+        </w:rPr>
+        <w:t>LIST OF REFERENCES</w:t>
+      </w:r>
+      <w:r>
         <w:tab/>
       </w:r>
       <w:r>
-        <w:rPr>
-          <w:u w:val="single"/>
-        </w:rPr>
-        <w:t>4.3 Building Prototype</w:t>
-      </w:r>
-      <w:r>
-        <w:tab/>
-        <w:t>55</w:t>
-      </w:r>
-    </w:p>
-    <w:p>
-      <w:pPr>
-        <w:tabs>
-          <w:tab w:val="right" w:pos="7920"/>
-        </w:tabs>
-        <w:spacing w:after="0" w:line="240" w:lineRule="auto"/>
-        <w:ind w:left="576" w:right="540" w:hanging="576"/>
-      </w:pPr>
-      <w:r>
-        <w:tab/>
-      </w:r>
-      <w:r>
-        <w:rPr>
-          <w:u w:val="single"/>
-        </w:rPr>
-        <w:t>4.4 User Evaluation</w:t>
-      </w:r>
-      <w:r>
-        <w:tab/>
-        <w:t>56</w:t>
-      </w:r>
-    </w:p>
-    <w:p>
-      <w:pPr>
-        <w:tabs>
-          <w:tab w:val="right" w:pos="7920"/>
-        </w:tabs>
-        <w:spacing w:after="0" w:line="240" w:lineRule="auto"/>
-        <w:ind w:left="576" w:right="540" w:firstLine="0"/>
-      </w:pPr>
-      <w:r>
-        <w:rPr>
-          <w:u w:val="single"/>
-        </w:rPr>
-        <w:t>4.5 Refining Prototype</w:t>
-      </w:r>
-      <w:r>
-        <w:tab/>
-        <w:t>57</w:t>
-      </w:r>
-    </w:p>
-    <w:p>
-      <w:pPr>
-        <w:tabs>
-          <w:tab w:val="right" w:pos="7920"/>
-        </w:tabs>
-        <w:spacing w:after="0" w:line="240" w:lineRule="auto"/>
-        <w:ind w:left="576" w:right="540" w:firstLine="0"/>
-      </w:pPr>
-      <w:r>
-        <w:rPr>
-          <w:u w:val="single"/>
-        </w:rPr>
-        <w:t>4.6 Engineer Product</w:t>
-      </w:r>
-      <w:r>
-        <w:tab/>
-        <w:t>57</w:t>
-      </w:r>
-    </w:p>
-    <w:p>
-      <w:pPr>
-        <w:tabs>
-          <w:tab w:val="right" w:pos="7920"/>
-        </w:tabs>
-        <w:spacing w:after="0" w:line="240" w:lineRule="auto"/>
-        <w:ind w:left="576" w:right="540" w:hanging="576"/>
-      </w:pPr>
-      <w:r>
-        <w:rPr>
-          <w:u w:val="single"/>
-        </w:rPr>
-        <w:t>RESULTS AND DISCUSSIONS</w:t>
-      </w:r>
-      <w:r>
-        <w:tab/>
-        <w:t>59</w:t>
-      </w:r>
-    </w:p>
-    <w:p>
-      <w:pPr>
-        <w:tabs>
-          <w:tab w:val="right" w:pos="7920"/>
-        </w:tabs>
-        <w:spacing w:after="0" w:line="240" w:lineRule="auto"/>
-        <w:ind w:left="576" w:right="540" w:hanging="576"/>
-      </w:pPr>
-      <w:r>
-        <w:rPr>
-          <w:u w:val="single"/>
-        </w:rPr>
-        <w:t>CONCLUSION AND RECOMMENDATION</w:t>
-      </w:r>
-      <w:r>
-        <w:tab/>
-        <w:t>79</w:t>
-      </w:r>
-    </w:p>
-    <w:p>
-      <w:pPr>
-        <w:tabs>
-          <w:tab w:val="right" w:pos="7920"/>
-        </w:tabs>
-        <w:spacing w:after="0" w:line="240" w:lineRule="auto"/>
-        <w:ind w:left="576" w:right="540" w:hanging="576"/>
-      </w:pPr>
-      <w:r>
-        <w:rPr>
-          <w:u w:val="single"/>
-        </w:rPr>
-        <w:t>LIST OF REFERENCES</w:t>
-      </w:r>
-      <w:r>
-        <w:tab/>
-        <w:t>82</w:t>
-      </w:r>
-    </w:p>
-    <w:p>
-      <w:pPr>
-        <w:ind w:firstLine="0"/>
-      </w:pPr>
-    </w:p>
+        <w:t>50</w:t>
+      </w:r>
+    </w:p>
+    <w:p>
+      <w:pPr>
+        <w:ind w:firstLine="0"/>
+      </w:pPr>
+    </w:p>
+    <w:p/>
+    <w:p/>
     <w:p/>
     <w:p/>
     <w:p/>
@@ -1481,7 +1397,7 @@
         <w:jc w:val="left"/>
       </w:pPr>
       <w:r>
-        <w:t>Figure 3.1 Sample Program of Study</w:t>
+        <w:t>Figure 3.1 – Diagram of Proposed Solution</w:t>
       </w:r>
       <w:r>
         <w:tab/>
@@ -1500,11 +1416,7 @@
       </w:r>
       <w:r>
         <w:tab/>
-        <w:t xml:space="preserve">         </w:t>
-      </w:r>
-      <w:r>
-        <w:tab/>
-        <w:t>24</w:t>
+        <w:t>20</w:t>
       </w:r>
     </w:p>
     <w:p>
@@ -1522,15 +1434,32 @@
         <w:jc w:val="left"/>
       </w:pPr>
       <w:r>
-        <w:t>Figure 3.2 Directed Graph of Prerequisite Mapping for BSIT Program</w:t>
+        <w:t>Figure 3.2 – Hashing Process</w:t>
       </w:r>
       <w:r>
         <w:tab/>
-        <w:t xml:space="preserve">         </w:t>
       </w:r>
       <w:r>
         <w:tab/>
-        <w:t>25</w:t>
+      </w:r>
+      <w:r>
+        <w:tab/>
+      </w:r>
+      <w:r>
+        <w:tab/>
+      </w:r>
+      <w:r>
+        <w:tab/>
+      </w:r>
+      <w:r>
+        <w:tab/>
+      </w:r>
+      <w:r>
+        <w:tab/>
+      </w:r>
+      <w:r>
+        <w:tab/>
+        <w:t>21</w:t>
       </w:r>
     </w:p>
     <w:p>
@@ -1548,11 +1477,23 @@
         <w:jc w:val="left"/>
       </w:pPr>
       <w:r>
-        <w:t xml:space="preserve">Figure 3.3 Course Graph Weighing                                                                        </w:t>
+        <w:t>Figure 3.3 – Generic Blockchain Transactions</w:t>
       </w:r>
       <w:r>
         <w:tab/>
-        <w:t>28</w:t>
+      </w:r>
+      <w:r>
+        <w:tab/>
+      </w:r>
+      <w:r>
+        <w:tab/>
+      </w:r>
+      <w:r>
+        <w:tab/>
+      </w:r>
+      <w:r>
+        <w:tab/>
+        <w:t>23</w:t>
       </w:r>
     </w:p>
     <w:p>
@@ -1570,11 +1511,20 @@
         <w:jc w:val="left"/>
       </w:pPr>
       <w:r>
-        <w:t xml:space="preserve">Figure 3.4 Machine Learning Model Phases                                                          </w:t>
+        <w:t>Figure 3.4 – Merkle Tree Implementation using hashes</w:t>
       </w:r>
       <w:r>
         <w:tab/>
-        <w:t>29</w:t>
+      </w:r>
+      <w:r>
+        <w:tab/>
+      </w:r>
+      <w:r>
+        <w:tab/>
+      </w:r>
+      <w:r>
+        <w:tab/>
+        <w:t>25</w:t>
       </w:r>
     </w:p>
     <w:p>
@@ -1592,11 +1542,29 @@
         <w:jc w:val="left"/>
       </w:pPr>
       <w:r>
-        <w:t xml:space="preserve">Figure 3.5 Ensemble Algorithm Application                                                          </w:t>
+        <w:t>Figure 3.5 – DAG Illustration</w:t>
       </w:r>
       <w:r>
         <w:tab/>
-        <w:t>32</w:t>
+      </w:r>
+      <w:r>
+        <w:tab/>
+      </w:r>
+      <w:r>
+        <w:tab/>
+      </w:r>
+      <w:r>
+        <w:tab/>
+      </w:r>
+      <w:r>
+        <w:tab/>
+      </w:r>
+      <w:r>
+        <w:tab/>
+      </w:r>
+      <w:r>
+        <w:tab/>
+        <w:t>26</w:t>
       </w:r>
     </w:p>
     <w:p>
@@ -1614,11 +1582,20 @@
         <w:jc w:val="left"/>
       </w:pPr>
       <w:r>
-        <w:t xml:space="preserve">Figure 3.6 Random Forest Classifier Process                                                         </w:t>
+        <w:t>Figure 3.6 – Merkle DAG implemented on a file system</w:t>
       </w:r>
       <w:r>
         <w:tab/>
-        <w:t>33</w:t>
+      </w:r>
+      <w:r>
+        <w:tab/>
+      </w:r>
+      <w:r>
+        <w:tab/>
+      </w:r>
+      <w:r>
+        <w:tab/>
+        <w:t>27</w:t>
       </w:r>
     </w:p>
     <w:p>
@@ -1636,11 +1613,34 @@
         <w:jc w:val="left"/>
       </w:pPr>
       <w:r>
-        <w:t xml:space="preserve">Figure 3.7 Support Vector Machine Process                                                          </w:t>
+        <w:t xml:space="preserve">Figure 3.7 – </w:t>
+      </w:r>
+      <w:proofErr w:type="spellStart"/>
+      <w:r>
+        <w:t>OpenPGP</w:t>
+      </w:r>
+      <w:proofErr w:type="spellEnd"/>
+      <w:r>
+        <w:t xml:space="preserve"> Two-way process</w:t>
       </w:r>
       <w:r>
         <w:tab/>
-        <w:t>34</w:t>
+      </w:r>
+      <w:r>
+        <w:tab/>
+      </w:r>
+      <w:r>
+        <w:tab/>
+      </w:r>
+      <w:r>
+        <w:tab/>
+      </w:r>
+      <w:r>
+        <w:tab/>
+      </w:r>
+      <w:r>
+        <w:tab/>
+        <w:t>28</w:t>
       </w:r>
     </w:p>
     <w:p>
@@ -1658,7 +1658,7 @@
         <w:jc w:val="left"/>
       </w:pPr>
       <w:r>
-        <w:t>Figure 3.8 k-Nearest Neighbor Algorithm</w:t>
+        <w:t>Figure 3.8 – Smart Contract comparison</w:t>
       </w:r>
       <w:r>
         <w:tab/>
@@ -1674,7 +1674,10 @@
       </w:r>
       <w:r>
         <w:tab/>
-        <w:t xml:space="preserve">            35</w:t>
+      </w:r>
+      <w:r>
+        <w:tab/>
+        <w:t>29</w:t>
       </w:r>
     </w:p>
     <w:p>
@@ -1692,7 +1695,7 @@
         <w:jc w:val="left"/>
       </w:pPr>
       <w:r>
-        <w:t>Figure 3.9 Stratified cross-fold validation of 5-folds</w:t>
+        <w:t>Figure 3.9 – Conceptual Framework</w:t>
       </w:r>
       <w:r>
         <w:tab/>
@@ -1708,7 +1711,13 @@
       </w:r>
       <w:r>
         <w:tab/>
-        <w:t>37</w:t>
+      </w:r>
+      <w:r>
+        <w:tab/>
+      </w:r>
+      <w:r>
+        <w:tab/>
+        <w:t>31</w:t>
       </w:r>
     </w:p>
     <w:p>
@@ -1726,7 +1735,7 @@
         <w:jc w:val="left"/>
       </w:pPr>
       <w:r>
-        <w:t>Figure 3.10 Conceptual Framework</w:t>
+        <w:t>Figure 4.1 Prototype Model Phases and Process</w:t>
       </w:r>
       <w:r>
         <w:tab/>
@@ -1742,13 +1751,7 @@
       </w:r>
       <w:r>
         <w:tab/>
-      </w:r>
-      <w:r>
-        <w:tab/>
-      </w:r>
-      <w:r>
-        <w:tab/>
-        <w:t>38</w:t>
+        <w:t>33</w:t>
       </w:r>
     </w:p>
     <w:p>
@@ -1766,7 +1769,7 @@
         <w:jc w:val="left"/>
       </w:pPr>
       <w:r>
-        <w:t>Figure 4.1 Prototype Model</w:t>
+        <w:t>Figure 4.2 – Sample Rapid Antigen Test Result</w:t>
       </w:r>
       <w:r>
         <w:tab/>
@@ -1782,16 +1785,7 @@
       </w:r>
       <w:r>
         <w:tab/>
-      </w:r>
-      <w:r>
-        <w:tab/>
-      </w:r>
-      <w:r>
-        <w:tab/>
-      </w:r>
-      <w:r>
-        <w:tab/>
-        <w:t>40</w:t>
+        <w:t>35</w:t>
       </w:r>
     </w:p>
     <w:p>
@@ -1809,23 +1803,14 @@
         <w:jc w:val="left"/>
       </w:pPr>
       <w:r>
-        <w:t>Figure 4.2 Kruskal’s Algorithm (Pseudocode)</w:t>
+        <w:t>Figure 4.3 - Sample Real-Time Polymerase Chain Reaction Test Result</w:t>
       </w:r>
       <w:r>
         <w:tab/>
       </w:r>
       <w:r>
         <w:tab/>
-      </w:r>
-      <w:r>
-        <w:tab/>
-      </w:r>
-      <w:r>
-        <w:tab/>
-      </w:r>
-      <w:r>
-        <w:tab/>
-        <w:t>43</w:t>
+        <w:t>36</w:t>
       </w:r>
     </w:p>
     <w:p>
@@ -1843,7 +1828,15 @@
         <w:jc w:val="left"/>
       </w:pPr>
       <w:r>
-        <w:t>Figure 4.3 Graph G</w:t>
+        <w:t xml:space="preserve">Figure 4.4 - Sample </w:t>
+      </w:r>
+      <w:proofErr w:type="spellStart"/>
+      <w:r>
+        <w:t>Covid</w:t>
+      </w:r>
+      <w:proofErr w:type="spellEnd"/>
+      <w:r>
+        <w:t xml:space="preserve"> Vaccination Certificate</w:t>
       </w:r>
       <w:r>
         <w:tab/>
@@ -1859,19 +1852,7 @@
       </w:r>
       <w:r>
         <w:tab/>
-      </w:r>
-      <w:r>
-        <w:tab/>
-      </w:r>
-      <w:r>
-        <w:tab/>
-      </w:r>
-      <w:r>
-        <w:tab/>
-      </w:r>
-      <w:r>
-        <w:tab/>
-        <w:t>44</w:t>
+        <w:t>37</w:t>
       </w:r>
     </w:p>
     <w:p>
@@ -1889,7 +1870,7 @@
         <w:jc w:val="left"/>
       </w:pPr>
       <w:r>
-        <w:t>Figure 4.4 First Branch of the MST</w:t>
+        <w:t>Figure 4.5 – Merkle DAG representing sample records</w:t>
       </w:r>
       <w:r>
         <w:tab/>
@@ -1902,16 +1883,7 @@
       </w:r>
       <w:r>
         <w:tab/>
-      </w:r>
-      <w:r>
-        <w:tab/>
-      </w:r>
-      <w:r>
-        <w:tab/>
-      </w:r>
-      <w:r>
-        <w:tab/>
-        <w:t>45</w:t>
+        <w:t>40</w:t>
       </w:r>
     </w:p>
     <w:p>
@@ -1929,7 +1901,7 @@
         <w:jc w:val="left"/>
       </w:pPr>
       <w:r>
-        <w:t xml:space="preserve">Figure 4.5 Second Branch of the MST </w:t>
+        <w:t>Figure 4.6 – Context Diagram</w:t>
       </w:r>
       <w:r>
         <w:tab/>
@@ -1948,7 +1920,10 @@
       </w:r>
       <w:r>
         <w:tab/>
-        <w:t>46</w:t>
+      </w:r>
+      <w:r>
+        <w:tab/>
+        <w:t>42</w:t>
       </w:r>
     </w:p>
     <w:p>
@@ -1966,7 +1941,7 @@
         <w:jc w:val="left"/>
       </w:pPr>
       <w:r>
-        <w:t xml:space="preserve">Figure 4.6 Third Branch of the MST </w:t>
+        <w:t>Figure 4.7 – Data Flow Diagram</w:t>
       </w:r>
       <w:r>
         <w:tab/>
@@ -1985,7 +1960,10 @@
       </w:r>
       <w:r>
         <w:tab/>
-        <w:t>46</w:t>
+      </w:r>
+      <w:r>
+        <w:tab/>
+        <w:t>43</w:t>
       </w:r>
     </w:p>
     <w:p>
@@ -2003,7 +1981,7 @@
         <w:jc w:val="left"/>
       </w:pPr>
       <w:r>
-        <w:t>Figure 4.7 Invalid Edge</w:t>
+        <w:t>Figure 4.8 – Proposed Use Case Diagram</w:t>
       </w:r>
       <w:r>
         <w:tab/>
@@ -2022,13 +2000,7 @@
       </w:r>
       <w:r>
         <w:tab/>
-      </w:r>
-      <w:r>
-        <w:tab/>
-      </w:r>
-      <w:r>
-        <w:tab/>
-        <w:t>47</w:t>
+        <w:t>44</w:t>
       </w:r>
     </w:p>
     <w:p>
@@ -2046,7 +2018,7 @@
         <w:jc w:val="left"/>
       </w:pPr>
       <w:r>
-        <w:t xml:space="preserve">Figure 4.8 Fourth Branch of the MST </w:t>
+        <w:t>Figure 4.9 – Transactional Operation Diagram</w:t>
       </w:r>
       <w:r>
         <w:tab/>
@@ -2062,10 +2034,7 @@
       </w:r>
       <w:r>
         <w:tab/>
-      </w:r>
-      <w:r>
-        <w:tab/>
-        <w:t>47</w:t>
+        <w:t>45</w:t>
       </w:r>
     </w:p>
     <w:p>
@@ -2083,7 +2052,7 @@
         <w:jc w:val="left"/>
       </w:pPr>
       <w:r>
-        <w:t xml:space="preserve">Figure 4.9 Final Form of the MST </w:t>
+        <w:t>Figure 4.10 – Key Generation Process Flowchart</w:t>
       </w:r>
       <w:r>
         <w:tab/>
@@ -2099,13 +2068,7 @@
       </w:r>
       <w:r>
         <w:tab/>
-      </w:r>
-      <w:r>
-        <w:tab/>
-      </w:r>
-      <w:r>
-        <w:tab/>
-        <w:t>48</w:t>
+        <w:t>45</w:t>
       </w:r>
     </w:p>
     <w:p>
@@ -2123,7 +2086,7 @@
         <w:jc w:val="left"/>
       </w:pPr>
       <w:r>
-        <w:t>Figure 4.10 Context Diagram of the Proposed System</w:t>
+        <w:t>Figure 4.11 – Third party access to patient file Flowchart</w:t>
       </w:r>
       <w:r>
         <w:tab/>
@@ -2136,7 +2099,7 @@
       </w:r>
       <w:r>
         <w:tab/>
-        <w:t>49</w:t>
+        <w:t>46</w:t>
       </w:r>
     </w:p>
     <w:p>
@@ -2154,7 +2117,7 @@
         <w:jc w:val="left"/>
       </w:pPr>
       <w:r>
-        <w:t>Figure 4.11 Data Flow Diagram of the Proposed System</w:t>
+        <w:t>Figure 4.12 – File Uploading Flowchart</w:t>
       </w:r>
       <w:r>
         <w:tab/>
@@ -2167,7 +2130,13 @@
       </w:r>
       <w:r>
         <w:tab/>
-        <w:t>50</w:t>
+      </w:r>
+      <w:r>
+        <w:tab/>
+      </w:r>
+      <w:r>
+        <w:tab/>
+        <w:t>47</w:t>
       </w:r>
     </w:p>
     <w:p>
@@ -2185,7 +2154,7 @@
         <w:jc w:val="left"/>
       </w:pPr>
       <w:r>
-        <w:t xml:space="preserve">Figure 4.12 Proposed Use Case Diagram of the Proposed System </w:t>
+        <w:t>Figure 4.13 – File Retrieval Flowchart</w:t>
       </w:r>
       <w:r>
         <w:tab/>
@@ -2195,25 +2164,6 @@
       </w:r>
       <w:r>
         <w:tab/>
-        <w:t>51</w:t>
-      </w:r>
-    </w:p>
-    <w:p>
-      <w:pPr>
-        <w:widowControl w:val="0"/>
-        <w:pBdr>
-          <w:top w:val="nil"/>
-          <w:left w:val="nil"/>
-          <w:bottom w:val="nil"/>
-          <w:right w:val="nil"/>
-          <w:between w:val="nil"/>
-        </w:pBdr>
-        <w:spacing w:after="0" w:line="240" w:lineRule="auto"/>
-        <w:ind w:firstLine="0"/>
-        <w:jc w:val="left"/>
-      </w:pPr>
-      <w:r>
-        <w:t>Figure 4.13 Subject Advising Model</w:t>
       </w:r>
       <w:r>
         <w:tab/>
@@ -2223,447 +2173,7 @@
       </w:r>
       <w:r>
         <w:tab/>
-      </w:r>
-      <w:r>
-        <w:tab/>
-      </w:r>
-      <w:r>
-        <w:tab/>
-      </w:r>
-      <w:r>
-        <w:tab/>
-      </w:r>
-      <w:r>
-        <w:tab/>
-        <w:t>52</w:t>
-      </w:r>
-    </w:p>
-    <w:p>
-      <w:pPr>
-        <w:widowControl w:val="0"/>
-        <w:pBdr>
-          <w:top w:val="nil"/>
-          <w:left w:val="nil"/>
-          <w:bottom w:val="nil"/>
-          <w:right w:val="nil"/>
-          <w:between w:val="nil"/>
-        </w:pBdr>
-        <w:spacing w:after="0" w:line="240" w:lineRule="auto"/>
-        <w:ind w:firstLine="0"/>
-        <w:jc w:val="left"/>
-      </w:pPr>
-      <w:r>
-        <w:t>Figure 4.14 System Flowchart-Home Page</w:t>
-      </w:r>
-      <w:r>
-        <w:tab/>
-      </w:r>
-      <w:r>
-        <w:tab/>
-      </w:r>
-      <w:r>
-        <w:tab/>
-      </w:r>
-      <w:r>
-        <w:tab/>
-      </w:r>
-      <w:r>
-        <w:tab/>
-        <w:t xml:space="preserve">            53 Figure 4.15 System Flowchart-Subject Advising Page</w:t>
-      </w:r>
-      <w:r>
-        <w:tab/>
-      </w:r>
-      <w:r>
-        <w:tab/>
-      </w:r>
-      <w:r>
-        <w:tab/>
-        <w:t xml:space="preserve">            54 Figure 5.1 Main Screen of Subject Advising</w:t>
-      </w:r>
-      <w:r>
-        <w:tab/>
-      </w:r>
-      <w:r>
-        <w:tab/>
-      </w:r>
-      <w:r>
-        <w:tab/>
-      </w:r>
-      <w:r>
-        <w:tab/>
-      </w:r>
-      <w:r>
-        <w:tab/>
-        <w:t xml:space="preserve">            59 Figure 5.2 Inputting of Grades Page</w:t>
-      </w:r>
-      <w:r>
-        <w:tab/>
-      </w:r>
-      <w:r>
-        <w:tab/>
-      </w:r>
-      <w:r>
-        <w:tab/>
-      </w:r>
-      <w:r>
-        <w:tab/>
-      </w:r>
-      <w:r>
-        <w:tab/>
-      </w:r>
-      <w:r>
-        <w:tab/>
-      </w:r>
-      <w:r>
-        <w:tab/>
-        <w:t>60</w:t>
-      </w:r>
-    </w:p>
-    <w:p>
-      <w:pPr>
-        <w:widowControl w:val="0"/>
-        <w:pBdr>
-          <w:top w:val="nil"/>
-          <w:left w:val="nil"/>
-          <w:bottom w:val="nil"/>
-          <w:right w:val="nil"/>
-          <w:between w:val="nil"/>
-        </w:pBdr>
-        <w:spacing w:after="0" w:line="240" w:lineRule="auto"/>
-        <w:ind w:firstLine="0"/>
-        <w:jc w:val="left"/>
-      </w:pPr>
-      <w:r>
-        <w:t xml:space="preserve">Figure 5.3 Recommended Course by the System Application </w:t>
-      </w:r>
-      <w:r>
-        <w:tab/>
-      </w:r>
-      <w:r>
-        <w:tab/>
-      </w:r>
-      <w:r>
-        <w:tab/>
-        <w:t>61</w:t>
-      </w:r>
-    </w:p>
-    <w:p>
-      <w:pPr>
-        <w:widowControl w:val="0"/>
-        <w:pBdr>
-          <w:top w:val="nil"/>
-          <w:left w:val="nil"/>
-          <w:bottom w:val="nil"/>
-          <w:right w:val="nil"/>
-          <w:between w:val="nil"/>
-        </w:pBdr>
-        <w:spacing w:after="0" w:line="240" w:lineRule="auto"/>
-        <w:ind w:firstLine="0"/>
-        <w:jc w:val="left"/>
-      </w:pPr>
-      <w:r>
-        <w:t xml:space="preserve">Figure 5.4 Student Flagging </w:t>
-      </w:r>
-      <w:r>
-        <w:tab/>
-      </w:r>
-      <w:r>
-        <w:tab/>
-      </w:r>
-      <w:r>
-        <w:tab/>
-      </w:r>
-      <w:r>
-        <w:tab/>
-      </w:r>
-      <w:r>
-        <w:tab/>
-      </w:r>
-      <w:r>
-        <w:tab/>
-      </w:r>
-      <w:r>
-        <w:tab/>
-      </w:r>
-      <w:r>
-        <w:tab/>
-        <w:t>62 Figure 5.5 Student Academic Status</w:t>
-      </w:r>
-      <w:r>
-        <w:tab/>
-      </w:r>
-      <w:r>
-        <w:tab/>
-      </w:r>
-      <w:r>
-        <w:tab/>
-      </w:r>
-      <w:r>
-        <w:tab/>
-      </w:r>
-      <w:r>
-        <w:tab/>
-      </w:r>
-      <w:r>
-        <w:tab/>
-      </w:r>
-      <w:r>
-        <w:tab/>
-        <w:t>63</w:t>
-      </w:r>
-    </w:p>
-    <w:p>
-      <w:pPr>
-        <w:widowControl w:val="0"/>
-        <w:pBdr>
-          <w:top w:val="nil"/>
-          <w:left w:val="nil"/>
-          <w:bottom w:val="nil"/>
-          <w:right w:val="nil"/>
-          <w:between w:val="nil"/>
-        </w:pBdr>
-        <w:spacing w:after="0" w:line="240" w:lineRule="auto"/>
-        <w:ind w:firstLine="0"/>
-        <w:jc w:val="left"/>
-      </w:pPr>
-      <w:r>
-        <w:t>Figure 5.6 Qualitative Evaluation of Functionality</w:t>
-      </w:r>
-      <w:r>
-        <w:tab/>
-      </w:r>
-      <w:r>
-        <w:tab/>
-      </w:r>
-      <w:r>
-        <w:tab/>
-      </w:r>
-      <w:r>
-        <w:tab/>
-      </w:r>
-      <w:r>
-        <w:tab/>
-        <w:t>65</w:t>
-      </w:r>
-    </w:p>
-    <w:p>
-      <w:pPr>
-        <w:widowControl w:val="0"/>
-        <w:pBdr>
-          <w:top w:val="nil"/>
-          <w:left w:val="nil"/>
-          <w:bottom w:val="nil"/>
-          <w:right w:val="nil"/>
-          <w:between w:val="nil"/>
-        </w:pBdr>
-        <w:spacing w:after="0" w:line="240" w:lineRule="auto"/>
-        <w:ind w:firstLine="0"/>
-        <w:jc w:val="left"/>
-      </w:pPr>
-      <w:r>
-        <w:t>Figure 5.7 Qualitative Evaluation of Efficiency</w:t>
-      </w:r>
-      <w:r>
-        <w:tab/>
-      </w:r>
-      <w:r>
-        <w:tab/>
-      </w:r>
-      <w:r>
-        <w:tab/>
-      </w:r>
-      <w:r>
-        <w:tab/>
-      </w:r>
-      <w:r>
-        <w:tab/>
-        <w:t>67</w:t>
-      </w:r>
-    </w:p>
-    <w:p>
-      <w:pPr>
-        <w:widowControl w:val="0"/>
-        <w:pBdr>
-          <w:top w:val="nil"/>
-          <w:left w:val="nil"/>
-          <w:bottom w:val="nil"/>
-          <w:right w:val="nil"/>
-          <w:between w:val="nil"/>
-        </w:pBdr>
-        <w:spacing w:after="0" w:line="240" w:lineRule="auto"/>
-        <w:ind w:firstLine="0"/>
-        <w:jc w:val="left"/>
-      </w:pPr>
-      <w:r>
-        <w:t>Figure 5.8 Speed Evaluation</w:t>
-      </w:r>
-      <w:r>
-        <w:tab/>
-      </w:r>
-      <w:r>
-        <w:tab/>
-      </w:r>
-      <w:r>
-        <w:tab/>
-      </w:r>
-      <w:r>
-        <w:tab/>
-      </w:r>
-      <w:r>
-        <w:tab/>
-      </w:r>
-      <w:r>
-        <w:tab/>
-      </w:r>
-      <w:r>
-        <w:tab/>
-      </w:r>
-      <w:r>
-        <w:tab/>
-        <w:t>69</w:t>
-      </w:r>
-    </w:p>
-    <w:p>
-      <w:pPr>
-        <w:widowControl w:val="0"/>
-        <w:pBdr>
-          <w:top w:val="nil"/>
-          <w:left w:val="nil"/>
-          <w:bottom w:val="nil"/>
-          <w:right w:val="nil"/>
-          <w:between w:val="nil"/>
-        </w:pBdr>
-        <w:spacing w:after="0" w:line="240" w:lineRule="auto"/>
-        <w:ind w:firstLine="0"/>
-        <w:jc w:val="left"/>
-      </w:pPr>
-      <w:r>
-        <w:t>Figure 5.9 Qualitative Evaluation on Reliability</w:t>
-      </w:r>
-      <w:r>
-        <w:tab/>
-      </w:r>
-      <w:r>
-        <w:tab/>
-      </w:r>
-      <w:r>
-        <w:tab/>
-      </w:r>
-      <w:r>
-        <w:tab/>
-      </w:r>
-      <w:r>
-        <w:tab/>
-        <w:t>71</w:t>
-      </w:r>
-    </w:p>
-    <w:p>
-      <w:pPr>
-        <w:widowControl w:val="0"/>
-        <w:pBdr>
-          <w:top w:val="nil"/>
-          <w:left w:val="nil"/>
-          <w:bottom w:val="nil"/>
-          <w:right w:val="nil"/>
-          <w:between w:val="nil"/>
-        </w:pBdr>
-        <w:spacing w:after="0" w:line="240" w:lineRule="auto"/>
-        <w:ind w:firstLine="0"/>
-        <w:jc w:val="left"/>
-      </w:pPr>
-      <w:r>
-        <w:t>Figure 5.10 Qualitative Evaluation on Usability</w:t>
-      </w:r>
-      <w:r>
-        <w:tab/>
-      </w:r>
-      <w:r>
-        <w:tab/>
-      </w:r>
-      <w:r>
-        <w:tab/>
-      </w:r>
-      <w:r>
-        <w:tab/>
-      </w:r>
-      <w:r>
-        <w:tab/>
-        <w:t>73</w:t>
-      </w:r>
-    </w:p>
-    <w:p>
-      <w:pPr>
-        <w:widowControl w:val="0"/>
-        <w:pBdr>
-          <w:top w:val="nil"/>
-          <w:left w:val="nil"/>
-          <w:bottom w:val="nil"/>
-          <w:right w:val="nil"/>
-          <w:between w:val="nil"/>
-        </w:pBdr>
-        <w:spacing w:after="0" w:line="240" w:lineRule="auto"/>
-        <w:ind w:firstLine="0"/>
-        <w:jc w:val="left"/>
-      </w:pPr>
-      <w:r>
-        <w:t>Figure 5.11 Qualitative Evaluation on Portability</w:t>
-      </w:r>
-      <w:r>
-        <w:tab/>
-      </w:r>
-      <w:r>
-        <w:tab/>
-      </w:r>
-      <w:r>
-        <w:tab/>
-      </w:r>
-      <w:r>
-        <w:tab/>
-      </w:r>
-      <w:r>
-        <w:tab/>
-        <w:t>75</w:t>
-      </w:r>
-    </w:p>
-    <w:p>
-      <w:pPr>
-        <w:widowControl w:val="0"/>
-        <w:pBdr>
-          <w:top w:val="nil"/>
-          <w:left w:val="nil"/>
-          <w:bottom w:val="nil"/>
-          <w:right w:val="nil"/>
-          <w:between w:val="nil"/>
-        </w:pBdr>
-        <w:spacing w:after="0" w:line="240" w:lineRule="auto"/>
-        <w:ind w:firstLine="0"/>
-        <w:jc w:val="left"/>
-      </w:pPr>
-      <w:r>
-        <w:t>Figure 5.12 Evaluation Summary</w:t>
-      </w:r>
-      <w:r>
-        <w:tab/>
-      </w:r>
-      <w:r>
-        <w:tab/>
-      </w:r>
-      <w:r>
-        <w:tab/>
-      </w:r>
-      <w:r>
-        <w:tab/>
-      </w:r>
-      <w:r>
-        <w:tab/>
-      </w:r>
-      <w:r>
-        <w:tab/>
-      </w:r>
-      <w:r>
-        <w:tab/>
-        <w:t>77</w:t>
+        <w:t>48</w:t>
       </w:r>
     </w:p>
     <w:p>
@@ -2742,6 +2252,69 @@
       <w:pPr>
         <w:spacing w:line="240" w:lineRule="auto"/>
         <w:ind w:firstLine="0"/>
+        <w:jc w:val="left"/>
+      </w:pPr>
+    </w:p>
+    <w:p>
+      <w:pPr>
+        <w:spacing w:line="240" w:lineRule="auto"/>
+        <w:ind w:firstLine="0"/>
+        <w:jc w:val="left"/>
+      </w:pPr>
+    </w:p>
+    <w:p>
+      <w:pPr>
+        <w:spacing w:line="240" w:lineRule="auto"/>
+        <w:ind w:firstLine="0"/>
+        <w:jc w:val="left"/>
+      </w:pPr>
+    </w:p>
+    <w:p>
+      <w:pPr>
+        <w:spacing w:line="240" w:lineRule="auto"/>
+        <w:ind w:firstLine="0"/>
+        <w:jc w:val="left"/>
+      </w:pPr>
+    </w:p>
+    <w:p>
+      <w:pPr>
+        <w:spacing w:line="240" w:lineRule="auto"/>
+        <w:ind w:firstLine="0"/>
+        <w:jc w:val="left"/>
+      </w:pPr>
+    </w:p>
+    <w:p>
+      <w:pPr>
+        <w:spacing w:line="240" w:lineRule="auto"/>
+        <w:ind w:firstLine="0"/>
+        <w:jc w:val="left"/>
+      </w:pPr>
+    </w:p>
+    <w:p>
+      <w:pPr>
+        <w:spacing w:line="240" w:lineRule="auto"/>
+        <w:ind w:firstLine="0"/>
+        <w:jc w:val="left"/>
+      </w:pPr>
+    </w:p>
+    <w:p>
+      <w:pPr>
+        <w:spacing w:line="240" w:lineRule="auto"/>
+        <w:ind w:firstLine="0"/>
+        <w:jc w:val="left"/>
+      </w:pPr>
+    </w:p>
+    <w:p>
+      <w:pPr>
+        <w:spacing w:line="240" w:lineRule="auto"/>
+        <w:ind w:firstLine="0"/>
+        <w:jc w:val="left"/>
+      </w:pPr>
+    </w:p>
+    <w:p>
+      <w:pPr>
+        <w:spacing w:line="240" w:lineRule="auto"/>
+        <w:ind w:firstLine="0"/>
         <w:rPr>
           <w:b/>
           <w:smallCaps/>
@@ -2775,14 +2348,11 @@
         <w:spacing w:after="0" w:line="240" w:lineRule="auto"/>
         <w:ind w:firstLine="0"/>
       </w:pPr>
-    </w:p>
-    <w:p>
-      <w:pPr>
-        <w:spacing w:after="0" w:line="240" w:lineRule="auto"/>
-        <w:ind w:firstLine="0"/>
-      </w:pPr>
-      <w:r>
-        <w:t>Table 2.1 Comparison between Kruskal and Prim Algorithm</w:t>
+      <w:r>
+        <w:t>Table</w:t>
+      </w:r>
+      <w:r>
+        <w:t xml:space="preserve"> 2.1 – SHA-1 and SHA-2 Comparison</w:t>
       </w:r>
       <w:r>
         <w:tab/>
@@ -2792,291 +2362,16 @@
       </w:r>
       <w:r>
         <w:tab/>
-        <w:t>7</w:t>
-      </w:r>
-    </w:p>
-    <w:p>
-      <w:pPr>
-        <w:spacing w:after="0" w:line="240" w:lineRule="auto"/>
-        <w:ind w:firstLine="0"/>
-      </w:pPr>
-      <w:r>
-        <w:t xml:space="preserve">Table 3.1 Sample Subject Weight </w:t>
-      </w:r>
-      <w:proofErr w:type="gramStart"/>
-      <w:r>
-        <w:t xml:space="preserve">Assignment  </w:t>
       </w:r>
       <w:r>
         <w:tab/>
       </w:r>
-      <w:proofErr w:type="gramEnd"/>
       <w:r>
         <w:tab/>
       </w:r>
       <w:r>
         <w:tab/>
-      </w:r>
-      <w:r>
-        <w:tab/>
-      </w:r>
-      <w:r>
-        <w:tab/>
-        <w:t>27</w:t>
-      </w:r>
-    </w:p>
-    <w:p>
-      <w:pPr>
-        <w:spacing w:after="0" w:line="240" w:lineRule="auto"/>
-        <w:ind w:firstLine="0"/>
-      </w:pPr>
-      <w:r>
-        <w:t xml:space="preserve">Table 3.2 Selected Feature for Machine Learning Model </w:t>
-      </w:r>
-      <w:r>
-        <w:tab/>
-      </w:r>
-      <w:r>
-        <w:tab/>
-      </w:r>
-      <w:r>
-        <w:tab/>
-      </w:r>
-      <w:r>
-        <w:tab/>
-        <w:t>31</w:t>
-      </w:r>
-    </w:p>
-    <w:p>
-      <w:pPr>
-        <w:spacing w:after="0" w:line="240" w:lineRule="auto"/>
-        <w:ind w:firstLine="0"/>
-      </w:pPr>
-      <w:r>
-        <w:t xml:space="preserve">Table 3.3 Ensemble Ranking and Final Recommendation Selection </w:t>
-      </w:r>
-      <w:r>
-        <w:tab/>
-      </w:r>
-      <w:r>
-        <w:tab/>
-        <w:t>36</w:t>
-      </w:r>
-    </w:p>
-    <w:p>
-      <w:pPr>
-        <w:spacing w:after="0" w:line="240" w:lineRule="auto"/>
-        <w:ind w:firstLine="0"/>
-      </w:pPr>
-      <w:r>
-        <w:t>Table 3.4 Test Prediction Result</w:t>
-      </w:r>
-      <w:r>
-        <w:tab/>
-      </w:r>
-      <w:r>
-        <w:tab/>
-      </w:r>
-      <w:r>
-        <w:tab/>
-      </w:r>
-      <w:r>
-        <w:tab/>
-      </w:r>
-      <w:r>
-        <w:tab/>
-      </w:r>
-      <w:r>
-        <w:tab/>
-      </w:r>
-      <w:r>
-        <w:tab/>
-        <w:t>37</w:t>
-      </w:r>
-    </w:p>
-    <w:p>
-      <w:pPr>
-        <w:spacing w:after="0" w:line="240" w:lineRule="auto"/>
-        <w:ind w:firstLine="0"/>
-      </w:pPr>
-      <w:r>
-        <w:t>Table 4.1 Verbal Interpretation Reference on Weighted Mean</w:t>
-      </w:r>
-      <w:r>
-        <w:tab/>
-      </w:r>
-      <w:r>
-        <w:tab/>
-      </w:r>
-      <w:r>
-        <w:tab/>
-        <w:t>56</w:t>
-      </w:r>
-    </w:p>
-    <w:p>
-      <w:pPr>
-        <w:spacing w:after="0" w:line="240" w:lineRule="auto"/>
-        <w:ind w:firstLine="0"/>
-      </w:pPr>
-      <w:r>
-        <w:t>Table 5.1 Verbal Interpretation Reference on Weighted Mean</w:t>
-      </w:r>
-      <w:r>
-        <w:tab/>
-      </w:r>
-      <w:r>
-        <w:tab/>
-      </w:r>
-      <w:r>
-        <w:tab/>
-        <w:t>64</w:t>
-      </w:r>
-    </w:p>
-    <w:p>
-      <w:pPr>
-        <w:spacing w:after="0" w:line="240" w:lineRule="auto"/>
-        <w:ind w:firstLine="0"/>
-      </w:pPr>
-      <w:r>
-        <w:t>Table 5.2 The Weighted Mean on the Evaluation of Functionality</w:t>
-      </w:r>
-      <w:r>
-        <w:tab/>
-      </w:r>
-      <w:r>
-        <w:tab/>
-      </w:r>
-      <w:r>
-        <w:tab/>
-        <w:t>64</w:t>
-      </w:r>
-    </w:p>
-    <w:p>
-      <w:pPr>
-        <w:spacing w:after="0" w:line="240" w:lineRule="auto"/>
-        <w:ind w:firstLine="0"/>
-      </w:pPr>
-      <w:r>
-        <w:t>Table 5.3 The Weighted Mean on the Evaluation of Efficiency</w:t>
-      </w:r>
-      <w:r>
-        <w:tab/>
-      </w:r>
-      <w:r>
-        <w:tab/>
-      </w:r>
-      <w:r>
-        <w:tab/>
-        <w:t>66</w:t>
-      </w:r>
-    </w:p>
-    <w:p>
-      <w:pPr>
-        <w:spacing w:after="0" w:line="240" w:lineRule="auto"/>
-        <w:ind w:firstLine="0"/>
-      </w:pPr>
-      <w:r>
-        <w:t>Table 5.4 Benchmarking Analysis (Speed)</w:t>
-      </w:r>
-      <w:r>
-        <w:tab/>
-      </w:r>
-      <w:r>
-        <w:tab/>
-      </w:r>
-      <w:r>
-        <w:tab/>
-      </w:r>
-      <w:r>
-        <w:tab/>
-      </w:r>
-      <w:r>
-        <w:tab/>
-      </w:r>
-      <w:r>
-        <w:tab/>
-        <w:t>68</w:t>
-      </w:r>
-    </w:p>
-    <w:p>
-      <w:pPr>
-        <w:spacing w:after="0" w:line="240" w:lineRule="auto"/>
-        <w:ind w:firstLine="0"/>
-      </w:pPr>
-      <w:r>
-        <w:t>Table 5.5 The Weighted Mean on the Evaluation of Reliability</w:t>
-      </w:r>
-      <w:r>
-        <w:tab/>
-      </w:r>
-      <w:r>
-        <w:tab/>
-      </w:r>
-      <w:r>
-        <w:tab/>
-        <w:t>70</w:t>
-      </w:r>
-    </w:p>
-    <w:p>
-      <w:pPr>
-        <w:spacing w:after="0" w:line="240" w:lineRule="auto"/>
-        <w:ind w:firstLine="0"/>
-      </w:pPr>
-      <w:r>
-        <w:t>Table 5.6 The Weighted Mean on the Evaluation of Usability</w:t>
-      </w:r>
-      <w:r>
-        <w:tab/>
-      </w:r>
-      <w:r>
-        <w:tab/>
-      </w:r>
-      <w:r>
-        <w:tab/>
-        <w:t>72</w:t>
-      </w:r>
-    </w:p>
-    <w:p>
-      <w:pPr>
-        <w:spacing w:after="0" w:line="240" w:lineRule="auto"/>
-        <w:ind w:firstLine="0"/>
-      </w:pPr>
-      <w:r>
-        <w:t>Table 5.7 The Weighted Mean on the Evaluation of Portability</w:t>
-      </w:r>
-      <w:r>
-        <w:tab/>
-      </w:r>
-      <w:r>
-        <w:tab/>
-      </w:r>
-      <w:r>
-        <w:tab/>
-        <w:t>74</w:t>
-      </w:r>
-    </w:p>
-    <w:p>
-      <w:pPr>
-        <w:ind w:firstLine="0"/>
-      </w:pPr>
-      <w:r>
-        <w:t>Table 5.8 Summary of User Evaluation Summary</w:t>
-      </w:r>
-      <w:r>
-        <w:tab/>
-      </w:r>
-      <w:r>
-        <w:tab/>
-      </w:r>
-      <w:r>
-        <w:tab/>
-      </w:r>
-      <w:r>
-        <w:tab/>
-      </w:r>
-      <w:r>
-        <w:tab/>
-        <w:t>77</w:t>
+        <w:t>12</w:t>
       </w:r>
     </w:p>
     <w:p>
@@ -3150,6 +2445,128 @@
           <w:lang w:val="en-PH"/>
         </w:rPr>
       </w:pPr>
+    </w:p>
+    <w:p>
+      <w:pPr>
+        <w:spacing w:after="0"/>
+        <w:ind w:firstLine="0"/>
+        <w:jc w:val="center"/>
+        <w:rPr>
+          <w:b/>
+          <w:bCs/>
+          <w:lang w:val="en-PH"/>
+        </w:rPr>
+      </w:pPr>
+    </w:p>
+    <w:p>
+      <w:pPr>
+        <w:spacing w:after="0"/>
+        <w:ind w:firstLine="0"/>
+        <w:jc w:val="center"/>
+        <w:rPr>
+          <w:b/>
+          <w:bCs/>
+          <w:lang w:val="en-PH"/>
+        </w:rPr>
+      </w:pPr>
+    </w:p>
+    <w:p>
+      <w:pPr>
+        <w:spacing w:after="0"/>
+        <w:ind w:firstLine="0"/>
+        <w:jc w:val="center"/>
+        <w:rPr>
+          <w:b/>
+          <w:bCs/>
+          <w:lang w:val="en-PH"/>
+        </w:rPr>
+      </w:pPr>
+    </w:p>
+    <w:p>
+      <w:pPr>
+        <w:spacing w:after="0"/>
+        <w:ind w:firstLine="0"/>
+        <w:jc w:val="center"/>
+        <w:rPr>
+          <w:b/>
+          <w:bCs/>
+          <w:lang w:val="en-PH"/>
+        </w:rPr>
+      </w:pPr>
+    </w:p>
+    <w:p>
+      <w:pPr>
+        <w:spacing w:after="0"/>
+        <w:ind w:firstLine="0"/>
+        <w:jc w:val="center"/>
+        <w:rPr>
+          <w:b/>
+          <w:bCs/>
+          <w:lang w:val="en-PH"/>
+        </w:rPr>
+      </w:pPr>
+    </w:p>
+    <w:p>
+      <w:pPr>
+        <w:spacing w:after="0"/>
+        <w:ind w:firstLine="0"/>
+        <w:jc w:val="center"/>
+        <w:rPr>
+          <w:b/>
+          <w:bCs/>
+          <w:lang w:val="en-PH"/>
+        </w:rPr>
+      </w:pPr>
+    </w:p>
+    <w:p>
+      <w:pPr>
+        <w:spacing w:after="0"/>
+        <w:ind w:firstLine="0"/>
+        <w:jc w:val="center"/>
+        <w:rPr>
+          <w:b/>
+          <w:bCs/>
+          <w:lang w:val="en-PH"/>
+        </w:rPr>
+      </w:pPr>
+    </w:p>
+    <w:p>
+      <w:pPr>
+        <w:spacing w:after="0"/>
+        <w:ind w:firstLine="0"/>
+        <w:jc w:val="center"/>
+        <w:rPr>
+          <w:b/>
+          <w:bCs/>
+          <w:lang w:val="en-PH"/>
+        </w:rPr>
+      </w:pPr>
+    </w:p>
+    <w:p>
+      <w:pPr>
+        <w:spacing w:after="0"/>
+        <w:ind w:firstLine="0"/>
+        <w:jc w:val="center"/>
+        <w:rPr>
+          <w:b/>
+          <w:bCs/>
+          <w:lang w:val="en-PH"/>
+        </w:rPr>
+      </w:pPr>
+    </w:p>
+    <w:p>
+      <w:pPr>
+        <w:spacing w:after="0"/>
+        <w:ind w:firstLine="0"/>
+        <w:jc w:val="center"/>
+        <w:rPr>
+          <w:b/>
+          <w:bCs/>
+          <w:lang w:val="en-PH"/>
+        </w:rPr>
+      </w:pPr>
+      <w:bookmarkStart w:id="3" w:name="_GoBack"/>
+      <w:bookmarkEnd w:id="3"/>
     </w:p>
     <w:p>
       <w:pPr>
@@ -6224,7 +5641,15 @@
           <w:bCs/>
           <w:lang w:val="en-PH"/>
         </w:rPr>
-        <w:t>Figure 2.1 – SHA-1 and SHA-2 Comparison</w:t>
+        <w:t>Table</w:t>
+      </w:r>
+      <w:r>
+        <w:rPr>
+          <w:b/>
+          <w:bCs/>
+          <w:lang w:val="en-PH"/>
+        </w:rPr>
+        <w:t xml:space="preserve"> 2.1 – SHA-1 and SHA-2 Comparison</w:t>
       </w:r>
     </w:p>
     <w:p>
@@ -16268,7 +15693,13 @@
         </w:rPr>
       </w:pPr>
       <w:r>
-        <w:t>Figure xxx illustrates Prototype Model used by the researcher in developing the proposed study entitled “</w:t>
+        <w:t xml:space="preserve">Figure </w:t>
+      </w:r>
+      <w:r>
+        <w:t>4.1</w:t>
+      </w:r>
+      <w:r>
+        <w:t xml:space="preserve"> illustrates Prototype Model used by the researcher in developing the proposed study entitled “</w:t>
       </w:r>
       <w:proofErr w:type="spellStart"/>
       <w:r>
@@ -17571,8 +17002,6 @@
         <w:spacing w:after="0"/>
         <w:ind w:firstLine="0"/>
       </w:pPr>
-      <w:bookmarkStart w:id="3" w:name="_GoBack"/>
-      <w:bookmarkEnd w:id="3"/>
     </w:p>
     <w:p>
       <w:pPr>

</xml_diff>

<commit_message>
jeng - updated TOC
</commit_message>
<xml_diff>
--- a/jeng/FADRIQUELA, JENNIFER - Capstone Project.docx
+++ b/jeng/FADRIQUELA, JENNIFER - Capstone Project.docx
@@ -1155,54 +1155,6 @@
         <w:ind w:left="576" w:right="540" w:hanging="576"/>
       </w:pPr>
       <w:r>
-        <w:tab/>
-      </w:r>
-      <w:r>
-        <w:rPr>
-          <w:u w:val="single"/>
-        </w:rPr>
-        <w:t>2.1 Related Literature</w:t>
-      </w:r>
-      <w:r>
-        <w:tab/>
-      </w:r>
-      <w:r>
-        <w:t>1</w:t>
-      </w:r>
-    </w:p>
-    <w:p>
-      <w:pPr>
-        <w:tabs>
-          <w:tab w:val="right" w:pos="7920"/>
-        </w:tabs>
-        <w:spacing w:after="0" w:line="240" w:lineRule="auto"/>
-        <w:ind w:left="576" w:right="540" w:hanging="576"/>
-      </w:pPr>
-      <w:r>
-        <w:tab/>
-      </w:r>
-      <w:r>
-        <w:rPr>
-          <w:u w:val="single"/>
-        </w:rPr>
-        <w:t>2.2 Related Studies</w:t>
-      </w:r>
-      <w:r>
-        <w:tab/>
-      </w:r>
-      <w:r>
-        <w:t>12</w:t>
-      </w:r>
-    </w:p>
-    <w:p>
-      <w:pPr>
-        <w:tabs>
-          <w:tab w:val="right" w:pos="7920"/>
-        </w:tabs>
-        <w:spacing w:after="0" w:line="240" w:lineRule="auto"/>
-        <w:ind w:left="576" w:right="540" w:hanging="576"/>
-      </w:pPr>
-      <w:r>
         <w:rPr>
           <w:u w:val="single"/>
         </w:rPr>
@@ -1343,6 +1295,10 @@
     <w:p/>
     <w:p/>
     <w:p/>
+    <w:p>
+      <w:bookmarkStart w:id="2" w:name="_GoBack"/>
+      <w:bookmarkEnd w:id="2"/>
+    </w:p>
     <w:p>
       <w:pPr>
         <w:spacing w:before="200" w:after="0"/>
@@ -2323,8 +2279,8 @@
           <w:szCs w:val="28"/>
         </w:rPr>
       </w:pPr>
-      <w:bookmarkStart w:id="2" w:name="_heading=h.79e1mjcltkj3" w:colFirst="0" w:colLast="0"/>
-      <w:bookmarkEnd w:id="2"/>
+      <w:bookmarkStart w:id="3" w:name="_heading=h.79e1mjcltkj3" w:colFirst="0" w:colLast="0"/>
+      <w:bookmarkEnd w:id="3"/>
     </w:p>
     <w:p>
       <w:pPr>
@@ -2565,8 +2521,6 @@
           <w:lang w:val="en-PH"/>
         </w:rPr>
       </w:pPr>
-      <w:bookmarkStart w:id="3" w:name="_GoBack"/>
-      <w:bookmarkEnd w:id="3"/>
     </w:p>
     <w:p>
       <w:pPr>

</xml_diff>

<commit_message>
jeng - ch1 added definition of terms
</commit_message>
<xml_diff>
--- a/jeng/FADRIQUELA, JENNIFER - Capstone Project.docx
+++ b/jeng/FADRIQUELA, JENNIFER - Capstone Project.docx
@@ -1101,10 +1101,19 @@
         <w:ind w:left="576" w:right="540" w:hanging="576"/>
       </w:pPr>
       <w:r>
+        <w:tab/>
+      </w:r>
+      <w:r>
         <w:rPr>
           <w:u w:val="single"/>
         </w:rPr>
-        <w:t>REVIEW OF RELATED LITERATURE</w:t>
+        <w:t>1.</w:t>
+      </w:r>
+      <w:r>
+        <w:rPr>
+          <w:u w:val="single"/>
+        </w:rPr>
+        <w:t>6 Definition of Terms</w:t>
       </w:r>
       <w:r>
         <w:tab/>
@@ -1125,13 +1134,16 @@
         <w:rPr>
           <w:u w:val="single"/>
         </w:rPr>
-        <w:t>THEORETICAL FRAMEWORK</w:t>
+        <w:t>REVIEW OF RELATED LITERATURE</w:t>
       </w:r>
       <w:r>
         <w:tab/>
       </w:r>
       <w:r>
-        <w:t>20</w:t>
+        <w:t>1</w:t>
+      </w:r>
+      <w:r>
+        <w:t>1</w:t>
       </w:r>
     </w:p>
     <w:p>
@@ -1143,19 +1155,19 @@
         <w:ind w:left="576" w:right="540" w:hanging="576"/>
       </w:pPr>
       <w:r>
+        <w:rPr>
+          <w:u w:val="single"/>
+        </w:rPr>
+        <w:t>THEORETICAL FRAMEWORK</w:t>
+      </w:r>
+      <w:r>
         <w:tab/>
       </w:r>
       <w:r>
-        <w:rPr>
-          <w:u w:val="single"/>
-        </w:rPr>
-        <w:t>3.1 Conceptual Framework</w:t>
-      </w:r>
-      <w:r>
-        <w:tab/>
-      </w:r>
-      <w:r>
-        <w:t>30</w:t>
+        <w:t>2</w:t>
+      </w:r>
+      <w:r>
+        <w:t>1</w:t>
       </w:r>
     </w:p>
     <w:p>
@@ -1167,16 +1179,22 @@
         <w:ind w:left="576" w:right="540" w:hanging="576"/>
       </w:pPr>
       <w:r>
+        <w:tab/>
+      </w:r>
+      <w:r>
         <w:rPr>
           <w:u w:val="single"/>
         </w:rPr>
-        <w:t>METHODOLOGY</w:t>
+        <w:t>3.1 Conceptual Framework</w:t>
       </w:r>
       <w:r>
         <w:tab/>
       </w:r>
       <w:r>
-        <w:t>33</w:t>
+        <w:t>3</w:t>
+      </w:r>
+      <w:r>
+        <w:t>1</w:t>
       </w:r>
     </w:p>
     <w:p>
@@ -1188,19 +1206,19 @@
         <w:ind w:left="576" w:right="540" w:hanging="576"/>
       </w:pPr>
       <w:r>
+        <w:rPr>
+          <w:u w:val="single"/>
+        </w:rPr>
+        <w:t>METHODOLOGY</w:t>
+      </w:r>
+      <w:r>
         <w:tab/>
       </w:r>
       <w:r>
-        <w:rPr>
-          <w:u w:val="single"/>
-        </w:rPr>
-        <w:t>4.1 Requirement Modelling</w:t>
-      </w:r>
-      <w:r>
-        <w:tab/>
-      </w:r>
-      <w:r>
-        <w:t>34</w:t>
+        <w:t>3</w:t>
+      </w:r>
+      <w:r>
+        <w:t>4</w:t>
       </w:r>
     </w:p>
     <w:p>
@@ -1218,13 +1236,16 @@
         <w:rPr>
           <w:u w:val="single"/>
         </w:rPr>
-        <w:t>4.2 Quick Design</w:t>
+        <w:t>4.1 Requirement Modelling</w:t>
       </w:r>
       <w:r>
         <w:tab/>
       </w:r>
       <w:r>
-        <w:t>42</w:t>
+        <w:t>3</w:t>
+      </w:r>
+      <w:r>
+        <w:t>5</w:t>
       </w:r>
     </w:p>
     <w:p>
@@ -1236,17 +1257,49 @@
         <w:ind w:left="576" w:right="540" w:hanging="576"/>
       </w:pPr>
       <w:r>
+        <w:tab/>
+      </w:r>
+      <w:r>
         <w:rPr>
           <w:u w:val="single"/>
         </w:rPr>
+        <w:t>4.2 Quick Design</w:t>
+      </w:r>
+      <w:r>
+        <w:tab/>
+      </w:r>
+      <w:r>
+        <w:t>4</w:t>
+      </w:r>
+      <w:r>
+        <w:t>3</w:t>
+      </w:r>
+    </w:p>
+    <w:p>
+      <w:pPr>
+        <w:tabs>
+          <w:tab w:val="right" w:pos="7920"/>
+        </w:tabs>
+        <w:spacing w:after="0" w:line="240" w:lineRule="auto"/>
+        <w:ind w:left="576" w:right="540" w:hanging="576"/>
+      </w:pPr>
+      <w:r>
+        <w:rPr>
+          <w:u w:val="single"/>
+        </w:rPr>
         <w:t>LIST OF REFERENCES</w:t>
       </w:r>
       <w:r>
         <w:tab/>
       </w:r>
       <w:r>
-        <w:t>50</w:t>
-      </w:r>
+        <w:t>5</w:t>
+      </w:r>
+      <w:r>
+        <w:t>1</w:t>
+      </w:r>
+      <w:bookmarkStart w:id="2" w:name="_GoBack"/>
+      <w:bookmarkEnd w:id="2"/>
     </w:p>
     <w:p>
       <w:pPr>
@@ -1757,10 +1810,13 @@
         <w:jc w:val="left"/>
       </w:pPr>
       <w:r>
-        <w:t>Figure 4.4 - Sample Covid Vaccination Certificate</w:t>
-      </w:r>
-      <w:r>
-        <w:tab/>
+        <w:t xml:space="preserve">Figure 4.4 - Sample </w:t>
+      </w:r>
+      <w:r>
+        <w:t>COVID-19</w:t>
+      </w:r>
+      <w:r>
+        <w:t xml:space="preserve"> Vaccination Certificate</w:t>
       </w:r>
       <w:r>
         <w:tab/>
@@ -2238,8 +2294,8 @@
           <w:szCs w:val="28"/>
         </w:rPr>
       </w:pPr>
-      <w:bookmarkStart w:id="2" w:name="_heading=h.79e1mjcltkj3" w:colFirst="0" w:colLast="0"/>
-      <w:bookmarkEnd w:id="2"/>
+      <w:bookmarkStart w:id="3" w:name="_heading=h.79e1mjcltkj3" w:colFirst="0" w:colLast="0"/>
+      <w:bookmarkEnd w:id="3"/>
     </w:p>
     <w:p>
       <w:pPr>
@@ -3157,7 +3213,19 @@
         <w:rPr>
           <w:lang w:val="en-PH"/>
         </w:rPr>
-        <w:t xml:space="preserve"> for Covid patients </w:t>
+        <w:t xml:space="preserve"> for </w:t>
+      </w:r>
+      <w:r>
+        <w:rPr>
+          <w:lang w:val="en-PH"/>
+        </w:rPr>
+        <w:t>COVID-19</w:t>
+      </w:r>
+      <w:r>
+        <w:rPr>
+          <w:lang w:val="en-PH"/>
+        </w:rPr>
+        <w:t xml:space="preserve"> patients </w:t>
       </w:r>
       <w:r>
         <w:rPr>
@@ -3187,7 +3255,19 @@
         <w:rPr>
           <w:lang w:val="en-PH"/>
         </w:rPr>
-        <w:t>health care facility in the city that facilitates Covid-19 test results and vaccination.</w:t>
+        <w:t xml:space="preserve">health care facility in the city that facilitates </w:t>
+      </w:r>
+      <w:r>
+        <w:rPr>
+          <w:lang w:val="en-PH"/>
+        </w:rPr>
+        <w:t>COVID</w:t>
+      </w:r>
+      <w:r>
+        <w:rPr>
+          <w:lang w:val="en-PH"/>
+        </w:rPr>
+        <w:t>-19 test results and vaccination.</w:t>
       </w:r>
     </w:p>
     <w:p>
@@ -3390,7 +3470,19 @@
         <w:rPr>
           <w:lang w:val="en-PH"/>
         </w:rPr>
-        <w:t>At present, Ospital ng Makati is using a system for keeping Covid Test Results while vaccination records are maintained on a separate system used by the entire City of Makati. The patients only receive physical copies of these records as proof of execution.</w:t>
+        <w:t xml:space="preserve">At present, Ospital ng Makati is using a system for keeping </w:t>
+      </w:r>
+      <w:r>
+        <w:rPr>
+          <w:lang w:val="en-PH"/>
+        </w:rPr>
+        <w:t>COVID-19</w:t>
+      </w:r>
+      <w:r>
+        <w:rPr>
+          <w:lang w:val="en-PH"/>
+        </w:rPr>
+        <w:t xml:space="preserve"> Test Results while vaccination records are maintained on a separate system used by the entire City of Makati. The patients only receive physical copies of these records as proof of execution.</w:t>
       </w:r>
     </w:p>
     <w:p>
@@ -3523,7 +3615,19 @@
         <w:rPr>
           <w:lang w:val="en-PH"/>
         </w:rPr>
-        <w:t>This study aims to develop an alternative platform to store Covid-19 related records for Ospital ng Makati.</w:t>
+        <w:t xml:space="preserve">This study aims to develop an alternative platform to store </w:t>
+      </w:r>
+      <w:r>
+        <w:rPr>
+          <w:lang w:val="en-PH"/>
+        </w:rPr>
+        <w:t>COVID</w:t>
+      </w:r>
+      <w:r>
+        <w:rPr>
+          <w:lang w:val="en-PH"/>
+        </w:rPr>
+        <w:t>-19 related records for Ospital ng Makati.</w:t>
       </w:r>
     </w:p>
     <w:p>
@@ -3580,7 +3684,19 @@
         <w:rPr>
           <w:lang w:val="en-PH"/>
         </w:rPr>
-        <w:t xml:space="preserve"> of Covid-related files</w:t>
+        <w:t xml:space="preserve"> of </w:t>
+      </w:r>
+      <w:r>
+        <w:rPr>
+          <w:lang w:val="en-PH"/>
+        </w:rPr>
+        <w:t xml:space="preserve">COVID-19 </w:t>
+      </w:r>
+      <w:r>
+        <w:rPr>
+          <w:lang w:val="en-PH"/>
+        </w:rPr>
+        <w:t>related files</w:t>
       </w:r>
       <w:r>
         <w:rPr>
@@ -3811,10 +3927,13 @@
         <w:ind w:firstLine="360"/>
       </w:pPr>
       <w:r>
-        <w:t>The study will be focusing on developing an application for management of Covid</w:t>
-      </w:r>
-      <w:r>
-        <w:t xml:space="preserve">-related records </w:t>
+        <w:t xml:space="preserve">The study will be focusing on developing an application for management of </w:t>
+      </w:r>
+      <w:r>
+        <w:t>COVID-</w:t>
+      </w:r>
+      <w:r>
+        <w:t xml:space="preserve">related records </w:t>
       </w:r>
       <w:r>
         <w:t xml:space="preserve">for Ospital ng Makati. Since there are privacy regulations concerning health information, the researcher will use dummy data and instead will probe more on the processes on how these records are </w:t>
@@ -3837,6 +3956,7 @@
         <w:ind w:firstLine="360"/>
       </w:pPr>
       <w:r>
+        <w:lastRenderedPageBreak/>
         <w:t xml:space="preserve">The study will exclude the test results generation and vaccine management. Thus, it is more focused on how the result </w:t>
       </w:r>
       <w:r>
@@ -3852,11 +3972,7 @@
         <w:t xml:space="preserve">. </w:t>
       </w:r>
       <w:r>
-        <w:t xml:space="preserve">The study assumes that </w:t>
-      </w:r>
-      <w:r>
-        <w:lastRenderedPageBreak/>
-        <w:t>outputs are already generated in computer readable format such as images (.png, .jpg) or documents (.pdf).</w:t>
+        <w:t>The study assumes that outputs are already generated in computer readable format such as images (.png, .jpg) or documents (.pdf).</w:t>
       </w:r>
     </w:p>
     <w:p>
@@ -4008,24 +4124,495 @@
     </w:p>
     <w:p>
       <w:pPr>
-        <w:ind w:firstLine="360"/>
-      </w:pPr>
-    </w:p>
-    <w:p>
-      <w:pPr>
-        <w:spacing w:after="0"/>
-        <w:jc w:val="center"/>
-        <w:rPr>
-          <w:b/>
-          <w:bCs/>
-          <w:lang w:val="en-PH"/>
-        </w:rPr>
-      </w:pPr>
-    </w:p>
-    <w:p>
-      <w:pPr>
-        <w:spacing w:after="0"/>
-        <w:jc w:val="center"/>
+        <w:ind w:firstLine="0"/>
+      </w:pPr>
+    </w:p>
+    <w:p>
+      <w:pPr>
+        <w:ind w:firstLine="0"/>
+      </w:pPr>
+    </w:p>
+    <w:p>
+      <w:pPr>
+        <w:ind w:firstLine="0"/>
+      </w:pPr>
+    </w:p>
+    <w:p>
+      <w:pPr>
+        <w:ind w:firstLine="0"/>
+        <w:rPr>
+          <w:rFonts w:ascii="Calibri" w:eastAsia="Times New Roman" w:hAnsi="Calibri" w:cs="Calibri"/>
+          <w:color w:val="000000"/>
+          <w:sz w:val="22"/>
+          <w:szCs w:val="22"/>
+        </w:rPr>
+      </w:pPr>
+      <w:r>
+        <w:rPr>
+          <w:b/>
+          <w:bCs/>
+        </w:rPr>
+        <w:lastRenderedPageBreak/>
+        <w:t>1.6 Definition of Terms</w:t>
+      </w:r>
+    </w:p>
+    <w:p>
+      <w:pPr>
+        <w:spacing w:after="0"/>
+        <w:ind w:firstLine="0"/>
+        <w:rPr>
+          <w:rFonts w:eastAsia="Times New Roman"/>
+          <w:color w:val="000000"/>
+        </w:rPr>
+      </w:pPr>
+      <w:r>
+        <w:rPr>
+          <w:rFonts w:eastAsia="Times New Roman"/>
+          <w:b/>
+          <w:bCs/>
+          <w:color w:val="000000"/>
+        </w:rPr>
+        <w:t>Cipher text</w:t>
+      </w:r>
+      <w:r>
+        <w:rPr>
+          <w:rFonts w:eastAsia="Times New Roman"/>
+          <w:color w:val="000000"/>
+        </w:rPr>
+        <w:t xml:space="preserve"> - A</w:t>
+      </w:r>
+      <w:r>
+        <w:rPr>
+          <w:rFonts w:eastAsia="Times New Roman"/>
+          <w:color w:val="000000"/>
+        </w:rPr>
+        <w:t xml:space="preserve"> series of randomized letters and numbers which humans cannot make any sense of</w:t>
+      </w:r>
+      <w:r>
+        <w:rPr>
+          <w:rFonts w:eastAsia="Times New Roman"/>
+          <w:color w:val="000000"/>
+        </w:rPr>
+        <w:t>.</w:t>
+      </w:r>
+    </w:p>
+    <w:p>
+      <w:pPr>
+        <w:spacing w:after="0"/>
+        <w:ind w:firstLine="0"/>
+        <w:rPr>
+          <w:rFonts w:eastAsia="Times New Roman"/>
+          <w:color w:val="000000"/>
+        </w:rPr>
+      </w:pPr>
+      <w:r>
+        <w:rPr>
+          <w:rFonts w:eastAsia="Times New Roman"/>
+          <w:b/>
+          <w:bCs/>
+          <w:color w:val="000000"/>
+        </w:rPr>
+        <w:t>Content addressing</w:t>
+      </w:r>
+      <w:r>
+        <w:rPr>
+          <w:rFonts w:eastAsia="Times New Roman"/>
+          <w:color w:val="000000"/>
+        </w:rPr>
+        <w:t xml:space="preserve"> - A</w:t>
+      </w:r>
+      <w:r>
+        <w:rPr>
+          <w:rFonts w:eastAsia="Times New Roman"/>
+          <w:color w:val="000000"/>
+        </w:rPr>
+        <w:t xml:space="preserve"> way to find data in a network using its content rather than its location</w:t>
+      </w:r>
+    </w:p>
+    <w:p>
+      <w:pPr>
+        <w:spacing w:after="0"/>
+        <w:ind w:firstLine="0"/>
+        <w:rPr>
+          <w:rFonts w:eastAsia="Times New Roman"/>
+          <w:color w:val="000000"/>
+        </w:rPr>
+      </w:pPr>
+      <w:r>
+        <w:rPr>
+          <w:rFonts w:eastAsia="Times New Roman"/>
+          <w:b/>
+          <w:bCs/>
+          <w:color w:val="000000"/>
+        </w:rPr>
+        <w:t>Content Identifier (CID)</w:t>
+      </w:r>
+      <w:r>
+        <w:rPr>
+          <w:rFonts w:eastAsia="Times New Roman"/>
+          <w:color w:val="000000"/>
+        </w:rPr>
+        <w:t xml:space="preserve"> - A</w:t>
+      </w:r>
+      <w:r>
+        <w:rPr>
+          <w:rFonts w:eastAsia="Times New Roman"/>
+          <w:color w:val="000000"/>
+        </w:rPr>
+        <w:t xml:space="preserve"> label used to point to material in IPFS. It doesn't indicate where the content is stored, but it forms a kind of address based on the content itself. CIDs are short, regardless of the size of their underlying content.</w:t>
+      </w:r>
+    </w:p>
+    <w:p>
+      <w:pPr>
+        <w:spacing w:after="0"/>
+        <w:ind w:firstLine="0"/>
+        <w:rPr>
+          <w:rFonts w:eastAsia="Times New Roman"/>
+          <w:color w:val="000000"/>
+        </w:rPr>
+      </w:pPr>
+      <w:r>
+        <w:rPr>
+          <w:rFonts w:eastAsia="Times New Roman"/>
+          <w:b/>
+          <w:bCs/>
+          <w:color w:val="000000"/>
+        </w:rPr>
+        <w:t>Cryptography</w:t>
+      </w:r>
+      <w:r>
+        <w:rPr>
+          <w:rFonts w:eastAsia="Times New Roman"/>
+          <w:color w:val="000000"/>
+        </w:rPr>
+        <w:t xml:space="preserve"> - S</w:t>
+      </w:r>
+      <w:r>
+        <w:rPr>
+          <w:rFonts w:eastAsia="Times New Roman"/>
+          <w:color w:val="000000"/>
+        </w:rPr>
+        <w:t>cience of secret writing with the intention of keeping the data secret.</w:t>
+      </w:r>
+    </w:p>
+    <w:p>
+      <w:pPr>
+        <w:spacing w:after="0"/>
+        <w:ind w:firstLine="0"/>
+        <w:rPr>
+          <w:rFonts w:eastAsia="Times New Roman"/>
+          <w:color w:val="000000"/>
+        </w:rPr>
+      </w:pPr>
+      <w:r>
+        <w:rPr>
+          <w:rFonts w:eastAsia="Times New Roman"/>
+          <w:b/>
+          <w:bCs/>
+          <w:color w:val="000000"/>
+        </w:rPr>
+        <w:t>Distributed Hash Table</w:t>
+      </w:r>
+      <w:r>
+        <w:rPr>
+          <w:rFonts w:eastAsia="Times New Roman"/>
+          <w:b/>
+          <w:bCs/>
+          <w:color w:val="000000"/>
+        </w:rPr>
+        <w:t xml:space="preserve"> (DHT)</w:t>
+      </w:r>
+      <w:r>
+        <w:rPr>
+          <w:rFonts w:eastAsia="Times New Roman"/>
+          <w:color w:val="000000"/>
+        </w:rPr>
+        <w:t xml:space="preserve"> - A</w:t>
+      </w:r>
+      <w:r>
+        <w:rPr>
+          <w:rFonts w:eastAsia="Times New Roman"/>
+          <w:color w:val="000000"/>
+        </w:rPr>
+        <w:t xml:space="preserve"> decentralized data store that looks up data based on key-value pairs.</w:t>
+      </w:r>
+    </w:p>
+    <w:p>
+      <w:pPr>
+        <w:spacing w:after="0"/>
+        <w:ind w:firstLine="0"/>
+        <w:rPr>
+          <w:rFonts w:eastAsia="Times New Roman"/>
+          <w:color w:val="000000"/>
+        </w:rPr>
+      </w:pPr>
+      <w:r>
+        <w:rPr>
+          <w:rFonts w:eastAsia="Times New Roman"/>
+          <w:b/>
+          <w:bCs/>
+          <w:color w:val="000000"/>
+        </w:rPr>
+        <w:t>Hash Digest</w:t>
+      </w:r>
+      <w:r>
+        <w:rPr>
+          <w:rFonts w:eastAsia="Times New Roman"/>
+          <w:color w:val="000000"/>
+        </w:rPr>
+        <w:t xml:space="preserve"> - </w:t>
+      </w:r>
+      <w:r>
+        <w:rPr>
+          <w:rFonts w:eastAsia="Times New Roman"/>
+          <w:color w:val="000000"/>
+        </w:rPr>
+        <w:t>O</w:t>
+      </w:r>
+      <w:r>
+        <w:rPr>
+          <w:rFonts w:eastAsia="Times New Roman"/>
+          <w:color w:val="000000"/>
+        </w:rPr>
+        <w:t>utput of the hash function.</w:t>
+      </w:r>
+    </w:p>
+    <w:p>
+      <w:pPr>
+        <w:spacing w:after="0"/>
+        <w:ind w:firstLine="0"/>
+        <w:rPr>
+          <w:rFonts w:eastAsia="Times New Roman"/>
+          <w:color w:val="000000"/>
+        </w:rPr>
+      </w:pPr>
+      <w:r>
+        <w:rPr>
+          <w:rFonts w:eastAsia="Times New Roman"/>
+          <w:b/>
+          <w:bCs/>
+          <w:color w:val="000000"/>
+        </w:rPr>
+        <w:t>Hashing</w:t>
+      </w:r>
+      <w:r>
+        <w:rPr>
+          <w:rFonts w:eastAsia="Times New Roman"/>
+          <w:color w:val="000000"/>
+        </w:rPr>
+        <w:t xml:space="preserve"> - Process</w:t>
+      </w:r>
+      <w:r>
+        <w:rPr>
+          <w:rFonts w:eastAsia="Times New Roman"/>
+          <w:color w:val="000000"/>
+        </w:rPr>
+        <w:t xml:space="preserve"> that calculates a fixed-size bit string value from a file</w:t>
+      </w:r>
+    </w:p>
+    <w:p>
+      <w:pPr>
+        <w:spacing w:after="0"/>
+        <w:ind w:firstLine="0"/>
+        <w:rPr>
+          <w:lang w:val="en-PH"/>
+        </w:rPr>
+      </w:pPr>
+      <w:r>
+        <w:rPr>
+          <w:b/>
+          <w:bCs/>
+          <w:lang w:val="en-PH"/>
+        </w:rPr>
+        <w:t>Peer to Peer (P2P) Network</w:t>
+      </w:r>
+      <w:r>
+        <w:rPr>
+          <w:lang w:val="en-PH"/>
+        </w:rPr>
+        <w:t xml:space="preserve"> - A</w:t>
+      </w:r>
+      <w:r>
+        <w:rPr>
+          <w:lang w:val="en-PH"/>
+        </w:rPr>
+        <w:t xml:space="preserve"> group of computers are linked together with equal permissions and responsibilities for processing data</w:t>
+      </w:r>
+    </w:p>
+    <w:p>
+      <w:pPr>
+        <w:spacing w:after="0"/>
+        <w:ind w:firstLine="0"/>
+        <w:rPr>
+          <w:lang w:val="en-PH"/>
+        </w:rPr>
+      </w:pPr>
+      <w:r>
+        <w:rPr>
+          <w:b/>
+          <w:bCs/>
+          <w:lang w:val="en-PH"/>
+        </w:rPr>
+        <w:t>Plain Text</w:t>
+      </w:r>
+      <w:r>
+        <w:rPr>
+          <w:lang w:val="en-PH"/>
+        </w:rPr>
+        <w:t xml:space="preserve"> - C</w:t>
+      </w:r>
+      <w:r>
+        <w:rPr>
+          <w:lang w:val="en-PH"/>
+        </w:rPr>
+        <w:t>lear, basic unencrypted string of text</w:t>
+      </w:r>
+    </w:p>
+    <w:p>
+      <w:pPr>
+        <w:spacing w:after="0"/>
+        <w:ind w:firstLine="0"/>
+        <w:rPr>
+          <w:lang w:val="en-PH"/>
+        </w:rPr>
+      </w:pPr>
+      <w:r>
+        <w:rPr>
+          <w:b/>
+          <w:bCs/>
+          <w:lang w:val="en-PH"/>
+        </w:rPr>
+        <w:t>Private Key</w:t>
+      </w:r>
+      <w:r>
+        <w:rPr>
+          <w:lang w:val="en-PH"/>
+        </w:rPr>
+        <w:t xml:space="preserve"> - U</w:t>
+      </w:r>
+      <w:r>
+        <w:rPr>
+          <w:lang w:val="en-PH"/>
+        </w:rPr>
+        <w:t>sed to decrypt cipher text to plain text and only available to its owner</w:t>
+      </w:r>
+    </w:p>
+    <w:p>
+      <w:pPr>
+        <w:spacing w:after="0"/>
+        <w:ind w:firstLine="0"/>
+        <w:rPr>
+          <w:lang w:val="en-PH"/>
+        </w:rPr>
+      </w:pPr>
+      <w:r>
+        <w:rPr>
+          <w:b/>
+          <w:bCs/>
+          <w:lang w:val="en-PH"/>
+        </w:rPr>
+        <w:t>Public Key</w:t>
+      </w:r>
+      <w:r>
+        <w:rPr>
+          <w:lang w:val="en-PH"/>
+        </w:rPr>
+        <w:t xml:space="preserve"> - U</w:t>
+      </w:r>
+      <w:r>
+        <w:rPr>
+          <w:lang w:val="en-PH"/>
+        </w:rPr>
+        <w:t>sed to encypt plain text to cipher text and available to anyone accessing the application</w:t>
+      </w:r>
+      <w:r>
+        <w:rPr>
+          <w:lang w:val="en-PH"/>
+        </w:rPr>
+        <w:t>.</w:t>
+      </w:r>
+    </w:p>
+    <w:p>
+      <w:pPr>
+        <w:spacing w:after="0"/>
+        <w:ind w:firstLine="0"/>
+        <w:rPr>
+          <w:b/>
+          <w:bCs/>
+          <w:lang w:val="en-PH"/>
+        </w:rPr>
+      </w:pPr>
+    </w:p>
+    <w:p>
+      <w:pPr>
+        <w:spacing w:after="0"/>
+        <w:ind w:firstLine="0"/>
+        <w:rPr>
+          <w:b/>
+          <w:bCs/>
+          <w:lang w:val="en-PH"/>
+        </w:rPr>
+      </w:pPr>
+    </w:p>
+    <w:p>
+      <w:pPr>
+        <w:spacing w:after="0"/>
+        <w:ind w:firstLine="0"/>
+        <w:rPr>
+          <w:b/>
+          <w:bCs/>
+          <w:lang w:val="en-PH"/>
+        </w:rPr>
+      </w:pPr>
+    </w:p>
+    <w:p>
+      <w:pPr>
+        <w:spacing w:after="0"/>
+        <w:ind w:firstLine="0"/>
+        <w:rPr>
+          <w:b/>
+          <w:bCs/>
+          <w:lang w:val="en-PH"/>
+        </w:rPr>
+      </w:pPr>
+    </w:p>
+    <w:p>
+      <w:pPr>
+        <w:spacing w:after="0"/>
+        <w:ind w:firstLine="0"/>
+        <w:rPr>
+          <w:b/>
+          <w:bCs/>
+          <w:lang w:val="en-PH"/>
+        </w:rPr>
+      </w:pPr>
+    </w:p>
+    <w:p>
+      <w:pPr>
+        <w:spacing w:after="0"/>
+        <w:ind w:firstLine="0"/>
+        <w:rPr>
+          <w:b/>
+          <w:bCs/>
+          <w:lang w:val="en-PH"/>
+        </w:rPr>
+      </w:pPr>
+    </w:p>
+    <w:p>
+      <w:pPr>
+        <w:spacing w:after="0"/>
+        <w:ind w:firstLine="0"/>
+        <w:rPr>
+          <w:b/>
+          <w:bCs/>
+          <w:lang w:val="en-PH"/>
+        </w:rPr>
+      </w:pPr>
+    </w:p>
+    <w:p>
+      <w:pPr>
+        <w:spacing w:after="0"/>
+        <w:ind w:firstLine="0"/>
         <w:rPr>
           <w:b/>
           <w:bCs/>
@@ -10951,29 +11538,75 @@
           <w:bCs/>
           <w:lang w:val="en-PH"/>
         </w:rPr>
-        <w:t>Present State of Covid-19 Tests and Vaccine Certificate Storage</w:t>
-      </w:r>
-    </w:p>
-    <w:p>
-      <w:pPr>
-        <w:spacing w:after="0"/>
-        <w:rPr>
-          <w:lang w:val="en-PH"/>
-        </w:rPr>
-      </w:pPr>
-    </w:p>
-    <w:p>
-      <w:pPr>
-        <w:spacing w:after="0"/>
-        <w:rPr>
-          <w:lang w:val="en-PH"/>
-        </w:rPr>
-      </w:pPr>
-      <w:r>
-        <w:rPr>
-          <w:lang w:val="en-PH"/>
-        </w:rPr>
-        <w:t>Documents and certificates given out by various units (private and public) for Covid-19 related tests such as rRt PCR and Cartridge – Based PCR are still on paper-form. There are some units that store the results in their server and can be accessed online thru their website. Same is true with giving out vaccine certificates. Primary providers of vaccines are Local Government Units (LGUs) and they vary in implementation. Some only give out physical copies (certificates, cards) and others have virtual copies on their websites stored on their servers. There</w:t>
+        <w:t xml:space="preserve">Present State of </w:t>
+      </w:r>
+      <w:r>
+        <w:rPr>
+          <w:b/>
+          <w:bCs/>
+          <w:lang w:val="en-PH"/>
+        </w:rPr>
+        <w:t>COVID</w:t>
+      </w:r>
+      <w:r>
+        <w:rPr>
+          <w:b/>
+          <w:bCs/>
+          <w:lang w:val="en-PH"/>
+        </w:rPr>
+        <w:t>-19 Tests and Vaccine Certificate Storage</w:t>
+      </w:r>
+    </w:p>
+    <w:p>
+      <w:pPr>
+        <w:spacing w:after="0"/>
+        <w:rPr>
+          <w:lang w:val="en-PH"/>
+        </w:rPr>
+      </w:pPr>
+    </w:p>
+    <w:p>
+      <w:pPr>
+        <w:spacing w:after="0"/>
+        <w:rPr>
+          <w:lang w:val="en-PH"/>
+        </w:rPr>
+      </w:pPr>
+      <w:r>
+        <w:rPr>
+          <w:lang w:val="en-PH"/>
+        </w:rPr>
+        <w:t xml:space="preserve">Documents and certificates given out by various units (private and public) for </w:t>
+      </w:r>
+      <w:r>
+        <w:rPr>
+          <w:lang w:val="en-PH"/>
+        </w:rPr>
+        <w:t>COVID</w:t>
+      </w:r>
+      <w:r>
+        <w:rPr>
+          <w:lang w:val="en-PH"/>
+        </w:rPr>
+        <w:t>-19 related tests such as</w:t>
+      </w:r>
+      <w:r>
+        <w:rPr>
+          <w:lang w:val="en-PH"/>
+        </w:rPr>
+        <w:t xml:space="preserve"> antigen and </w:t>
+      </w:r>
+      <w:r>
+        <w:t>Real-Time Polymerase Chain Reaction</w:t>
+      </w:r>
+      <w:r>
+        <w:t xml:space="preserve"> (RT-PCR)</w:t>
+      </w:r>
+      <w:r>
+        <w:rPr>
+          <w:lang w:val="en-PH"/>
+        </w:rPr>
+        <w:t xml:space="preserve"> are still on paper-form. There are some units that store the results in their server and can be accessed online thru their website. Same is true with giving out vaccine certificates. Primary providers of vaccines are Local Government Units (LGUs) and they vary in implementation. Some only give out physical copies (certificates, cards) and others have virtual copies on their websites stored on their servers. There</w:t>
       </w:r>
       <w:r>
         <w:rPr>
@@ -14034,7 +14667,13 @@
       </w:pPr>
       <w:r>
         <w:tab/>
-        <w:t>The users of the proposed application will be patients, medical workers or other third-party requiring the patient to present a Covid-19 Test Result or Vaccine Certificate. The users will access the same application but with different levels of access depending on their role.</w:t>
+        <w:t xml:space="preserve">The users of the proposed application will be patients, medical workers or other third-party requiring the patient to present a </w:t>
+      </w:r>
+      <w:r>
+        <w:t>COVID</w:t>
+      </w:r>
+      <w:r>
+        <w:t>-19 Test Result or Vaccine Certificate. The users will access the same application but with different levels of access depending on their role.</w:t>
       </w:r>
     </w:p>
     <w:p>
@@ -14370,7 +15009,19 @@
         <w:rPr>
           <w:lang w:val="en-PH"/>
         </w:rPr>
-        <w:t>A Blockchain and Peer-to-peer Platform for Covid-19 Test Results and Vaccine Records” which is under the family of System Development Life Cycle (SDLC). Prototyping was used to ensure faster turnaround time on each phase while addressing client’s requirements and feedbacks. This model also enables the researcher and client to have discussions in between development cycles.</w:t>
+        <w:t xml:space="preserve">A Blockchain and Peer-to-peer Platform for </w:t>
+      </w:r>
+      <w:r>
+        <w:rPr>
+          <w:lang w:val="en-PH"/>
+        </w:rPr>
+        <w:t>COVID</w:t>
+      </w:r>
+      <w:r>
+        <w:rPr>
+          <w:lang w:val="en-PH"/>
+        </w:rPr>
+        <w:t>-19 Test Results and Vaccine Records” which is under the family of System Development Life Cycle (SDLC). Prototyping was used to ensure faster turnaround time on each phase while addressing client’s requirements and feedbacks. This model also enables the researcher and client to have discussions in between development cycles.</w:t>
       </w:r>
     </w:p>
     <w:p>
@@ -14484,7 +15135,13 @@
         <w:t>At present time, Ospital ng Makati</w:t>
       </w:r>
       <w:r>
-        <w:t xml:space="preserve"> does not have its own molecular laboratory to conduct independent Covid tests. Instead, they forward test requests to their partner third party laboratories</w:t>
+        <w:t xml:space="preserve"> does not have its own molecular laboratory to conduct independent </w:t>
+      </w:r>
+      <w:r>
+        <w:t>COVID-19</w:t>
+      </w:r>
+      <w:r>
+        <w:t xml:space="preserve"> tests. Instead, they forward test requests to their partner third party laboratories</w:t>
       </w:r>
       <w:r>
         <w:t>. Once requested by the patient from the hospital, they will either execute the tests in-house or hand-over the execution to the third-party lab. After results comes out, the hospital will furnish a physical copy to the patient whilst maintaining a softcopy in their archive.</w:t>
@@ -14513,7 +15170,13 @@
         <w:spacing w:after="0"/>
       </w:pPr>
       <w:r>
-        <w:t>The study will be focused on two Covid-related records: Test Results and Vaccine Certificate. Mocked test data will be used and will only be for the purpose of this research.</w:t>
+        <w:t xml:space="preserve">The study will be focused on two </w:t>
+      </w:r>
+      <w:r>
+        <w:t xml:space="preserve">COVID-19 </w:t>
+      </w:r>
+      <w:r>
+        <w:t>related records: Test Results and Vaccine Certificate. Mocked test data will be used and will only be for the purpose of this research.</w:t>
       </w:r>
       <w:r>
         <w:t xml:space="preserve"> </w:t>
@@ -14522,11 +15185,11 @@
         <w:t xml:space="preserve">This is due to various privacy regulation such as </w:t>
       </w:r>
       <w:r>
-        <w:t xml:space="preserve">Health Insurance Portability and </w:t>
+        <w:t xml:space="preserve">Health Insurance Portability </w:t>
       </w:r>
       <w:r>
         <w:lastRenderedPageBreak/>
-        <w:t xml:space="preserve">Accountability Act </w:t>
+        <w:t xml:space="preserve">and Accountability Act </w:t>
       </w:r>
       <w:r>
         <w:t xml:space="preserve">(HIPAA). </w:t>
@@ -15325,7 +15988,21 @@
           <w:b/>
           <w:bCs/>
         </w:rPr>
-        <w:t xml:space="preserve"> - Sample Covid Vaccination Certificate</w:t>
+        <w:t xml:space="preserve"> - Sample </w:t>
+      </w:r>
+      <w:r>
+        <w:rPr>
+          <w:b/>
+          <w:bCs/>
+        </w:rPr>
+        <w:t>COVID-19</w:t>
+      </w:r>
+      <w:r>
+        <w:rPr>
+          <w:b/>
+          <w:bCs/>
+        </w:rPr>
+        <w:t xml:space="preserve"> Vaccination Certificate</w:t>
       </w:r>
     </w:p>
     <w:p>
@@ -16897,8 +17574,6 @@
           <w:bCs/>
         </w:rPr>
       </w:pPr>
-      <w:bookmarkStart w:id="3" w:name="_GoBack"/>
-      <w:bookmarkEnd w:id="3"/>
       <w:r>
         <w:rPr>
           <w:b/>
@@ -17767,7 +18442,13 @@
         <w:t>The suggested application's development is not solely dependent on the system's functionality. It also depends on the workflow procedure that needs to be identified, implemented, and followed.</w:t>
       </w:r>
       <w:r>
-        <w:t xml:space="preserve"> The components of the proposed application “CoviBlock: A Merkle Dag and Blockchain Implementation for Covid-19 records”, is demonstrated in Figure 4.x and utilized a Use Case Diagram.</w:t>
+        <w:t xml:space="preserve"> The components of the proposed application “CoviBlock: A Merkle Dag and Blockchain Implementation for </w:t>
+      </w:r>
+      <w:r>
+        <w:t>COVID</w:t>
+      </w:r>
+      <w:r>
+        <w:t>-19 records”, is demonstrated in Figure 4.x and utilized a Use Case Diagram.</w:t>
       </w:r>
       <w:r>
         <w:t xml:space="preserve"> The patient, being the central user of this system will provide appropriate keys with reference to the executing process. These in turn can trigger uploading or granting of view access to either medical unit or a third party</w:t>

</xml_diff>

<commit_message>
jeng - fixed sample vax cert
</commit_message>
<xml_diff>
--- a/jeng/FADRIQUELA, JENNIFER - Capstone Project.docx
+++ b/jeng/FADRIQUELA, JENNIFER - Capstone Project.docx
@@ -1298,8 +1298,6 @@
       <w:r>
         <w:t>1</w:t>
       </w:r>
-      <w:bookmarkStart w:id="2" w:name="_GoBack"/>
-      <w:bookmarkEnd w:id="2"/>
     </w:p>
     <w:p>
       <w:pPr>
@@ -2294,8 +2292,8 @@
           <w:szCs w:val="28"/>
         </w:rPr>
       </w:pPr>
-      <w:bookmarkStart w:id="3" w:name="_heading=h.79e1mjcltkj3" w:colFirst="0" w:colLast="0"/>
-      <w:bookmarkEnd w:id="3"/>
+      <w:bookmarkStart w:id="2" w:name="_heading=h.79e1mjcltkj3" w:colFirst="0" w:colLast="0"/>
+      <w:bookmarkEnd w:id="2"/>
     </w:p>
     <w:p>
       <w:pPr>
@@ -4179,21 +4177,33 @@
           <w:rFonts w:eastAsia="Times New Roman"/>
           <w:color w:val="000000"/>
         </w:rPr>
-        <w:t xml:space="preserve"> - A</w:t>
-      </w:r>
-      <w:r>
+        <w:t xml:space="preserve"> - A series of randomized letters and numbers which humans cannot make any sense of.</w:t>
+      </w:r>
+    </w:p>
+    <w:p>
+      <w:pPr>
+        <w:spacing w:after="0"/>
+        <w:ind w:firstLine="0"/>
         <w:rPr>
           <w:rFonts w:eastAsia="Times New Roman"/>
           <w:color w:val="000000"/>
         </w:rPr>
-        <w:t xml:space="preserve"> series of randomized letters and numbers which humans cannot make any sense of</w:t>
+      </w:pPr>
+      <w:r>
+        <w:rPr>
+          <w:rFonts w:eastAsia="Times New Roman"/>
+          <w:b/>
+          <w:bCs/>
+          <w:color w:val="000000"/>
+        </w:rPr>
+        <w:t>Content addressing</w:t>
       </w:r>
       <w:r>
         <w:rPr>
           <w:rFonts w:eastAsia="Times New Roman"/>
           <w:color w:val="000000"/>
         </w:rPr>
-        <w:t>.</w:t>
+        <w:t xml:space="preserve"> - A way to find data in a network using its content rather than its location</w:t>
       </w:r>
     </w:p>
     <w:p>
@@ -4212,54 +4222,66 @@
           <w:bCs/>
           <w:color w:val="000000"/>
         </w:rPr>
-        <w:t>Content addressing</w:t>
+        <w:t>Content Identifier (CID)</w:t>
       </w:r>
       <w:r>
         <w:rPr>
           <w:rFonts w:eastAsia="Times New Roman"/>
           <w:color w:val="000000"/>
         </w:rPr>
-        <w:t xml:space="preserve"> - A</w:t>
-      </w:r>
-      <w:r>
+        <w:t xml:space="preserve"> - A label used to point to material in IPFS. It doesn't indicate where the content is stored, but it forms a kind of address based on the content itself. CIDs are short, regardless of the size of their underlying content.</w:t>
+      </w:r>
+    </w:p>
+    <w:p>
+      <w:pPr>
+        <w:spacing w:after="0"/>
+        <w:ind w:firstLine="0"/>
         <w:rPr>
           <w:rFonts w:eastAsia="Times New Roman"/>
           <w:color w:val="000000"/>
         </w:rPr>
-        <w:t xml:space="preserve"> way to find data in a network using its content rather than its location</w:t>
-      </w:r>
-    </w:p>
-    <w:p>
-      <w:pPr>
-        <w:spacing w:after="0"/>
-        <w:ind w:firstLine="0"/>
+      </w:pPr>
+      <w:r>
+        <w:rPr>
+          <w:rFonts w:eastAsia="Times New Roman"/>
+          <w:b/>
+          <w:bCs/>
+          <w:color w:val="000000"/>
+        </w:rPr>
+        <w:t>Cryptography</w:t>
+      </w:r>
+      <w:r>
         <w:rPr>
           <w:rFonts w:eastAsia="Times New Roman"/>
           <w:color w:val="000000"/>
         </w:rPr>
-      </w:pPr>
-      <w:r>
-        <w:rPr>
-          <w:rFonts w:eastAsia="Times New Roman"/>
-          <w:b/>
-          <w:bCs/>
-          <w:color w:val="000000"/>
-        </w:rPr>
-        <w:t>Content Identifier (CID)</w:t>
-      </w:r>
-      <w:r>
+        <w:t xml:space="preserve"> - Science of secret writing with the intention of keeping the data secret.</w:t>
+      </w:r>
+    </w:p>
+    <w:p>
+      <w:pPr>
+        <w:spacing w:after="0"/>
+        <w:ind w:firstLine="0"/>
         <w:rPr>
           <w:rFonts w:eastAsia="Times New Roman"/>
           <w:color w:val="000000"/>
         </w:rPr>
-        <w:t xml:space="preserve"> - A</w:t>
+      </w:pPr>
+      <w:r>
+        <w:rPr>
+          <w:rFonts w:eastAsia="Times New Roman"/>
+          <w:b/>
+          <w:bCs/>
+          <w:color w:val="000000"/>
+        </w:rPr>
+        <w:t>Distributed Hash Table (DHT)</w:t>
       </w:r>
       <w:r>
         <w:rPr>
           <w:rFonts w:eastAsia="Times New Roman"/>
           <w:color w:val="000000"/>
         </w:rPr>
-        <w:t xml:space="preserve"> label used to point to material in IPFS. It doesn't indicate where the content is stored, but it forms a kind of address based on the content itself. CIDs are short, regardless of the size of their underlying content.</w:t>
+        <w:t xml:space="preserve"> - A decentralized data store that looks up data based on key-value pairs.</w:t>
       </w:r>
     </w:p>
     <w:p>
@@ -4278,136 +4300,54 @@
           <w:bCs/>
           <w:color w:val="000000"/>
         </w:rPr>
-        <w:t>Cryptography</w:t>
+        <w:t>Hash Digest</w:t>
       </w:r>
       <w:r>
         <w:rPr>
           <w:rFonts w:eastAsia="Times New Roman"/>
           <w:color w:val="000000"/>
         </w:rPr>
-        <w:t xml:space="preserve"> - S</w:t>
+        <w:t xml:space="preserve"> - </w:t>
       </w:r>
       <w:r>
         <w:rPr>
           <w:rFonts w:eastAsia="Times New Roman"/>
           <w:color w:val="000000"/>
         </w:rPr>
-        <w:t>cience of secret writing with the intention of keeping the data secret.</w:t>
-      </w:r>
-    </w:p>
-    <w:p>
-      <w:pPr>
-        <w:spacing w:after="0"/>
-        <w:ind w:firstLine="0"/>
+        <w:t>O</w:t>
+      </w:r>
+      <w:r>
         <w:rPr>
           <w:rFonts w:eastAsia="Times New Roman"/>
           <w:color w:val="000000"/>
         </w:rPr>
-      </w:pPr>
-      <w:r>
-        <w:rPr>
-          <w:rFonts w:eastAsia="Times New Roman"/>
-          <w:b/>
-          <w:bCs/>
-          <w:color w:val="000000"/>
-        </w:rPr>
-        <w:t>Distributed Hash Table</w:t>
-      </w:r>
-      <w:r>
-        <w:rPr>
-          <w:rFonts w:eastAsia="Times New Roman"/>
-          <w:b/>
-          <w:bCs/>
-          <w:color w:val="000000"/>
-        </w:rPr>
-        <w:t xml:space="preserve"> (DHT)</w:t>
-      </w:r>
-      <w:r>
+        <w:t>utput of the hash function.</w:t>
+      </w:r>
+    </w:p>
+    <w:p>
+      <w:pPr>
+        <w:spacing w:after="0"/>
+        <w:ind w:firstLine="0"/>
         <w:rPr>
           <w:rFonts w:eastAsia="Times New Roman"/>
           <w:color w:val="000000"/>
         </w:rPr>
-        <w:t xml:space="preserve"> - A</w:t>
+      </w:pPr>
+      <w:r>
+        <w:rPr>
+          <w:rFonts w:eastAsia="Times New Roman"/>
+          <w:b/>
+          <w:bCs/>
+          <w:color w:val="000000"/>
+        </w:rPr>
+        <w:t>Hashing</w:t>
       </w:r>
       <w:r>
         <w:rPr>
           <w:rFonts w:eastAsia="Times New Roman"/>
           <w:color w:val="000000"/>
         </w:rPr>
-        <w:t xml:space="preserve"> decentralized data store that looks up data based on key-value pairs.</w:t>
-      </w:r>
-    </w:p>
-    <w:p>
-      <w:pPr>
-        <w:spacing w:after="0"/>
-        <w:ind w:firstLine="0"/>
-        <w:rPr>
-          <w:rFonts w:eastAsia="Times New Roman"/>
-          <w:color w:val="000000"/>
-        </w:rPr>
-      </w:pPr>
-      <w:r>
-        <w:rPr>
-          <w:rFonts w:eastAsia="Times New Roman"/>
-          <w:b/>
-          <w:bCs/>
-          <w:color w:val="000000"/>
-        </w:rPr>
-        <w:t>Hash Digest</w:t>
-      </w:r>
-      <w:r>
-        <w:rPr>
-          <w:rFonts w:eastAsia="Times New Roman"/>
-          <w:color w:val="000000"/>
-        </w:rPr>
-        <w:t xml:space="preserve"> - </w:t>
-      </w:r>
-      <w:r>
-        <w:rPr>
-          <w:rFonts w:eastAsia="Times New Roman"/>
-          <w:color w:val="000000"/>
-        </w:rPr>
-        <w:t>O</w:t>
-      </w:r>
-      <w:r>
-        <w:rPr>
-          <w:rFonts w:eastAsia="Times New Roman"/>
-          <w:color w:val="000000"/>
-        </w:rPr>
-        <w:t>utput of the hash function.</w:t>
-      </w:r>
-    </w:p>
-    <w:p>
-      <w:pPr>
-        <w:spacing w:after="0"/>
-        <w:ind w:firstLine="0"/>
-        <w:rPr>
-          <w:rFonts w:eastAsia="Times New Roman"/>
-          <w:color w:val="000000"/>
-        </w:rPr>
-      </w:pPr>
-      <w:r>
-        <w:rPr>
-          <w:rFonts w:eastAsia="Times New Roman"/>
-          <w:b/>
-          <w:bCs/>
-          <w:color w:val="000000"/>
-        </w:rPr>
-        <w:t>Hashing</w:t>
-      </w:r>
-      <w:r>
-        <w:rPr>
-          <w:rFonts w:eastAsia="Times New Roman"/>
-          <w:color w:val="000000"/>
-        </w:rPr>
-        <w:t xml:space="preserve"> - Process</w:t>
-      </w:r>
-      <w:r>
-        <w:rPr>
-          <w:rFonts w:eastAsia="Times New Roman"/>
-          <w:color w:val="000000"/>
-        </w:rPr>
-        <w:t xml:space="preserve"> that calculates a fixed-size bit string value from a file</w:t>
+        <w:t xml:space="preserve"> - Process that calculates a fixed-size bit string value from a file</w:t>
       </w:r>
     </w:p>
     <w:p>
@@ -4430,13 +4370,7 @@
         <w:rPr>
           <w:lang w:val="en-PH"/>
         </w:rPr>
-        <w:t xml:space="preserve"> - A</w:t>
-      </w:r>
-      <w:r>
-        <w:rPr>
-          <w:lang w:val="en-PH"/>
-        </w:rPr>
-        <w:t xml:space="preserve"> group of computers are linked together with equal permissions and responsibilities for processing data</w:t>
+        <w:t xml:space="preserve"> - A group of computers are linked together with equal permissions and responsibilities for processing data</w:t>
       </w:r>
     </w:p>
     <w:p>
@@ -4459,13 +4393,7 @@
         <w:rPr>
           <w:lang w:val="en-PH"/>
         </w:rPr>
-        <w:t xml:space="preserve"> - C</w:t>
-      </w:r>
-      <w:r>
-        <w:rPr>
-          <w:lang w:val="en-PH"/>
-        </w:rPr>
-        <w:t>lear, basic unencrypted string of text</w:t>
+        <w:t xml:space="preserve"> - Clear, basic unencrypted string of text</w:t>
       </w:r>
     </w:p>
     <w:p>
@@ -4488,13 +4416,7 @@
         <w:rPr>
           <w:lang w:val="en-PH"/>
         </w:rPr>
-        <w:t xml:space="preserve"> - U</w:t>
-      </w:r>
-      <w:r>
-        <w:rPr>
-          <w:lang w:val="en-PH"/>
-        </w:rPr>
-        <w:t>sed to decrypt cipher text to plain text and only available to its owner</w:t>
+        <w:t xml:space="preserve"> - Used to decrypt cipher text to plain text and only available to its owner</w:t>
       </w:r>
     </w:p>
     <w:p>
@@ -4517,19 +4439,7 @@
         <w:rPr>
           <w:lang w:val="en-PH"/>
         </w:rPr>
-        <w:t xml:space="preserve"> - U</w:t>
-      </w:r>
-      <w:r>
-        <w:rPr>
-          <w:lang w:val="en-PH"/>
-        </w:rPr>
-        <w:t>sed to encypt plain text to cipher text and available to anyone accessing the application</w:t>
-      </w:r>
-      <w:r>
-        <w:rPr>
-          <w:lang w:val="en-PH"/>
-        </w:rPr>
-        <w:t>.</w:t>
+        <w:t xml:space="preserve"> - Used to encypt plain text to cipher text and available to anyone accessing the application.</w:t>
       </w:r>
     </w:p>
     <w:p>
@@ -11597,10 +11507,7 @@
         <w:t xml:space="preserve"> antigen and </w:t>
       </w:r>
       <w:r>
-        <w:t>Real-Time Polymerase Chain Reaction</w:t>
-      </w:r>
-      <w:r>
-        <w:t xml:space="preserve"> (RT-PCR)</w:t>
+        <w:t>Real-Time Polymerase Chain Reaction (RT-PCR)</w:t>
       </w:r>
       <w:r>
         <w:rPr>
@@ -15876,24 +15783,36 @@
           <w:bCs/>
         </w:rPr>
       </w:pPr>
+    </w:p>
+    <w:p>
+      <w:pPr>
+        <w:tabs>
+          <w:tab w:val="left" w:pos="3195"/>
+        </w:tabs>
+        <w:spacing w:after="0"/>
+        <w:ind w:firstLine="0"/>
+        <w:rPr>
+          <w:b/>
+          <w:bCs/>
+        </w:rPr>
+      </w:pPr>
       <w:r>
         <w:rPr>
           <w:noProof/>
         </w:rPr>
-        <w:lastRenderedPageBreak/>
         <w:drawing>
-          <wp:anchor distT="0" distB="0" distL="114300" distR="114300" simplePos="0" relativeHeight="251697152" behindDoc="0" locked="0" layoutInCell="1" allowOverlap="1" wp14:anchorId="13FD3B44" wp14:editId="5D6D6F9C">
+          <wp:anchor distT="0" distB="0" distL="114300" distR="114300" simplePos="0" relativeHeight="251699200" behindDoc="0" locked="0" layoutInCell="1" allowOverlap="1" wp14:anchorId="0A638438" wp14:editId="5ACE1656">
             <wp:simplePos x="0" y="0"/>
             <wp:positionH relativeFrom="margin">
               <wp:align>center</wp:align>
             </wp:positionH>
             <wp:positionV relativeFrom="paragraph">
-              <wp:posOffset>323850</wp:posOffset>
+              <wp:posOffset>153670</wp:posOffset>
             </wp:positionV>
-            <wp:extent cx="5013960" cy="5792168"/>
-            <wp:effectExtent l="19050" t="19050" r="15240" b="18415"/>
+            <wp:extent cx="4867275" cy="5640070"/>
+            <wp:effectExtent l="19050" t="19050" r="28575" b="17780"/>
             <wp:wrapSquare wrapText="bothSides"/>
-            <wp:docPr id="25" name="Picture 25"/>
+            <wp:docPr id="4" name="Picture 4"/>
             <wp:cNvGraphicFramePr>
               <a:graphicFrameLocks xmlns:a="http://schemas.openxmlformats.org/drawingml/2006/main" noChangeAspect="1"/>
             </wp:cNvGraphicFramePr>
@@ -15919,7 +15838,7 @@
                   <pic:spPr>
                     <a:xfrm>
                       <a:off x="0" y="0"/>
-                      <a:ext cx="5013960" cy="5792168"/>
+                      <a:ext cx="4867275" cy="5640070"/>
                     </a:xfrm>
                     <a:prstGeom prst="rect">
                       <a:avLst/>
@@ -15942,19 +15861,6 @@
           </wp:anchor>
         </w:drawing>
       </w:r>
-    </w:p>
-    <w:p>
-      <w:pPr>
-        <w:tabs>
-          <w:tab w:val="left" w:pos="3195"/>
-        </w:tabs>
-        <w:spacing w:after="0"/>
-        <w:ind w:firstLine="0"/>
-        <w:rPr>
-          <w:b/>
-          <w:bCs/>
-        </w:rPr>
-      </w:pPr>
     </w:p>
     <w:p>
       <w:pPr>
@@ -20164,7 +20070,23 @@
           <w:i/>
           <w:iCs/>
         </w:rPr>
-        <w:t>Barriers to the Adoption of Electronic Medical Records in  Select Philippine Hospitals: A Case Study Approach</w:t>
+        <w:t xml:space="preserve">Barriers to the Adoption of Electronic Medical Records </w:t>
+      </w:r>
+      <w:r>
+        <w:rPr>
+          <w:i/>
+          <w:iCs/>
+        </w:rPr>
+        <w:t>in Select</w:t>
+      </w:r>
+      <w:bookmarkStart w:id="3" w:name="_GoBack"/>
+      <w:bookmarkEnd w:id="3"/>
+      <w:r>
+        <w:rPr>
+          <w:i/>
+          <w:iCs/>
+        </w:rPr>
+        <w:t xml:space="preserve"> Philippine Hospitals: A Case Study Approach</w:t>
       </w:r>
     </w:p>
     <w:p>

</xml_diff>

<commit_message>
jeng - update chapter 1
</commit_message>
<xml_diff>
--- a/jeng/FADRIQUELA, JENNIFER - Capstone Project.docx
+++ b/jeng/FADRIQUELA, JENNIFER - Capstone Project.docx
@@ -1,6 +1,6 @@
 
 <file path=word/document.xml><?xml version="1.0" encoding="utf-8"?>
-<w:document xmlns:wpc="http://schemas.microsoft.com/office/word/2010/wordprocessingCanvas" xmlns:cx="http://schemas.microsoft.com/office/drawing/2014/chartex" xmlns:cx1="http://schemas.microsoft.com/office/drawing/2015/9/8/chartex" xmlns:cx2="http://schemas.microsoft.com/office/drawing/2015/10/21/chartex" xmlns:cx3="http://schemas.microsoft.com/office/drawing/2016/5/9/chartex" xmlns:cx4="http://schemas.microsoft.com/office/drawing/2016/5/10/chartex" xmlns:cx5="http://schemas.microsoft.com/office/drawing/2016/5/11/chartex" xmlns:cx6="http://schemas.microsoft.com/office/drawing/2016/5/12/chartex" xmlns:cx7="http://schemas.microsoft.com/office/drawing/2016/5/13/chartex" xmlns:cx8="http://schemas.microsoft.com/office/drawing/2016/5/14/chartex" xmlns:mc="http://schemas.openxmlformats.org/markup-compatibility/2006" xmlns:aink="http://schemas.microsoft.com/office/drawing/2016/ink" xmlns:am3d="http://schemas.microsoft.com/office/drawing/2017/model3d" xmlns:o="urn:schemas-microsoft-com:office:office" xmlns:r="http://schemas.openxmlformats.org/officeDocument/2006/relationships" xmlns:m="http://schemas.openxmlformats.org/officeDocument/2006/math" xmlns:v="urn:schemas-microsoft-com:vml" xmlns:wp14="http://schemas.microsoft.com/office/word/2010/wordprocessingDrawing" xmlns:wp="http://schemas.openxmlformats.org/drawingml/2006/wordprocessingDrawing" xmlns:w10="urn:schemas-microsoft-com:office:word" xmlns:w="http://schemas.openxmlformats.org/wordprocessingml/2006/main" xmlns:w14="http://schemas.microsoft.com/office/word/2010/wordml" xmlns:w15="http://schemas.microsoft.com/office/word/2012/wordml" xmlns:w16cid="http://schemas.microsoft.com/office/word/2016/wordml/cid" xmlns:w16se="http://schemas.microsoft.com/office/word/2015/wordml/symex" xmlns:wpg="http://schemas.microsoft.com/office/word/2010/wordprocessingGroup" xmlns:wpi="http://schemas.microsoft.com/office/word/2010/wordprocessingInk" xmlns:wne="http://schemas.microsoft.com/office/word/2006/wordml" xmlns:wps="http://schemas.microsoft.com/office/word/2010/wordprocessingShape" mc:Ignorable="w14 w15 w16se w16cid wp14">
+<w:document xmlns:wpc="http://schemas.microsoft.com/office/word/2010/wordprocessingCanvas" xmlns:cx="http://schemas.microsoft.com/office/drawing/2014/chartex" xmlns:cx1="http://schemas.microsoft.com/office/drawing/2015/9/8/chartex" xmlns:cx2="http://schemas.microsoft.com/office/drawing/2015/10/21/chartex" xmlns:cx3="http://schemas.microsoft.com/office/drawing/2016/5/9/chartex" xmlns:cx4="http://schemas.microsoft.com/office/drawing/2016/5/10/chartex" xmlns:cx5="http://schemas.microsoft.com/office/drawing/2016/5/11/chartex" xmlns:cx6="http://schemas.microsoft.com/office/drawing/2016/5/12/chartex" xmlns:cx7="http://schemas.microsoft.com/office/drawing/2016/5/13/chartex" xmlns:cx8="http://schemas.microsoft.com/office/drawing/2016/5/14/chartex" xmlns:mc="http://schemas.openxmlformats.org/markup-compatibility/2006" xmlns:aink="http://schemas.microsoft.com/office/drawing/2016/ink" xmlns:am3d="http://schemas.microsoft.com/office/drawing/2017/model3d" xmlns:o="urn:schemas-microsoft-com:office:office" xmlns:r="http://schemas.openxmlformats.org/officeDocument/2006/relationships" xmlns:m="http://schemas.openxmlformats.org/officeDocument/2006/math" xmlns:v="urn:schemas-microsoft-com:vml" xmlns:wp14="http://schemas.microsoft.com/office/word/2010/wordprocessingDrawing" xmlns:wp="http://schemas.openxmlformats.org/drawingml/2006/wordprocessingDrawing" xmlns:w10="urn:schemas-microsoft-com:office:word" xmlns:w="http://schemas.openxmlformats.org/wordprocessingml/2006/main" xmlns:w14="http://schemas.microsoft.com/office/word/2010/wordml" xmlns:w15="http://schemas.microsoft.com/office/word/2012/wordml" xmlns:w16cex="http://schemas.microsoft.com/office/word/2018/wordml/cex" xmlns:w16cid="http://schemas.microsoft.com/office/word/2016/wordml/cid" xmlns:w16="http://schemas.microsoft.com/office/word/2018/wordml" xmlns:w16se="http://schemas.microsoft.com/office/word/2015/wordml/symex" xmlns:wpg="http://schemas.microsoft.com/office/word/2010/wordprocessingGroup" xmlns:wpi="http://schemas.microsoft.com/office/word/2010/wordprocessingInk" xmlns:wne="http://schemas.microsoft.com/office/word/2006/wordml" xmlns:wps="http://schemas.microsoft.com/office/word/2010/wordprocessingShape" mc:Ignorable="w14 w15 w16se w16cid w16 w16cex wp14">
   <w:body>
     <w:p>
       <w:pPr>
@@ -184,13 +184,8 @@
         <w:ind w:firstLine="0"/>
       </w:pPr>
       <w:r>
-        <w:t xml:space="preserve"> </w:t>
-      </w:r>
-      <w:proofErr w:type="gramStart"/>
-      <w:r>
-        <w:t>Master in Information Technology</w:t>
-      </w:r>
-      <w:proofErr w:type="gramEnd"/>
+        <w:t xml:space="preserve"> Master in Information Technology</w:t>
+      </w:r>
     </w:p>
     <w:p>
       <w:pPr>
@@ -4509,237 +4504,105 @@
           <w:lang w:val="en-PH"/>
         </w:rPr>
       </w:pPr>
-      <w:proofErr w:type="spellStart"/>
-      <w:r>
-        <w:rPr>
-          <w:lang w:val="en-PH"/>
-        </w:rPr>
-        <w:t>Ospital</w:t>
-      </w:r>
-      <w:proofErr w:type="spellEnd"/>
-      <w:r>
-        <w:rPr>
-          <w:lang w:val="en-PH"/>
-        </w:rPr>
-        <w:t xml:space="preserve"> ng Makati, a government-funded hospital, is one of the </w:t>
-      </w:r>
-      <w:r>
-        <w:rPr>
-          <w:lang w:val="en-PH"/>
-        </w:rPr>
-        <w:t>main facilities</w:t>
-      </w:r>
-      <w:r>
-        <w:rPr>
-          <w:lang w:val="en-PH"/>
-        </w:rPr>
-        <w:t xml:space="preserve"> for </w:t>
-      </w:r>
-      <w:r>
-        <w:rPr>
-          <w:lang w:val="en-PH"/>
-        </w:rPr>
-        <w:t>COVID-19</w:t>
-      </w:r>
-      <w:r>
-        <w:rPr>
-          <w:lang w:val="en-PH"/>
-        </w:rPr>
-        <w:t xml:space="preserve"> patients </w:t>
-      </w:r>
-      <w:r>
-        <w:rPr>
-          <w:lang w:val="en-PH"/>
-        </w:rPr>
-        <w:t>in</w:t>
-      </w:r>
-      <w:r>
-        <w:rPr>
-          <w:lang w:val="en-PH"/>
-        </w:rPr>
-        <w:t xml:space="preserve"> the City of Makati. Being a public hospital, it is expected to handle larger demographics compared to its private counterparts. Since the start of the pandemic, it</w:t>
-      </w:r>
-      <w:r>
-        <w:rPr>
-          <w:lang w:val="en-PH"/>
-        </w:rPr>
-        <w:t xml:space="preserve"> i</w:t>
-      </w:r>
-      <w:r>
-        <w:rPr>
-          <w:lang w:val="en-PH"/>
-        </w:rPr>
-        <w:t xml:space="preserve">s one of the primary </w:t>
-      </w:r>
-      <w:r>
-        <w:rPr>
-          <w:lang w:val="en-PH"/>
-        </w:rPr>
-        <w:t xml:space="preserve">health care facility in the city that facilitates </w:t>
-      </w:r>
-      <w:r>
-        <w:rPr>
-          <w:lang w:val="en-PH"/>
-        </w:rPr>
-        <w:t>COVID</w:t>
-      </w:r>
-      <w:r>
-        <w:rPr>
-          <w:lang w:val="en-PH"/>
-        </w:rPr>
-        <w:t>-19 test results and vaccination.</w:t>
-      </w:r>
-    </w:p>
-    <w:p>
-      <w:pPr>
-        <w:spacing w:after="0"/>
-        <w:ind w:firstLine="360"/>
-        <w:rPr>
-          <w:lang w:val="en-PH"/>
-        </w:rPr>
-      </w:pPr>
-    </w:p>
-    <w:p>
-      <w:pPr>
-        <w:spacing w:after="0"/>
-        <w:ind w:firstLine="360"/>
-        <w:rPr>
-          <w:lang w:val="en-PH"/>
-        </w:rPr>
-      </w:pPr>
-      <w:r>
-        <w:rPr>
-          <w:lang w:val="en-PH"/>
-        </w:rPr>
-        <w:t>Presently, t</w:t>
-      </w:r>
-      <w:r>
-        <w:rPr>
-          <w:lang w:val="en-PH"/>
-        </w:rPr>
-        <w:t>he hospital has no in-house molecular laboratory. They send requests to third-party laboratories in executing those tests.</w:t>
-      </w:r>
-      <w:r>
-        <w:rPr>
-          <w:lang w:val="en-PH"/>
-        </w:rPr>
-        <w:t xml:space="preserve"> After successfully doing the tests, those laboratories will forward their results back to the hospital.</w:t>
-      </w:r>
-      <w:r>
-        <w:rPr>
-          <w:lang w:val="en-PH"/>
-        </w:rPr>
-        <w:t xml:space="preserve"> </w:t>
-      </w:r>
-      <w:r>
-        <w:rPr>
-          <w:lang w:val="en-PH"/>
-        </w:rPr>
-        <w:t>These results are</w:t>
-      </w:r>
-      <w:r>
-        <w:rPr>
-          <w:lang w:val="en-PH"/>
-        </w:rPr>
-        <w:t xml:space="preserve"> then</w:t>
-      </w:r>
-      <w:r>
-        <w:rPr>
-          <w:lang w:val="en-PH"/>
-        </w:rPr>
-        <w:t xml:space="preserve"> given physically to the patient while the hospital keeps a </w:t>
-      </w:r>
-      <w:r>
-        <w:rPr>
-          <w:lang w:val="en-PH"/>
-        </w:rPr>
-        <w:t>copy</w:t>
-      </w:r>
-      <w:r>
-        <w:rPr>
-          <w:lang w:val="en-PH"/>
-        </w:rPr>
-        <w:t xml:space="preserve"> in their </w:t>
-      </w:r>
-      <w:r>
-        <w:rPr>
-          <w:lang w:val="en-PH"/>
-        </w:rPr>
-        <w:t xml:space="preserve">archive. </w:t>
-      </w:r>
-      <w:r>
-        <w:rPr>
-          <w:lang w:val="en-PH"/>
-        </w:rPr>
-        <w:t xml:space="preserve">For vaccination, the City of Makati has an online web portal to assist with scheduling. This online system </w:t>
-      </w:r>
-      <w:r>
-        <w:rPr>
-          <w:lang w:val="en-PH"/>
-        </w:rPr>
-        <w:t>aims to</w:t>
-      </w:r>
-      <w:r>
-        <w:rPr>
-          <w:lang w:val="en-PH"/>
-        </w:rPr>
-        <w:t xml:space="preserve"> lessen the crowd going to the vaccination site </w:t>
-      </w:r>
-      <w:r>
-        <w:rPr>
-          <w:lang w:val="en-PH"/>
-        </w:rPr>
-        <w:t xml:space="preserve">as they </w:t>
-      </w:r>
-      <w:r>
-        <w:rPr>
-          <w:lang w:val="en-PH"/>
-        </w:rPr>
-        <w:t xml:space="preserve">are guaranteed of a slot </w:t>
-      </w:r>
-      <w:r>
-        <w:rPr>
-          <w:lang w:val="en-PH"/>
-        </w:rPr>
-        <w:t>as opposed</w:t>
-      </w:r>
-      <w:r>
-        <w:rPr>
-          <w:lang w:val="en-PH"/>
-        </w:rPr>
-        <w:t xml:space="preserve"> to other cities that implement a “first come first serve” basis. The proof of vaccination is a physical certificate and the patient being tagged as fully vaccinated in the system.</w:t>
-      </w:r>
-    </w:p>
-    <w:p>
-      <w:pPr>
-        <w:spacing w:after="0"/>
-        <w:ind w:firstLine="360"/>
-        <w:rPr>
-          <w:lang w:val="en-PH"/>
-        </w:rPr>
-      </w:pPr>
-    </w:p>
-    <w:p>
-      <w:pPr>
-        <w:spacing w:after="0"/>
-        <w:ind w:firstLine="360"/>
-        <w:rPr>
-          <w:lang w:val="en-PH"/>
-        </w:rPr>
-      </w:pPr>
-      <w:r>
-        <w:rPr>
-          <w:lang w:val="en-PH"/>
-        </w:rPr>
-        <w:t xml:space="preserve">Other cities also had the same effort of putting up systems to cater the pandemic needs. Manila, Mandaluyong and Taguig also have their own sets of application. Though the </w:t>
-      </w:r>
-      <w:r>
-        <w:rPr>
-          <w:lang w:val="en-PH"/>
-        </w:rPr>
-        <w:lastRenderedPageBreak/>
-        <w:t>motivation is good, the issue of how to unify these applications have risen and calls for having a unified system on a national level are being thrown in various media outlets.</w:t>
-      </w:r>
+      <w:r>
+        <w:rPr>
+          <w:lang w:val="en-PH"/>
+        </w:rPr>
+        <w:t>The current pandemic situation poses another scenario for the state of EMRs in our country. Government has boosted efforts in immunizing majority of the population. Local Government Units (LGUs) had implement</w:t>
+      </w:r>
+      <w:r>
+        <w:rPr>
+          <w:lang w:val="en-PH"/>
+        </w:rPr>
+        <w:t>ed</w:t>
+      </w:r>
+      <w:r>
+        <w:rPr>
+          <w:lang w:val="en-PH"/>
+        </w:rPr>
+        <w:t xml:space="preserve"> varying strategies to </w:t>
+      </w:r>
+      <w:r>
+        <w:rPr>
+          <w:lang w:val="en-PH"/>
+        </w:rPr>
+        <w:t xml:space="preserve">keep proof and records of vaccinations. Areas inside the National Capital Region (NCR) have setup online web application to accommodate the vaccination process. Specifically, the city of Manila had employed a digitized way of keeping vaccination certificates and making them downloadable to its citizens. </w:t>
+      </w:r>
+      <w:r>
+        <w:rPr>
+          <w:lang w:val="en-PH"/>
+        </w:rPr>
+        <w:t>Other cities like Quezon City and Makati have a hybrid of online and manual processes. Alt</w:t>
+      </w:r>
+      <w:r>
+        <w:rPr>
+          <w:lang w:val="en-PH"/>
+        </w:rPr>
+        <w:t>hough NCR cities have initiated the computerized way of the vaccination process, it is worth noting that majority of the Philippines (especially on province and remote areas) still utilize the pen and paper route.</w:t>
+      </w:r>
+    </w:p>
+    <w:p>
+      <w:pPr>
+        <w:spacing w:after="0"/>
+        <w:ind w:firstLine="0"/>
+        <w:rPr>
+          <w:lang w:val="en-PH"/>
+        </w:rPr>
+      </w:pPr>
+    </w:p>
+    <w:p>
+      <w:pPr>
+        <w:spacing w:after="0"/>
+        <w:ind w:firstLine="0"/>
+        <w:rPr>
+          <w:lang w:val="en-PH"/>
+        </w:rPr>
+      </w:pPr>
+    </w:p>
+    <w:p>
+      <w:pPr>
+        <w:spacing w:after="0"/>
+        <w:ind w:firstLine="0"/>
+        <w:rPr>
+          <w:lang w:val="en-PH"/>
+        </w:rPr>
+      </w:pPr>
+    </w:p>
+    <w:p>
+      <w:pPr>
+        <w:spacing w:after="0"/>
+        <w:ind w:firstLine="0"/>
+        <w:rPr>
+          <w:lang w:val="en-PH"/>
+        </w:rPr>
+      </w:pPr>
+    </w:p>
+    <w:p>
+      <w:pPr>
+        <w:spacing w:after="0"/>
+        <w:ind w:firstLine="0"/>
+        <w:rPr>
+          <w:lang w:val="en-PH"/>
+        </w:rPr>
+      </w:pPr>
+    </w:p>
+    <w:p>
+      <w:pPr>
+        <w:spacing w:after="0"/>
+        <w:ind w:firstLine="0"/>
+        <w:rPr>
+          <w:lang w:val="en-PH"/>
+        </w:rPr>
+      </w:pPr>
+    </w:p>
+    <w:p>
+      <w:pPr>
+        <w:spacing w:after="0"/>
+        <w:ind w:firstLine="0"/>
+        <w:rPr>
+          <w:lang w:val="en-PH"/>
+        </w:rPr>
+      </w:pPr>
     </w:p>
     <w:p>
       <w:pPr>
@@ -4776,6 +4639,7 @@
           <w:szCs w:val="24"/>
           <w:lang w:val="en-PH"/>
         </w:rPr>
+        <w:lastRenderedPageBreak/>
         <w:t>1.2 Statement Problem</w:t>
       </w:r>
       <w:bookmarkEnd w:id="9"/>
@@ -4794,113 +4658,35 @@
     <w:p>
       <w:pPr>
         <w:spacing w:after="0"/>
-        <w:ind w:firstLine="360"/>
-        <w:rPr>
-          <w:lang w:val="en-PH"/>
-        </w:rPr>
-      </w:pPr>
-      <w:r>
-        <w:rPr>
-          <w:lang w:val="en-PH"/>
-        </w:rPr>
-        <w:t xml:space="preserve">At present, </w:t>
+        <w:rPr>
+          <w:lang w:val="en-PH"/>
+        </w:rPr>
+      </w:pPr>
+      <w:r>
+        <w:rPr>
+          <w:lang w:val="en-PH"/>
+        </w:rPr>
+        <w:t xml:space="preserve">At present, there is no unified system being implemented in the Philippines on Vaccination Certificates. Local Government Units (LGUs) have different strategies on their issuance of vaccination certificates. Most of them issue paper-based cards while some LGUs have web applications for their constituents to access the records. Security of these records is also in question as there are reports of people having tampered certificates to be used on various purposes. A news article from </w:t>
       </w:r>
       <w:proofErr w:type="spellStart"/>
       <w:r>
         <w:rPr>
           <w:lang w:val="en-PH"/>
         </w:rPr>
-        <w:t>Ospital</w:t>
+        <w:t>Philstar</w:t>
       </w:r>
       <w:proofErr w:type="spellEnd"/>
       <w:r>
         <w:rPr>
           <w:lang w:val="en-PH"/>
         </w:rPr>
-        <w:t xml:space="preserve"> ng Makati is using a system for keeping </w:t>
-      </w:r>
-      <w:r>
-        <w:rPr>
-          <w:lang w:val="en-PH"/>
-        </w:rPr>
-        <w:t>COVID-19</w:t>
-      </w:r>
-      <w:r>
-        <w:rPr>
-          <w:lang w:val="en-PH"/>
-        </w:rPr>
-        <w:t xml:space="preserve"> Test Results while vaccination records are maintained on a separate system used by the entire City of Makati. The patients only receive physical copies of these records as proof of execution.</w:t>
-      </w:r>
-    </w:p>
-    <w:p>
-      <w:pPr>
-        <w:spacing w:after="0"/>
-        <w:ind w:firstLine="360"/>
-        <w:rPr>
-          <w:lang w:val="en-PH"/>
-        </w:rPr>
-      </w:pPr>
-    </w:p>
-    <w:p>
-      <w:pPr>
-        <w:spacing w:after="0"/>
-        <w:ind w:firstLine="360"/>
-        <w:rPr>
-          <w:lang w:val="en-PH"/>
-        </w:rPr>
-      </w:pPr>
-      <w:r>
-        <w:rPr>
-          <w:lang w:val="en-PH"/>
-        </w:rPr>
-        <w:t>Current setup for</w:t>
-      </w:r>
-      <w:r>
-        <w:rPr>
-          <w:lang w:val="en-PH"/>
-        </w:rPr>
-        <w:t xml:space="preserve"> organizing and managing these records still has shortcomings. One aspect that the researcher can improve is the strategy for</w:t>
-      </w:r>
-      <w:r>
-        <w:rPr>
-          <w:lang w:val="en-PH"/>
-        </w:rPr>
-        <w:t xml:space="preserve"> storing records</w:t>
-      </w:r>
-      <w:r>
-        <w:rPr>
-          <w:lang w:val="en-PH"/>
-        </w:rPr>
-        <w:t xml:space="preserve"> since this is still </w:t>
-      </w:r>
-      <w:r>
-        <w:rPr>
-          <w:lang w:val="en-PH"/>
-        </w:rPr>
-        <w:t>stored or archive</w:t>
-      </w:r>
-      <w:r>
-        <w:rPr>
-          <w:lang w:val="en-PH"/>
-        </w:rPr>
-        <w:t>d</w:t>
-      </w:r>
-      <w:r>
-        <w:rPr>
-          <w:lang w:val="en-PH"/>
-        </w:rPr>
-        <w:t xml:space="preserve"> physically</w:t>
-      </w:r>
-      <w:r>
-        <w:rPr>
-          <w:lang w:val="en-PH"/>
-        </w:rPr>
-        <w:t xml:space="preserve"> both by the hospital and patients.</w:t>
-      </w:r>
-    </w:p>
-    <w:p>
-      <w:pPr>
-        <w:spacing w:after="0"/>
+        <w:t xml:space="preserve"> dated July 23, 2021 reports local LGUs warning the public against fake COVID-19 Vaccination cards.</w:t>
+      </w:r>
+    </w:p>
+    <w:p>
+      <w:pPr>
+        <w:spacing w:after="0"/>
+        <w:ind w:firstLine="0"/>
         <w:rPr>
           <w:lang w:val="en-PH"/>
         </w:rPr>
@@ -4949,62 +4735,34 @@
     </w:p>
     <w:p>
       <w:pPr>
-        <w:spacing w:after="0"/>
-        <w:ind w:firstLine="360"/>
-        <w:rPr>
-          <w:lang w:val="en-PH"/>
-        </w:rPr>
-      </w:pPr>
-      <w:r>
-        <w:rPr>
-          <w:lang w:val="en-PH"/>
-        </w:rPr>
-        <w:t xml:space="preserve">This study aims to develop an alternative platform to store </w:t>
-      </w:r>
-      <w:r>
-        <w:rPr>
-          <w:lang w:val="en-PH"/>
-        </w:rPr>
-        <w:t>COVID</w:t>
-      </w:r>
-      <w:r>
-        <w:rPr>
-          <w:lang w:val="en-PH"/>
-        </w:rPr>
-        <w:t xml:space="preserve">-19 related records for </w:t>
-      </w:r>
-      <w:proofErr w:type="spellStart"/>
-      <w:r>
-        <w:rPr>
-          <w:lang w:val="en-PH"/>
-        </w:rPr>
-        <w:t>Ospital</w:t>
-      </w:r>
-      <w:proofErr w:type="spellEnd"/>
-      <w:r>
-        <w:rPr>
-          <w:lang w:val="en-PH"/>
-        </w:rPr>
-        <w:t xml:space="preserve"> ng Makati.</w:t>
-      </w:r>
-    </w:p>
-    <w:p>
-      <w:pPr>
         <w:pStyle w:val="ListParagraph"/>
         <w:spacing w:after="0"/>
-        <w:ind w:left="360"/>
-        <w:rPr>
-          <w:lang w:val="en-PH"/>
-        </w:rPr>
-      </w:pPr>
-    </w:p>
-    <w:p>
-      <w:pPr>
-        <w:spacing w:after="0"/>
-        <w:ind w:firstLine="0"/>
-        <w:rPr>
-          <w:lang w:val="en-PH"/>
-        </w:rPr>
+        <w:ind w:left="0"/>
+        <w:rPr>
+          <w:lang w:val="en-PH"/>
+        </w:rPr>
+      </w:pPr>
+      <w:r>
+        <w:rPr>
+          <w:lang w:val="en-PH"/>
+        </w:rPr>
+        <w:t>This study aims to explore the blockchain as a more secure alternative to storing and accessing vaccination certificates. The researcher aims to create a proof-of-concept application that integrates IPFS and blockchain.</w:t>
+      </w:r>
+    </w:p>
+    <w:p>
+      <w:pPr>
+        <w:pStyle w:val="ListParagraph"/>
+        <w:spacing w:after="0"/>
+        <w:ind w:left="0"/>
+        <w:rPr>
+          <w:lang w:val="en-PH"/>
+        </w:rPr>
+      </w:pPr>
+    </w:p>
+    <w:p>
+      <w:pPr>
+        <w:spacing w:after="0"/>
+        <w:ind w:firstLine="0"/>
       </w:pPr>
       <w:r>
         <w:rPr>
@@ -5012,55 +4770,25 @@
         </w:rPr>
         <w:t>Specifically, the study seeks to address the following objectives:</w:t>
       </w:r>
+    </w:p>
+    <w:p>
+      <w:pPr>
+        <w:spacing w:after="0"/>
+        <w:jc w:val="left"/>
+      </w:pPr>
     </w:p>
     <w:p>
       <w:pPr>
         <w:pStyle w:val="ListParagraph"/>
         <w:numPr>
           <w:ilvl w:val="0"/>
-          <w:numId w:val="7"/>
+          <w:numId w:val="23"/>
         </w:numPr>
         <w:spacing w:after="0"/>
         <w:jc w:val="left"/>
-        <w:rPr>
-          <w:lang w:val="en-PH"/>
-        </w:rPr>
-      </w:pPr>
-      <w:r>
-        <w:rPr>
-          <w:lang w:val="en-PH"/>
-        </w:rPr>
-        <w:t>To develop an application that will decentralize</w:t>
-      </w:r>
-      <w:r>
-        <w:rPr>
-          <w:lang w:val="en-PH"/>
-        </w:rPr>
-        <w:t xml:space="preserve"> storage</w:t>
-      </w:r>
-      <w:r>
-        <w:rPr>
-          <w:lang w:val="en-PH"/>
-        </w:rPr>
-        <w:t xml:space="preserve"> of </w:t>
-      </w:r>
-      <w:r>
-        <w:rPr>
-          <w:lang w:val="en-PH"/>
-        </w:rPr>
-        <w:t xml:space="preserve">COVID-19 </w:t>
-      </w:r>
-      <w:r>
-        <w:rPr>
-          <w:lang w:val="en-PH"/>
-        </w:rPr>
-        <w:t>related files</w:t>
-      </w:r>
-      <w:r>
-        <w:rPr>
-          <w:lang w:val="en-PH"/>
-        </w:rPr>
-        <w:t>.</w:t>
+      </w:pPr>
+      <w:r>
+        <w:t>To apply concept of Merkle DAG for file storage and implement a cryptographic algorithm to secure uploaded files.</w:t>
       </w:r>
     </w:p>
     <w:p>
@@ -5068,119 +4796,21 @@
         <w:pStyle w:val="ListParagraph"/>
         <w:numPr>
           <w:ilvl w:val="0"/>
-          <w:numId w:val="7"/>
+          <w:numId w:val="23"/>
         </w:numPr>
         <w:spacing w:after="0"/>
         <w:jc w:val="left"/>
-        <w:rPr>
-          <w:lang w:val="en-PH"/>
-        </w:rPr>
-      </w:pPr>
-      <w:r>
-        <w:rPr>
-          <w:lang w:val="en-PH"/>
-        </w:rPr>
-        <w:t>To</w:t>
-      </w:r>
-      <w:r>
-        <w:rPr>
-          <w:lang w:val="en-PH"/>
-        </w:rPr>
-        <w:t xml:space="preserve"> provide an alternative way to</w:t>
-      </w:r>
-      <w:r>
-        <w:rPr>
-          <w:lang w:val="en-PH"/>
-        </w:rPr>
-        <w:t xml:space="preserve"> minimize</w:t>
-      </w:r>
-      <w:r>
-        <w:rPr>
-          <w:lang w:val="en-PH"/>
-        </w:rPr>
-        <w:t xml:space="preserve"> </w:t>
-      </w:r>
-      <w:r>
-        <w:rPr>
-          <w:lang w:val="en-PH"/>
-        </w:rPr>
-        <w:t>record</w:t>
-      </w:r>
-      <w:r>
-        <w:rPr>
-          <w:lang w:val="en-PH"/>
-        </w:rPr>
-        <w:t xml:space="preserve"> tampering</w:t>
-      </w:r>
-      <w:r>
-        <w:rPr>
-          <w:lang w:val="en-PH"/>
-        </w:rPr>
-        <w:t xml:space="preserve"> of </w:t>
-      </w:r>
-      <w:r>
-        <w:rPr>
-          <w:lang w:val="en-PH"/>
-        </w:rPr>
-        <w:t>uploaded</w:t>
-      </w:r>
-      <w:r>
-        <w:rPr>
-          <w:lang w:val="en-PH"/>
-        </w:rPr>
-        <w:t xml:space="preserve"> </w:t>
-      </w:r>
-      <w:r>
-        <w:rPr>
-          <w:lang w:val="en-PH"/>
-        </w:rPr>
-        <w:t xml:space="preserve">files in </w:t>
+      </w:pPr>
+      <w:r>
+        <w:t>To apply Proof of Authority (</w:t>
       </w:r>
       <w:proofErr w:type="spellStart"/>
       <w:r>
-        <w:rPr>
-          <w:lang w:val="en-PH"/>
-        </w:rPr>
-        <w:t>CoviBlock</w:t>
+        <w:t>PoA</w:t>
       </w:r>
       <w:proofErr w:type="spellEnd"/>
       <w:r>
-        <w:rPr>
-          <w:lang w:val="en-PH"/>
-        </w:rPr>
-        <w:t xml:space="preserve"> </w:t>
-      </w:r>
-      <w:r>
-        <w:rPr>
-          <w:lang w:val="en-PH"/>
-        </w:rPr>
-        <w:t>by applying concepts of Merkle DAG and</w:t>
-      </w:r>
-      <w:r>
-        <w:rPr>
-          <w:lang w:val="en-PH"/>
-        </w:rPr>
-        <w:t xml:space="preserve"> Proof of Authority (</w:t>
-      </w:r>
-      <w:proofErr w:type="spellStart"/>
-      <w:r>
-        <w:rPr>
-          <w:lang w:val="en-PH"/>
-        </w:rPr>
-        <w:t>PoA</w:t>
-      </w:r>
-      <w:proofErr w:type="spellEnd"/>
-      <w:r>
-        <w:rPr>
-          <w:lang w:val="en-PH"/>
-        </w:rPr>
-        <w:t>)</w:t>
-      </w:r>
-      <w:r>
-        <w:rPr>
-          <w:lang w:val="en-PH"/>
-        </w:rPr>
-        <w:t xml:space="preserve"> blockchain.</w:t>
+        <w:t>) blockchain in maintaining transactional records.</w:t>
       </w:r>
     </w:p>
     <w:p>
@@ -5188,72 +4818,13 @@
         <w:pStyle w:val="ListParagraph"/>
         <w:numPr>
           <w:ilvl w:val="0"/>
-          <w:numId w:val="7"/>
+          <w:numId w:val="23"/>
         </w:numPr>
         <w:spacing w:after="0"/>
         <w:jc w:val="left"/>
       </w:pPr>
       <w:r>
-        <w:rPr>
-          <w:lang w:val="en-PH"/>
-        </w:rPr>
-        <w:t>To</w:t>
-      </w:r>
-      <w:r>
-        <w:rPr>
-          <w:lang w:val="en-PH"/>
-        </w:rPr>
-        <w:t xml:space="preserve"> secure </w:t>
-      </w:r>
-      <w:r>
-        <w:rPr>
-          <w:lang w:val="en-PH"/>
-        </w:rPr>
-        <w:t>uploaded</w:t>
-      </w:r>
-      <w:r>
-        <w:rPr>
-          <w:lang w:val="en-PH"/>
-        </w:rPr>
-        <w:t xml:space="preserve"> files</w:t>
-      </w:r>
-      <w:r>
-        <w:rPr>
-          <w:lang w:val="en-PH"/>
-        </w:rPr>
-        <w:t xml:space="preserve"> </w:t>
-      </w:r>
-      <w:r>
-        <w:rPr>
-          <w:lang w:val="en-PH"/>
-        </w:rPr>
-        <w:t xml:space="preserve">in </w:t>
-      </w:r>
-      <w:proofErr w:type="spellStart"/>
-      <w:r>
-        <w:rPr>
-          <w:lang w:val="en-PH"/>
-        </w:rPr>
-        <w:t>CoviBlock</w:t>
-      </w:r>
-      <w:proofErr w:type="spellEnd"/>
-      <w:r>
-        <w:rPr>
-          <w:lang w:val="en-PH"/>
-        </w:rPr>
-        <w:t xml:space="preserve"> by using </w:t>
-      </w:r>
-      <w:r>
-        <w:rPr>
-          <w:lang w:val="en-PH"/>
-        </w:rPr>
-        <w:t xml:space="preserve">asymmetric </w:t>
-      </w:r>
-      <w:r>
-        <w:rPr>
-          <w:lang w:val="en-PH"/>
-        </w:rPr>
-        <w:t>cryptography.</w:t>
+        <w:t>To validate security aspects of the proposed application using National Institute of Standards and Technology (NIST) security standards.</w:t>
       </w:r>
     </w:p>
     <w:p>
@@ -5309,86 +4880,95 @@
         <w:t>COVID-</w:t>
       </w:r>
       <w:r>
-        <w:t xml:space="preserve">related records </w:t>
-      </w:r>
-      <w:r>
-        <w:t xml:space="preserve">for </w:t>
+        <w:t>related record</w:t>
+      </w:r>
+      <w:r>
+        <w:t>s</w:t>
+      </w:r>
+      <w:r>
+        <w:t xml:space="preserve">. Since there are privacy regulations concerning health information, the researcher will use dummy data and instead will probe more on the processes on how these records are </w:t>
+      </w:r>
+      <w:r>
+        <w:t>archived or managed</w:t>
+      </w:r>
+      <w:r>
+        <w:t>.</w:t>
+      </w:r>
+    </w:p>
+    <w:p>
+      <w:pPr>
+        <w:spacing w:after="0"/>
+      </w:pPr>
+    </w:p>
+    <w:p>
+      <w:pPr>
+        <w:spacing w:after="0"/>
+        <w:ind w:firstLine="360"/>
+      </w:pPr>
+      <w:r>
+        <w:t>The study will exclude vaccine management</w:t>
+      </w:r>
+      <w:r>
+        <w:t xml:space="preserve"> such as scheduling</w:t>
+      </w:r>
+      <w:r>
+        <w:t xml:space="preserve">. Thus, it </w:t>
+      </w:r>
+      <w:r>
+        <w:t>will be</w:t>
+      </w:r>
+      <w:r>
+        <w:t xml:space="preserve"> focused on the result</w:t>
+      </w:r>
+      <w:r>
+        <w:t>s</w:t>
+      </w:r>
+      <w:r>
+        <w:t xml:space="preserve"> </w:t>
+      </w:r>
+      <w:r>
+        <w:t xml:space="preserve">or outputs </w:t>
+      </w:r>
+      <w:r>
+        <w:t>of these</w:t>
+      </w:r>
+      <w:r>
+        <w:t xml:space="preserve"> processes</w:t>
+      </w:r>
+      <w:r>
+        <w:t xml:space="preserve">. </w:t>
+      </w:r>
+      <w:r>
+        <w:t>The study assumes that outputs are already generated in computer readable format such as images (.</w:t>
       </w:r>
       <w:proofErr w:type="spellStart"/>
       <w:r>
-        <w:t>Ospital</w:t>
+        <w:t>png</w:t>
       </w:r>
       <w:proofErr w:type="spellEnd"/>
       <w:r>
-        <w:t xml:space="preserve"> ng Makati. Since there are privacy regulations concerning </w:t>
-      </w:r>
-      <w:r>
-        <w:lastRenderedPageBreak/>
-        <w:t xml:space="preserve">health information, the researcher will use dummy data and instead will probe more on the processes on how these records are </w:t>
-      </w:r>
-      <w:r>
-        <w:t>archived or managed</w:t>
-      </w:r>
-      <w:r>
-        <w:t>.</w:t>
-      </w:r>
-    </w:p>
-    <w:p>
-      <w:pPr>
-        <w:spacing w:after="0"/>
-      </w:pPr>
+        <w:t>, .jpg) or documents (.pdf).</w:t>
+      </w:r>
     </w:p>
     <w:p>
       <w:pPr>
         <w:spacing w:after="0"/>
         <w:ind w:firstLine="360"/>
       </w:pPr>
-      <w:r>
-        <w:t xml:space="preserve">The study will exclude the test results generation and vaccine management. Thus, it is more focused on how the result </w:t>
-      </w:r>
-      <w:r>
-        <w:t xml:space="preserve">or outputs </w:t>
-      </w:r>
-      <w:r>
-        <w:t>of these</w:t>
-      </w:r>
-      <w:r>
-        <w:t xml:space="preserve"> processes</w:t>
-      </w:r>
-      <w:r>
-        <w:t xml:space="preserve">. </w:t>
-      </w:r>
-      <w:r>
-        <w:t>The study assumes that outputs are already generated in computer readable format such as images (.</w:t>
-      </w:r>
-      <w:proofErr w:type="spellStart"/>
-      <w:r>
-        <w:t>png</w:t>
-      </w:r>
-      <w:proofErr w:type="spellEnd"/>
-      <w:r>
-        <w:t>, .jpg) or documents (.pdf).</w:t>
-      </w:r>
     </w:p>
     <w:p>
       <w:pPr>
         <w:spacing w:after="0"/>
         <w:ind w:firstLine="360"/>
       </w:pPr>
-    </w:p>
-    <w:p>
-      <w:pPr>
-        <w:spacing w:after="0"/>
-        <w:ind w:firstLine="360"/>
-      </w:pPr>
       <w:r>
         <w:t>The study will only be concerned</w:t>
       </w:r>
       <w:r>
-        <w:t xml:space="preserve"> on two types of records: </w:t>
-      </w:r>
-      <w:r>
-        <w:t>Test Results and Vaccine Certificates</w:t>
+        <w:t xml:space="preserve"> on </w:t>
+      </w:r>
+      <w:r>
+        <w:t>Vaccine Certificates</w:t>
       </w:r>
       <w:r>
         <w:t>. The researcher will concentrate on developing an alternative storage system and accessibility strategy for</w:t>
@@ -5527,6 +5107,11 @@
     </w:p>
     <w:p>
       <w:pPr>
+        <w:ind w:firstLine="0"/>
+      </w:pPr>
+    </w:p>
+    <w:p>
+      <w:pPr>
         <w:pStyle w:val="Heading2"/>
         <w:ind w:firstLine="0"/>
         <w:rPr>
@@ -6425,7 +6010,6 @@
         </w:rPr>
         <w:t>i</w:t>
       </w:r>
-      <w:proofErr w:type="gramStart"/>
       <w:r>
         <w:rPr>
           <w:i/>
@@ -6444,7 +6028,6 @@
         <w:t>i</w:t>
       </w:r>
       <w:proofErr w:type="spellEnd"/>
-      <w:proofErr w:type="gramEnd"/>
       <w:r>
         <w:rPr>
           <w:rFonts w:ascii="Cambria Math" w:hAnsi="Cambria Math" w:cs="Cambria Math"/>
@@ -6690,23 +6273,13 @@
         </w:rPr>
         <w:t xml:space="preserve"> with </w:t>
       </w:r>
-      <w:proofErr w:type="gramStart"/>
       <w:r>
         <w:rPr>
           <w:i/>
           <w:iCs/>
           <w:lang w:val="en-PH"/>
         </w:rPr>
-        <w:t>LEAFCALC(</w:t>
-      </w:r>
-      <w:proofErr w:type="gramEnd"/>
-      <w:r>
-        <w:rPr>
-          <w:i/>
-          <w:iCs/>
-          <w:lang w:val="en-PH"/>
-        </w:rPr>
-        <w:t>leaf)</w:t>
+        <w:t>LEAFCALC(leaf)</w:t>
       </w:r>
     </w:p>
     <w:p>
@@ -10634,15 +10207,7 @@
       </w:r>
       <w:proofErr w:type="spellEnd"/>
       <w:r>
-        <w:t xml:space="preserve"> algorithm implemented in </w:t>
-      </w:r>
-      <w:proofErr w:type="spellStart"/>
-      <w:r>
-        <w:t>Geth</w:t>
-      </w:r>
-      <w:proofErr w:type="spellEnd"/>
-      <w:r>
-        <w:t xml:space="preserve">, the </w:t>
+        <w:t xml:space="preserve"> algorithm implemented in Geth, the </w:t>
       </w:r>
       <w:proofErr w:type="spellStart"/>
       <w:r>
@@ -16337,21 +15902,7 @@
         <w:rPr>
           <w:lang w:val="en-PH"/>
         </w:rPr>
-        <w:t xml:space="preserve">implemented in </w:t>
-      </w:r>
-      <w:proofErr w:type="spellStart"/>
-      <w:r>
-        <w:rPr>
-          <w:lang w:val="en-PH"/>
-        </w:rPr>
-        <w:t>Geth</w:t>
-      </w:r>
-      <w:proofErr w:type="spellEnd"/>
-      <w:r>
-        <w:rPr>
-          <w:lang w:val="en-PH"/>
-        </w:rPr>
-        <w:t>.</w:t>
+        <w:t>implemented in Geth.</w:t>
       </w:r>
     </w:p>
     <w:p>
@@ -21590,68 +21141,32 @@
       <w:pPr>
         <w:spacing w:after="0"/>
       </w:pPr>
-      <w:r>
-        <w:tab/>
-      </w:r>
-    </w:p>
-    <w:p>
-      <w:pPr>
-        <w:spacing w:after="0"/>
-      </w:pPr>
-      <w:r>
-        <w:t xml:space="preserve">At present time, </w:t>
-      </w:r>
-      <w:proofErr w:type="spellStart"/>
-      <w:r>
-        <w:t>Ospital</w:t>
-      </w:r>
-      <w:proofErr w:type="spellEnd"/>
-      <w:r>
-        <w:t xml:space="preserve"> ng Makati</w:t>
-      </w:r>
-      <w:r>
-        <w:t xml:space="preserve"> does not have its own molecular laboratory to conduct independent </w:t>
-      </w:r>
-      <w:r>
-        <w:t>COVID-19</w:t>
-      </w:r>
-      <w:r>
-        <w:t xml:space="preserve"> tests. Instead, they forward test requests to their partner third party laboratories</w:t>
-      </w:r>
-      <w:r>
-        <w:t>. Once requested by the patient from the hospital, they will either execute the tests in-house or hand-over the execution to the third-party lab. After results comes out, the hospital will furnish a physical copy to the patient whilst maintaining a softcopy in their archive.</w:t>
-      </w:r>
-    </w:p>
-    <w:p>
-      <w:pPr>
-        <w:spacing w:after="0"/>
-      </w:pPr>
-    </w:p>
-    <w:p>
-      <w:pPr>
-        <w:spacing w:after="0"/>
-      </w:pPr>
-      <w:r>
-        <w:t>For vaccination records, Makati citizens are encouraged to register online via the web portal. This will ensure a scheduled slot on a specified date. On the day of vaccination, patient will be checked up by a physician to ensure he is fit for vaccination. The physician’s findings are logged on the system. Upon issuing a go signal, patient can now be vaccinated. After vaccination, vaccination site will sign a vaccination card while tagging the patient in their system as fully vaccinated.</w:t>
-      </w:r>
-    </w:p>
-    <w:p>
-      <w:pPr>
-        <w:spacing w:after="0"/>
-      </w:pPr>
-    </w:p>
-    <w:p>
-      <w:pPr>
-        <w:spacing w:after="0"/>
-      </w:pPr>
-      <w:r>
-        <w:t xml:space="preserve">The study will be focused on two </w:t>
-      </w:r>
-      <w:r>
-        <w:t xml:space="preserve">COVID-19 </w:t>
-      </w:r>
-      <w:r>
-        <w:t>related records: Test Results and Vaccine Certificate. Mocked test data will be used and will only be for the purpose of this research.</w:t>
+    </w:p>
+    <w:p>
+      <w:pPr>
+        <w:spacing w:after="0"/>
+      </w:pPr>
+      <w:r>
+        <w:t>For vaccination records, citizens are encouraged to register online via the web portal. This will ensure a scheduled slot on a specified date. On the day of vaccination, patient will be checked up by a physician to ensure he is fit for vaccination. The physician’s findings are logged on the system. Upon issuing a go signal, patient can now be vaccinated. After vaccination, vaccination site will sign a vaccination card while tagging the patient in their system as fully vaccinated.</w:t>
+      </w:r>
+    </w:p>
+    <w:p>
+      <w:pPr>
+        <w:spacing w:after="0"/>
+      </w:pPr>
+    </w:p>
+    <w:p>
+      <w:pPr>
+        <w:spacing w:after="0"/>
+      </w:pPr>
+      <w:r>
+        <w:t>The study will be focused on Vaccine Certificate</w:t>
+      </w:r>
+      <w:r>
+        <w:t>s</w:t>
+      </w:r>
+      <w:r>
+        <w:t>. Mocked test data will be used and will only be for the purpose of this research.</w:t>
       </w:r>
       <w:r>
         <w:t xml:space="preserve"> </w:t>
@@ -21660,11 +21175,7 @@
         <w:t xml:space="preserve">This is due to various privacy regulation such as </w:t>
       </w:r>
       <w:r>
-        <w:t xml:space="preserve">Health Insurance Portability </w:t>
-      </w:r>
-      <w:r>
-        <w:lastRenderedPageBreak/>
-        <w:t xml:space="preserve">and Accountability Act </w:t>
+        <w:t xml:space="preserve">Health Insurance Portability and Accountability Act </w:t>
       </w:r>
       <w:r>
         <w:t xml:space="preserve">(HIPAA). </w:t>
@@ -21672,6 +21183,46 @@
       <w:r>
         <w:t>This is a United States created health law adopted by medical facilities in the Philippines.</w:t>
       </w:r>
+    </w:p>
+    <w:p>
+      <w:pPr>
+        <w:spacing w:after="0"/>
+      </w:pPr>
+    </w:p>
+    <w:p>
+      <w:pPr>
+        <w:spacing w:after="0"/>
+      </w:pPr>
+    </w:p>
+    <w:p>
+      <w:pPr>
+        <w:spacing w:after="0"/>
+      </w:pPr>
+    </w:p>
+    <w:p>
+      <w:pPr>
+        <w:spacing w:after="0"/>
+      </w:pPr>
+    </w:p>
+    <w:p>
+      <w:pPr>
+        <w:spacing w:after="0"/>
+      </w:pPr>
+    </w:p>
+    <w:p>
+      <w:pPr>
+        <w:spacing w:after="0"/>
+      </w:pPr>
+    </w:p>
+    <w:p>
+      <w:pPr>
+        <w:spacing w:after="0"/>
+      </w:pPr>
+    </w:p>
+    <w:p>
+      <w:pPr>
+        <w:spacing w:after="0"/>
+      </w:pPr>
     </w:p>
     <w:p>
       <w:pPr>
@@ -23185,19 +22736,7 @@
                                 <w:sz w:val="20"/>
                                 <w:szCs w:val="20"/>
                               </w:rPr>
-                              <w:t>4</w:t>
-                            </w:r>
-                            <w:r>
-                              <w:rPr>
-                                <w:b/>
-                                <w:bCs/>
-                                <w:i w:val="0"/>
-                                <w:iCs w:val="0"/>
-                                <w:color w:val="000000" w:themeColor="text1"/>
-                                <w:sz w:val="20"/>
-                                <w:szCs w:val="20"/>
-                              </w:rPr>
-                              <w:t>.</w:t>
+                              <w:t>4.</w:t>
                             </w:r>
                             <w:r>
                               <w:rPr>
@@ -23405,19 +22944,7 @@
                           <w:sz w:val="20"/>
                           <w:szCs w:val="20"/>
                         </w:rPr>
-                        <w:t>4</w:t>
-                      </w:r>
-                      <w:r>
-                        <w:rPr>
-                          <w:b/>
-                          <w:bCs/>
-                          <w:i w:val="0"/>
-                          <w:iCs w:val="0"/>
-                          <w:color w:val="000000" w:themeColor="text1"/>
-                          <w:sz w:val="20"/>
-                          <w:szCs w:val="20"/>
-                        </w:rPr>
-                        <w:t>.</w:t>
+                        <w:t>4.</w:t>
                       </w:r>
                       <w:r>
                         <w:rPr>
@@ -25408,19 +24935,7 @@
                                 <w:sz w:val="20"/>
                                 <w:szCs w:val="20"/>
                               </w:rPr>
-                              <w:t>4</w:t>
-                            </w:r>
-                            <w:r>
-                              <w:rPr>
-                                <w:b/>
-                                <w:bCs/>
-                                <w:i w:val="0"/>
-                                <w:iCs w:val="0"/>
-                                <w:color w:val="000000" w:themeColor="text1"/>
-                                <w:sz w:val="20"/>
-                                <w:szCs w:val="20"/>
-                              </w:rPr>
-                              <w:t>.</w:t>
+                              <w:t>4.</w:t>
                             </w:r>
                             <w:r>
                               <w:rPr>
@@ -25628,19 +25143,7 @@
                           <w:sz w:val="20"/>
                           <w:szCs w:val="20"/>
                         </w:rPr>
-                        <w:t>4</w:t>
-                      </w:r>
-                      <w:r>
-                        <w:rPr>
-                          <w:b/>
-                          <w:bCs/>
-                          <w:i w:val="0"/>
-                          <w:iCs w:val="0"/>
-                          <w:color w:val="000000" w:themeColor="text1"/>
-                          <w:sz w:val="20"/>
-                          <w:szCs w:val="20"/>
-                        </w:rPr>
-                        <w:t>.</w:t>
+                        <w:t>4.</w:t>
                       </w:r>
                       <w:r>
                         <w:rPr>
@@ -27016,19 +26519,7 @@
                                 <w:sz w:val="20"/>
                                 <w:szCs w:val="20"/>
                               </w:rPr>
-                              <w:t>4</w:t>
-                            </w:r>
-                            <w:r>
-                              <w:rPr>
-                                <w:b/>
-                                <w:bCs/>
-                                <w:i w:val="0"/>
-                                <w:iCs w:val="0"/>
-                                <w:color w:val="000000" w:themeColor="text1"/>
-                                <w:sz w:val="20"/>
-                                <w:szCs w:val="20"/>
-                              </w:rPr>
-                              <w:t>.</w:t>
+                              <w:t>4.</w:t>
                             </w:r>
                             <w:r>
                               <w:rPr>
@@ -27236,19 +26727,7 @@
                           <w:sz w:val="20"/>
                           <w:szCs w:val="20"/>
                         </w:rPr>
-                        <w:t>4</w:t>
-                      </w:r>
-                      <w:r>
-                        <w:rPr>
-                          <w:b/>
-                          <w:bCs/>
-                          <w:i w:val="0"/>
-                          <w:iCs w:val="0"/>
-                          <w:color w:val="000000" w:themeColor="text1"/>
-                          <w:sz w:val="20"/>
-                          <w:szCs w:val="20"/>
-                        </w:rPr>
-                        <w:t>.</w:t>
+                        <w:t>4.</w:t>
                       </w:r>
                       <w:r>
                         <w:rPr>
@@ -30282,19 +29761,7 @@
                                 <w:sz w:val="20"/>
                                 <w:szCs w:val="20"/>
                               </w:rPr>
-                              <w:t xml:space="preserve">Figure </w:t>
-                            </w:r>
-                            <w:r>
-                              <w:rPr>
-                                <w:b/>
-                                <w:bCs/>
-                                <w:i w:val="0"/>
-                                <w:iCs w:val="0"/>
-                                <w:color w:val="000000" w:themeColor="text1"/>
-                                <w:sz w:val="20"/>
-                                <w:szCs w:val="20"/>
-                              </w:rPr>
-                              <w:t>4</w:t>
+                              <w:t>Figure 4</w:t>
                             </w:r>
                             <w:r>
                               <w:rPr>
@@ -30502,19 +29969,7 @@
                           <w:sz w:val="20"/>
                           <w:szCs w:val="20"/>
                         </w:rPr>
-                        <w:t xml:space="preserve">Figure </w:t>
-                      </w:r>
-                      <w:r>
-                        <w:rPr>
-                          <w:b/>
-                          <w:bCs/>
-                          <w:i w:val="0"/>
-                          <w:iCs w:val="0"/>
-                          <w:color w:val="000000" w:themeColor="text1"/>
-                          <w:sz w:val="20"/>
-                          <w:szCs w:val="20"/>
-                        </w:rPr>
-                        <w:t>4</w:t>
+                        <w:t>Figure 4</w:t>
                       </w:r>
                       <w:r>
                         <w:rPr>
@@ -31810,8 +31265,6 @@
         <w:spacing w:after="0"/>
         <w:ind w:firstLine="0"/>
       </w:pPr>
-      <w:bookmarkStart w:id="65" w:name="_GoBack"/>
-      <w:bookmarkEnd w:id="65"/>
     </w:p>
     <w:p>
       <w:pPr>
@@ -31825,7 +31278,7 @@
           <w:szCs w:val="28"/>
         </w:rPr>
       </w:pPr>
-      <w:bookmarkStart w:id="66" w:name="_Toc80002849"/>
+      <w:bookmarkStart w:id="65" w:name="_Toc80002849"/>
       <w:r>
         <w:rPr>
           <w:b/>
@@ -31836,7 +31289,7 @@
         </w:rPr>
         <w:t>LIST OF REFERENCES</w:t>
       </w:r>
-      <w:bookmarkEnd w:id="66"/>
+      <w:bookmarkEnd w:id="65"/>
     </w:p>
     <w:p>
       <w:pPr>
@@ -33131,17 +32584,12 @@
         <w:t xml:space="preserve">Kumar, </w:t>
       </w:r>
       <w:proofErr w:type="spellStart"/>
-      <w:proofErr w:type="gramStart"/>
       <w:r>
         <w:t>Shivansh</w:t>
       </w:r>
       <w:proofErr w:type="spellEnd"/>
       <w:r>
-        <w:t>;  Bharti</w:t>
-      </w:r>
-      <w:proofErr w:type="gramEnd"/>
-      <w:r>
-        <w:t xml:space="preserve">, Aman Kumar; Amin, </w:t>
+        <w:t xml:space="preserve">;  Bharti, Aman Kumar; Amin, </w:t>
       </w:r>
       <w:proofErr w:type="spellStart"/>
       <w:r>
@@ -33250,7 +32698,7 @@
 </file>
 
 <file path=word/endnotes.xml><?xml version="1.0" encoding="utf-8"?>
-<w:endnotes xmlns:wpc="http://schemas.microsoft.com/office/word/2010/wordprocessingCanvas" xmlns:cx="http://schemas.microsoft.com/office/drawing/2014/chartex" xmlns:cx1="http://schemas.microsoft.com/office/drawing/2015/9/8/chartex" xmlns:cx2="http://schemas.microsoft.com/office/drawing/2015/10/21/chartex" xmlns:cx3="http://schemas.microsoft.com/office/drawing/2016/5/9/chartex" xmlns:cx4="http://schemas.microsoft.com/office/drawing/2016/5/10/chartex" xmlns:cx5="http://schemas.microsoft.com/office/drawing/2016/5/11/chartex" xmlns:cx6="http://schemas.microsoft.com/office/drawing/2016/5/12/chartex" xmlns:cx7="http://schemas.microsoft.com/office/drawing/2016/5/13/chartex" xmlns:cx8="http://schemas.microsoft.com/office/drawing/2016/5/14/chartex" xmlns:mc="http://schemas.openxmlformats.org/markup-compatibility/2006" xmlns:aink="http://schemas.microsoft.com/office/drawing/2016/ink" xmlns:am3d="http://schemas.microsoft.com/office/drawing/2017/model3d" xmlns:o="urn:schemas-microsoft-com:office:office" xmlns:r="http://schemas.openxmlformats.org/officeDocument/2006/relationships" xmlns:m="http://schemas.openxmlformats.org/officeDocument/2006/math" xmlns:v="urn:schemas-microsoft-com:vml" xmlns:wp14="http://schemas.microsoft.com/office/word/2010/wordprocessingDrawing" xmlns:wp="http://schemas.openxmlformats.org/drawingml/2006/wordprocessingDrawing" xmlns:w10="urn:schemas-microsoft-com:office:word" xmlns:w="http://schemas.openxmlformats.org/wordprocessingml/2006/main" xmlns:w14="http://schemas.microsoft.com/office/word/2010/wordml" xmlns:w15="http://schemas.microsoft.com/office/word/2012/wordml" xmlns:w16cid="http://schemas.microsoft.com/office/word/2016/wordml/cid" xmlns:w16se="http://schemas.microsoft.com/office/word/2015/wordml/symex" xmlns:wpg="http://schemas.microsoft.com/office/word/2010/wordprocessingGroup" xmlns:wpi="http://schemas.microsoft.com/office/word/2010/wordprocessingInk" xmlns:wne="http://schemas.microsoft.com/office/word/2006/wordml" xmlns:wps="http://schemas.microsoft.com/office/word/2010/wordprocessingShape" mc:Ignorable="w14 w15 w16se w16cid wp14">
+<w:endnotes xmlns:wpc="http://schemas.microsoft.com/office/word/2010/wordprocessingCanvas" xmlns:cx="http://schemas.microsoft.com/office/drawing/2014/chartex" xmlns:cx1="http://schemas.microsoft.com/office/drawing/2015/9/8/chartex" xmlns:cx2="http://schemas.microsoft.com/office/drawing/2015/10/21/chartex" xmlns:cx3="http://schemas.microsoft.com/office/drawing/2016/5/9/chartex" xmlns:cx4="http://schemas.microsoft.com/office/drawing/2016/5/10/chartex" xmlns:cx5="http://schemas.microsoft.com/office/drawing/2016/5/11/chartex" xmlns:cx6="http://schemas.microsoft.com/office/drawing/2016/5/12/chartex" xmlns:cx7="http://schemas.microsoft.com/office/drawing/2016/5/13/chartex" xmlns:cx8="http://schemas.microsoft.com/office/drawing/2016/5/14/chartex" xmlns:mc="http://schemas.openxmlformats.org/markup-compatibility/2006" xmlns:aink="http://schemas.microsoft.com/office/drawing/2016/ink" xmlns:am3d="http://schemas.microsoft.com/office/drawing/2017/model3d" xmlns:o="urn:schemas-microsoft-com:office:office" xmlns:r="http://schemas.openxmlformats.org/officeDocument/2006/relationships" xmlns:m="http://schemas.openxmlformats.org/officeDocument/2006/math" xmlns:v="urn:schemas-microsoft-com:vml" xmlns:wp14="http://schemas.microsoft.com/office/word/2010/wordprocessingDrawing" xmlns:wp="http://schemas.openxmlformats.org/drawingml/2006/wordprocessingDrawing" xmlns:w10="urn:schemas-microsoft-com:office:word" xmlns:w="http://schemas.openxmlformats.org/wordprocessingml/2006/main" xmlns:w14="http://schemas.microsoft.com/office/word/2010/wordml" xmlns:w15="http://schemas.microsoft.com/office/word/2012/wordml" xmlns:w16cex="http://schemas.microsoft.com/office/word/2018/wordml/cex" xmlns:w16cid="http://schemas.microsoft.com/office/word/2016/wordml/cid" xmlns:w16="http://schemas.microsoft.com/office/word/2018/wordml" xmlns:w16se="http://schemas.microsoft.com/office/word/2015/wordml/symex" xmlns:wpg="http://schemas.microsoft.com/office/word/2010/wordprocessingGroup" xmlns:wpi="http://schemas.microsoft.com/office/word/2010/wordprocessingInk" xmlns:wne="http://schemas.microsoft.com/office/word/2006/wordml" xmlns:wps="http://schemas.microsoft.com/office/word/2010/wordprocessingShape" mc:Ignorable="w14 w15 w16se w16cid w16 w16cex wp14">
   <w:endnote w:type="separator" w:id="-1">
     <w:p>
       <w:pPr>
@@ -33275,7 +32723,7 @@
 </file>
 
 <file path=word/footer1.xml><?xml version="1.0" encoding="utf-8"?>
-<w:ftr xmlns:wpc="http://schemas.microsoft.com/office/word/2010/wordprocessingCanvas" xmlns:cx="http://schemas.microsoft.com/office/drawing/2014/chartex" xmlns:cx1="http://schemas.microsoft.com/office/drawing/2015/9/8/chartex" xmlns:cx2="http://schemas.microsoft.com/office/drawing/2015/10/21/chartex" xmlns:cx3="http://schemas.microsoft.com/office/drawing/2016/5/9/chartex" xmlns:cx4="http://schemas.microsoft.com/office/drawing/2016/5/10/chartex" xmlns:cx5="http://schemas.microsoft.com/office/drawing/2016/5/11/chartex" xmlns:cx6="http://schemas.microsoft.com/office/drawing/2016/5/12/chartex" xmlns:cx7="http://schemas.microsoft.com/office/drawing/2016/5/13/chartex" xmlns:cx8="http://schemas.microsoft.com/office/drawing/2016/5/14/chartex" xmlns:mc="http://schemas.openxmlformats.org/markup-compatibility/2006" xmlns:aink="http://schemas.microsoft.com/office/drawing/2016/ink" xmlns:am3d="http://schemas.microsoft.com/office/drawing/2017/model3d" xmlns:o="urn:schemas-microsoft-com:office:office" xmlns:r="http://schemas.openxmlformats.org/officeDocument/2006/relationships" xmlns:m="http://schemas.openxmlformats.org/officeDocument/2006/math" xmlns:v="urn:schemas-microsoft-com:vml" xmlns:wp14="http://schemas.microsoft.com/office/word/2010/wordprocessingDrawing" xmlns:wp="http://schemas.openxmlformats.org/drawingml/2006/wordprocessingDrawing" xmlns:w10="urn:schemas-microsoft-com:office:word" xmlns:w="http://schemas.openxmlformats.org/wordprocessingml/2006/main" xmlns:w14="http://schemas.microsoft.com/office/word/2010/wordml" xmlns:w15="http://schemas.microsoft.com/office/word/2012/wordml" xmlns:w16cid="http://schemas.microsoft.com/office/word/2016/wordml/cid" xmlns:w16se="http://schemas.microsoft.com/office/word/2015/wordml/symex" xmlns:wpg="http://schemas.microsoft.com/office/word/2010/wordprocessingGroup" xmlns:wpi="http://schemas.microsoft.com/office/word/2010/wordprocessingInk" xmlns:wne="http://schemas.microsoft.com/office/word/2006/wordml" xmlns:wps="http://schemas.microsoft.com/office/word/2010/wordprocessingShape" mc:Ignorable="w14 w15 w16se w16cid wp14">
+<w:ftr xmlns:wpc="http://schemas.microsoft.com/office/word/2010/wordprocessingCanvas" xmlns:cx="http://schemas.microsoft.com/office/drawing/2014/chartex" xmlns:cx1="http://schemas.microsoft.com/office/drawing/2015/9/8/chartex" xmlns:cx2="http://schemas.microsoft.com/office/drawing/2015/10/21/chartex" xmlns:cx3="http://schemas.microsoft.com/office/drawing/2016/5/9/chartex" xmlns:cx4="http://schemas.microsoft.com/office/drawing/2016/5/10/chartex" xmlns:cx5="http://schemas.microsoft.com/office/drawing/2016/5/11/chartex" xmlns:cx6="http://schemas.microsoft.com/office/drawing/2016/5/12/chartex" xmlns:cx7="http://schemas.microsoft.com/office/drawing/2016/5/13/chartex" xmlns:cx8="http://schemas.microsoft.com/office/drawing/2016/5/14/chartex" xmlns:mc="http://schemas.openxmlformats.org/markup-compatibility/2006" xmlns:aink="http://schemas.microsoft.com/office/drawing/2016/ink" xmlns:am3d="http://schemas.microsoft.com/office/drawing/2017/model3d" xmlns:o="urn:schemas-microsoft-com:office:office" xmlns:r="http://schemas.openxmlformats.org/officeDocument/2006/relationships" xmlns:m="http://schemas.openxmlformats.org/officeDocument/2006/math" xmlns:v="urn:schemas-microsoft-com:vml" xmlns:wp14="http://schemas.microsoft.com/office/word/2010/wordprocessingDrawing" xmlns:wp="http://schemas.openxmlformats.org/drawingml/2006/wordprocessingDrawing" xmlns:w10="urn:schemas-microsoft-com:office:word" xmlns:w="http://schemas.openxmlformats.org/wordprocessingml/2006/main" xmlns:w14="http://schemas.microsoft.com/office/word/2010/wordml" xmlns:w15="http://schemas.microsoft.com/office/word/2012/wordml" xmlns:w16cex="http://schemas.microsoft.com/office/word/2018/wordml/cex" xmlns:w16cid="http://schemas.microsoft.com/office/word/2016/wordml/cid" xmlns:w16="http://schemas.microsoft.com/office/word/2018/wordml" xmlns:w16se="http://schemas.microsoft.com/office/word/2015/wordml/symex" xmlns:wpg="http://schemas.microsoft.com/office/word/2010/wordprocessingGroup" xmlns:wpi="http://schemas.microsoft.com/office/word/2010/wordprocessingInk" xmlns:wne="http://schemas.microsoft.com/office/word/2006/wordml" xmlns:wps="http://schemas.microsoft.com/office/word/2010/wordprocessingShape" mc:Ignorable="w14 w15 w16se w16cid w16 w16cex wp14">
   <w:p>
     <w:pPr>
       <w:pStyle w:val="Footer"/>
@@ -33285,7 +32733,7 @@
 </file>
 
 <file path=word/footer2.xml><?xml version="1.0" encoding="utf-8"?>
-<w:ftr xmlns:wpc="http://schemas.microsoft.com/office/word/2010/wordprocessingCanvas" xmlns:cx="http://schemas.microsoft.com/office/drawing/2014/chartex" xmlns:cx1="http://schemas.microsoft.com/office/drawing/2015/9/8/chartex" xmlns:cx2="http://schemas.microsoft.com/office/drawing/2015/10/21/chartex" xmlns:cx3="http://schemas.microsoft.com/office/drawing/2016/5/9/chartex" xmlns:cx4="http://schemas.microsoft.com/office/drawing/2016/5/10/chartex" xmlns:cx5="http://schemas.microsoft.com/office/drawing/2016/5/11/chartex" xmlns:cx6="http://schemas.microsoft.com/office/drawing/2016/5/12/chartex" xmlns:cx7="http://schemas.microsoft.com/office/drawing/2016/5/13/chartex" xmlns:cx8="http://schemas.microsoft.com/office/drawing/2016/5/14/chartex" xmlns:mc="http://schemas.openxmlformats.org/markup-compatibility/2006" xmlns:aink="http://schemas.microsoft.com/office/drawing/2016/ink" xmlns:am3d="http://schemas.microsoft.com/office/drawing/2017/model3d" xmlns:o="urn:schemas-microsoft-com:office:office" xmlns:r="http://schemas.openxmlformats.org/officeDocument/2006/relationships" xmlns:m="http://schemas.openxmlformats.org/officeDocument/2006/math" xmlns:v="urn:schemas-microsoft-com:vml" xmlns:wp14="http://schemas.microsoft.com/office/word/2010/wordprocessingDrawing" xmlns:wp="http://schemas.openxmlformats.org/drawingml/2006/wordprocessingDrawing" xmlns:w10="urn:schemas-microsoft-com:office:word" xmlns:w="http://schemas.openxmlformats.org/wordprocessingml/2006/main" xmlns:w14="http://schemas.microsoft.com/office/word/2010/wordml" xmlns:w15="http://schemas.microsoft.com/office/word/2012/wordml" xmlns:w16cid="http://schemas.microsoft.com/office/word/2016/wordml/cid" xmlns:w16se="http://schemas.microsoft.com/office/word/2015/wordml/symex" xmlns:wpg="http://schemas.microsoft.com/office/word/2010/wordprocessingGroup" xmlns:wpi="http://schemas.microsoft.com/office/word/2010/wordprocessingInk" xmlns:wne="http://schemas.microsoft.com/office/word/2006/wordml" xmlns:wps="http://schemas.microsoft.com/office/word/2010/wordprocessingShape" mc:Ignorable="w14 w15 w16se w16cid wp14">
+<w:ftr xmlns:wpc="http://schemas.microsoft.com/office/word/2010/wordprocessingCanvas" xmlns:cx="http://schemas.microsoft.com/office/drawing/2014/chartex" xmlns:cx1="http://schemas.microsoft.com/office/drawing/2015/9/8/chartex" xmlns:cx2="http://schemas.microsoft.com/office/drawing/2015/10/21/chartex" xmlns:cx3="http://schemas.microsoft.com/office/drawing/2016/5/9/chartex" xmlns:cx4="http://schemas.microsoft.com/office/drawing/2016/5/10/chartex" xmlns:cx5="http://schemas.microsoft.com/office/drawing/2016/5/11/chartex" xmlns:cx6="http://schemas.microsoft.com/office/drawing/2016/5/12/chartex" xmlns:cx7="http://schemas.microsoft.com/office/drawing/2016/5/13/chartex" xmlns:cx8="http://schemas.microsoft.com/office/drawing/2016/5/14/chartex" xmlns:mc="http://schemas.openxmlformats.org/markup-compatibility/2006" xmlns:aink="http://schemas.microsoft.com/office/drawing/2016/ink" xmlns:am3d="http://schemas.microsoft.com/office/drawing/2017/model3d" xmlns:o="urn:schemas-microsoft-com:office:office" xmlns:r="http://schemas.openxmlformats.org/officeDocument/2006/relationships" xmlns:m="http://schemas.openxmlformats.org/officeDocument/2006/math" xmlns:v="urn:schemas-microsoft-com:vml" xmlns:wp14="http://schemas.microsoft.com/office/word/2010/wordprocessingDrawing" xmlns:wp="http://schemas.openxmlformats.org/drawingml/2006/wordprocessingDrawing" xmlns:w10="urn:schemas-microsoft-com:office:word" xmlns:w="http://schemas.openxmlformats.org/wordprocessingml/2006/main" xmlns:w14="http://schemas.microsoft.com/office/word/2010/wordml" xmlns:w15="http://schemas.microsoft.com/office/word/2012/wordml" xmlns:w16cex="http://schemas.microsoft.com/office/word/2018/wordml/cex" xmlns:w16cid="http://schemas.microsoft.com/office/word/2016/wordml/cid" xmlns:w16="http://schemas.microsoft.com/office/word/2018/wordml" xmlns:w16se="http://schemas.microsoft.com/office/word/2015/wordml/symex" xmlns:wpg="http://schemas.microsoft.com/office/word/2010/wordprocessingGroup" xmlns:wpi="http://schemas.microsoft.com/office/word/2010/wordprocessingInk" xmlns:wne="http://schemas.microsoft.com/office/word/2006/wordml" xmlns:wps="http://schemas.microsoft.com/office/word/2010/wordprocessingShape" mc:Ignorable="w14 w15 w16se w16cid w16 w16cex wp14">
   <w:p>
     <w:pPr>
       <w:pBdr>
@@ -33392,7 +32840,7 @@
 </file>
 
 <file path=word/footer3.xml><?xml version="1.0" encoding="utf-8"?>
-<w:ftr xmlns:wpc="http://schemas.microsoft.com/office/word/2010/wordprocessingCanvas" xmlns:cx="http://schemas.microsoft.com/office/drawing/2014/chartex" xmlns:cx1="http://schemas.microsoft.com/office/drawing/2015/9/8/chartex" xmlns:cx2="http://schemas.microsoft.com/office/drawing/2015/10/21/chartex" xmlns:cx3="http://schemas.microsoft.com/office/drawing/2016/5/9/chartex" xmlns:cx4="http://schemas.microsoft.com/office/drawing/2016/5/10/chartex" xmlns:cx5="http://schemas.microsoft.com/office/drawing/2016/5/11/chartex" xmlns:cx6="http://schemas.microsoft.com/office/drawing/2016/5/12/chartex" xmlns:cx7="http://schemas.microsoft.com/office/drawing/2016/5/13/chartex" xmlns:cx8="http://schemas.microsoft.com/office/drawing/2016/5/14/chartex" xmlns:mc="http://schemas.openxmlformats.org/markup-compatibility/2006" xmlns:aink="http://schemas.microsoft.com/office/drawing/2016/ink" xmlns:am3d="http://schemas.microsoft.com/office/drawing/2017/model3d" xmlns:o="urn:schemas-microsoft-com:office:office" xmlns:r="http://schemas.openxmlformats.org/officeDocument/2006/relationships" xmlns:m="http://schemas.openxmlformats.org/officeDocument/2006/math" xmlns:v="urn:schemas-microsoft-com:vml" xmlns:wp14="http://schemas.microsoft.com/office/word/2010/wordprocessingDrawing" xmlns:wp="http://schemas.openxmlformats.org/drawingml/2006/wordprocessingDrawing" xmlns:w10="urn:schemas-microsoft-com:office:word" xmlns:w="http://schemas.openxmlformats.org/wordprocessingml/2006/main" xmlns:w14="http://schemas.microsoft.com/office/word/2010/wordml" xmlns:w15="http://schemas.microsoft.com/office/word/2012/wordml" xmlns:w16cid="http://schemas.microsoft.com/office/word/2016/wordml/cid" xmlns:w16se="http://schemas.microsoft.com/office/word/2015/wordml/symex" xmlns:wpg="http://schemas.microsoft.com/office/word/2010/wordprocessingGroup" xmlns:wpi="http://schemas.microsoft.com/office/word/2010/wordprocessingInk" xmlns:wne="http://schemas.microsoft.com/office/word/2006/wordml" xmlns:wps="http://schemas.microsoft.com/office/word/2010/wordprocessingShape" mc:Ignorable="w14 w15 w16se w16cid wp14">
+<w:ftr xmlns:wpc="http://schemas.microsoft.com/office/word/2010/wordprocessingCanvas" xmlns:cx="http://schemas.microsoft.com/office/drawing/2014/chartex" xmlns:cx1="http://schemas.microsoft.com/office/drawing/2015/9/8/chartex" xmlns:cx2="http://schemas.microsoft.com/office/drawing/2015/10/21/chartex" xmlns:cx3="http://schemas.microsoft.com/office/drawing/2016/5/9/chartex" xmlns:cx4="http://schemas.microsoft.com/office/drawing/2016/5/10/chartex" xmlns:cx5="http://schemas.microsoft.com/office/drawing/2016/5/11/chartex" xmlns:cx6="http://schemas.microsoft.com/office/drawing/2016/5/12/chartex" xmlns:cx7="http://schemas.microsoft.com/office/drawing/2016/5/13/chartex" xmlns:cx8="http://schemas.microsoft.com/office/drawing/2016/5/14/chartex" xmlns:mc="http://schemas.openxmlformats.org/markup-compatibility/2006" xmlns:aink="http://schemas.microsoft.com/office/drawing/2016/ink" xmlns:am3d="http://schemas.microsoft.com/office/drawing/2017/model3d" xmlns:o="urn:schemas-microsoft-com:office:office" xmlns:r="http://schemas.openxmlformats.org/officeDocument/2006/relationships" xmlns:m="http://schemas.openxmlformats.org/officeDocument/2006/math" xmlns:v="urn:schemas-microsoft-com:vml" xmlns:wp14="http://schemas.microsoft.com/office/word/2010/wordprocessingDrawing" xmlns:wp="http://schemas.openxmlformats.org/drawingml/2006/wordprocessingDrawing" xmlns:w10="urn:schemas-microsoft-com:office:word" xmlns:w="http://schemas.openxmlformats.org/wordprocessingml/2006/main" xmlns:w14="http://schemas.microsoft.com/office/word/2010/wordml" xmlns:w15="http://schemas.microsoft.com/office/word/2012/wordml" xmlns:w16cex="http://schemas.microsoft.com/office/word/2018/wordml/cex" xmlns:w16cid="http://schemas.microsoft.com/office/word/2016/wordml/cid" xmlns:w16="http://schemas.microsoft.com/office/word/2018/wordml" xmlns:w16se="http://schemas.microsoft.com/office/word/2015/wordml/symex" xmlns:wpg="http://schemas.microsoft.com/office/word/2010/wordprocessingGroup" xmlns:wpi="http://schemas.microsoft.com/office/word/2010/wordprocessingInk" xmlns:wne="http://schemas.microsoft.com/office/word/2006/wordml" xmlns:wps="http://schemas.microsoft.com/office/word/2010/wordprocessingShape" mc:Ignorable="w14 w15 w16se w16cid w16 w16cex wp14">
   <w:p>
     <w:pPr>
       <w:pStyle w:val="Footer"/>
@@ -33402,7 +32850,7 @@
 </file>
 
 <file path=word/footer4.xml><?xml version="1.0" encoding="utf-8"?>
-<w:ftr xmlns:wpc="http://schemas.microsoft.com/office/word/2010/wordprocessingCanvas" xmlns:cx="http://schemas.microsoft.com/office/drawing/2014/chartex" xmlns:cx1="http://schemas.microsoft.com/office/drawing/2015/9/8/chartex" xmlns:cx2="http://schemas.microsoft.com/office/drawing/2015/10/21/chartex" xmlns:cx3="http://schemas.microsoft.com/office/drawing/2016/5/9/chartex" xmlns:cx4="http://schemas.microsoft.com/office/drawing/2016/5/10/chartex" xmlns:cx5="http://schemas.microsoft.com/office/drawing/2016/5/11/chartex" xmlns:cx6="http://schemas.microsoft.com/office/drawing/2016/5/12/chartex" xmlns:cx7="http://schemas.microsoft.com/office/drawing/2016/5/13/chartex" xmlns:cx8="http://schemas.microsoft.com/office/drawing/2016/5/14/chartex" xmlns:mc="http://schemas.openxmlformats.org/markup-compatibility/2006" xmlns:aink="http://schemas.microsoft.com/office/drawing/2016/ink" xmlns:am3d="http://schemas.microsoft.com/office/drawing/2017/model3d" xmlns:o="urn:schemas-microsoft-com:office:office" xmlns:r="http://schemas.openxmlformats.org/officeDocument/2006/relationships" xmlns:m="http://schemas.openxmlformats.org/officeDocument/2006/math" xmlns:v="urn:schemas-microsoft-com:vml" xmlns:wp14="http://schemas.microsoft.com/office/word/2010/wordprocessingDrawing" xmlns:wp="http://schemas.openxmlformats.org/drawingml/2006/wordprocessingDrawing" xmlns:w10="urn:schemas-microsoft-com:office:word" xmlns:w="http://schemas.openxmlformats.org/wordprocessingml/2006/main" xmlns:w14="http://schemas.microsoft.com/office/word/2010/wordml" xmlns:w15="http://schemas.microsoft.com/office/word/2012/wordml" xmlns:w16cid="http://schemas.microsoft.com/office/word/2016/wordml/cid" xmlns:w16se="http://schemas.microsoft.com/office/word/2015/wordml/symex" xmlns:wpg="http://schemas.microsoft.com/office/word/2010/wordprocessingGroup" xmlns:wpi="http://schemas.microsoft.com/office/word/2010/wordprocessingInk" xmlns:wne="http://schemas.microsoft.com/office/word/2006/wordml" xmlns:wps="http://schemas.microsoft.com/office/word/2010/wordprocessingShape" mc:Ignorable="w14 w15 w16se w16cid wp14">
+<w:ftr xmlns:wpc="http://schemas.microsoft.com/office/word/2010/wordprocessingCanvas" xmlns:cx="http://schemas.microsoft.com/office/drawing/2014/chartex" xmlns:cx1="http://schemas.microsoft.com/office/drawing/2015/9/8/chartex" xmlns:cx2="http://schemas.microsoft.com/office/drawing/2015/10/21/chartex" xmlns:cx3="http://schemas.microsoft.com/office/drawing/2016/5/9/chartex" xmlns:cx4="http://schemas.microsoft.com/office/drawing/2016/5/10/chartex" xmlns:cx5="http://schemas.microsoft.com/office/drawing/2016/5/11/chartex" xmlns:cx6="http://schemas.microsoft.com/office/drawing/2016/5/12/chartex" xmlns:cx7="http://schemas.microsoft.com/office/drawing/2016/5/13/chartex" xmlns:cx8="http://schemas.microsoft.com/office/drawing/2016/5/14/chartex" xmlns:mc="http://schemas.openxmlformats.org/markup-compatibility/2006" xmlns:aink="http://schemas.microsoft.com/office/drawing/2016/ink" xmlns:am3d="http://schemas.microsoft.com/office/drawing/2017/model3d" xmlns:o="urn:schemas-microsoft-com:office:office" xmlns:r="http://schemas.openxmlformats.org/officeDocument/2006/relationships" xmlns:m="http://schemas.openxmlformats.org/officeDocument/2006/math" xmlns:v="urn:schemas-microsoft-com:vml" xmlns:wp14="http://schemas.microsoft.com/office/word/2010/wordprocessingDrawing" xmlns:wp="http://schemas.openxmlformats.org/drawingml/2006/wordprocessingDrawing" xmlns:w10="urn:schemas-microsoft-com:office:word" xmlns:w="http://schemas.openxmlformats.org/wordprocessingml/2006/main" xmlns:w14="http://schemas.microsoft.com/office/word/2010/wordml" xmlns:w15="http://schemas.microsoft.com/office/word/2012/wordml" xmlns:w16cex="http://schemas.microsoft.com/office/word/2018/wordml/cex" xmlns:w16cid="http://schemas.microsoft.com/office/word/2016/wordml/cid" xmlns:w16="http://schemas.microsoft.com/office/word/2018/wordml" xmlns:w16se="http://schemas.microsoft.com/office/word/2015/wordml/symex" xmlns:wpg="http://schemas.microsoft.com/office/word/2010/wordprocessingGroup" xmlns:wpi="http://schemas.microsoft.com/office/word/2010/wordprocessingInk" xmlns:wne="http://schemas.microsoft.com/office/word/2006/wordml" xmlns:wps="http://schemas.microsoft.com/office/word/2010/wordprocessingShape" mc:Ignorable="w14 w15 w16se w16cid w16 w16cex wp14">
   <w:p>
     <w:pPr>
       <w:pBdr>
@@ -33547,7 +32995,7 @@
 </file>
 
 <file path=word/footnotes.xml><?xml version="1.0" encoding="utf-8"?>
-<w:footnotes xmlns:wpc="http://schemas.microsoft.com/office/word/2010/wordprocessingCanvas" xmlns:cx="http://schemas.microsoft.com/office/drawing/2014/chartex" xmlns:cx1="http://schemas.microsoft.com/office/drawing/2015/9/8/chartex" xmlns:cx2="http://schemas.microsoft.com/office/drawing/2015/10/21/chartex" xmlns:cx3="http://schemas.microsoft.com/office/drawing/2016/5/9/chartex" xmlns:cx4="http://schemas.microsoft.com/office/drawing/2016/5/10/chartex" xmlns:cx5="http://schemas.microsoft.com/office/drawing/2016/5/11/chartex" xmlns:cx6="http://schemas.microsoft.com/office/drawing/2016/5/12/chartex" xmlns:cx7="http://schemas.microsoft.com/office/drawing/2016/5/13/chartex" xmlns:cx8="http://schemas.microsoft.com/office/drawing/2016/5/14/chartex" xmlns:mc="http://schemas.openxmlformats.org/markup-compatibility/2006" xmlns:aink="http://schemas.microsoft.com/office/drawing/2016/ink" xmlns:am3d="http://schemas.microsoft.com/office/drawing/2017/model3d" xmlns:o="urn:schemas-microsoft-com:office:office" xmlns:r="http://schemas.openxmlformats.org/officeDocument/2006/relationships" xmlns:m="http://schemas.openxmlformats.org/officeDocument/2006/math" xmlns:v="urn:schemas-microsoft-com:vml" xmlns:wp14="http://schemas.microsoft.com/office/word/2010/wordprocessingDrawing" xmlns:wp="http://schemas.openxmlformats.org/drawingml/2006/wordprocessingDrawing" xmlns:w10="urn:schemas-microsoft-com:office:word" xmlns:w="http://schemas.openxmlformats.org/wordprocessingml/2006/main" xmlns:w14="http://schemas.microsoft.com/office/word/2010/wordml" xmlns:w15="http://schemas.microsoft.com/office/word/2012/wordml" xmlns:w16cid="http://schemas.microsoft.com/office/word/2016/wordml/cid" xmlns:w16se="http://schemas.microsoft.com/office/word/2015/wordml/symex" xmlns:wpg="http://schemas.microsoft.com/office/word/2010/wordprocessingGroup" xmlns:wpi="http://schemas.microsoft.com/office/word/2010/wordprocessingInk" xmlns:wne="http://schemas.microsoft.com/office/word/2006/wordml" xmlns:wps="http://schemas.microsoft.com/office/word/2010/wordprocessingShape" mc:Ignorable="w14 w15 w16se w16cid wp14">
+<w:footnotes xmlns:wpc="http://schemas.microsoft.com/office/word/2010/wordprocessingCanvas" xmlns:cx="http://schemas.microsoft.com/office/drawing/2014/chartex" xmlns:cx1="http://schemas.microsoft.com/office/drawing/2015/9/8/chartex" xmlns:cx2="http://schemas.microsoft.com/office/drawing/2015/10/21/chartex" xmlns:cx3="http://schemas.microsoft.com/office/drawing/2016/5/9/chartex" xmlns:cx4="http://schemas.microsoft.com/office/drawing/2016/5/10/chartex" xmlns:cx5="http://schemas.microsoft.com/office/drawing/2016/5/11/chartex" xmlns:cx6="http://schemas.microsoft.com/office/drawing/2016/5/12/chartex" xmlns:cx7="http://schemas.microsoft.com/office/drawing/2016/5/13/chartex" xmlns:cx8="http://schemas.microsoft.com/office/drawing/2016/5/14/chartex" xmlns:mc="http://schemas.openxmlformats.org/markup-compatibility/2006" xmlns:aink="http://schemas.microsoft.com/office/drawing/2016/ink" xmlns:am3d="http://schemas.microsoft.com/office/drawing/2017/model3d" xmlns:o="urn:schemas-microsoft-com:office:office" xmlns:r="http://schemas.openxmlformats.org/officeDocument/2006/relationships" xmlns:m="http://schemas.openxmlformats.org/officeDocument/2006/math" xmlns:v="urn:schemas-microsoft-com:vml" xmlns:wp14="http://schemas.microsoft.com/office/word/2010/wordprocessingDrawing" xmlns:wp="http://schemas.openxmlformats.org/drawingml/2006/wordprocessingDrawing" xmlns:w10="urn:schemas-microsoft-com:office:word" xmlns:w="http://schemas.openxmlformats.org/wordprocessingml/2006/main" xmlns:w14="http://schemas.microsoft.com/office/word/2010/wordml" xmlns:w15="http://schemas.microsoft.com/office/word/2012/wordml" xmlns:w16cex="http://schemas.microsoft.com/office/word/2018/wordml/cex" xmlns:w16cid="http://schemas.microsoft.com/office/word/2016/wordml/cid" xmlns:w16="http://schemas.microsoft.com/office/word/2018/wordml" xmlns:w16se="http://schemas.microsoft.com/office/word/2015/wordml/symex" xmlns:wpg="http://schemas.microsoft.com/office/word/2010/wordprocessingGroup" xmlns:wpi="http://schemas.microsoft.com/office/word/2010/wordprocessingInk" xmlns:wne="http://schemas.microsoft.com/office/word/2006/wordml" xmlns:wps="http://schemas.microsoft.com/office/word/2010/wordprocessingShape" mc:Ignorable="w14 w15 w16se w16cid w16 w16cex wp14">
   <w:footnote w:type="separator" w:id="-1">
     <w:p>
       <w:pPr>
@@ -33572,7 +33020,7 @@
 </file>
 
 <file path=word/header1.xml><?xml version="1.0" encoding="utf-8"?>
-<w:hdr xmlns:wpc="http://schemas.microsoft.com/office/word/2010/wordprocessingCanvas" xmlns:cx="http://schemas.microsoft.com/office/drawing/2014/chartex" xmlns:cx1="http://schemas.microsoft.com/office/drawing/2015/9/8/chartex" xmlns:cx2="http://schemas.microsoft.com/office/drawing/2015/10/21/chartex" xmlns:cx3="http://schemas.microsoft.com/office/drawing/2016/5/9/chartex" xmlns:cx4="http://schemas.microsoft.com/office/drawing/2016/5/10/chartex" xmlns:cx5="http://schemas.microsoft.com/office/drawing/2016/5/11/chartex" xmlns:cx6="http://schemas.microsoft.com/office/drawing/2016/5/12/chartex" xmlns:cx7="http://schemas.microsoft.com/office/drawing/2016/5/13/chartex" xmlns:cx8="http://schemas.microsoft.com/office/drawing/2016/5/14/chartex" xmlns:mc="http://schemas.openxmlformats.org/markup-compatibility/2006" xmlns:aink="http://schemas.microsoft.com/office/drawing/2016/ink" xmlns:am3d="http://schemas.microsoft.com/office/drawing/2017/model3d" xmlns:o="urn:schemas-microsoft-com:office:office" xmlns:r="http://schemas.openxmlformats.org/officeDocument/2006/relationships" xmlns:m="http://schemas.openxmlformats.org/officeDocument/2006/math" xmlns:v="urn:schemas-microsoft-com:vml" xmlns:wp14="http://schemas.microsoft.com/office/word/2010/wordprocessingDrawing" xmlns:wp="http://schemas.openxmlformats.org/drawingml/2006/wordprocessingDrawing" xmlns:w10="urn:schemas-microsoft-com:office:word" xmlns:w="http://schemas.openxmlformats.org/wordprocessingml/2006/main" xmlns:w14="http://schemas.microsoft.com/office/word/2010/wordml" xmlns:w15="http://schemas.microsoft.com/office/word/2012/wordml" xmlns:w16cid="http://schemas.microsoft.com/office/word/2016/wordml/cid" xmlns:w16se="http://schemas.microsoft.com/office/word/2015/wordml/symex" xmlns:wpg="http://schemas.microsoft.com/office/word/2010/wordprocessingGroup" xmlns:wpi="http://schemas.microsoft.com/office/word/2010/wordprocessingInk" xmlns:wne="http://schemas.microsoft.com/office/word/2006/wordml" xmlns:wps="http://schemas.microsoft.com/office/word/2010/wordprocessingShape" mc:Ignorable="w14 w15 w16se w16cid wp14">
+<w:hdr xmlns:wpc="http://schemas.microsoft.com/office/word/2010/wordprocessingCanvas" xmlns:cx="http://schemas.microsoft.com/office/drawing/2014/chartex" xmlns:cx1="http://schemas.microsoft.com/office/drawing/2015/9/8/chartex" xmlns:cx2="http://schemas.microsoft.com/office/drawing/2015/10/21/chartex" xmlns:cx3="http://schemas.microsoft.com/office/drawing/2016/5/9/chartex" xmlns:cx4="http://schemas.microsoft.com/office/drawing/2016/5/10/chartex" xmlns:cx5="http://schemas.microsoft.com/office/drawing/2016/5/11/chartex" xmlns:cx6="http://schemas.microsoft.com/office/drawing/2016/5/12/chartex" xmlns:cx7="http://schemas.microsoft.com/office/drawing/2016/5/13/chartex" xmlns:cx8="http://schemas.microsoft.com/office/drawing/2016/5/14/chartex" xmlns:mc="http://schemas.openxmlformats.org/markup-compatibility/2006" xmlns:aink="http://schemas.microsoft.com/office/drawing/2016/ink" xmlns:am3d="http://schemas.microsoft.com/office/drawing/2017/model3d" xmlns:o="urn:schemas-microsoft-com:office:office" xmlns:r="http://schemas.openxmlformats.org/officeDocument/2006/relationships" xmlns:m="http://schemas.openxmlformats.org/officeDocument/2006/math" xmlns:v="urn:schemas-microsoft-com:vml" xmlns:wp14="http://schemas.microsoft.com/office/word/2010/wordprocessingDrawing" xmlns:wp="http://schemas.openxmlformats.org/drawingml/2006/wordprocessingDrawing" xmlns:w10="urn:schemas-microsoft-com:office:word" xmlns:w="http://schemas.openxmlformats.org/wordprocessingml/2006/main" xmlns:w14="http://schemas.microsoft.com/office/word/2010/wordml" xmlns:w15="http://schemas.microsoft.com/office/word/2012/wordml" xmlns:w16cex="http://schemas.microsoft.com/office/word/2018/wordml/cex" xmlns:w16cid="http://schemas.microsoft.com/office/word/2016/wordml/cid" xmlns:w16="http://schemas.microsoft.com/office/word/2018/wordml" xmlns:w16se="http://schemas.microsoft.com/office/word/2015/wordml/symex" xmlns:wpg="http://schemas.microsoft.com/office/word/2010/wordprocessingGroup" xmlns:wpi="http://schemas.microsoft.com/office/word/2010/wordprocessingInk" xmlns:wne="http://schemas.microsoft.com/office/word/2006/wordml" xmlns:wps="http://schemas.microsoft.com/office/word/2010/wordprocessingShape" mc:Ignorable="w14 w15 w16se w16cid w16 w16cex wp14">
   <w:p>
     <w:pPr>
       <w:pStyle w:val="Header"/>
@@ -33582,7 +33030,7 @@
 </file>
 
 <file path=word/header2.xml><?xml version="1.0" encoding="utf-8"?>
-<w:hdr xmlns:wpc="http://schemas.microsoft.com/office/word/2010/wordprocessingCanvas" xmlns:cx="http://schemas.microsoft.com/office/drawing/2014/chartex" xmlns:cx1="http://schemas.microsoft.com/office/drawing/2015/9/8/chartex" xmlns:cx2="http://schemas.microsoft.com/office/drawing/2015/10/21/chartex" xmlns:cx3="http://schemas.microsoft.com/office/drawing/2016/5/9/chartex" xmlns:cx4="http://schemas.microsoft.com/office/drawing/2016/5/10/chartex" xmlns:cx5="http://schemas.microsoft.com/office/drawing/2016/5/11/chartex" xmlns:cx6="http://schemas.microsoft.com/office/drawing/2016/5/12/chartex" xmlns:cx7="http://schemas.microsoft.com/office/drawing/2016/5/13/chartex" xmlns:cx8="http://schemas.microsoft.com/office/drawing/2016/5/14/chartex" xmlns:mc="http://schemas.openxmlformats.org/markup-compatibility/2006" xmlns:aink="http://schemas.microsoft.com/office/drawing/2016/ink" xmlns:am3d="http://schemas.microsoft.com/office/drawing/2017/model3d" xmlns:o="urn:schemas-microsoft-com:office:office" xmlns:r="http://schemas.openxmlformats.org/officeDocument/2006/relationships" xmlns:m="http://schemas.openxmlformats.org/officeDocument/2006/math" xmlns:v="urn:schemas-microsoft-com:vml" xmlns:wp14="http://schemas.microsoft.com/office/word/2010/wordprocessingDrawing" xmlns:wp="http://schemas.openxmlformats.org/drawingml/2006/wordprocessingDrawing" xmlns:w10="urn:schemas-microsoft-com:office:word" xmlns:w="http://schemas.openxmlformats.org/wordprocessingml/2006/main" xmlns:w14="http://schemas.microsoft.com/office/word/2010/wordml" xmlns:w15="http://schemas.microsoft.com/office/word/2012/wordml" xmlns:w16cid="http://schemas.microsoft.com/office/word/2016/wordml/cid" xmlns:w16se="http://schemas.microsoft.com/office/word/2015/wordml/symex" xmlns:wpg="http://schemas.microsoft.com/office/word/2010/wordprocessingGroup" xmlns:wpi="http://schemas.microsoft.com/office/word/2010/wordprocessingInk" xmlns:wne="http://schemas.microsoft.com/office/word/2006/wordml" xmlns:wps="http://schemas.microsoft.com/office/word/2010/wordprocessingShape" mc:Ignorable="w14 w15 w16se w16cid wp14">
+<w:hdr xmlns:wpc="http://schemas.microsoft.com/office/word/2010/wordprocessingCanvas" xmlns:cx="http://schemas.microsoft.com/office/drawing/2014/chartex" xmlns:cx1="http://schemas.microsoft.com/office/drawing/2015/9/8/chartex" xmlns:cx2="http://schemas.microsoft.com/office/drawing/2015/10/21/chartex" xmlns:cx3="http://schemas.microsoft.com/office/drawing/2016/5/9/chartex" xmlns:cx4="http://schemas.microsoft.com/office/drawing/2016/5/10/chartex" xmlns:cx5="http://schemas.microsoft.com/office/drawing/2016/5/11/chartex" xmlns:cx6="http://schemas.microsoft.com/office/drawing/2016/5/12/chartex" xmlns:cx7="http://schemas.microsoft.com/office/drawing/2016/5/13/chartex" xmlns:cx8="http://schemas.microsoft.com/office/drawing/2016/5/14/chartex" xmlns:mc="http://schemas.openxmlformats.org/markup-compatibility/2006" xmlns:aink="http://schemas.microsoft.com/office/drawing/2016/ink" xmlns:am3d="http://schemas.microsoft.com/office/drawing/2017/model3d" xmlns:o="urn:schemas-microsoft-com:office:office" xmlns:r="http://schemas.openxmlformats.org/officeDocument/2006/relationships" xmlns:m="http://schemas.openxmlformats.org/officeDocument/2006/math" xmlns:v="urn:schemas-microsoft-com:vml" xmlns:wp14="http://schemas.microsoft.com/office/word/2010/wordprocessingDrawing" xmlns:wp="http://schemas.openxmlformats.org/drawingml/2006/wordprocessingDrawing" xmlns:w10="urn:schemas-microsoft-com:office:word" xmlns:w="http://schemas.openxmlformats.org/wordprocessingml/2006/main" xmlns:w14="http://schemas.microsoft.com/office/word/2010/wordml" xmlns:w15="http://schemas.microsoft.com/office/word/2012/wordml" xmlns:w16cex="http://schemas.microsoft.com/office/word/2018/wordml/cex" xmlns:w16cid="http://schemas.microsoft.com/office/word/2016/wordml/cid" xmlns:w16="http://schemas.microsoft.com/office/word/2018/wordml" xmlns:w16se="http://schemas.microsoft.com/office/word/2015/wordml/symex" xmlns:wpg="http://schemas.microsoft.com/office/word/2010/wordprocessingGroup" xmlns:wpi="http://schemas.microsoft.com/office/word/2010/wordprocessingInk" xmlns:wne="http://schemas.microsoft.com/office/word/2006/wordml" xmlns:wps="http://schemas.microsoft.com/office/word/2010/wordprocessingShape" mc:Ignorable="w14 w15 w16se w16cid w16 w16cex wp14">
   <w:p>
     <w:pPr>
       <w:pStyle w:val="Heading1"/>
@@ -34120,7 +33568,7 @@
 </file>
 
 <file path=word/header3.xml><?xml version="1.0" encoding="utf-8"?>
-<w:hdr xmlns:wpc="http://schemas.microsoft.com/office/word/2010/wordprocessingCanvas" xmlns:cx="http://schemas.microsoft.com/office/drawing/2014/chartex" xmlns:cx1="http://schemas.microsoft.com/office/drawing/2015/9/8/chartex" xmlns:cx2="http://schemas.microsoft.com/office/drawing/2015/10/21/chartex" xmlns:cx3="http://schemas.microsoft.com/office/drawing/2016/5/9/chartex" xmlns:cx4="http://schemas.microsoft.com/office/drawing/2016/5/10/chartex" xmlns:cx5="http://schemas.microsoft.com/office/drawing/2016/5/11/chartex" xmlns:cx6="http://schemas.microsoft.com/office/drawing/2016/5/12/chartex" xmlns:cx7="http://schemas.microsoft.com/office/drawing/2016/5/13/chartex" xmlns:cx8="http://schemas.microsoft.com/office/drawing/2016/5/14/chartex" xmlns:mc="http://schemas.openxmlformats.org/markup-compatibility/2006" xmlns:aink="http://schemas.microsoft.com/office/drawing/2016/ink" xmlns:am3d="http://schemas.microsoft.com/office/drawing/2017/model3d" xmlns:o="urn:schemas-microsoft-com:office:office" xmlns:r="http://schemas.openxmlformats.org/officeDocument/2006/relationships" xmlns:m="http://schemas.openxmlformats.org/officeDocument/2006/math" xmlns:v="urn:schemas-microsoft-com:vml" xmlns:wp14="http://schemas.microsoft.com/office/word/2010/wordprocessingDrawing" xmlns:wp="http://schemas.openxmlformats.org/drawingml/2006/wordprocessingDrawing" xmlns:w10="urn:schemas-microsoft-com:office:word" xmlns:w="http://schemas.openxmlformats.org/wordprocessingml/2006/main" xmlns:w14="http://schemas.microsoft.com/office/word/2010/wordml" xmlns:w15="http://schemas.microsoft.com/office/word/2012/wordml" xmlns:w16cid="http://schemas.microsoft.com/office/word/2016/wordml/cid" xmlns:w16se="http://schemas.microsoft.com/office/word/2015/wordml/symex" xmlns:wpg="http://schemas.microsoft.com/office/word/2010/wordprocessingGroup" xmlns:wpi="http://schemas.microsoft.com/office/word/2010/wordprocessingInk" xmlns:wne="http://schemas.microsoft.com/office/word/2006/wordml" xmlns:wps="http://schemas.microsoft.com/office/word/2010/wordprocessingShape" mc:Ignorable="w14 w15 w16se w16cid wp14">
+<w:hdr xmlns:wpc="http://schemas.microsoft.com/office/word/2010/wordprocessingCanvas" xmlns:cx="http://schemas.microsoft.com/office/drawing/2014/chartex" xmlns:cx1="http://schemas.microsoft.com/office/drawing/2015/9/8/chartex" xmlns:cx2="http://schemas.microsoft.com/office/drawing/2015/10/21/chartex" xmlns:cx3="http://schemas.microsoft.com/office/drawing/2016/5/9/chartex" xmlns:cx4="http://schemas.microsoft.com/office/drawing/2016/5/10/chartex" xmlns:cx5="http://schemas.microsoft.com/office/drawing/2016/5/11/chartex" xmlns:cx6="http://schemas.microsoft.com/office/drawing/2016/5/12/chartex" xmlns:cx7="http://schemas.microsoft.com/office/drawing/2016/5/13/chartex" xmlns:cx8="http://schemas.microsoft.com/office/drawing/2016/5/14/chartex" xmlns:mc="http://schemas.openxmlformats.org/markup-compatibility/2006" xmlns:aink="http://schemas.microsoft.com/office/drawing/2016/ink" xmlns:am3d="http://schemas.microsoft.com/office/drawing/2017/model3d" xmlns:o="urn:schemas-microsoft-com:office:office" xmlns:r="http://schemas.openxmlformats.org/officeDocument/2006/relationships" xmlns:m="http://schemas.openxmlformats.org/officeDocument/2006/math" xmlns:v="urn:schemas-microsoft-com:vml" xmlns:wp14="http://schemas.microsoft.com/office/word/2010/wordprocessingDrawing" xmlns:wp="http://schemas.openxmlformats.org/drawingml/2006/wordprocessingDrawing" xmlns:w10="urn:schemas-microsoft-com:office:word" xmlns:w="http://schemas.openxmlformats.org/wordprocessingml/2006/main" xmlns:w14="http://schemas.microsoft.com/office/word/2010/wordml" xmlns:w15="http://schemas.microsoft.com/office/word/2012/wordml" xmlns:w16cex="http://schemas.microsoft.com/office/word/2018/wordml/cex" xmlns:w16cid="http://schemas.microsoft.com/office/word/2016/wordml/cid" xmlns:w16="http://schemas.microsoft.com/office/word/2018/wordml" xmlns:w16se="http://schemas.microsoft.com/office/word/2015/wordml/symex" xmlns:wpg="http://schemas.microsoft.com/office/word/2010/wordprocessingGroup" xmlns:wpi="http://schemas.microsoft.com/office/word/2010/wordprocessingInk" xmlns:wne="http://schemas.microsoft.com/office/word/2006/wordml" xmlns:wps="http://schemas.microsoft.com/office/word/2010/wordprocessingShape" mc:Ignorable="w14 w15 w16se w16cid w16 w16cex wp14">
   <w:p>
     <w:pPr>
       <w:pStyle w:val="Header"/>
@@ -34130,7 +33578,7 @@
 </file>
 
 <file path=word/numbering.xml><?xml version="1.0" encoding="utf-8"?>
-<w:numbering xmlns:wpc="http://schemas.microsoft.com/office/word/2010/wordprocessingCanvas" xmlns:cx="http://schemas.microsoft.com/office/drawing/2014/chartex" xmlns:cx1="http://schemas.microsoft.com/office/drawing/2015/9/8/chartex" xmlns:cx2="http://schemas.microsoft.com/office/drawing/2015/10/21/chartex" xmlns:cx3="http://schemas.microsoft.com/office/drawing/2016/5/9/chartex" xmlns:cx4="http://schemas.microsoft.com/office/drawing/2016/5/10/chartex" xmlns:cx5="http://schemas.microsoft.com/office/drawing/2016/5/11/chartex" xmlns:cx6="http://schemas.microsoft.com/office/drawing/2016/5/12/chartex" xmlns:cx7="http://schemas.microsoft.com/office/drawing/2016/5/13/chartex" xmlns:cx8="http://schemas.microsoft.com/office/drawing/2016/5/14/chartex" xmlns:mc="http://schemas.openxmlformats.org/markup-compatibility/2006" xmlns:aink="http://schemas.microsoft.com/office/drawing/2016/ink" xmlns:am3d="http://schemas.microsoft.com/office/drawing/2017/model3d" xmlns:o="urn:schemas-microsoft-com:office:office" xmlns:r="http://schemas.openxmlformats.org/officeDocument/2006/relationships" xmlns:m="http://schemas.openxmlformats.org/officeDocument/2006/math" xmlns:v="urn:schemas-microsoft-com:vml" xmlns:wp14="http://schemas.microsoft.com/office/word/2010/wordprocessingDrawing" xmlns:wp="http://schemas.openxmlformats.org/drawingml/2006/wordprocessingDrawing" xmlns:w10="urn:schemas-microsoft-com:office:word" xmlns:w="http://schemas.openxmlformats.org/wordprocessingml/2006/main" xmlns:w14="http://schemas.microsoft.com/office/word/2010/wordml" xmlns:w15="http://schemas.microsoft.com/office/word/2012/wordml" xmlns:w16cid="http://schemas.microsoft.com/office/word/2016/wordml/cid" xmlns:w16se="http://schemas.microsoft.com/office/word/2015/wordml/symex" xmlns:wpg="http://schemas.microsoft.com/office/word/2010/wordprocessingGroup" xmlns:wpi="http://schemas.microsoft.com/office/word/2010/wordprocessingInk" xmlns:wne="http://schemas.microsoft.com/office/word/2006/wordml" xmlns:wps="http://schemas.microsoft.com/office/word/2010/wordprocessingShape" mc:Ignorable="w14 w15 w16se w16cid wp14">
+<w:numbering xmlns:wpc="http://schemas.microsoft.com/office/word/2010/wordprocessingCanvas" xmlns:cx="http://schemas.microsoft.com/office/drawing/2014/chartex" xmlns:cx1="http://schemas.microsoft.com/office/drawing/2015/9/8/chartex" xmlns:cx2="http://schemas.microsoft.com/office/drawing/2015/10/21/chartex" xmlns:cx3="http://schemas.microsoft.com/office/drawing/2016/5/9/chartex" xmlns:cx4="http://schemas.microsoft.com/office/drawing/2016/5/10/chartex" xmlns:cx5="http://schemas.microsoft.com/office/drawing/2016/5/11/chartex" xmlns:cx6="http://schemas.microsoft.com/office/drawing/2016/5/12/chartex" xmlns:cx7="http://schemas.microsoft.com/office/drawing/2016/5/13/chartex" xmlns:cx8="http://schemas.microsoft.com/office/drawing/2016/5/14/chartex" xmlns:mc="http://schemas.openxmlformats.org/markup-compatibility/2006" xmlns:aink="http://schemas.microsoft.com/office/drawing/2016/ink" xmlns:am3d="http://schemas.microsoft.com/office/drawing/2017/model3d" xmlns:o="urn:schemas-microsoft-com:office:office" xmlns:r="http://schemas.openxmlformats.org/officeDocument/2006/relationships" xmlns:m="http://schemas.openxmlformats.org/officeDocument/2006/math" xmlns:v="urn:schemas-microsoft-com:vml" xmlns:wp14="http://schemas.microsoft.com/office/word/2010/wordprocessingDrawing" xmlns:wp="http://schemas.openxmlformats.org/drawingml/2006/wordprocessingDrawing" xmlns:w10="urn:schemas-microsoft-com:office:word" xmlns:w="http://schemas.openxmlformats.org/wordprocessingml/2006/main" xmlns:w14="http://schemas.microsoft.com/office/word/2010/wordml" xmlns:w15="http://schemas.microsoft.com/office/word/2012/wordml" xmlns:w16cex="http://schemas.microsoft.com/office/word/2018/wordml/cex" xmlns:w16cid="http://schemas.microsoft.com/office/word/2016/wordml/cid" xmlns:w16="http://schemas.microsoft.com/office/word/2018/wordml" xmlns:w16se="http://schemas.microsoft.com/office/word/2015/wordml/symex" xmlns:wpg="http://schemas.microsoft.com/office/word/2010/wordprocessingGroup" xmlns:wpi="http://schemas.microsoft.com/office/word/2010/wordprocessingInk" xmlns:wne="http://schemas.microsoft.com/office/word/2006/wordml" xmlns:wps="http://schemas.microsoft.com/office/word/2010/wordprocessingShape" mc:Ignorable="w14 w15 w16se w16cid w16 w16cex wp14">
   <w:abstractNum w:abstractNumId="0" w15:restartNumberingAfterBreak="0">
     <w:nsid w:val="0391786B"/>
     <w:multiLevelType w:val="hybridMultilevel"/>
@@ -34533,6 +33981,95 @@
     </w:lvl>
   </w:abstractNum>
   <w:abstractNum w:abstractNumId="4" w15:restartNumberingAfterBreak="0">
+    <w:nsid w:val="29FF540C"/>
+    <w:multiLevelType w:val="hybridMultilevel"/>
+    <w:tmpl w:val="EC52AA72"/>
+    <w:lvl w:ilvl="0" w:tplc="0409000F">
+      <w:start w:val="1"/>
+      <w:numFmt w:val="decimal"/>
+      <w:lvlText w:val="%1."/>
+      <w:lvlJc w:val="left"/>
+      <w:pPr>
+        <w:ind w:left="720" w:hanging="360"/>
+      </w:pPr>
+      <w:rPr>
+        <w:rFonts w:hint="default"/>
+      </w:rPr>
+    </w:lvl>
+    <w:lvl w:ilvl="1" w:tplc="04090019" w:tentative="1">
+      <w:start w:val="1"/>
+      <w:numFmt w:val="lowerLetter"/>
+      <w:lvlText w:val="%2."/>
+      <w:lvlJc w:val="left"/>
+      <w:pPr>
+        <w:ind w:left="1440" w:hanging="360"/>
+      </w:pPr>
+    </w:lvl>
+    <w:lvl w:ilvl="2" w:tplc="0409001B" w:tentative="1">
+      <w:start w:val="1"/>
+      <w:numFmt w:val="lowerRoman"/>
+      <w:lvlText w:val="%3."/>
+      <w:lvlJc w:val="right"/>
+      <w:pPr>
+        <w:ind w:left="2160" w:hanging="180"/>
+      </w:pPr>
+    </w:lvl>
+    <w:lvl w:ilvl="3" w:tplc="0409000F" w:tentative="1">
+      <w:start w:val="1"/>
+      <w:numFmt w:val="decimal"/>
+      <w:lvlText w:val="%4."/>
+      <w:lvlJc w:val="left"/>
+      <w:pPr>
+        <w:ind w:left="2880" w:hanging="360"/>
+      </w:pPr>
+    </w:lvl>
+    <w:lvl w:ilvl="4" w:tplc="04090019" w:tentative="1">
+      <w:start w:val="1"/>
+      <w:numFmt w:val="lowerLetter"/>
+      <w:lvlText w:val="%5."/>
+      <w:lvlJc w:val="left"/>
+      <w:pPr>
+        <w:ind w:left="3600" w:hanging="360"/>
+      </w:pPr>
+    </w:lvl>
+    <w:lvl w:ilvl="5" w:tplc="0409001B" w:tentative="1">
+      <w:start w:val="1"/>
+      <w:numFmt w:val="lowerRoman"/>
+      <w:lvlText w:val="%6."/>
+      <w:lvlJc w:val="right"/>
+      <w:pPr>
+        <w:ind w:left="4320" w:hanging="180"/>
+      </w:pPr>
+    </w:lvl>
+    <w:lvl w:ilvl="6" w:tplc="0409000F" w:tentative="1">
+      <w:start w:val="1"/>
+      <w:numFmt w:val="decimal"/>
+      <w:lvlText w:val="%7."/>
+      <w:lvlJc w:val="left"/>
+      <w:pPr>
+        <w:ind w:left="5040" w:hanging="360"/>
+      </w:pPr>
+    </w:lvl>
+    <w:lvl w:ilvl="7" w:tplc="04090019" w:tentative="1">
+      <w:start w:val="1"/>
+      <w:numFmt w:val="lowerLetter"/>
+      <w:lvlText w:val="%8."/>
+      <w:lvlJc w:val="left"/>
+      <w:pPr>
+        <w:ind w:left="5760" w:hanging="360"/>
+      </w:pPr>
+    </w:lvl>
+    <w:lvl w:ilvl="8" w:tplc="0409001B" w:tentative="1">
+      <w:start w:val="1"/>
+      <w:numFmt w:val="lowerRoman"/>
+      <w:lvlText w:val="%9."/>
+      <w:lvlJc w:val="right"/>
+      <w:pPr>
+        <w:ind w:left="6480" w:hanging="180"/>
+      </w:pPr>
+    </w:lvl>
+  </w:abstractNum>
+  <w:abstractNum w:abstractNumId="5" w15:restartNumberingAfterBreak="0">
     <w:nsid w:val="2A6B0B1D"/>
     <w:multiLevelType w:val="multilevel"/>
     <w:tmpl w:val="0F06A9BE"/>
@@ -34621,7 +34158,7 @@
       </w:pPr>
     </w:lvl>
   </w:abstractNum>
-  <w:abstractNum w:abstractNumId="5" w15:restartNumberingAfterBreak="0">
+  <w:abstractNum w:abstractNumId="6" w15:restartNumberingAfterBreak="0">
     <w:nsid w:val="2B1331E3"/>
     <w:multiLevelType w:val="multilevel"/>
     <w:tmpl w:val="05E22442"/>
@@ -34707,7 +34244,7 @@
       </w:pPr>
     </w:lvl>
   </w:abstractNum>
-  <w:abstractNum w:abstractNumId="6" w15:restartNumberingAfterBreak="0">
+  <w:abstractNum w:abstractNumId="7" w15:restartNumberingAfterBreak="0">
     <w:nsid w:val="34026F4E"/>
     <w:multiLevelType w:val="multilevel"/>
     <w:tmpl w:val="A61AA824"/>
@@ -34820,7 +34357,7 @@
       </w:rPr>
     </w:lvl>
   </w:abstractNum>
-  <w:abstractNum w:abstractNumId="7" w15:restartNumberingAfterBreak="0">
+  <w:abstractNum w:abstractNumId="8" w15:restartNumberingAfterBreak="0">
     <w:nsid w:val="36CF67F2"/>
     <w:multiLevelType w:val="multilevel"/>
     <w:tmpl w:val="FEDE550E"/>
@@ -34909,7 +34446,7 @@
       </w:pPr>
     </w:lvl>
   </w:abstractNum>
-  <w:abstractNum w:abstractNumId="8" w15:restartNumberingAfterBreak="0">
+  <w:abstractNum w:abstractNumId="9" w15:restartNumberingAfterBreak="0">
     <w:nsid w:val="399668CF"/>
     <w:multiLevelType w:val="hybridMultilevel"/>
     <w:tmpl w:val="A118B618"/>
@@ -34999,7 +34536,7 @@
       </w:pPr>
     </w:lvl>
   </w:abstractNum>
-  <w:abstractNum w:abstractNumId="9" w15:restartNumberingAfterBreak="0">
+  <w:abstractNum w:abstractNumId="10" w15:restartNumberingAfterBreak="0">
     <w:nsid w:val="3C8A2BD2"/>
     <w:multiLevelType w:val="hybridMultilevel"/>
     <w:tmpl w:val="2670F43E"/>
@@ -35112,7 +34649,7 @@
       </w:rPr>
     </w:lvl>
   </w:abstractNum>
-  <w:abstractNum w:abstractNumId="10" w15:restartNumberingAfterBreak="0">
+  <w:abstractNum w:abstractNumId="11" w15:restartNumberingAfterBreak="0">
     <w:nsid w:val="490F7D78"/>
     <w:multiLevelType w:val="hybridMultilevel"/>
     <w:tmpl w:val="90082414"/>
@@ -35198,7 +34735,96 @@
       </w:pPr>
     </w:lvl>
   </w:abstractNum>
-  <w:abstractNum w:abstractNumId="11" w15:restartNumberingAfterBreak="0">
+  <w:abstractNum w:abstractNumId="12" w15:restartNumberingAfterBreak="0">
+    <w:nsid w:val="4B9E1F0D"/>
+    <w:multiLevelType w:val="hybridMultilevel"/>
+    <w:tmpl w:val="BA9C9BB4"/>
+    <w:lvl w:ilvl="0" w:tplc="BEDA3C10">
+      <w:start w:val="1"/>
+      <w:numFmt w:val="decimal"/>
+      <w:lvlText w:val="%1."/>
+      <w:lvlJc w:val="left"/>
+      <w:pPr>
+        <w:ind w:left="1440" w:hanging="720"/>
+      </w:pPr>
+      <w:rPr>
+        <w:rFonts w:hint="default"/>
+      </w:rPr>
+    </w:lvl>
+    <w:lvl w:ilvl="1" w:tplc="04090019" w:tentative="1">
+      <w:start w:val="1"/>
+      <w:numFmt w:val="lowerLetter"/>
+      <w:lvlText w:val="%2."/>
+      <w:lvlJc w:val="left"/>
+      <w:pPr>
+        <w:ind w:left="1800" w:hanging="360"/>
+      </w:pPr>
+    </w:lvl>
+    <w:lvl w:ilvl="2" w:tplc="0409001B" w:tentative="1">
+      <w:start w:val="1"/>
+      <w:numFmt w:val="lowerRoman"/>
+      <w:lvlText w:val="%3."/>
+      <w:lvlJc w:val="right"/>
+      <w:pPr>
+        <w:ind w:left="2520" w:hanging="180"/>
+      </w:pPr>
+    </w:lvl>
+    <w:lvl w:ilvl="3" w:tplc="0409000F" w:tentative="1">
+      <w:start w:val="1"/>
+      <w:numFmt w:val="decimal"/>
+      <w:lvlText w:val="%4."/>
+      <w:lvlJc w:val="left"/>
+      <w:pPr>
+        <w:ind w:left="3240" w:hanging="360"/>
+      </w:pPr>
+    </w:lvl>
+    <w:lvl w:ilvl="4" w:tplc="04090019" w:tentative="1">
+      <w:start w:val="1"/>
+      <w:numFmt w:val="lowerLetter"/>
+      <w:lvlText w:val="%5."/>
+      <w:lvlJc w:val="left"/>
+      <w:pPr>
+        <w:ind w:left="3960" w:hanging="360"/>
+      </w:pPr>
+    </w:lvl>
+    <w:lvl w:ilvl="5" w:tplc="0409001B" w:tentative="1">
+      <w:start w:val="1"/>
+      <w:numFmt w:val="lowerRoman"/>
+      <w:lvlText w:val="%6."/>
+      <w:lvlJc w:val="right"/>
+      <w:pPr>
+        <w:ind w:left="4680" w:hanging="180"/>
+      </w:pPr>
+    </w:lvl>
+    <w:lvl w:ilvl="6" w:tplc="0409000F" w:tentative="1">
+      <w:start w:val="1"/>
+      <w:numFmt w:val="decimal"/>
+      <w:lvlText w:val="%7."/>
+      <w:lvlJc w:val="left"/>
+      <w:pPr>
+        <w:ind w:left="5400" w:hanging="360"/>
+      </w:pPr>
+    </w:lvl>
+    <w:lvl w:ilvl="7" w:tplc="04090019" w:tentative="1">
+      <w:start w:val="1"/>
+      <w:numFmt w:val="lowerLetter"/>
+      <w:lvlText w:val="%8."/>
+      <w:lvlJc w:val="left"/>
+      <w:pPr>
+        <w:ind w:left="6120" w:hanging="360"/>
+      </w:pPr>
+    </w:lvl>
+    <w:lvl w:ilvl="8" w:tplc="0409001B" w:tentative="1">
+      <w:start w:val="1"/>
+      <w:numFmt w:val="lowerRoman"/>
+      <w:lvlText w:val="%9."/>
+      <w:lvlJc w:val="right"/>
+      <w:pPr>
+        <w:ind w:left="6840" w:hanging="180"/>
+      </w:pPr>
+    </w:lvl>
+  </w:abstractNum>
+  <w:abstractNum w:abstractNumId="13" w15:restartNumberingAfterBreak="0">
     <w:nsid w:val="51C12AB8"/>
     <w:multiLevelType w:val="hybridMultilevel"/>
     <w:tmpl w:val="CBDAEC48"/>
@@ -35311,7 +34937,7 @@
       </w:rPr>
     </w:lvl>
   </w:abstractNum>
-  <w:abstractNum w:abstractNumId="12" w15:restartNumberingAfterBreak="0">
+  <w:abstractNum w:abstractNumId="14" w15:restartNumberingAfterBreak="0">
     <w:nsid w:val="520E183F"/>
     <w:multiLevelType w:val="hybridMultilevel"/>
     <w:tmpl w:val="106C4A6E"/>
@@ -35424,7 +35050,7 @@
       </w:rPr>
     </w:lvl>
   </w:abstractNum>
-  <w:abstractNum w:abstractNumId="13" w15:restartNumberingAfterBreak="0">
+  <w:abstractNum w:abstractNumId="15" w15:restartNumberingAfterBreak="0">
     <w:nsid w:val="559B5508"/>
     <w:multiLevelType w:val="hybridMultilevel"/>
     <w:tmpl w:val="D800EF66"/>
@@ -35537,7 +35163,7 @@
       </w:rPr>
     </w:lvl>
   </w:abstractNum>
-  <w:abstractNum w:abstractNumId="14" w15:restartNumberingAfterBreak="0">
+  <w:abstractNum w:abstractNumId="16" w15:restartNumberingAfterBreak="0">
     <w:nsid w:val="56942CC5"/>
     <w:multiLevelType w:val="multilevel"/>
     <w:tmpl w:val="61BCD3A8"/>
@@ -35650,7 +35276,7 @@
       </w:rPr>
     </w:lvl>
   </w:abstractNum>
-  <w:abstractNum w:abstractNumId="15" w15:restartNumberingAfterBreak="0">
+  <w:abstractNum w:abstractNumId="17" w15:restartNumberingAfterBreak="0">
     <w:nsid w:val="63934E9B"/>
     <w:multiLevelType w:val="multilevel"/>
     <w:tmpl w:val="8AAAFC82"/>
@@ -35771,7 +35397,7 @@
       </w:rPr>
     </w:lvl>
   </w:abstractNum>
-  <w:abstractNum w:abstractNumId="16" w15:restartNumberingAfterBreak="0">
+  <w:abstractNum w:abstractNumId="18" w15:restartNumberingAfterBreak="0">
     <w:nsid w:val="646F3435"/>
     <w:multiLevelType w:val="multilevel"/>
     <w:tmpl w:val="33081144"/>
@@ -35884,7 +35510,7 @@
       </w:rPr>
     </w:lvl>
   </w:abstractNum>
-  <w:abstractNum w:abstractNumId="17" w15:restartNumberingAfterBreak="0">
+  <w:abstractNum w:abstractNumId="19" w15:restartNumberingAfterBreak="0">
     <w:nsid w:val="676C6653"/>
     <w:multiLevelType w:val="hybridMultilevel"/>
     <w:tmpl w:val="85547BC4"/>
@@ -35997,7 +35623,7 @@
       </w:rPr>
     </w:lvl>
   </w:abstractNum>
-  <w:abstractNum w:abstractNumId="18" w15:restartNumberingAfterBreak="0">
+  <w:abstractNum w:abstractNumId="20" w15:restartNumberingAfterBreak="0">
     <w:nsid w:val="690D71AA"/>
     <w:multiLevelType w:val="multilevel"/>
     <w:tmpl w:val="B896F85C"/>
@@ -36083,7 +35709,7 @@
       </w:pPr>
     </w:lvl>
   </w:abstractNum>
-  <w:abstractNum w:abstractNumId="19" w15:restartNumberingAfterBreak="0">
+  <w:abstractNum w:abstractNumId="21" w15:restartNumberingAfterBreak="0">
     <w:nsid w:val="6E8D591B"/>
     <w:multiLevelType w:val="hybridMultilevel"/>
     <w:tmpl w:val="161C785C"/>
@@ -36172,7 +35798,7 @@
       </w:pPr>
     </w:lvl>
   </w:abstractNum>
-  <w:abstractNum w:abstractNumId="20" w15:restartNumberingAfterBreak="0">
+  <w:abstractNum w:abstractNumId="22" w15:restartNumberingAfterBreak="0">
     <w:nsid w:val="798120C4"/>
     <w:multiLevelType w:val="hybridMultilevel"/>
     <w:tmpl w:val="E65C012C"/>
@@ -36286,73 +35912,79 @@
     </w:lvl>
   </w:abstractNum>
   <w:num w:numId="1">
+    <w:abstractNumId w:val="20"/>
+  </w:num>
+  <w:num w:numId="2">
+    <w:abstractNumId w:val="8"/>
+  </w:num>
+  <w:num w:numId="3">
+    <w:abstractNumId w:val="5"/>
+  </w:num>
+  <w:num w:numId="4">
+    <w:abstractNumId w:val="6"/>
+  </w:num>
+  <w:num w:numId="5">
+    <w:abstractNumId w:val="7"/>
+  </w:num>
+  <w:num w:numId="6">
     <w:abstractNumId w:val="18"/>
   </w:num>
-  <w:num w:numId="2">
-    <w:abstractNumId w:val="7"/>
-  </w:num>
-  <w:num w:numId="3">
-    <w:abstractNumId w:val="4"/>
-  </w:num>
-  <w:num w:numId="4">
-    <w:abstractNumId w:val="5"/>
-  </w:num>
-  <w:num w:numId="5">
-    <w:abstractNumId w:val="6"/>
-  </w:num>
-  <w:num w:numId="6">
-    <w:abstractNumId w:val="16"/>
-  </w:num>
   <w:num w:numId="7">
-    <w:abstractNumId w:val="9"/>
+    <w:abstractNumId w:val="10"/>
   </w:num>
   <w:num w:numId="8">
     <w:abstractNumId w:val="3"/>
   </w:num>
   <w:num w:numId="9">
-    <w:abstractNumId w:val="11"/>
+    <w:abstractNumId w:val="13"/>
   </w:num>
   <w:num w:numId="10">
-    <w:abstractNumId w:val="15"/>
+    <w:abstractNumId w:val="17"/>
   </w:num>
   <w:num w:numId="11">
     <w:abstractNumId w:val="0"/>
   </w:num>
   <w:num w:numId="12">
-    <w:abstractNumId w:val="10"/>
+    <w:abstractNumId w:val="11"/>
   </w:num>
   <w:num w:numId="13">
-    <w:abstractNumId w:val="17"/>
+    <w:abstractNumId w:val="19"/>
   </w:num>
   <w:num w:numId="14">
-    <w:abstractNumId w:val="20"/>
+    <w:abstractNumId w:val="22"/>
   </w:num>
   <w:num w:numId="15">
-    <w:abstractNumId w:val="12"/>
+    <w:abstractNumId w:val="14"/>
   </w:num>
   <w:num w:numId="16">
     <w:abstractNumId w:val="2"/>
   </w:num>
   <w:num w:numId="17">
-    <w:abstractNumId w:val="13"/>
+    <w:abstractNumId w:val="15"/>
   </w:num>
   <w:num w:numId="18">
-    <w:abstractNumId w:val="19"/>
+    <w:abstractNumId w:val="21"/>
   </w:num>
   <w:num w:numId="19">
-    <w:abstractNumId w:val="8"/>
+    <w:abstractNumId w:val="9"/>
   </w:num>
   <w:num w:numId="20">
     <w:abstractNumId w:val="1"/>
   </w:num>
   <w:num w:numId="21">
-    <w:abstractNumId w:val="14"/>
+    <w:abstractNumId w:val="16"/>
+  </w:num>
+  <w:num w:numId="22">
+    <w:abstractNumId w:val="12"/>
+  </w:num>
+  <w:num w:numId="23">
+    <w:abstractNumId w:val="4"/>
   </w:num>
 </w:numbering>
 </file>
 
 <file path=word/styles.xml><?xml version="1.0" encoding="utf-8"?>
-<w:styles xmlns:mc="http://schemas.openxmlformats.org/markup-compatibility/2006" xmlns:r="http://schemas.openxmlformats.org/officeDocument/2006/relationships" xmlns:w="http://schemas.openxmlformats.org/wordprocessingml/2006/main" xmlns:w14="http://schemas.microsoft.com/office/word/2010/wordml" xmlns:w15="http://schemas.microsoft.com/office/word/2012/wordml" xmlns:w16cid="http://schemas.microsoft.com/office/word/2016/wordml/cid" xmlns:w16se="http://schemas.microsoft.com/office/word/2015/wordml/symex" mc:Ignorable="w14 w15 w16se w16cid">
+<w:styles xmlns:mc="http://schemas.openxmlformats.org/markup-compatibility/2006" xmlns:r="http://schemas.openxmlformats.org/officeDocument/2006/relationships" xmlns:w="http://schemas.openxmlformats.org/wordprocessingml/2006/main" xmlns:w14="http://schemas.microsoft.com/office/word/2010/wordml" xmlns:w15="http://schemas.microsoft.com/office/word/2012/wordml" xmlns:w16cex="http://schemas.microsoft.com/office/word/2018/wordml/cex" xmlns:w16cid="http://schemas.microsoft.com/office/word/2016/wordml/cid" xmlns:w16="http://schemas.microsoft.com/office/word/2018/wordml" xmlns:w16se="http://schemas.microsoft.com/office/word/2015/wordml/symex" mc:Ignorable="w14 w15 w16se w16cid w16 w16cex">
   <w:docDefaults>
     <w:rPrDefault>
       <w:rPr>

</xml_diff>

<commit_message>
jeng - fixed title
</commit_message>
<xml_diff>
--- a/jeng/FADRIQUELA, JENNIFER - Capstone Project.docx
+++ b/jeng/FADRIQUELA, JENNIFER - Capstone Project.docx
@@ -81,19 +81,7 @@
         <w:rPr>
           <w:b/>
         </w:rPr>
-        <w:t>FOR</w:t>
-      </w:r>
-      <w:r>
-        <w:rPr>
-          <w:b/>
-        </w:rPr>
-        <w:t xml:space="preserve"> A</w:t>
-      </w:r>
-      <w:r>
-        <w:rPr>
-          <w:b/>
-        </w:rPr>
-        <w:t xml:space="preserve"> </w:t>
+        <w:t xml:space="preserve">FOR </w:t>
       </w:r>
       <w:r>
         <w:rPr>

</xml_diff>